<commit_message>
Cambio en posicion de control de versiones y cambio en proposito del documento
</commit_message>
<xml_diff>
--- a/Documentos/PGC.docx
+++ b/Documentos/PGC.docx
@@ -3,6 +3,91 @@
 <w:document xmlns:wpc="http://schemas.microsoft.com/office/word/2010/wordprocessingCanvas" xmlns:mc="http://schemas.openxmlformats.org/markup-compatibility/2006" xmlns:o="urn:schemas-microsoft-com:office:office" xmlns:r="http://schemas.openxmlformats.org/officeDocument/2006/relationships" xmlns:m="http://schemas.openxmlformats.org/officeDocument/2006/math" xmlns:v="urn:schemas-microsoft-com:vml" xmlns:wp14="http://schemas.microsoft.com/office/word/2010/wordprocessingDrawing" xmlns:wp="http://schemas.openxmlformats.org/drawingml/2006/wordprocessingDrawing" xmlns:w10="urn:schemas-microsoft-com:office:word" xmlns:w="http://schemas.openxmlformats.org/wordprocessingml/2006/main" xmlns:w14="http://schemas.microsoft.com/office/word/2010/wordml" xmlns:w15="http://schemas.microsoft.com/office/word/2012/wordml" xmlns:wpg="http://schemas.microsoft.com/office/word/2010/wordprocessingGroup" xmlns:wpi="http://schemas.microsoft.com/office/word/2010/wordprocessingInk" xmlns:wne="http://schemas.microsoft.com/office/word/2006/wordml" xmlns:wps="http://schemas.microsoft.com/office/word/2010/wordprocessingShape" mc:Ignorable="w14 w15 wp14">
   <w:body>
     <w:p/>
+    <w:p/>
+    <w:p/>
+    <w:p/>
+    <w:p/>
+    <w:p/>
+    <w:p/>
+    <w:p/>
+    <w:p/>
+    <w:p/>
+    <w:p/>
+    <w:p/>
+    <w:p/>
+    <w:p/>
+    <w:p/>
+    <w:p/>
+    <w:p/>
+    <w:p/>
+    <w:p/>
+    <w:p/>
+    <w:p/>
+    <w:p/>
+    <w:p/>
+    <w:p/>
+    <w:p/>
+    <w:p/>
+    <w:p/>
+    <w:p>
+      <w:pPr>
+        <w:jc w:val="center"/>
+        <w:rPr>
+          <w:b/>
+          <w:sz w:val="28"/>
+          <w:szCs w:val="28"/>
+        </w:rPr>
+      </w:pPr>
+      <w:r>
+        <w:rPr>
+          <w:b/>
+          <w:sz w:val="28"/>
+          <w:szCs w:val="28"/>
+        </w:rPr>
+        <w:t>PLAN DE GESTION DE LA CONFIGURACION DE SOFTWARE</w:t>
+      </w:r>
+    </w:p>
+    <w:p>
+      <w:pPr>
+        <w:jc w:val="center"/>
+        <w:rPr>
+          <w:b/>
+          <w:sz w:val="28"/>
+          <w:szCs w:val="28"/>
+        </w:rPr>
+      </w:pPr>
+      <w:r>
+        <w:rPr>
+          <w:b/>
+          <w:sz w:val="28"/>
+          <w:szCs w:val="28"/>
+        </w:rPr>
+        <w:t>CONSULTORA DE SOFTWARE INNOVACION SAC.</w:t>
+      </w:r>
+    </w:p>
+    <w:p>
+      <w:pPr>
+        <w:overflowPunct/>
+        <w:autoSpaceDE/>
+        <w:autoSpaceDN/>
+        <w:adjustRightInd/>
+        <w:spacing w:after="160" w:line="259" w:lineRule="auto"/>
+        <w:textAlignment w:val="auto"/>
+        <w:rPr>
+          <w:b/>
+          <w:sz w:val="28"/>
+          <w:szCs w:val="28"/>
+        </w:rPr>
+      </w:pPr>
+      <w:r>
+        <w:rPr>
+          <w:b/>
+          <w:sz w:val="28"/>
+          <w:szCs w:val="28"/>
+        </w:rPr>
+        <w:br w:type="page"/>
+      </w:r>
+    </w:p>
     <w:tbl>
       <w:tblPr>
         <w:tblW w:w="5000" w:type="pct"/>
@@ -56,6 +141,17 @@
             </w:pPr>
             <w:r>
               <w:rPr>
+                <w:rFonts w:eastAsia="Verdana"/>
+                <w:b/>
+                <w:sz w:val="24"/>
+                <w:szCs w:val="24"/>
+                <w:u w:val="single"/>
+              </w:rPr>
+              <w:lastRenderedPageBreak/>
+              <w:br w:type="page"/>
+            </w:r>
+            <w:r>
+              <w:rPr>
                 <w:rFonts w:ascii="Verdana" w:hAnsi="Verdana" w:cs="Arial"/>
                 <w:b/>
                 <w:color w:val="FFFFFF"/>
@@ -230,7 +326,7 @@
       </w:tr>
       <w:tr>
         <w:trPr>
-          <w:trHeight w:val="227"/>
+          <w:trHeight w:val="1026"/>
           <w:jc w:val="center"/>
         </w:trPr>
         <w:tc>
@@ -283,19 +379,8 @@
                 <w:szCs w:val="18"/>
                 <w:lang w:val="es-ES"/>
               </w:rPr>
-              <w:t xml:space="preserve">Juan </w:t>
-            </w:r>
-            <w:proofErr w:type="spellStart"/>
-            <w:r>
-              <w:rPr>
-                <w:rFonts w:ascii="Verdana" w:hAnsi="Verdana" w:cs="Arial"/>
-                <w:sz w:val="18"/>
-                <w:szCs w:val="18"/>
-                <w:lang w:val="es-ES"/>
-              </w:rPr>
-              <w:t>Namuche</w:t>
-            </w:r>
-            <w:proofErr w:type="spellEnd"/>
+              <w:t>Juan Namuche</w:t>
+            </w:r>
           </w:p>
           <w:p>
             <w:pPr>
@@ -369,7 +454,6 @@
                 <w:lang w:val="es-ES"/>
               </w:rPr>
             </w:pPr>
-            <w:proofErr w:type="spellStart"/>
             <w:r>
               <w:rPr>
                 <w:rFonts w:ascii="Verdana" w:hAnsi="Verdana" w:cs="Arial"/>
@@ -377,17 +461,7 @@
                 <w:szCs w:val="18"/>
                 <w:lang w:val="es-ES"/>
               </w:rPr>
-              <w:t>Lenis</w:t>
-            </w:r>
-            <w:proofErr w:type="spellEnd"/>
-            <w:r>
-              <w:rPr>
-                <w:rFonts w:ascii="Verdana" w:hAnsi="Verdana" w:cs="Arial"/>
-                <w:sz w:val="18"/>
-                <w:szCs w:val="18"/>
-                <w:lang w:val="es-ES"/>
-              </w:rPr>
-              <w:t xml:space="preserve"> Wong</w:t>
+              <w:t>Lenis Wong</w:t>
             </w:r>
           </w:p>
         </w:tc>
@@ -419,52 +493,6 @@
         </w:tc>
       </w:tr>
     </w:tbl>
-    <w:p/>
-    <w:p/>
-    <w:p/>
-    <w:p/>
-    <w:p/>
-    <w:p/>
-    <w:p/>
-    <w:p/>
-    <w:p/>
-    <w:p/>
-    <w:p>
-      <w:pPr>
-        <w:jc w:val="center"/>
-        <w:rPr>
-          <w:b/>
-          <w:sz w:val="28"/>
-          <w:szCs w:val="28"/>
-        </w:rPr>
-      </w:pPr>
-      <w:r>
-        <w:rPr>
-          <w:b/>
-          <w:sz w:val="28"/>
-          <w:szCs w:val="28"/>
-        </w:rPr>
-        <w:t>PLAN DE GESTION DE LA CONFIGURACION DE SOFTWARE</w:t>
-      </w:r>
-    </w:p>
-    <w:p>
-      <w:pPr>
-        <w:jc w:val="center"/>
-        <w:rPr>
-          <w:b/>
-          <w:sz w:val="28"/>
-          <w:szCs w:val="28"/>
-        </w:rPr>
-      </w:pPr>
-      <w:r>
-        <w:rPr>
-          <w:b/>
-          <w:sz w:val="28"/>
-          <w:szCs w:val="28"/>
-        </w:rPr>
-        <w:t>CONSULTORA DE SOFTWARE INNOVACION SAC.</w:t>
-      </w:r>
-    </w:p>
     <w:p>
       <w:pPr>
         <w:overflowPunct/>
@@ -474,16 +502,37 @@
         <w:spacing w:after="160" w:line="259" w:lineRule="auto"/>
         <w:textAlignment w:val="auto"/>
         <w:rPr>
+          <w:rFonts w:eastAsia="Verdana"/>
           <w:b/>
-          <w:sz w:val="28"/>
-          <w:szCs w:val="28"/>
-        </w:rPr>
-      </w:pPr>
-      <w:r>
-        <w:rPr>
+          <w:sz w:val="24"/>
+          <w:szCs w:val="24"/>
+          <w:u w:val="single"/>
+        </w:rPr>
+      </w:pPr>
+    </w:p>
+    <w:p>
+      <w:pPr>
+        <w:overflowPunct/>
+        <w:autoSpaceDE/>
+        <w:autoSpaceDN/>
+        <w:adjustRightInd/>
+        <w:spacing w:after="160" w:line="259" w:lineRule="auto"/>
+        <w:textAlignment w:val="auto"/>
+        <w:rPr>
+          <w:rFonts w:eastAsia="Verdana"/>
           <w:b/>
-          <w:sz w:val="28"/>
-          <w:szCs w:val="28"/>
+          <w:sz w:val="24"/>
+          <w:szCs w:val="24"/>
+          <w:u w:val="single"/>
+        </w:rPr>
+      </w:pPr>
+      <w:r>
+        <w:rPr>
+          <w:rFonts w:eastAsia="Verdana"/>
+          <w:b/>
+          <w:sz w:val="24"/>
+          <w:szCs w:val="24"/>
+          <w:u w:val="single"/>
         </w:rPr>
         <w:br w:type="page"/>
       </w:r>
@@ -504,7 +553,15 @@
           <w:u w:val="single"/>
         </w:rPr>
       </w:pPr>
-      <w:r>
+    </w:p>
+    <w:p>
+      <w:pPr>
+        <w:widowControl w:val="0"/>
+        <w:tabs>
+          <w:tab w:val="center" w:pos="4320"/>
+          <w:tab w:val="right" w:pos="8640"/>
+        </w:tabs>
+        <w:jc w:val="center"/>
         <w:rPr>
           <w:rFonts w:eastAsia="Verdana"/>
           <w:b/>
@@ -512,7 +569,17 @@
           <w:szCs w:val="24"/>
           <w:u w:val="single"/>
         </w:rPr>
-        <w:lastRenderedPageBreak/>
+      </w:pPr>
+      <w:bookmarkStart w:id="0" w:name="_GoBack"/>
+      <w:bookmarkEnd w:id="0"/>
+      <w:r>
+        <w:rPr>
+          <w:rFonts w:eastAsia="Verdana"/>
+          <w:b/>
+          <w:sz w:val="24"/>
+          <w:szCs w:val="24"/>
+          <w:u w:val="single"/>
+        </w:rPr>
         <w:t>INDICE GENERAL</w:t>
       </w:r>
     </w:p>
@@ -1312,12 +1379,12 @@
           <w:numId w:val="10"/>
         </w:numPr>
       </w:pPr>
-      <w:bookmarkStart w:id="0" w:name="_Toc429163236"/>
+      <w:bookmarkStart w:id="1" w:name="_Toc429163236"/>
       <w:r>
         <w:lastRenderedPageBreak/>
         <w:t>INTRODUCCION</w:t>
       </w:r>
-      <w:bookmarkEnd w:id="0"/>
+      <w:bookmarkEnd w:id="1"/>
     </w:p>
     <w:p>
       <w:pPr>
@@ -1432,31 +1499,22 @@
         <w:spacing w:line="360" w:lineRule="auto"/>
         <w:jc w:val="both"/>
         <w:rPr>
-          <w:rFonts w:eastAsia="Verdana"/>
-        </w:rPr>
-      </w:pPr>
-      <w:bookmarkStart w:id="1" w:name="_Toc429163237"/>
-      <w:r>
-        <w:rPr>
           <w:rStyle w:val="Ttulo2Car"/>
+          <w:rFonts w:ascii="Times New Roman" w:eastAsia="Verdana" w:hAnsi="Times New Roman" w:cs="Times New Roman"/>
+          <w:color w:val="auto"/>
+          <w:sz w:val="20"/>
+          <w:szCs w:val="20"/>
+          <w:lang w:val="es-PE"/>
+        </w:rPr>
+      </w:pPr>
+      <w:bookmarkStart w:id="2" w:name="_Toc429163237"/>
+      <w:r>
+        <w:rPr>
+          <w:rStyle w:val="Ttulo2Car"/>
         </w:rPr>
         <w:t>PROPOSITO</w:t>
       </w:r>
-      <w:bookmarkEnd w:id="1"/>
-    </w:p>
-    <w:p>
-      <w:pPr>
-        <w:pStyle w:val="Prrafodelista"/>
-        <w:widowControl w:val="0"/>
-        <w:tabs>
-          <w:tab w:val="center" w:pos="4320"/>
-          <w:tab w:val="right" w:pos="8640"/>
-        </w:tabs>
-        <w:ind w:left="1080"/>
-        <w:rPr>
-          <w:b/>
-        </w:rPr>
-      </w:pPr>
+      <w:bookmarkEnd w:id="2"/>
     </w:p>
     <w:p>
       <w:pPr>
@@ -1477,8 +1535,22 @@
         <w:rPr>
           <w:rFonts w:eastAsia="Verdana"/>
         </w:rPr>
-        <w:t>Implementar un proceso de configuración de software que garantice que los cambios no se realice de forma inapropiada, proporcionando una integridad en el producto obtenido a lo largo del ciclo de vida del software; involucrar a los empleados a cargo de un proyecto de software con la finalidad de obtener una versión correcta de la aplicación y su documentación.</w:t>
-      </w:r>
+        <w:t>El área de sistemas de INNOVACION SAC, actualmente no dispone de información en línea de alguna metodología de trabajo, tampoco posee un estricto control sobre la administración de los diversas versiones implementadas en sus diversos clientes, a esto se suma la falta de procesos implementados para la configuración de software.</w:t>
+      </w:r>
+    </w:p>
+    <w:p>
+      <w:pPr>
+        <w:pStyle w:val="Prrafodelista"/>
+        <w:widowControl w:val="0"/>
+        <w:tabs>
+          <w:tab w:val="center" w:pos="4320"/>
+          <w:tab w:val="right" w:pos="8640"/>
+        </w:tabs>
+        <w:ind w:left="1080"/>
+        <w:rPr>
+          <w:b/>
+        </w:rPr>
+      </w:pPr>
     </w:p>
     <w:p>
       <w:pPr>
@@ -1499,55 +1571,8 @@
         <w:rPr>
           <w:rFonts w:eastAsia="Verdana"/>
         </w:rPr>
-        <w:t>El propósito fundamental de este documento es evitar y controlar la elaboración de código fuente por varios desarrolladores simultáneamente, el seguimiento del estado de las fases del desarrollo del software versiones, cambios y la conducción de la integración de las partes del software en un solo producto de software.</w:t>
-      </w:r>
-    </w:p>
-    <w:p>
-      <w:pPr>
-        <w:widowControl w:val="0"/>
-        <w:spacing w:line="360" w:lineRule="auto"/>
-        <w:jc w:val="both"/>
-        <w:rPr>
-          <w:rStyle w:val="Ttulo2Car"/>
-        </w:rPr>
-      </w:pPr>
-    </w:p>
-    <w:p>
-      <w:pPr>
-        <w:pStyle w:val="Prrafodelista"/>
-        <w:widowControl w:val="0"/>
-        <w:numPr>
-          <w:ilvl w:val="1"/>
-          <w:numId w:val="10"/>
-        </w:numPr>
-        <w:spacing w:line="360" w:lineRule="auto"/>
-        <w:jc w:val="both"/>
-        <w:rPr>
-          <w:rFonts w:eastAsia="Verdana"/>
-        </w:rPr>
-      </w:pPr>
-      <w:bookmarkStart w:id="2" w:name="_Toc429163238"/>
-      <w:r>
-        <w:rPr>
-          <w:rStyle w:val="Ttulo2Car"/>
-        </w:rPr>
-        <w:t>ALCANCE</w:t>
-      </w:r>
-      <w:bookmarkEnd w:id="2"/>
-    </w:p>
-    <w:p>
-      <w:pPr>
-        <w:pStyle w:val="Prrafodelista"/>
-        <w:widowControl w:val="0"/>
-        <w:tabs>
-          <w:tab w:val="center" w:pos="4320"/>
-          <w:tab w:val="right" w:pos="8640"/>
-        </w:tabs>
-        <w:ind w:left="1080"/>
-        <w:rPr>
-          <w:b/>
-        </w:rPr>
-      </w:pPr>
+        <w:t>Implementar un proceso de configuración de software que garantice que los cambios no se realice de forma inapropiada, proporcionando una integridad en el producto obtenido a lo largo del ciclo de vida del software; involucrar a los empleados a cargo de un proyecto de software con la finalidad de obtener una versión correcta de la aplicación y su documentación.</w:t>
+      </w:r>
     </w:p>
     <w:p>
       <w:pPr>
@@ -1568,8 +1593,56 @@
         <w:rPr>
           <w:rFonts w:eastAsia="Verdana"/>
         </w:rPr>
-        <w:t>El plan de SCM especificado en este documento abarca tanto la parte de gestión como las diversas actividades para el desarrollo de un proyecto de software.</w:t>
-      </w:r>
+        <w:t>El propósito fundamental de este documento es evitar y controlar la elaboración de código fuente por varios desarrolladores simultáneamente, el seguimiento del estado de las fases del desarrollo del software versiones, cambios y la conducción de la integración de las partes del software en un solo producto de software.</w:t>
+      </w:r>
+    </w:p>
+    <w:p>
+      <w:pPr>
+        <w:widowControl w:val="0"/>
+        <w:spacing w:line="360" w:lineRule="auto"/>
+        <w:jc w:val="both"/>
+        <w:rPr>
+          <w:rStyle w:val="Ttulo2Car"/>
+          <w:lang w:val="es-PE"/>
+        </w:rPr>
+      </w:pPr>
+    </w:p>
+    <w:p>
+      <w:pPr>
+        <w:pStyle w:val="Prrafodelista"/>
+        <w:widowControl w:val="0"/>
+        <w:numPr>
+          <w:ilvl w:val="1"/>
+          <w:numId w:val="10"/>
+        </w:numPr>
+        <w:spacing w:line="360" w:lineRule="auto"/>
+        <w:jc w:val="both"/>
+        <w:rPr>
+          <w:rFonts w:eastAsia="Verdana"/>
+        </w:rPr>
+      </w:pPr>
+      <w:bookmarkStart w:id="3" w:name="_Toc429163238"/>
+      <w:r>
+        <w:rPr>
+          <w:rStyle w:val="Ttulo2Car"/>
+        </w:rPr>
+        <w:t>ALCANCE</w:t>
+      </w:r>
+      <w:bookmarkEnd w:id="3"/>
+    </w:p>
+    <w:p>
+      <w:pPr>
+        <w:pStyle w:val="Prrafodelista"/>
+        <w:widowControl w:val="0"/>
+        <w:tabs>
+          <w:tab w:val="center" w:pos="4320"/>
+          <w:tab w:val="right" w:pos="8640"/>
+        </w:tabs>
+        <w:ind w:left="1080"/>
+        <w:rPr>
+          <w:b/>
+        </w:rPr>
+      </w:pPr>
     </w:p>
     <w:p>
       <w:pPr>
@@ -1590,129 +1663,8 @@
         <w:rPr>
           <w:rFonts w:eastAsia="Verdana"/>
         </w:rPr>
-        <w:t xml:space="preserve">Con respecto a la gestión se tiene la estructura de la organización, roles y responsabilidades de los equipos, políticas, directrices y procedimientos de configuración </w:t>
-      </w:r>
-      <w:r>
-        <w:rPr>
-          <w:rFonts w:eastAsia="Verdana"/>
-        </w:rPr>
-        <w:t>de software, herramientas, entorno e infraestructura. Adicionalmente se contemplan actividades como identificación</w:t>
-      </w:r>
-      <w:r>
-        <w:rPr>
-          <w:rFonts w:eastAsia="Verdana"/>
-        </w:rPr>
-        <w:t xml:space="preserve"> de la SCM</w:t>
-      </w:r>
-      <w:r>
-        <w:rPr>
-          <w:rFonts w:eastAsia="Verdana"/>
-        </w:rPr>
-        <w:t>, control</w:t>
-      </w:r>
-      <w:r>
-        <w:rPr>
-          <w:rFonts w:eastAsia="Verdana"/>
-        </w:rPr>
-        <w:t xml:space="preserve"> de la SCM</w:t>
-      </w:r>
-      <w:r>
-        <w:rPr>
-          <w:rFonts w:eastAsia="Verdana"/>
-        </w:rPr>
-        <w:t>, estado</w:t>
-      </w:r>
-      <w:r>
-        <w:rPr>
-          <w:rFonts w:eastAsia="Verdana"/>
-        </w:rPr>
-        <w:t xml:space="preserve"> de contabilidad de la SCM</w:t>
-      </w:r>
-      <w:r>
-        <w:rPr>
-          <w:rFonts w:eastAsia="Verdana"/>
-        </w:rPr>
-        <w:t>, auditoria</w:t>
-      </w:r>
-      <w:r>
-        <w:rPr>
-          <w:rFonts w:eastAsia="Verdana"/>
-        </w:rPr>
-        <w:t xml:space="preserve"> de la SCM</w:t>
-      </w:r>
-      <w:r>
-        <w:rPr>
-          <w:rFonts w:eastAsia="Verdana"/>
-        </w:rPr>
-        <w:t xml:space="preserve"> y gestión</w:t>
-      </w:r>
-      <w:r>
-        <w:rPr>
-          <w:rFonts w:eastAsia="Verdana"/>
-        </w:rPr>
-        <w:t xml:space="preserve"> y entrega</w:t>
-      </w:r>
-      <w:r>
-        <w:rPr>
-          <w:rFonts w:eastAsia="Verdana"/>
-        </w:rPr>
-        <w:t xml:space="preserve"> de reléase.</w:t>
-      </w:r>
-    </w:p>
-    <w:p>
-      <w:pPr>
-        <w:widowControl w:val="0"/>
-        <w:tabs>
-          <w:tab w:val="center" w:pos="4320"/>
-          <w:tab w:val="right" w:pos="8640"/>
-        </w:tabs>
-        <w:rPr>
-          <w:rFonts w:eastAsia="Verdana"/>
-        </w:rPr>
-      </w:pPr>
-    </w:p>
-    <w:p>
-      <w:pPr>
-        <w:pStyle w:val="Prrafodelista"/>
-        <w:widowControl w:val="0"/>
-        <w:numPr>
-          <w:ilvl w:val="1"/>
-          <w:numId w:val="10"/>
-        </w:numPr>
-        <w:spacing w:line="360" w:lineRule="auto"/>
-        <w:jc w:val="both"/>
-        <w:rPr>
-          <w:rStyle w:val="Ttulo2Car"/>
-          <w:rFonts w:ascii="Times New Roman" w:eastAsia="Times New Roman" w:hAnsi="Times New Roman" w:cs="Times New Roman"/>
-          <w:b/>
-          <w:color w:val="auto"/>
-          <w:sz w:val="20"/>
-          <w:szCs w:val="20"/>
-          <w:lang w:val="es-PE"/>
-        </w:rPr>
-      </w:pPr>
-      <w:bookmarkStart w:id="3" w:name="_Toc429163239"/>
-      <w:r>
-        <w:rPr>
-          <w:rStyle w:val="Ttulo2Car"/>
-        </w:rPr>
-        <w:t>DEFINICIONES</w:t>
-      </w:r>
-      <w:bookmarkEnd w:id="3"/>
-    </w:p>
-    <w:p>
-      <w:pPr>
-        <w:pStyle w:val="Prrafodelista"/>
-        <w:widowControl w:val="0"/>
-        <w:tabs>
-          <w:tab w:val="center" w:pos="4320"/>
-          <w:tab w:val="right" w:pos="8640"/>
-        </w:tabs>
-        <w:ind w:left="1080"/>
-        <w:rPr>
-          <w:b/>
-        </w:rPr>
-      </w:pPr>
+        <w:t>El plan de SCM especificado en este documento abarca tanto la parte de gestión como las diversas actividades para el desarrollo de un proyecto de software.</w:t>
+      </w:r>
     </w:p>
     <w:p>
       <w:pPr>
@@ -1732,44 +1684,130 @@
       <w:r>
         <w:rPr>
           <w:rFonts w:eastAsia="Verdana"/>
+        </w:rPr>
+        <w:t xml:space="preserve">Con respecto a la gestión se tiene la estructura de la organización, roles y responsabilidades de los equipos, políticas, directrices y procedimientos de configuración </w:t>
+      </w:r>
+      <w:r>
+        <w:rPr>
+          <w:rFonts w:eastAsia="Verdana"/>
+        </w:rPr>
+        <w:t>de software, herramientas, entorno e infraestructura. Adicionalmente se contemplan actividades como identificación</w:t>
+      </w:r>
+      <w:r>
+        <w:rPr>
+          <w:rFonts w:eastAsia="Verdana"/>
+        </w:rPr>
+        <w:t xml:space="preserve"> de la SCM</w:t>
+      </w:r>
+      <w:r>
+        <w:rPr>
+          <w:rFonts w:eastAsia="Verdana"/>
+        </w:rPr>
+        <w:t>, control</w:t>
+      </w:r>
+      <w:r>
+        <w:rPr>
+          <w:rFonts w:eastAsia="Verdana"/>
+        </w:rPr>
+        <w:t xml:space="preserve"> de la SCM</w:t>
+      </w:r>
+      <w:r>
+        <w:rPr>
+          <w:rFonts w:eastAsia="Verdana"/>
+        </w:rPr>
+        <w:t>, estado</w:t>
+      </w:r>
+      <w:r>
+        <w:rPr>
+          <w:rFonts w:eastAsia="Verdana"/>
+        </w:rPr>
+        <w:t xml:space="preserve"> de contabilidad de la SCM</w:t>
+      </w:r>
+      <w:r>
+        <w:rPr>
+          <w:rFonts w:eastAsia="Verdana"/>
+        </w:rPr>
+        <w:t>, auditoria</w:t>
+      </w:r>
+      <w:r>
+        <w:rPr>
+          <w:rFonts w:eastAsia="Verdana"/>
+        </w:rPr>
+        <w:t xml:space="preserve"> de la SCM</w:t>
+      </w:r>
+      <w:r>
+        <w:rPr>
+          <w:rFonts w:eastAsia="Verdana"/>
+        </w:rPr>
+        <w:t xml:space="preserve"> y gestión</w:t>
+      </w:r>
+      <w:r>
+        <w:rPr>
+          <w:rFonts w:eastAsia="Verdana"/>
+        </w:rPr>
+        <w:t xml:space="preserve"> y entrega</w:t>
+      </w:r>
+      <w:r>
+        <w:rPr>
+          <w:rFonts w:eastAsia="Verdana"/>
+        </w:rPr>
+        <w:t xml:space="preserve"> de reléase.</w:t>
+      </w:r>
+    </w:p>
+    <w:p>
+      <w:pPr>
+        <w:widowControl w:val="0"/>
+        <w:tabs>
+          <w:tab w:val="center" w:pos="4320"/>
+          <w:tab w:val="right" w:pos="8640"/>
+        </w:tabs>
+        <w:rPr>
+          <w:rFonts w:eastAsia="Verdana"/>
+        </w:rPr>
+      </w:pPr>
+    </w:p>
+    <w:p>
+      <w:pPr>
+        <w:pStyle w:val="Prrafodelista"/>
+        <w:widowControl w:val="0"/>
+        <w:numPr>
+          <w:ilvl w:val="1"/>
+          <w:numId w:val="10"/>
+        </w:numPr>
+        <w:spacing w:line="360" w:lineRule="auto"/>
+        <w:jc w:val="both"/>
+        <w:rPr>
+          <w:rStyle w:val="Ttulo2Car"/>
+          <w:rFonts w:ascii="Times New Roman" w:eastAsia="Times New Roman" w:hAnsi="Times New Roman" w:cs="Times New Roman"/>
           <w:b/>
-        </w:rPr>
-        <w:t>SCM</w:t>
-      </w:r>
-      <w:r>
-        <w:rPr>
-          <w:rFonts w:eastAsia="Verdana"/>
-        </w:rPr>
-        <w:t xml:space="preserve">: proviene del acrónimo </w:t>
-      </w:r>
-      <w:proofErr w:type="spellStart"/>
-      <w:r>
-        <w:rPr>
-          <w:rFonts w:eastAsia="Verdana"/>
-        </w:rPr>
-        <w:t>Sofware</w:t>
-      </w:r>
-      <w:proofErr w:type="spellEnd"/>
-      <w:r>
-        <w:rPr>
-          <w:rFonts w:eastAsia="Verdana"/>
-        </w:rPr>
-        <w:t xml:space="preserve"> </w:t>
-      </w:r>
-      <w:proofErr w:type="spellStart"/>
-      <w:r>
-        <w:rPr>
-          <w:rFonts w:eastAsia="Verdana"/>
-        </w:rPr>
-        <w:t>configuration</w:t>
-      </w:r>
-      <w:proofErr w:type="spellEnd"/>
-      <w:r>
-        <w:rPr>
-          <w:rFonts w:eastAsia="Verdana"/>
-        </w:rPr>
-        <w:t xml:space="preserve"> Management, es una especialización de la gestión de configuración a todas las actividades en el sector del desarrollo software.</w:t>
-      </w:r>
+          <w:color w:val="auto"/>
+          <w:sz w:val="20"/>
+          <w:szCs w:val="20"/>
+          <w:lang w:val="es-PE"/>
+        </w:rPr>
+      </w:pPr>
+      <w:bookmarkStart w:id="4" w:name="_Toc429163239"/>
+      <w:r>
+        <w:rPr>
+          <w:rStyle w:val="Ttulo2Car"/>
+        </w:rPr>
+        <w:t>DEFINICIONES</w:t>
+      </w:r>
+      <w:bookmarkEnd w:id="4"/>
+    </w:p>
+    <w:p>
+      <w:pPr>
+        <w:pStyle w:val="Prrafodelista"/>
+        <w:widowControl w:val="0"/>
+        <w:tabs>
+          <w:tab w:val="center" w:pos="4320"/>
+          <w:tab w:val="right" w:pos="8640"/>
+        </w:tabs>
+        <w:ind w:left="1080"/>
+        <w:rPr>
+          <w:b/>
+        </w:rPr>
+      </w:pPr>
     </w:p>
     <w:p>
       <w:pPr>
@@ -1791,13 +1829,41 @@
           <w:rFonts w:eastAsia="Verdana"/>
           <w:b/>
         </w:rPr>
-        <w:t>Configuración</w:t>
-      </w:r>
-      <w:r>
-        <w:rPr>
-          <w:rFonts w:eastAsia="Verdana"/>
-        </w:rPr>
-        <w:t>: es el conjunto de variables que controlan la operación general de un programa.</w:t>
+        <w:t>SCM</w:t>
+      </w:r>
+      <w:r>
+        <w:rPr>
+          <w:rFonts w:eastAsia="Verdana"/>
+        </w:rPr>
+        <w:t xml:space="preserve">: proviene del acrónimo </w:t>
+      </w:r>
+      <w:proofErr w:type="spellStart"/>
+      <w:r>
+        <w:rPr>
+          <w:rFonts w:eastAsia="Verdana"/>
+        </w:rPr>
+        <w:t>Sofware</w:t>
+      </w:r>
+      <w:proofErr w:type="spellEnd"/>
+      <w:r>
+        <w:rPr>
+          <w:rFonts w:eastAsia="Verdana"/>
+        </w:rPr>
+        <w:t xml:space="preserve"> </w:t>
+      </w:r>
+      <w:proofErr w:type="spellStart"/>
+      <w:r>
+        <w:rPr>
+          <w:rFonts w:eastAsia="Verdana"/>
+        </w:rPr>
+        <w:t>configuration</w:t>
+      </w:r>
+      <w:proofErr w:type="spellEnd"/>
+      <w:r>
+        <w:rPr>
+          <w:rFonts w:eastAsia="Verdana"/>
+        </w:rPr>
+        <w:t xml:space="preserve"> Management, es una especialización de la gestión de configuración a todas las actividades en el sector del desarrollo software.</w:t>
       </w:r>
     </w:p>
     <w:p>
@@ -1820,37 +1886,14 @@
           <w:rFonts w:eastAsia="Verdana"/>
           <w:b/>
         </w:rPr>
-        <w:t>Software</w:t>
-      </w:r>
-      <w:r>
-        <w:rPr>
-          <w:rFonts w:eastAsia="Verdana"/>
-        </w:rPr>
-        <w:t xml:space="preserve">: equipo lógico o soporte lógico de un sistema </w:t>
-      </w:r>
-      <w:r>
-        <w:rPr>
-          <w:rFonts w:eastAsia="Verdana"/>
-        </w:rPr>
-        <w:t>informático</w:t>
-      </w:r>
-      <w:r>
-        <w:rPr>
-          <w:rFonts w:eastAsia="Verdana"/>
-        </w:rPr>
-        <w:t xml:space="preserve"> que comprende un conjunto de componentes lógicos necesarios que hacen posible la realización de tareas </w:t>
-      </w:r>
-      <w:r>
-        <w:rPr>
-          <w:rFonts w:eastAsia="Verdana"/>
-        </w:rPr>
-        <w:t>específicas</w:t>
-      </w:r>
-      <w:r>
-        <w:rPr>
-          <w:rFonts w:eastAsia="Verdana"/>
-        </w:rPr>
-        <w:t>, en contraposición a los componentes físicos que son llamados hardware.</w:t>
+        <w:lastRenderedPageBreak/>
+        <w:t>Configuración</w:t>
+      </w:r>
+      <w:r>
+        <w:rPr>
+          <w:rFonts w:eastAsia="Verdana"/>
+        </w:rPr>
+        <w:t>: es el conjunto de variables que controlan la operación general de un programa.</w:t>
       </w:r>
     </w:p>
     <w:p>
@@ -1873,14 +1916,37 @@
           <w:rFonts w:eastAsia="Verdana"/>
           <w:b/>
         </w:rPr>
-        <w:lastRenderedPageBreak/>
-        <w:t>Plan</w:t>
-      </w:r>
-      <w:r>
-        <w:rPr>
-          <w:rFonts w:eastAsia="Verdana"/>
-        </w:rPr>
-        <w:t>: programa o procedimiento para conseguir un determinado objetivo.</w:t>
+        <w:t>Software</w:t>
+      </w:r>
+      <w:r>
+        <w:rPr>
+          <w:rFonts w:eastAsia="Verdana"/>
+        </w:rPr>
+        <w:t xml:space="preserve">: equipo lógico o soporte lógico de un sistema </w:t>
+      </w:r>
+      <w:r>
+        <w:rPr>
+          <w:rFonts w:eastAsia="Verdana"/>
+        </w:rPr>
+        <w:t>informático</w:t>
+      </w:r>
+      <w:r>
+        <w:rPr>
+          <w:rFonts w:eastAsia="Verdana"/>
+        </w:rPr>
+        <w:t xml:space="preserve"> que comprende un conjunto de componentes lógicos necesarios que hacen posible la realización de tareas </w:t>
+      </w:r>
+      <w:r>
+        <w:rPr>
+          <w:rFonts w:eastAsia="Verdana"/>
+        </w:rPr>
+        <w:t>específicas</w:t>
+      </w:r>
+      <w:r>
+        <w:rPr>
+          <w:rFonts w:eastAsia="Verdana"/>
+        </w:rPr>
+        <w:t>, en contraposición a los componentes físicos que son llamados hardware.</w:t>
       </w:r>
     </w:p>
     <w:p>
@@ -1903,77 +1969,14 @@
           <w:rFonts w:eastAsia="Verdana"/>
           <w:b/>
         </w:rPr>
-        <w:t>IEEE</w:t>
-      </w:r>
-      <w:r>
-        <w:rPr>
-          <w:rFonts w:eastAsia="Verdana"/>
-        </w:rPr>
-        <w:t xml:space="preserve">: Instituto de </w:t>
-      </w:r>
-      <w:r>
-        <w:rPr>
-          <w:rFonts w:eastAsia="Verdana"/>
-        </w:rPr>
-        <w:t>Ingeniería</w:t>
-      </w:r>
-      <w:r>
-        <w:rPr>
-          <w:rFonts w:eastAsia="Verdana"/>
-        </w:rPr>
-        <w:t xml:space="preserve"> eléctrica y electrónica es una </w:t>
-      </w:r>
-      <w:r>
-        <w:rPr>
-          <w:rFonts w:eastAsia="Verdana"/>
-        </w:rPr>
-        <w:t>asociación</w:t>
-      </w:r>
-      <w:r>
-        <w:rPr>
-          <w:rFonts w:eastAsia="Verdana"/>
-        </w:rPr>
-        <w:t xml:space="preserve"> mundial de técnicos e ingenieros dedicada a la estandarización y el desarrollo en áreas técnicas.</w:t>
-      </w:r>
-    </w:p>
-    <w:p>
-      <w:pPr>
-        <w:pStyle w:val="Prrafodelista"/>
-        <w:widowControl w:val="0"/>
-        <w:spacing w:line="360" w:lineRule="auto"/>
-        <w:ind w:left="2149"/>
-        <w:jc w:val="both"/>
-        <w:rPr>
-          <w:rFonts w:eastAsia="Verdana"/>
-        </w:rPr>
-      </w:pPr>
-    </w:p>
-    <w:p>
-      <w:pPr>
-        <w:pStyle w:val="Ttulo2"/>
-        <w:numPr>
-          <w:ilvl w:val="1"/>
-          <w:numId w:val="10"/>
-        </w:numPr>
-      </w:pPr>
-      <w:bookmarkStart w:id="4" w:name="_Toc429163240"/>
-      <w:r>
-        <w:t>REFERENCIAS</w:t>
-      </w:r>
-      <w:bookmarkEnd w:id="4"/>
-    </w:p>
-    <w:p>
-      <w:pPr>
-        <w:pStyle w:val="Prrafodelista"/>
-        <w:widowControl w:val="0"/>
-        <w:spacing w:line="360" w:lineRule="auto"/>
-        <w:ind w:left="1134"/>
-        <w:jc w:val="both"/>
-        <w:rPr>
-          <w:rFonts w:eastAsia="Verdana"/>
-          <w:b/>
-        </w:rPr>
-      </w:pPr>
+        <w:t>Plan</w:t>
+      </w:r>
+      <w:r>
+        <w:rPr>
+          <w:rFonts w:eastAsia="Verdana"/>
+        </w:rPr>
+        <w:t>: programa o procedimiento para conseguir un determinado objetivo.</w:t>
+      </w:r>
     </w:p>
     <w:p>
       <w:pPr>
@@ -1990,6 +1993,98 @@
           <w:rFonts w:eastAsia="Verdana"/>
         </w:rPr>
       </w:pPr>
+      <w:r>
+        <w:rPr>
+          <w:rFonts w:eastAsia="Verdana"/>
+          <w:b/>
+        </w:rPr>
+        <w:t>IEEE</w:t>
+      </w:r>
+      <w:r>
+        <w:rPr>
+          <w:rFonts w:eastAsia="Verdana"/>
+        </w:rPr>
+        <w:t xml:space="preserve">: Instituto de </w:t>
+      </w:r>
+      <w:r>
+        <w:rPr>
+          <w:rFonts w:eastAsia="Verdana"/>
+        </w:rPr>
+        <w:t>Ingeniería</w:t>
+      </w:r>
+      <w:r>
+        <w:rPr>
+          <w:rFonts w:eastAsia="Verdana"/>
+        </w:rPr>
+        <w:t xml:space="preserve"> eléctrica y electrónica es una </w:t>
+      </w:r>
+      <w:r>
+        <w:rPr>
+          <w:rFonts w:eastAsia="Verdana"/>
+        </w:rPr>
+        <w:t>asociación</w:t>
+      </w:r>
+      <w:r>
+        <w:rPr>
+          <w:rFonts w:eastAsia="Verdana"/>
+        </w:rPr>
+        <w:t xml:space="preserve"> mundial de técnicos e ingenieros dedicada a la estandarización y el desarrollo en áreas técnicas.</w:t>
+      </w:r>
+    </w:p>
+    <w:p>
+      <w:pPr>
+        <w:pStyle w:val="Prrafodelista"/>
+        <w:widowControl w:val="0"/>
+        <w:spacing w:line="360" w:lineRule="auto"/>
+        <w:ind w:left="2149"/>
+        <w:jc w:val="both"/>
+        <w:rPr>
+          <w:rFonts w:eastAsia="Verdana"/>
+        </w:rPr>
+      </w:pPr>
+    </w:p>
+    <w:p>
+      <w:pPr>
+        <w:pStyle w:val="Ttulo2"/>
+        <w:numPr>
+          <w:ilvl w:val="1"/>
+          <w:numId w:val="10"/>
+        </w:numPr>
+      </w:pPr>
+      <w:bookmarkStart w:id="5" w:name="_Toc429163240"/>
+      <w:r>
+        <w:t>REFERENCIAS</w:t>
+      </w:r>
+      <w:bookmarkEnd w:id="5"/>
+    </w:p>
+    <w:p>
+      <w:pPr>
+        <w:pStyle w:val="Prrafodelista"/>
+        <w:widowControl w:val="0"/>
+        <w:spacing w:line="360" w:lineRule="auto"/>
+        <w:ind w:left="1134"/>
+        <w:jc w:val="both"/>
+        <w:rPr>
+          <w:rFonts w:eastAsia="Verdana"/>
+          <w:b/>
+        </w:rPr>
+      </w:pPr>
+    </w:p>
+    <w:p>
+      <w:pPr>
+        <w:pStyle w:val="Prrafodelista"/>
+        <w:widowControl w:val="0"/>
+        <w:numPr>
+          <w:ilvl w:val="1"/>
+          <w:numId w:val="9"/>
+        </w:numPr>
+        <w:spacing w:line="360" w:lineRule="auto"/>
+        <w:ind w:left="1134" w:hanging="425"/>
+        <w:jc w:val="both"/>
+        <w:rPr>
+          <w:rFonts w:eastAsia="Verdana"/>
+        </w:rPr>
+      </w:pPr>
       <w:hyperlink r:id="rId8" w:history="1">
         <w:r>
           <w:rPr>
@@ -2076,11 +2171,11 @@
           <w:numId w:val="10"/>
         </w:numPr>
       </w:pPr>
-      <w:bookmarkStart w:id="5" w:name="_Toc429163241"/>
+      <w:bookmarkStart w:id="6" w:name="_Toc429163241"/>
       <w:r>
         <w:t>GESTION DE CONFIGURACION DEL SOFTWARE (SCM)</w:t>
       </w:r>
-      <w:bookmarkEnd w:id="5"/>
+      <w:bookmarkEnd w:id="6"/>
     </w:p>
     <w:p/>
     <w:p>
@@ -2094,15 +2189,15 @@
         <w:t xml:space="preserve">los elementos de la disciplina de SCM con las actividades específicas del proyecto y/o de SCM en la institución. Se especificarán organización, responsabilidades, agenda y </w:t>
       </w:r>
       <w:r>
-        <w:t xml:space="preserve">recursos. Se toma de referencia la documentación “IEEE Guide </w:t>
+        <w:t xml:space="preserve">recursos. Se toma de referencia la documentación “IEEE </w:t>
       </w:r>
       <w:proofErr w:type="spellStart"/>
       <w:r>
-        <w:t>to</w:t>
+        <w:t>Guide</w:t>
       </w:r>
       <w:proofErr w:type="spellEnd"/>
       <w:r>
-        <w:t xml:space="preserve"> Software </w:t>
+        <w:t xml:space="preserve"> to Software </w:t>
       </w:r>
       <w:proofErr w:type="spellStart"/>
       <w:r>
@@ -2139,11 +2234,11 @@
           <w:numId w:val="10"/>
         </w:numPr>
       </w:pPr>
-      <w:bookmarkStart w:id="6" w:name="_Toc429163242"/>
+      <w:bookmarkStart w:id="7" w:name="_Toc429163242"/>
       <w:r>
         <w:t>ORGANIZACIÓN DE SCM.</w:t>
       </w:r>
-      <w:bookmarkEnd w:id="6"/>
+      <w:bookmarkEnd w:id="7"/>
     </w:p>
     <w:p/>
     <w:p/>
@@ -2190,10 +2285,10 @@
             <v:path o:extrusionok="f" gradientshapeok="t" o:connecttype="rect"/>
             <o:lock v:ext="edit" aspectratio="t"/>
           </v:shapetype>
-          <v:shape id="_x0000_i1025" type="#_x0000_t75" style="width:436.3pt;height:285.85pt" o:ole="">
+          <v:shape id="_x0000_i1025" type="#_x0000_t75" style="width:436.5pt;height:286.5pt" o:ole="">
             <v:imagedata r:id="rId12" o:title=""/>
           </v:shape>
-          <o:OLEObject Type="Embed" ProgID="Visio.Drawing.11" ShapeID="_x0000_i1025" DrawAspect="Content" ObjectID="_1502914100" r:id="rId13"/>
+          <o:OLEObject Type="Embed" ProgID="Visio.Drawing.11" ShapeID="_x0000_i1025" DrawAspect="Content" ObjectID="_1504156493" r:id="rId13"/>
         </w:object>
       </w:r>
     </w:p>
@@ -2203,10 +2298,7 @@
         <w:ind w:firstLine="708"/>
       </w:pPr>
       <w:r>
-        <w:t>El equipo de SCM brinda apoyo en las siguientes actividades del desarrollo de software</w:t>
-      </w:r>
-      <w:r>
-        <w:t>:</w:t>
+        <w:t>El equipo de SCM brinda apoyo en las siguientes actividades del desarrollo de software:</w:t>
       </w:r>
     </w:p>
     <w:p>
@@ -2286,12 +2378,7 @@
         <w:ind w:left="1428"/>
       </w:pPr>
       <w:r>
-        <w:t>Conocimiento de los</w:t>
-      </w:r>
-      <w:bookmarkStart w:id="7" w:name="_GoBack"/>
-      <w:bookmarkEnd w:id="7"/>
-      <w:r>
-        <w:t xml:space="preserve"> procesos de SCM</w:t>
+        <w:t>Conocimiento de los procesos de SCM</w:t>
       </w:r>
     </w:p>
     <w:p>
@@ -2450,6 +2537,7 @@
         </w:numPr>
       </w:pPr>
       <w:r>
+        <w:lastRenderedPageBreak/>
         <w:t>Identificar los procesos de SCM e integrarlos al proceso de desarrollo de software de la empresa</w:t>
       </w:r>
     </w:p>
@@ -2543,6 +2631,7 @@
         <w:docPartUnique/>
       </w:docPartObj>
     </w:sdtPr>
+    <w:sdtEndPr/>
     <w:sdtContent>
       <w:p>
         <w:pPr>
@@ -2563,7 +2652,7 @@
             <w:noProof/>
             <w:lang w:val="es-ES"/>
           </w:rPr>
-          <w:t>5</w:t>
+          <w:t>6</w:t>
         </w:r>
         <w:r>
           <w:fldChar w:fldCharType="end"/>
@@ -4733,7 +4822,6 @@
       <w:spacing w:after="0" w:line="240" w:lineRule="auto"/>
     </w:pPr>
     <w:tblPr>
-      <w:tblInd w:w="0" w:type="dxa"/>
       <w:tblBorders>
         <w:top w:val="single" w:sz="4" w:space="0" w:color="auto"/>
         <w:left w:val="single" w:sz="4" w:space="0" w:color="auto"/>
@@ -4742,12 +4830,6 @@
         <w:insideH w:val="single" w:sz="4" w:space="0" w:color="auto"/>
         <w:insideV w:val="single" w:sz="4" w:space="0" w:color="auto"/>
       </w:tblBorders>
-      <w:tblCellMar>
-        <w:top w:w="0" w:type="dxa"/>
-        <w:left w:w="108" w:type="dxa"/>
-        <w:bottom w:w="0" w:type="dxa"/>
-        <w:right w:w="108" w:type="dxa"/>
-      </w:tblCellMar>
     </w:tblPr>
   </w:style>
   <w:style w:type="paragraph" w:styleId="Prrafodelista">
@@ -5156,7 +5238,7 @@
 </file>
 
 <file path=customXml/itemProps1.xml><?xml version="1.0" encoding="utf-8"?>
-<ds:datastoreItem xmlns:ds="http://schemas.openxmlformats.org/officeDocument/2006/customXml" ds:itemID="{7A1DB9A4-D713-4E06-B2CE-22607AFD9CC6}">
+<ds:datastoreItem xmlns:ds="http://schemas.openxmlformats.org/officeDocument/2006/customXml" ds:itemID="{F9FB9966-09A6-47C6-9CEF-2E6154D23AA9}">
   <ds:schemaRefs>
     <ds:schemaRef ds:uri="http://schemas.openxmlformats.org/officeDocument/2006/bibliography"/>
   </ds:schemaRefs>

</xml_diff>

<commit_message>
agregar historial de versiones
</commit_message>
<xml_diff>
--- a/Documentos/PGC.docx
+++ b/Documentos/PGC.docx
@@ -108,9 +108,11 @@
       </w:tblPr>
       <w:tblGrid>
         <w:gridCol w:w="822"/>
-        <w:gridCol w:w="2113"/>
-        <w:gridCol w:w="2422"/>
-        <w:gridCol w:w="2278"/>
+        <w:gridCol w:w="285"/>
+        <w:gridCol w:w="1422"/>
+        <w:gridCol w:w="1782"/>
+        <w:gridCol w:w="1871"/>
+        <w:gridCol w:w="1453"/>
         <w:gridCol w:w="1187"/>
       </w:tblGrid>
       <w:tr>
@@ -120,7 +122,29 @@
         </w:trPr>
         <w:tc>
           <w:tcPr>
-            <w:tcW w:w="5000" w:type="pct"/>
+            <w:tcW w:w="633" w:type="pct"/>
+            <w:gridSpan w:val="2"/>
+            <w:tcBorders>
+              <w:bottom w:val="single" w:sz="6" w:space="0" w:color="auto"/>
+            </w:tcBorders>
+            <w:shd w:val="clear" w:color="auto" w:fill="606060"/>
+          </w:tcPr>
+          <w:p>
+            <w:pPr>
+              <w:jc w:val="center"/>
+              <w:rPr>
+                <w:rFonts w:eastAsia="Verdana"/>
+                <w:b/>
+                <w:sz w:val="24"/>
+                <w:szCs w:val="24"/>
+                <w:u w:val="single"/>
+              </w:rPr>
+            </w:pPr>
+          </w:p>
+        </w:tc>
+        <w:tc>
+          <w:tcPr>
+            <w:tcW w:w="4367" w:type="pct"/>
             <w:gridSpan w:val="5"/>
             <w:tcBorders>
               <w:bottom w:val="single" w:sz="6" w:space="0" w:color="auto"/>
@@ -147,7 +171,6 @@
                 <w:szCs w:val="24"/>
                 <w:u w:val="single"/>
               </w:rPr>
-              <w:lastRenderedPageBreak/>
               <w:br w:type="page"/>
             </w:r>
             <w:r>
@@ -202,7 +225,8 @@
         </w:tc>
         <w:tc>
           <w:tcPr>
-            <w:tcW w:w="1198" w:type="pct"/>
+            <w:tcW w:w="1001" w:type="pct"/>
+            <w:gridSpan w:val="2"/>
             <w:shd w:val="clear" w:color="auto" w:fill="E0E0E0"/>
             <w:vAlign w:val="center"/>
           </w:tcPr>
@@ -233,7 +257,7 @@
         </w:tc>
         <w:tc>
           <w:tcPr>
-            <w:tcW w:w="1373" w:type="pct"/>
+            <w:tcW w:w="1183" w:type="pct"/>
             <w:shd w:val="clear" w:color="auto" w:fill="E0E0E0"/>
           </w:tcPr>
           <w:p>
@@ -263,7 +287,7 @@
         </w:tc>
         <w:tc>
           <w:tcPr>
-            <w:tcW w:w="1291" w:type="pct"/>
+            <w:tcW w:w="1111" w:type="pct"/>
             <w:shd w:val="clear" w:color="auto" w:fill="E0E0E0"/>
             <w:vAlign w:val="center"/>
           </w:tcPr>
@@ -289,6 +313,36 @@
                 <w:lang w:val="es-ES"/>
               </w:rPr>
               <w:t>Aprobada por</w:t>
+            </w:r>
+          </w:p>
+        </w:tc>
+        <w:tc>
+          <w:tcPr>
+            <w:tcW w:w="566" w:type="pct"/>
+            <w:shd w:val="clear" w:color="auto" w:fill="E0E0E0"/>
+          </w:tcPr>
+          <w:p>
+            <w:pPr>
+              <w:jc w:val="center"/>
+              <w:rPr>
+                <w:rFonts w:ascii="Verdana" w:hAnsi="Verdana" w:cs="Arial"/>
+                <w:b/>
+                <w:i/>
+                <w:sz w:val="16"/>
+                <w:szCs w:val="16"/>
+                <w:lang w:val="es-ES"/>
+              </w:rPr>
+            </w:pPr>
+            <w:r>
+              <w:rPr>
+                <w:rFonts w:ascii="Verdana" w:hAnsi="Verdana" w:cs="Arial"/>
+                <w:b/>
+                <w:i/>
+                <w:sz w:val="16"/>
+                <w:szCs w:val="16"/>
+                <w:lang w:val="es-ES"/>
+              </w:rPr>
+              <w:t>Observaciones</w:t>
             </w:r>
           </w:p>
         </w:tc>
@@ -350,15 +404,14 @@
                 <w:szCs w:val="18"/>
                 <w:lang w:val="es-ES"/>
               </w:rPr>
-              <w:t>1.1</w:t>
-            </w:r>
-            <w:bookmarkStart w:id="0" w:name="_GoBack"/>
-            <w:bookmarkEnd w:id="0"/>
+              <w:t>1.0</w:t>
+            </w:r>
           </w:p>
         </w:tc>
         <w:tc>
           <w:tcPr>
-            <w:tcW w:w="1198" w:type="pct"/>
+            <w:tcW w:w="1001" w:type="pct"/>
+            <w:gridSpan w:val="2"/>
           </w:tcPr>
           <w:p>
             <w:pPr>
@@ -411,7 +464,7 @@
         </w:tc>
         <w:tc>
           <w:tcPr>
-            <w:tcW w:w="1373" w:type="pct"/>
+            <w:tcW w:w="1183" w:type="pct"/>
           </w:tcPr>
           <w:p>
             <w:pPr>
@@ -440,7 +493,7 @@
         </w:tc>
         <w:tc>
           <w:tcPr>
-            <w:tcW w:w="1291" w:type="pct"/>
+            <w:tcW w:w="1111" w:type="pct"/>
           </w:tcPr>
           <w:p>
             <w:pPr>
@@ -465,6 +518,22 @@
               </w:rPr>
               <w:t>Lenis Wong</w:t>
             </w:r>
+          </w:p>
+        </w:tc>
+        <w:tc>
+          <w:tcPr>
+            <w:tcW w:w="566" w:type="pct"/>
+          </w:tcPr>
+          <w:p>
+            <w:pPr>
+              <w:jc w:val="center"/>
+              <w:rPr>
+                <w:rFonts w:ascii="Verdana" w:hAnsi="Verdana" w:cs="Arial"/>
+                <w:sz w:val="18"/>
+                <w:szCs w:val="18"/>
+                <w:lang w:val="es-ES"/>
+              </w:rPr>
+            </w:pPr>
           </w:p>
         </w:tc>
         <w:tc>
@@ -494,6 +563,229 @@
           </w:p>
         </w:tc>
       </w:tr>
+      <w:tr>
+        <w:trPr>
+          <w:trHeight w:val="1026"/>
+          <w:jc w:val="center"/>
+        </w:trPr>
+        <w:tc>
+          <w:tcPr>
+            <w:tcW w:w="466" w:type="pct"/>
+          </w:tcPr>
+          <w:p>
+            <w:pPr>
+              <w:jc w:val="center"/>
+              <w:rPr>
+                <w:rFonts w:ascii="Verdana" w:hAnsi="Verdana" w:cs="Arial"/>
+                <w:sz w:val="18"/>
+                <w:szCs w:val="18"/>
+                <w:lang w:val="es-ES"/>
+              </w:rPr>
+            </w:pPr>
+            <w:r>
+              <w:rPr>
+                <w:rFonts w:ascii="Verdana" w:hAnsi="Verdana" w:cs="Arial"/>
+                <w:sz w:val="18"/>
+                <w:szCs w:val="18"/>
+                <w:lang w:val="es-ES"/>
+              </w:rPr>
+              <w:t>1.1</w:t>
+            </w:r>
+          </w:p>
+        </w:tc>
+        <w:tc>
+          <w:tcPr>
+            <w:tcW w:w="1001" w:type="pct"/>
+            <w:gridSpan w:val="2"/>
+          </w:tcPr>
+          <w:p>
+            <w:pPr>
+              <w:pStyle w:val="Prrafodelista"/>
+              <w:numPr>
+                <w:ilvl w:val="0"/>
+                <w:numId w:val="1"/>
+              </w:numPr>
+              <w:rPr>
+                <w:rFonts w:ascii="Verdana" w:hAnsi="Verdana" w:cs="Arial"/>
+                <w:sz w:val="18"/>
+                <w:szCs w:val="18"/>
+                <w:lang w:val="es-ES"/>
+              </w:rPr>
+            </w:pPr>
+            <w:r>
+              <w:rPr>
+                <w:rFonts w:ascii="Verdana" w:hAnsi="Verdana" w:cs="Arial"/>
+                <w:sz w:val="18"/>
+                <w:szCs w:val="18"/>
+                <w:lang w:val="es-ES"/>
+              </w:rPr>
+              <w:t>Juan Namuche</w:t>
+            </w:r>
+          </w:p>
+          <w:p>
+            <w:pPr>
+              <w:pStyle w:val="Prrafodelista"/>
+              <w:numPr>
+                <w:ilvl w:val="0"/>
+                <w:numId w:val="1"/>
+              </w:numPr>
+              <w:rPr>
+                <w:rFonts w:ascii="Verdana" w:hAnsi="Verdana" w:cs="Arial"/>
+                <w:sz w:val="18"/>
+                <w:szCs w:val="18"/>
+                <w:lang w:val="es-ES"/>
+              </w:rPr>
+            </w:pPr>
+            <w:r>
+              <w:rPr>
+                <w:rFonts w:ascii="Verdana" w:hAnsi="Verdana" w:cs="Arial"/>
+                <w:sz w:val="18"/>
+                <w:szCs w:val="18"/>
+                <w:lang w:val="es-ES"/>
+              </w:rPr>
+              <w:t>Carlos Carbajal</w:t>
+            </w:r>
+          </w:p>
+        </w:tc>
+        <w:tc>
+          <w:tcPr>
+            <w:tcW w:w="1183" w:type="pct"/>
+          </w:tcPr>
+          <w:p>
+            <w:pPr>
+              <w:pStyle w:val="Prrafodelista"/>
+              <w:numPr>
+                <w:ilvl w:val="0"/>
+                <w:numId w:val="1"/>
+              </w:numPr>
+              <w:rPr>
+                <w:rFonts w:ascii="Verdana" w:hAnsi="Verdana" w:cs="Arial"/>
+                <w:sz w:val="18"/>
+                <w:szCs w:val="18"/>
+                <w:lang w:val="es-ES"/>
+              </w:rPr>
+            </w:pPr>
+            <w:r>
+              <w:rPr>
+                <w:rFonts w:ascii="Verdana" w:hAnsi="Verdana" w:cs="Arial"/>
+                <w:sz w:val="18"/>
+                <w:szCs w:val="18"/>
+                <w:lang w:val="es-ES"/>
+              </w:rPr>
+              <w:t>Juan Carlos Hidalgo</w:t>
+            </w:r>
+          </w:p>
+        </w:tc>
+        <w:tc>
+          <w:tcPr>
+            <w:tcW w:w="1111" w:type="pct"/>
+          </w:tcPr>
+          <w:p>
+            <w:pPr>
+              <w:pStyle w:val="Prrafodelista"/>
+              <w:numPr>
+                <w:ilvl w:val="0"/>
+                <w:numId w:val="2"/>
+              </w:numPr>
+              <w:rPr>
+                <w:rFonts w:ascii="Verdana" w:hAnsi="Verdana" w:cs="Arial"/>
+                <w:sz w:val="18"/>
+                <w:szCs w:val="18"/>
+                <w:lang w:val="es-ES"/>
+              </w:rPr>
+            </w:pPr>
+            <w:r>
+              <w:rPr>
+                <w:rFonts w:ascii="Verdana" w:hAnsi="Verdana" w:cs="Arial"/>
+                <w:sz w:val="18"/>
+                <w:szCs w:val="18"/>
+                <w:lang w:val="es-ES"/>
+              </w:rPr>
+              <w:t>Lenis Wong</w:t>
+            </w:r>
+          </w:p>
+        </w:tc>
+        <w:tc>
+          <w:tcPr>
+            <w:tcW w:w="566" w:type="pct"/>
+          </w:tcPr>
+          <w:p>
+            <w:pPr>
+              <w:jc w:val="center"/>
+              <w:rPr>
+                <w:rFonts w:ascii="Verdana" w:hAnsi="Verdana" w:cs="Arial"/>
+                <w:sz w:val="18"/>
+                <w:szCs w:val="18"/>
+                <w:lang w:val="es-ES"/>
+              </w:rPr>
+            </w:pPr>
+            <w:r>
+              <w:rPr>
+                <w:rFonts w:ascii="Verdana" w:hAnsi="Verdana" w:cs="Arial"/>
+                <w:sz w:val="18"/>
+                <w:szCs w:val="18"/>
+                <w:lang w:val="es-ES"/>
+              </w:rPr>
+              <w:t>Mejora en propósito</w:t>
+            </w:r>
+          </w:p>
+          <w:p>
+            <w:pPr>
+              <w:jc w:val="center"/>
+              <w:rPr>
+                <w:rFonts w:ascii="Verdana" w:hAnsi="Verdana" w:cs="Arial"/>
+                <w:sz w:val="18"/>
+                <w:szCs w:val="18"/>
+                <w:lang w:val="es-ES"/>
+              </w:rPr>
+            </w:pPr>
+            <w:r>
+              <w:rPr>
+                <w:rFonts w:ascii="Verdana" w:hAnsi="Verdana" w:cs="Arial"/>
+                <w:sz w:val="18"/>
+                <w:szCs w:val="18"/>
+                <w:lang w:val="es-ES"/>
+              </w:rPr>
+              <w:t>Agregar aplicabilidad</w:t>
+            </w:r>
+          </w:p>
+        </w:tc>
+        <w:tc>
+          <w:tcPr>
+            <w:tcW w:w="673" w:type="pct"/>
+            <w:vAlign w:val="center"/>
+          </w:tcPr>
+          <w:p>
+            <w:pPr>
+              <w:jc w:val="center"/>
+              <w:rPr>
+                <w:rFonts w:ascii="Verdana" w:hAnsi="Verdana" w:cs="Arial"/>
+                <w:sz w:val="18"/>
+                <w:szCs w:val="18"/>
+                <w:lang w:val="es-ES"/>
+              </w:rPr>
+            </w:pPr>
+            <w:r>
+              <w:rPr>
+                <w:rFonts w:ascii="Verdana" w:hAnsi="Verdana" w:cs="Arial"/>
+                <w:sz w:val="18"/>
+                <w:szCs w:val="18"/>
+                <w:lang w:val="es-ES"/>
+              </w:rPr>
+              <w:t>19</w:t>
+            </w:r>
+            <w:r>
+              <w:rPr>
+                <w:rFonts w:ascii="Verdana" w:hAnsi="Verdana" w:cs="Arial"/>
+                <w:sz w:val="18"/>
+                <w:szCs w:val="18"/>
+                <w:lang w:val="es-ES"/>
+              </w:rPr>
+              <w:t>.09.2015</w:t>
+            </w:r>
+          </w:p>
+        </w:tc>
+      </w:tr>
     </w:tbl>
     <w:p>
       <w:pPr>
@@ -538,6 +830,8 @@
         </w:rPr>
         <w:br w:type="page"/>
       </w:r>
+      <w:bookmarkStart w:id="0" w:name="_GoBack"/>
+      <w:bookmarkEnd w:id="0"/>
     </w:p>
     <w:p>
       <w:pPr>
@@ -656,7 +950,11 @@
               <w:tab w:val="right" w:leader="dot" w:pos="8828"/>
             </w:tabs>
             <w:rPr>
+              <w:rFonts w:asciiTheme="minorHAnsi" w:eastAsiaTheme="minorEastAsia" w:hAnsiTheme="minorHAnsi" w:cstheme="minorBidi"/>
               <w:noProof/>
+              <w:sz w:val="22"/>
+              <w:szCs w:val="22"/>
+              <w:lang w:eastAsia="es-PE"/>
             </w:rPr>
           </w:pPr>
           <w:r>
@@ -674,7 +972,7 @@
             </w:rPr>
             <w:fldChar w:fldCharType="separate"/>
           </w:r>
-          <w:hyperlink w:anchor="_Toc429163236" w:history="1">
+          <w:hyperlink w:anchor="_Toc430417019" w:history="1">
             <w:r>
               <w:rPr>
                 <w:rStyle w:val="Hipervnculo"/>
@@ -684,7 +982,11 @@
             </w:r>
             <w:r>
               <w:rPr>
-                <w:noProof/>
+                <w:rFonts w:asciiTheme="minorHAnsi" w:eastAsiaTheme="minorEastAsia" w:hAnsiTheme="minorHAnsi" w:cstheme="minorBidi"/>
+                <w:noProof/>
+                <w:sz w:val="22"/>
+                <w:szCs w:val="22"/>
+                <w:lang w:eastAsia="es-PE"/>
               </w:rPr>
               <w:tab/>
             </w:r>
@@ -714,7 +1016,7 @@
                 <w:noProof/>
                 <w:webHidden/>
               </w:rPr>
-              <w:instrText xml:space="preserve"> PAGEREF _Toc429163236 \h </w:instrText>
+              <w:instrText xml:space="preserve"> PAGEREF _Toc430417019 \h </w:instrText>
             </w:r>
             <w:r>
               <w:rPr>
@@ -734,7 +1036,7 @@
                 <w:noProof/>
                 <w:webHidden/>
               </w:rPr>
-              <w:t>3</w:t>
+              <w:t>4</w:t>
             </w:r>
             <w:r>
               <w:rPr>
@@ -753,10 +1055,14 @@
               <w:tab w:val="right" w:leader="dot" w:pos="8828"/>
             </w:tabs>
             <w:rPr>
+              <w:rFonts w:asciiTheme="minorHAnsi" w:eastAsiaTheme="minorEastAsia" w:hAnsiTheme="minorHAnsi" w:cstheme="minorBidi"/>
               <w:noProof/>
+              <w:sz w:val="22"/>
+              <w:szCs w:val="22"/>
+              <w:lang w:eastAsia="es-PE"/>
             </w:rPr>
           </w:pPr>
-          <w:hyperlink w:anchor="_Toc429163237" w:history="1">
+          <w:hyperlink w:anchor="_Toc430417020" w:history="1">
             <w:r>
               <w:rPr>
                 <w:rStyle w:val="Hipervnculo"/>
@@ -766,7 +1072,11 @@
             </w:r>
             <w:r>
               <w:rPr>
-                <w:noProof/>
+                <w:rFonts w:asciiTheme="minorHAnsi" w:eastAsiaTheme="minorEastAsia" w:hAnsiTheme="minorHAnsi" w:cstheme="minorBidi"/>
+                <w:noProof/>
+                <w:sz w:val="22"/>
+                <w:szCs w:val="22"/>
+                <w:lang w:eastAsia="es-PE"/>
               </w:rPr>
               <w:tab/>
             </w:r>
@@ -774,6 +1084,7 @@
               <w:rPr>
                 <w:rStyle w:val="Hipervnculo"/>
                 <w:noProof/>
+                <w:lang w:val="en-US"/>
               </w:rPr>
               <w:t>PROPOSITO</w:t>
             </w:r>
@@ -796,7 +1107,7 @@
                 <w:noProof/>
                 <w:webHidden/>
               </w:rPr>
-              <w:instrText xml:space="preserve"> PAGEREF _Toc429163237 \h </w:instrText>
+              <w:instrText xml:space="preserve"> PAGEREF _Toc430417020 \h </w:instrText>
             </w:r>
             <w:r>
               <w:rPr>
@@ -816,7 +1127,7 @@
                 <w:noProof/>
                 <w:webHidden/>
               </w:rPr>
-              <w:t>3</w:t>
+              <w:t>4</w:t>
             </w:r>
             <w:r>
               <w:rPr>
@@ -835,20 +1146,29 @@
               <w:tab w:val="right" w:leader="dot" w:pos="8828"/>
             </w:tabs>
             <w:rPr>
+              <w:rFonts w:asciiTheme="minorHAnsi" w:eastAsiaTheme="minorEastAsia" w:hAnsiTheme="minorHAnsi" w:cstheme="minorBidi"/>
               <w:noProof/>
+              <w:sz w:val="22"/>
+              <w:szCs w:val="22"/>
+              <w:lang w:eastAsia="es-PE"/>
             </w:rPr>
           </w:pPr>
-          <w:hyperlink w:anchor="_Toc429163238" w:history="1">
+          <w:hyperlink w:anchor="_Toc430417021" w:history="1">
             <w:r>
               <w:rPr>
                 <w:rStyle w:val="Hipervnculo"/>
                 <w:noProof/>
+                <w:lang w:val="en-US"/>
               </w:rPr>
               <w:t>1.2.</w:t>
             </w:r>
             <w:r>
               <w:rPr>
-                <w:noProof/>
+                <w:rFonts w:asciiTheme="minorHAnsi" w:eastAsiaTheme="minorEastAsia" w:hAnsiTheme="minorHAnsi" w:cstheme="minorBidi"/>
+                <w:noProof/>
+                <w:sz w:val="22"/>
+                <w:szCs w:val="22"/>
+                <w:lang w:eastAsia="es-PE"/>
               </w:rPr>
               <w:tab/>
             </w:r>
@@ -856,8 +1176,9 @@
               <w:rPr>
                 <w:rStyle w:val="Hipervnculo"/>
                 <w:noProof/>
-              </w:rPr>
-              <w:t>ALCANCE</w:t>
+                <w:lang w:val="en-US"/>
+              </w:rPr>
+              <w:t>APLICABILIDAD</w:t>
             </w:r>
             <w:r>
               <w:rPr>
@@ -878,7 +1199,7 @@
                 <w:noProof/>
                 <w:webHidden/>
               </w:rPr>
-              <w:instrText xml:space="preserve"> PAGEREF _Toc429163238 \h </w:instrText>
+              <w:instrText xml:space="preserve"> PAGEREF _Toc430417021 \h </w:instrText>
             </w:r>
             <w:r>
               <w:rPr>
@@ -898,7 +1219,7 @@
                 <w:noProof/>
                 <w:webHidden/>
               </w:rPr>
-              <w:t>3</w:t>
+              <w:t>4</w:t>
             </w:r>
             <w:r>
               <w:rPr>
@@ -917,10 +1238,14 @@
               <w:tab w:val="right" w:leader="dot" w:pos="8828"/>
             </w:tabs>
             <w:rPr>
+              <w:rFonts w:asciiTheme="minorHAnsi" w:eastAsiaTheme="minorEastAsia" w:hAnsiTheme="minorHAnsi" w:cstheme="minorBidi"/>
               <w:noProof/>
+              <w:sz w:val="22"/>
+              <w:szCs w:val="22"/>
+              <w:lang w:eastAsia="es-PE"/>
             </w:rPr>
           </w:pPr>
-          <w:hyperlink w:anchor="_Toc429163239" w:history="1">
+          <w:hyperlink w:anchor="_Toc430417022" w:history="1">
             <w:r>
               <w:rPr>
                 <w:rStyle w:val="Hipervnculo"/>
@@ -930,7 +1255,11 @@
             </w:r>
             <w:r>
               <w:rPr>
-                <w:noProof/>
+                <w:rFonts w:asciiTheme="minorHAnsi" w:eastAsiaTheme="minorEastAsia" w:hAnsiTheme="minorHAnsi" w:cstheme="minorBidi"/>
+                <w:noProof/>
+                <w:sz w:val="22"/>
+                <w:szCs w:val="22"/>
+                <w:lang w:eastAsia="es-PE"/>
               </w:rPr>
               <w:tab/>
             </w:r>
@@ -938,8 +1267,9 @@
               <w:rPr>
                 <w:rStyle w:val="Hipervnculo"/>
                 <w:noProof/>
-              </w:rPr>
-              <w:t>DEFINICIONES</w:t>
+                <w:lang w:val="en-US"/>
+              </w:rPr>
+              <w:t>ALCANCE</w:t>
             </w:r>
             <w:r>
               <w:rPr>
@@ -960,7 +1290,7 @@
                 <w:noProof/>
                 <w:webHidden/>
               </w:rPr>
-              <w:instrText xml:space="preserve"> PAGEREF _Toc429163239 \h </w:instrText>
+              <w:instrText xml:space="preserve"> PAGEREF _Toc430417022 \h </w:instrText>
             </w:r>
             <w:r>
               <w:rPr>
@@ -980,7 +1310,7 @@
                 <w:noProof/>
                 <w:webHidden/>
               </w:rPr>
-              <w:t>3</w:t>
+              <w:t>4</w:t>
             </w:r>
             <w:r>
               <w:rPr>
@@ -999,10 +1329,14 @@
               <w:tab w:val="right" w:leader="dot" w:pos="8828"/>
             </w:tabs>
             <w:rPr>
+              <w:rFonts w:asciiTheme="minorHAnsi" w:eastAsiaTheme="minorEastAsia" w:hAnsiTheme="minorHAnsi" w:cstheme="minorBidi"/>
               <w:noProof/>
+              <w:sz w:val="22"/>
+              <w:szCs w:val="22"/>
+              <w:lang w:eastAsia="es-PE"/>
             </w:rPr>
           </w:pPr>
-          <w:hyperlink w:anchor="_Toc429163240" w:history="1">
+          <w:hyperlink w:anchor="_Toc430417023" w:history="1">
             <w:r>
               <w:rPr>
                 <w:rStyle w:val="Hipervnculo"/>
@@ -1012,7 +1346,11 @@
             </w:r>
             <w:r>
               <w:rPr>
-                <w:noProof/>
+                <w:rFonts w:asciiTheme="minorHAnsi" w:eastAsiaTheme="minorEastAsia" w:hAnsiTheme="minorHAnsi" w:cstheme="minorBidi"/>
+                <w:noProof/>
+                <w:sz w:val="22"/>
+                <w:szCs w:val="22"/>
+                <w:lang w:eastAsia="es-PE"/>
               </w:rPr>
               <w:tab/>
             </w:r>
@@ -1020,6 +1358,97 @@
               <w:rPr>
                 <w:rStyle w:val="Hipervnculo"/>
                 <w:noProof/>
+                <w:lang w:val="en-US"/>
+              </w:rPr>
+              <w:t>DEFINICIONES</w:t>
+            </w:r>
+            <w:r>
+              <w:rPr>
+                <w:noProof/>
+                <w:webHidden/>
+              </w:rPr>
+              <w:tab/>
+            </w:r>
+            <w:r>
+              <w:rPr>
+                <w:noProof/>
+                <w:webHidden/>
+              </w:rPr>
+              <w:fldChar w:fldCharType="begin"/>
+            </w:r>
+            <w:r>
+              <w:rPr>
+                <w:noProof/>
+                <w:webHidden/>
+              </w:rPr>
+              <w:instrText xml:space="preserve"> PAGEREF _Toc430417023 \h </w:instrText>
+            </w:r>
+            <w:r>
+              <w:rPr>
+                <w:noProof/>
+                <w:webHidden/>
+              </w:rPr>
+            </w:r>
+            <w:r>
+              <w:rPr>
+                <w:noProof/>
+                <w:webHidden/>
+              </w:rPr>
+              <w:fldChar w:fldCharType="separate"/>
+            </w:r>
+            <w:r>
+              <w:rPr>
+                <w:noProof/>
+                <w:webHidden/>
+              </w:rPr>
+              <w:t>4</w:t>
+            </w:r>
+            <w:r>
+              <w:rPr>
+                <w:noProof/>
+                <w:webHidden/>
+              </w:rPr>
+              <w:fldChar w:fldCharType="end"/>
+            </w:r>
+          </w:hyperlink>
+        </w:p>
+        <w:p>
+          <w:pPr>
+            <w:pStyle w:val="TDC2"/>
+            <w:tabs>
+              <w:tab w:val="left" w:pos="880"/>
+              <w:tab w:val="right" w:leader="dot" w:pos="8828"/>
+            </w:tabs>
+            <w:rPr>
+              <w:rFonts w:asciiTheme="minorHAnsi" w:eastAsiaTheme="minorEastAsia" w:hAnsiTheme="minorHAnsi" w:cstheme="minorBidi"/>
+              <w:noProof/>
+              <w:sz w:val="22"/>
+              <w:szCs w:val="22"/>
+              <w:lang w:eastAsia="es-PE"/>
+            </w:rPr>
+          </w:pPr>
+          <w:hyperlink w:anchor="_Toc430417024" w:history="1">
+            <w:r>
+              <w:rPr>
+                <w:rStyle w:val="Hipervnculo"/>
+                <w:noProof/>
+              </w:rPr>
+              <w:t>1.5.</w:t>
+            </w:r>
+            <w:r>
+              <w:rPr>
+                <w:rFonts w:asciiTheme="minorHAnsi" w:eastAsiaTheme="minorEastAsia" w:hAnsiTheme="minorHAnsi" w:cstheme="minorBidi"/>
+                <w:noProof/>
+                <w:sz w:val="22"/>
+                <w:szCs w:val="22"/>
+                <w:lang w:eastAsia="es-PE"/>
+              </w:rPr>
+              <w:tab/>
+            </w:r>
+            <w:r>
+              <w:rPr>
+                <w:rStyle w:val="Hipervnculo"/>
+                <w:noProof/>
               </w:rPr>
               <w:t>REFERENCIAS</w:t>
             </w:r>
@@ -1042,7 +1471,7 @@
                 <w:noProof/>
                 <w:webHidden/>
               </w:rPr>
-              <w:instrText xml:space="preserve"> PAGEREF _Toc429163240 \h </w:instrText>
+              <w:instrText xml:space="preserve"> PAGEREF _Toc430417024 \h </w:instrText>
             </w:r>
             <w:r>
               <w:rPr>
@@ -1062,7 +1491,7 @@
                 <w:noProof/>
                 <w:webHidden/>
               </w:rPr>
-              <w:t>4</w:t>
+              <w:t>5</w:t>
             </w:r>
             <w:r>
               <w:rPr>
@@ -1081,10 +1510,14 @@
               <w:tab w:val="right" w:leader="dot" w:pos="8828"/>
             </w:tabs>
             <w:rPr>
+              <w:rFonts w:asciiTheme="minorHAnsi" w:eastAsiaTheme="minorEastAsia" w:hAnsiTheme="minorHAnsi" w:cstheme="minorBidi"/>
               <w:noProof/>
+              <w:sz w:val="22"/>
+              <w:szCs w:val="22"/>
+              <w:lang w:eastAsia="es-PE"/>
             </w:rPr>
           </w:pPr>
-          <w:hyperlink w:anchor="_Toc429163241" w:history="1">
+          <w:hyperlink w:anchor="_Toc430417025" w:history="1">
             <w:r>
               <w:rPr>
                 <w:rStyle w:val="Hipervnculo"/>
@@ -1094,7 +1527,11 @@
             </w:r>
             <w:r>
               <w:rPr>
-                <w:noProof/>
+                <w:rFonts w:asciiTheme="minorHAnsi" w:eastAsiaTheme="minorEastAsia" w:hAnsiTheme="minorHAnsi" w:cstheme="minorBidi"/>
+                <w:noProof/>
+                <w:sz w:val="22"/>
+                <w:szCs w:val="22"/>
+                <w:lang w:eastAsia="es-PE"/>
               </w:rPr>
               <w:tab/>
             </w:r>
@@ -1103,7 +1540,7 @@
                 <w:rStyle w:val="Hipervnculo"/>
                 <w:noProof/>
               </w:rPr>
-              <w:t>GESTION DE CONFIGURACION DEL SOFTWARE (SCM).</w:t>
+              <w:t>GESTION DE CONFIGURACION DEL SOFTWARE (SCM)</w:t>
             </w:r>
             <w:r>
               <w:rPr>
@@ -1124,7 +1561,7 @@
                 <w:noProof/>
                 <w:webHidden/>
               </w:rPr>
-              <w:instrText xml:space="preserve"> PAGEREF _Toc429163241 \h </w:instrText>
+              <w:instrText xml:space="preserve"> PAGEREF _Toc430417025 \h </w:instrText>
             </w:r>
             <w:r>
               <w:rPr>
@@ -1144,7 +1581,7 @@
                 <w:noProof/>
                 <w:webHidden/>
               </w:rPr>
-              <w:t>4</w:t>
+              <w:t>5</w:t>
             </w:r>
             <w:r>
               <w:rPr>
@@ -1163,10 +1600,14 @@
               <w:tab w:val="right" w:leader="dot" w:pos="8828"/>
             </w:tabs>
             <w:rPr>
+              <w:rFonts w:asciiTheme="minorHAnsi" w:eastAsiaTheme="minorEastAsia" w:hAnsiTheme="minorHAnsi" w:cstheme="minorBidi"/>
               <w:noProof/>
+              <w:sz w:val="22"/>
+              <w:szCs w:val="22"/>
+              <w:lang w:eastAsia="es-PE"/>
             </w:rPr>
           </w:pPr>
-          <w:hyperlink w:anchor="_Toc429163242" w:history="1">
+          <w:hyperlink w:anchor="_Toc430417026" w:history="1">
             <w:r>
               <w:rPr>
                 <w:rStyle w:val="Hipervnculo"/>
@@ -1176,7 +1617,11 @@
             </w:r>
             <w:r>
               <w:rPr>
-                <w:noProof/>
+                <w:rFonts w:asciiTheme="minorHAnsi" w:eastAsiaTheme="minorEastAsia" w:hAnsiTheme="minorHAnsi" w:cstheme="minorBidi"/>
+                <w:noProof/>
+                <w:sz w:val="22"/>
+                <w:szCs w:val="22"/>
+                <w:lang w:eastAsia="es-PE"/>
               </w:rPr>
               <w:tab/>
             </w:r>
@@ -1206,7 +1651,7 @@
                 <w:noProof/>
                 <w:webHidden/>
               </w:rPr>
-              <w:instrText xml:space="preserve"> PAGEREF _Toc429163242 \h </w:instrText>
+              <w:instrText xml:space="preserve"> PAGEREF _Toc430417026 \h </w:instrText>
             </w:r>
             <w:r>
               <w:rPr>
@@ -1226,7 +1671,7 @@
                 <w:noProof/>
                 <w:webHidden/>
               </w:rPr>
-              <w:t>4</w:t>
+              <w:t>5</w:t>
             </w:r>
             <w:r>
               <w:rPr>
@@ -1245,10 +1690,14 @@
               <w:tab w:val="right" w:leader="dot" w:pos="8828"/>
             </w:tabs>
             <w:rPr>
+              <w:rFonts w:asciiTheme="minorHAnsi" w:eastAsiaTheme="minorEastAsia" w:hAnsiTheme="minorHAnsi" w:cstheme="minorBidi"/>
               <w:noProof/>
+              <w:sz w:val="22"/>
+              <w:szCs w:val="22"/>
+              <w:lang w:eastAsia="es-PE"/>
             </w:rPr>
           </w:pPr>
-          <w:hyperlink w:anchor="_Toc429163243" w:history="1">
+          <w:hyperlink w:anchor="_Toc430417027" w:history="1">
             <w:r>
               <w:rPr>
                 <w:rStyle w:val="Hipervnculo"/>
@@ -1258,7 +1707,11 @@
             </w:r>
             <w:r>
               <w:rPr>
-                <w:noProof/>
+                <w:rFonts w:asciiTheme="minorHAnsi" w:eastAsiaTheme="minorEastAsia" w:hAnsiTheme="minorHAnsi" w:cstheme="minorBidi"/>
+                <w:noProof/>
+                <w:sz w:val="22"/>
+                <w:szCs w:val="22"/>
+                <w:lang w:eastAsia="es-PE"/>
               </w:rPr>
               <w:tab/>
             </w:r>
@@ -1288,7 +1741,7 @@
                 <w:noProof/>
                 <w:webHidden/>
               </w:rPr>
-              <w:instrText xml:space="preserve"> PAGEREF _Toc429163243 \h </w:instrText>
+              <w:instrText xml:space="preserve"> PAGEREF _Toc430417027 \h </w:instrText>
             </w:r>
             <w:r>
               <w:rPr>
@@ -1308,7 +1761,7 @@
                 <w:noProof/>
                 <w:webHidden/>
               </w:rPr>
-              <w:t>5</w:t>
+              <w:t>6</w:t>
             </w:r>
             <w:r>
               <w:rPr>
@@ -1379,7 +1832,7 @@
           <w:numId w:val="10"/>
         </w:numPr>
       </w:pPr>
-      <w:bookmarkStart w:id="1" w:name="_Toc429163236"/>
+      <w:bookmarkStart w:id="1" w:name="_Toc430417019"/>
       <w:r>
         <w:lastRenderedPageBreak/>
         <w:t>INTRODUCCION</w:t>
@@ -1507,7 +1960,7 @@
           <w:lang w:val="es-PE"/>
         </w:rPr>
       </w:pPr>
-      <w:bookmarkStart w:id="2" w:name="_Toc429163237"/>
+      <w:bookmarkStart w:id="2" w:name="_Toc430417020"/>
       <w:r>
         <w:rPr>
           <w:rStyle w:val="Ttulo2Car"/>
@@ -1542,15 +1995,23 @@
       <w:pPr>
         <w:pStyle w:val="Prrafodelista"/>
         <w:widowControl w:val="0"/>
-        <w:tabs>
-          <w:tab w:val="center" w:pos="4320"/>
-          <w:tab w:val="right" w:pos="8640"/>
-        </w:tabs>
-        <w:ind w:left="1080"/>
-        <w:rPr>
-          <w:b/>
-        </w:rPr>
-      </w:pPr>
+        <w:numPr>
+          <w:ilvl w:val="1"/>
+          <w:numId w:val="9"/>
+        </w:numPr>
+        <w:spacing w:line="360" w:lineRule="auto"/>
+        <w:ind w:left="1134" w:hanging="425"/>
+        <w:jc w:val="both"/>
+        <w:rPr>
+          <w:rFonts w:eastAsia="Verdana"/>
+        </w:rPr>
+      </w:pPr>
+      <w:r>
+        <w:rPr>
+          <w:rFonts w:eastAsia="Verdana"/>
+        </w:rPr>
+        <w:t>Implementar un proceso de configuración de software que garantice que los cambios no se realice de forma inapropiada, proporcionando una integridad en el producto obtenido a lo largo del ciclo de vida del software; involucrar a los empleados a cargo de un proyecto de software con la finalidad de obtener una versión correcta de la aplicación y su documentación.</w:t>
+      </w:r>
     </w:p>
     <w:p>
       <w:pPr>
@@ -1571,8 +2032,43 @@
         <w:rPr>
           <w:rFonts w:eastAsia="Verdana"/>
         </w:rPr>
-        <w:t>Implementar un proceso de configuración de software que garantice que los cambios no se realice de forma inapropiada, proporcionando una integridad en el producto obtenido a lo largo del ciclo de vida del software; involucrar a los empleados a cargo de un proyecto de software con la finalidad de obtener una versión correcta de la aplicación y su documentación.</w:t>
-      </w:r>
+        <w:t>El propósito fundamental de este documento es evitar y controlar la elaboración de código fuente por varios desarrolladores simultáneamente, el seguimiento del estado de las fases del desarrollo del software versiones, cambios y la conducción de la integración de las partes del software en un solo producto de software.</w:t>
+      </w:r>
+    </w:p>
+    <w:p>
+      <w:pPr>
+        <w:pStyle w:val="Prrafodelista"/>
+        <w:widowControl w:val="0"/>
+        <w:spacing w:line="360" w:lineRule="auto"/>
+        <w:ind w:left="1134"/>
+        <w:jc w:val="both"/>
+        <w:rPr>
+          <w:rFonts w:eastAsia="Verdana"/>
+        </w:rPr>
+      </w:pPr>
+    </w:p>
+    <w:p>
+      <w:pPr>
+        <w:pStyle w:val="Prrafodelista"/>
+        <w:widowControl w:val="0"/>
+        <w:numPr>
+          <w:ilvl w:val="1"/>
+          <w:numId w:val="10"/>
+        </w:numPr>
+        <w:spacing w:line="360" w:lineRule="auto"/>
+        <w:jc w:val="both"/>
+        <w:rPr>
+          <w:rStyle w:val="Ttulo2Car"/>
+        </w:rPr>
+      </w:pPr>
+      <w:bookmarkStart w:id="3" w:name="_Toc430417021"/>
+      <w:r>
+        <w:rPr>
+          <w:rStyle w:val="Ttulo2Car"/>
+        </w:rPr>
+        <w:t>APLICABILIDAD</w:t>
+      </w:r>
+      <w:bookmarkEnd w:id="3"/>
     </w:p>
     <w:p>
       <w:pPr>
@@ -1593,16 +2089,22 @@
         <w:rPr>
           <w:rFonts w:eastAsia="Verdana"/>
         </w:rPr>
-        <w:t>El propósito fundamental de este documento es evitar y controlar la elaboración de código fuente por varios desarrolladores simultáneamente, el seguimiento del estado de las fases del desarrollo del software versiones, cambios y la conducción de la integración de las partes del software en un solo producto de software.</w:t>
-      </w:r>
-    </w:p>
-    <w:p>
-      <w:pPr>
+        <w:t>Este documento aplica a todos los proyectos de desarrollo de software de la consultora INNOVACION SAC</w:t>
+      </w:r>
+    </w:p>
+    <w:p>
+      <w:pPr>
+        <w:pStyle w:val="Prrafodelista"/>
         <w:widowControl w:val="0"/>
         <w:spacing w:line="360" w:lineRule="auto"/>
+        <w:ind w:left="1134"/>
         <w:jc w:val="both"/>
         <w:rPr>
           <w:rStyle w:val="Ttulo2Car"/>
+          <w:rFonts w:ascii="Times New Roman" w:eastAsia="Verdana" w:hAnsi="Times New Roman" w:cs="Times New Roman"/>
+          <w:color w:val="auto"/>
+          <w:sz w:val="20"/>
+          <w:szCs w:val="20"/>
           <w:lang w:val="es-PE"/>
         </w:rPr>
       </w:pPr>
@@ -1621,14 +2123,14 @@
           <w:rFonts w:eastAsia="Verdana"/>
         </w:rPr>
       </w:pPr>
-      <w:bookmarkStart w:id="3" w:name="_Toc429163238"/>
+      <w:bookmarkStart w:id="4" w:name="_Toc430417022"/>
       <w:r>
         <w:rPr>
           <w:rStyle w:val="Ttulo2Car"/>
         </w:rPr>
         <w:t>ALCANCE</w:t>
       </w:r>
-      <w:bookmarkEnd w:id="3"/>
+      <w:bookmarkEnd w:id="4"/>
     </w:p>
     <w:p>
       <w:pPr>
@@ -1786,14 +2288,14 @@
           <w:lang w:val="es-PE"/>
         </w:rPr>
       </w:pPr>
-      <w:bookmarkStart w:id="4" w:name="_Toc429163239"/>
+      <w:bookmarkStart w:id="5" w:name="_Toc430417023"/>
       <w:r>
         <w:rPr>
           <w:rStyle w:val="Ttulo2Car"/>
         </w:rPr>
         <w:t>DEFINICIONES</w:t>
       </w:r>
-      <w:bookmarkEnd w:id="4"/>
+      <w:bookmarkEnd w:id="5"/>
     </w:p>
     <w:p>
       <w:pPr>
@@ -1886,7 +2388,6 @@
           <w:rFonts w:eastAsia="Verdana"/>
           <w:b/>
         </w:rPr>
-        <w:lastRenderedPageBreak/>
         <w:t>Configuración</w:t>
       </w:r>
       <w:r>
@@ -2051,11 +2552,11 @@
           <w:numId w:val="10"/>
         </w:numPr>
       </w:pPr>
-      <w:bookmarkStart w:id="5" w:name="_Toc429163240"/>
+      <w:bookmarkStart w:id="6" w:name="_Toc430417024"/>
       <w:r>
         <w:t>REFERENCIAS</w:t>
       </w:r>
-      <w:bookmarkEnd w:id="5"/>
+      <w:bookmarkEnd w:id="6"/>
     </w:p>
     <w:p>
       <w:pPr>
@@ -2171,11 +2672,11 @@
           <w:numId w:val="10"/>
         </w:numPr>
       </w:pPr>
-      <w:bookmarkStart w:id="6" w:name="_Toc429163241"/>
+      <w:bookmarkStart w:id="7" w:name="_Toc430417025"/>
       <w:r>
         <w:t>GESTION DE CONFIGURACION DEL SOFTWARE (SCM)</w:t>
       </w:r>
-      <w:bookmarkEnd w:id="6"/>
+      <w:bookmarkEnd w:id="7"/>
     </w:p>
     <w:p/>
     <w:p>
@@ -2234,11 +2735,11 @@
           <w:numId w:val="10"/>
         </w:numPr>
       </w:pPr>
-      <w:bookmarkStart w:id="7" w:name="_Toc429163242"/>
+      <w:bookmarkStart w:id="8" w:name="_Toc430417026"/>
       <w:r>
         <w:t>ORGANIZACIÓN DE SCM.</w:t>
       </w:r>
-      <w:bookmarkEnd w:id="7"/>
+      <w:bookmarkEnd w:id="8"/>
     </w:p>
     <w:p/>
     <w:p/>
@@ -2288,7 +2789,7 @@
           <v:shape id="_x0000_i1025" type="#_x0000_t75" style="width:436.1pt;height:286.65pt" o:ole="">
             <v:imagedata r:id="rId12" o:title=""/>
           </v:shape>
-          <o:OLEObject Type="Embed" ProgID="Visio.Drawing.11" ShapeID="_x0000_i1025" DrawAspect="Content" ObjectID="_1504157624" r:id="rId13"/>
+          <o:OLEObject Type="Embed" ProgID="Visio.Drawing.11" ShapeID="_x0000_i1025" DrawAspect="Content" ObjectID="_1504158993" r:id="rId13"/>
         </w:object>
       </w:r>
     </w:p>
@@ -2492,11 +2993,11 @@
           <w:numId w:val="10"/>
         </w:numPr>
       </w:pPr>
-      <w:bookmarkStart w:id="8" w:name="_Toc429163243"/>
+      <w:bookmarkStart w:id="9" w:name="_Toc430417027"/>
       <w:r>
         <w:t>RESPONSABILIDADES DE SCM.</w:t>
       </w:r>
-      <w:bookmarkEnd w:id="8"/>
+      <w:bookmarkEnd w:id="9"/>
     </w:p>
     <w:p>
       <w:pPr>
@@ -5238,7 +5739,7 @@
 </file>
 
 <file path=customXml/itemProps1.xml><?xml version="1.0" encoding="utf-8"?>
-<ds:datastoreItem xmlns:ds="http://schemas.openxmlformats.org/officeDocument/2006/customXml" ds:itemID="{A788D908-84CF-436A-BD13-B9DEB0BB7A16}">
+<ds:datastoreItem xmlns:ds="http://schemas.openxmlformats.org/officeDocument/2006/customXml" ds:itemID="{12D10850-DD2E-4FDD-8F81-BA653FDE938C}">
   <ds:schemaRefs>
     <ds:schemaRef ds:uri="http://schemas.openxmlformats.org/officeDocument/2006/bibliography"/>
   </ds:schemaRefs>

</xml_diff>

<commit_message>
Documento merge jnamuche / jcarbajal
</commit_message>
<xml_diff>
--- a/Documentos/PGC.docx
+++ b/Documentos/PGC.docx
@@ -1852,123 +1852,6 @@
     </w:p>
     <w:p>
       <w:pPr>
-        <w:widowControl w:val="0"/>
-        <w:spacing w:line="360" w:lineRule="auto"/>
-        <w:ind w:left="709"/>
-        <w:jc w:val="both"/>
-        <w:rPr>
-          <w:rFonts w:eastAsia="Verdana"/>
-        </w:rPr>
-      </w:pPr>
-      <w:r>
-        <w:rPr>
-          <w:rFonts w:eastAsia="Verdana"/>
-        </w:rPr>
-        <w:t xml:space="preserve">Este documento proporciona información relevante de estándares para conllevar el plan de gestión de configuración en la empresa INNOVACION SAC. </w:t>
-      </w:r>
-      <w:r>
-        <w:rPr>
-          <w:rFonts w:eastAsia="Verdana"/>
-        </w:rPr>
-        <w:t>Está</w:t>
-      </w:r>
-      <w:r>
-        <w:rPr>
-          <w:rFonts w:eastAsia="Verdana"/>
-        </w:rPr>
-        <w:t xml:space="preserve"> fundamentado sobre las bases de la aplicación de SCM a proyectos de ingeniería de software según la norma IEEE </w:t>
-      </w:r>
-      <w:proofErr w:type="spellStart"/>
-      <w:r>
-        <w:rPr>
-          <w:rFonts w:eastAsia="Verdana"/>
-        </w:rPr>
-        <w:t>Std</w:t>
-      </w:r>
-      <w:proofErr w:type="spellEnd"/>
-      <w:r>
-        <w:rPr>
-          <w:rFonts w:eastAsia="Verdana"/>
-        </w:rPr>
-        <w:t>. 1042.</w:t>
-      </w:r>
-    </w:p>
-    <w:p>
-      <w:pPr>
-        <w:widowControl w:val="0"/>
-        <w:spacing w:line="360" w:lineRule="auto"/>
-        <w:ind w:left="709"/>
-        <w:jc w:val="both"/>
-        <w:rPr>
-          <w:rFonts w:eastAsia="Verdana"/>
-        </w:rPr>
-      </w:pPr>
-      <w:r>
-        <w:rPr>
-          <w:rFonts w:eastAsia="Verdana"/>
-        </w:rPr>
-        <w:t xml:space="preserve">El objetivo fundamental es contemplar un modelo que proporcione </w:t>
-      </w:r>
-      <w:r>
-        <w:rPr>
-          <w:rFonts w:eastAsia="Verdana"/>
-        </w:rPr>
-        <w:t xml:space="preserve">información a nuestros empleados y colaboradores </w:t>
-      </w:r>
-      <w:r>
-        <w:rPr>
-          <w:rFonts w:eastAsia="Verdana"/>
-        </w:rPr>
-        <w:t>del proceso de configuración de software en INNOVACION SAC.</w:t>
-      </w:r>
-      <w:r>
-        <w:rPr>
-          <w:rFonts w:eastAsia="Verdana"/>
-        </w:rPr>
-        <w:t xml:space="preserve"> </w:t>
-      </w:r>
-    </w:p>
-    <w:p>
-      <w:pPr>
-        <w:widowControl w:val="0"/>
-        <w:spacing w:line="360" w:lineRule="auto"/>
-        <w:ind w:left="709"/>
-        <w:jc w:val="both"/>
-        <w:rPr>
-          <w:rFonts w:eastAsia="Verdana"/>
-        </w:rPr>
-      </w:pPr>
-    </w:p>
-    <w:p>
-      <w:pPr>
-        <w:pStyle w:val="Prrafodelista"/>
-        <w:widowControl w:val="0"/>
-        <w:numPr>
-          <w:ilvl w:val="1"/>
-          <w:numId w:val="10"/>
-        </w:numPr>
-        <w:spacing w:line="360" w:lineRule="auto"/>
-        <w:jc w:val="both"/>
-        <w:rPr>
-          <w:rStyle w:val="Ttulo2Car"/>
-          <w:rFonts w:ascii="Times New Roman" w:eastAsia="Verdana" w:hAnsi="Times New Roman" w:cs="Times New Roman"/>
-          <w:color w:val="auto"/>
-          <w:sz w:val="20"/>
-          <w:szCs w:val="20"/>
-          <w:lang w:val="es-PE"/>
-        </w:rPr>
-      </w:pPr>
-      <w:bookmarkStart w:id="1" w:name="_Toc430417020"/>
-      <w:r>
-        <w:rPr>
-          <w:rStyle w:val="Ttulo2Car"/>
-        </w:rPr>
-        <w:t>PROPOSITO</w:t>
-      </w:r>
-      <w:bookmarkEnd w:id="1"/>
-    </w:p>
-    <w:p>
-      <w:pPr>
         <w:pStyle w:val="Prrafodelista"/>
         <w:widowControl w:val="0"/>
         <w:numPr>
@@ -1986,7 +1869,33 @@
         <w:rPr>
           <w:rFonts w:eastAsia="Verdana"/>
         </w:rPr>
-        <w:t>El área de sistemas de INNOVACION SAC, actualmente no dispone de información en línea de alguna metodología de trabajo, tampoco posee un estricto control sobre la administración de los diversas versiones implementadas en sus diversos clientes, a esto se suma la falta de procesos implementados para la configuración de software.</w:t>
+        <w:t xml:space="preserve">Este documento proporciona información relevante de estándares para conllevar el plan de gestión de configuración en la empresa INNOVACION SAC. </w:t>
+      </w:r>
+      <w:r>
+        <w:rPr>
+          <w:rFonts w:eastAsia="Verdana"/>
+        </w:rPr>
+        <w:t>Está</w:t>
+      </w:r>
+      <w:r>
+        <w:rPr>
+          <w:rFonts w:eastAsia="Verdana"/>
+        </w:rPr>
+        <w:t xml:space="preserve"> fundamentado sobre las bases de la aplicación de SCM a proyectos de ingeniería de software según la norma IEEE </w:t>
+      </w:r>
+      <w:proofErr w:type="spellStart"/>
+      <w:r>
+        <w:rPr>
+          <w:rFonts w:eastAsia="Verdana"/>
+        </w:rPr>
+        <w:t>Std</w:t>
+      </w:r>
+      <w:proofErr w:type="spellEnd"/>
+      <w:r>
+        <w:rPr>
+          <w:rFonts w:eastAsia="Verdana"/>
+        </w:rPr>
+        <w:t>. 1042.</w:t>
       </w:r>
     </w:p>
     <w:p>
@@ -2008,8 +1917,65 @@
         <w:rPr>
           <w:rFonts w:eastAsia="Verdana"/>
         </w:rPr>
-        <w:t>Actualmente el área de sistemas de INNOVACION SAC, maneja cerca de 100 proyectos, de los cuales el 80% se encuentra ya en producción, el 15% en curso y un 5% en espera de inicio.</w:t>
-      </w:r>
+        <w:t xml:space="preserve">El objetivo fundamental es contemplar un modelo que proporcione </w:t>
+      </w:r>
+      <w:r>
+        <w:rPr>
+          <w:rFonts w:eastAsia="Verdana"/>
+        </w:rPr>
+        <w:t xml:space="preserve">información a nuestros empleados y colaboradores </w:t>
+      </w:r>
+      <w:r>
+        <w:rPr>
+          <w:rFonts w:eastAsia="Verdana"/>
+        </w:rPr>
+        <w:t>del proceso de configuración de software en INNOVACION SAC.</w:t>
+      </w:r>
+      <w:r>
+        <w:rPr>
+          <w:rFonts w:eastAsia="Verdana"/>
+        </w:rPr>
+        <w:t xml:space="preserve"> </w:t>
+      </w:r>
+    </w:p>
+    <w:p>
+      <w:pPr>
+        <w:widowControl w:val="0"/>
+        <w:spacing w:line="360" w:lineRule="auto"/>
+        <w:ind w:left="709"/>
+        <w:jc w:val="both"/>
+        <w:rPr>
+          <w:rFonts w:eastAsia="Verdana"/>
+        </w:rPr>
+      </w:pPr>
+    </w:p>
+    <w:p>
+      <w:pPr>
+        <w:pStyle w:val="Prrafodelista"/>
+        <w:widowControl w:val="0"/>
+        <w:numPr>
+          <w:ilvl w:val="1"/>
+          <w:numId w:val="10"/>
+        </w:numPr>
+        <w:spacing w:line="360" w:lineRule="auto"/>
+        <w:jc w:val="both"/>
+        <w:rPr>
+          <w:rStyle w:val="Ttulo2Car"/>
+          <w:rFonts w:ascii="Times New Roman" w:eastAsia="Verdana" w:hAnsi="Times New Roman" w:cs="Times New Roman"/>
+          <w:color w:val="auto"/>
+          <w:sz w:val="20"/>
+          <w:szCs w:val="20"/>
+          <w:lang w:val="es-PE"/>
+        </w:rPr>
+      </w:pPr>
+      <w:bookmarkStart w:id="1" w:name="_Toc430417020"/>
+      <w:r>
+        <w:rPr>
+          <w:rStyle w:val="Ttulo2Car"/>
+        </w:rPr>
+        <w:t>PROPOSITO</w:t>
+      </w:r>
+      <w:bookmarkEnd w:id="1"/>
     </w:p>
     <w:p>
       <w:pPr>
@@ -2030,7 +1996,7 @@
         <w:rPr>
           <w:rFonts w:eastAsia="Verdana"/>
         </w:rPr>
-        <w:t>Implementar un proceso de configuración de software que garantice que los cambios no se realice de forma inapropiada, proporcionando una integridad en el producto obtenido a lo largo del ciclo de vida del software; involucrar a los empleados a cargo de un proyecto de software con la finalidad de obtener una versión correcta de la aplicación y su documentación.</w:t>
+        <w:t>El área de sistemas de INNOVACION SAC, actualmente no dispone de información en línea de alguna metodología de trabajo, tampoco posee un estricto control sobre la administración de los diversas versiones implementadas en sus diversos clientes, a esto se suma la falta de procesos implementados para la configuración de software.</w:t>
       </w:r>
     </w:p>
     <w:p>
@@ -2052,43 +2018,8 @@
         <w:rPr>
           <w:rFonts w:eastAsia="Verdana"/>
         </w:rPr>
-        <w:t>El propósito fundamental de este documento es evitar y controlar la elaboración de código fuente por varios desarrolladores simultáneamente, el seguimiento del estado de las fases del desarrollo del software versiones, cambios y la conducción de la integración de las partes del software en un solo producto de software.</w:t>
-      </w:r>
-    </w:p>
-    <w:p>
-      <w:pPr>
-        <w:pStyle w:val="Prrafodelista"/>
-        <w:widowControl w:val="0"/>
-        <w:spacing w:line="360" w:lineRule="auto"/>
-        <w:ind w:left="1134"/>
-        <w:jc w:val="both"/>
-        <w:rPr>
-          <w:rFonts w:eastAsia="Verdana"/>
-        </w:rPr>
-      </w:pPr>
-    </w:p>
-    <w:p>
-      <w:pPr>
-        <w:pStyle w:val="Prrafodelista"/>
-        <w:widowControl w:val="0"/>
-        <w:numPr>
-          <w:ilvl w:val="1"/>
-          <w:numId w:val="10"/>
-        </w:numPr>
-        <w:spacing w:line="360" w:lineRule="auto"/>
-        <w:jc w:val="both"/>
-        <w:rPr>
-          <w:rStyle w:val="Ttulo2Car"/>
-        </w:rPr>
-      </w:pPr>
-      <w:bookmarkStart w:id="2" w:name="_Toc430417021"/>
-      <w:r>
-        <w:rPr>
-          <w:rStyle w:val="Ttulo2Car"/>
-        </w:rPr>
-        <w:t>APLICABILIDAD</w:t>
-      </w:r>
-      <w:bookmarkEnd w:id="2"/>
+        <w:t>Actualmente el área de sistemas de INNOVACION SAC, maneja cerca de 100 proyectos, de los cuales el 80% se encuentra ya en producción, el 15% en curso y un 5% en espera de inicio.</w:t>
+      </w:r>
     </w:p>
     <w:p>
       <w:pPr>
@@ -2109,62 +2040,8 @@
         <w:rPr>
           <w:rFonts w:eastAsia="Verdana"/>
         </w:rPr>
-        <w:t>Este documento aplica a todos los proyectos de desarrollo de software de la consultora INNOVACION SAC</w:t>
-      </w:r>
-    </w:p>
-    <w:p>
-      <w:pPr>
-        <w:pStyle w:val="Prrafodelista"/>
-        <w:widowControl w:val="0"/>
-        <w:spacing w:line="360" w:lineRule="auto"/>
-        <w:ind w:left="1134"/>
-        <w:jc w:val="both"/>
-        <w:rPr>
-          <w:rStyle w:val="Ttulo2Car"/>
-          <w:rFonts w:ascii="Times New Roman" w:eastAsia="Verdana" w:hAnsi="Times New Roman" w:cs="Times New Roman"/>
-          <w:color w:val="auto"/>
-          <w:sz w:val="20"/>
-          <w:szCs w:val="20"/>
-          <w:lang w:val="es-PE"/>
-        </w:rPr>
-      </w:pPr>
-    </w:p>
-    <w:p>
-      <w:pPr>
-        <w:pStyle w:val="Prrafodelista"/>
-        <w:widowControl w:val="0"/>
-        <w:numPr>
-          <w:ilvl w:val="1"/>
-          <w:numId w:val="10"/>
-        </w:numPr>
-        <w:spacing w:line="360" w:lineRule="auto"/>
-        <w:jc w:val="both"/>
-        <w:rPr>
-          <w:rFonts w:eastAsia="Verdana"/>
-        </w:rPr>
-      </w:pPr>
-      <w:bookmarkStart w:id="3" w:name="_Toc430417022"/>
-      <w:r>
-        <w:rPr>
-          <w:rStyle w:val="Ttulo2Car"/>
-        </w:rPr>
-        <w:t>ALCANCE</w:t>
-      </w:r>
-      <w:bookmarkEnd w:id="3"/>
-    </w:p>
-    <w:p>
-      <w:pPr>
-        <w:pStyle w:val="Prrafodelista"/>
-        <w:widowControl w:val="0"/>
-        <w:tabs>
-          <w:tab w:val="center" w:pos="4320"/>
-          <w:tab w:val="right" w:pos="8640"/>
-        </w:tabs>
-        <w:ind w:left="1080"/>
-        <w:rPr>
-          <w:b/>
-        </w:rPr>
-      </w:pPr>
+        <w:t>Implementar un proceso de configuración de software que garantice que los cambios no se realice de forma inapropiada, proporcionando una integridad en el producto obtenido a lo largo del ciclo de vida del software; involucrar a los empleados a cargo de un proyecto de software con la finalidad de obtener una versión correcta de la aplicación y su documentación.</w:t>
+      </w:r>
     </w:p>
     <w:p>
       <w:pPr>
@@ -2185,8 +2062,43 @@
         <w:rPr>
           <w:rFonts w:eastAsia="Verdana"/>
         </w:rPr>
-        <w:t>El plan de SCM especificado en este documento abarca tanto la parte de gestión como las diversas actividades para el desarrollo de un proyecto de software.</w:t>
-      </w:r>
+        <w:t>El propósito fundamental de este documento es evitar y controlar la elaboración de código fuente por varios desarrolladores simultáneamente, el seguimiento del estado de las fases del desarrollo del software versiones, cambios y la conducción de la integración de las partes del software en un solo producto de software.</w:t>
+      </w:r>
+    </w:p>
+    <w:p>
+      <w:pPr>
+        <w:pStyle w:val="Prrafodelista"/>
+        <w:widowControl w:val="0"/>
+        <w:spacing w:line="360" w:lineRule="auto"/>
+        <w:ind w:left="1134"/>
+        <w:jc w:val="both"/>
+        <w:rPr>
+          <w:rFonts w:eastAsia="Verdana"/>
+        </w:rPr>
+      </w:pPr>
+    </w:p>
+    <w:p>
+      <w:pPr>
+        <w:pStyle w:val="Prrafodelista"/>
+        <w:widowControl w:val="0"/>
+        <w:numPr>
+          <w:ilvl w:val="1"/>
+          <w:numId w:val="10"/>
+        </w:numPr>
+        <w:spacing w:line="360" w:lineRule="auto"/>
+        <w:jc w:val="both"/>
+        <w:rPr>
+          <w:rStyle w:val="Ttulo2Car"/>
+        </w:rPr>
+      </w:pPr>
+      <w:bookmarkStart w:id="2" w:name="_Toc430417021"/>
+      <w:r>
+        <w:rPr>
+          <w:rStyle w:val="Ttulo2Car"/>
+        </w:rPr>
+        <w:t>APLICABILIDAD</w:t>
+      </w:r>
+      <w:bookmarkEnd w:id="2"/>
     </w:p>
     <w:p>
       <w:pPr>
@@ -2207,84 +2119,23 @@
         <w:rPr>
           <w:rFonts w:eastAsia="Verdana"/>
         </w:rPr>
-        <w:t xml:space="preserve">Con respecto a la gestión se tiene la estructura de la organización, roles y responsabilidades de los equipos, políticas, directrices y procedimientos de configuración </w:t>
-      </w:r>
-      <w:r>
-        <w:rPr>
-          <w:rFonts w:eastAsia="Verdana"/>
-        </w:rPr>
-        <w:t>de software, herramientas, entorno e infraestructura. Adicionalmente se contemplan actividades como identificación</w:t>
-      </w:r>
-      <w:r>
-        <w:rPr>
-          <w:rFonts w:eastAsia="Verdana"/>
-        </w:rPr>
-        <w:t xml:space="preserve"> de la SCM</w:t>
-      </w:r>
-      <w:r>
-        <w:rPr>
-          <w:rFonts w:eastAsia="Verdana"/>
-        </w:rPr>
-        <w:t>, control</w:t>
-      </w:r>
-      <w:r>
-        <w:rPr>
-          <w:rFonts w:eastAsia="Verdana"/>
-        </w:rPr>
-        <w:t xml:space="preserve"> de la SCM</w:t>
-      </w:r>
-      <w:r>
-        <w:rPr>
-          <w:rFonts w:eastAsia="Verdana"/>
-        </w:rPr>
-        <w:t>, estado</w:t>
-      </w:r>
-      <w:r>
-        <w:rPr>
-          <w:rFonts w:eastAsia="Verdana"/>
-        </w:rPr>
-        <w:t xml:space="preserve"> de contabilidad de la SCM</w:t>
-      </w:r>
-      <w:r>
-        <w:rPr>
-          <w:rFonts w:eastAsia="Verdana"/>
-        </w:rPr>
-        <w:t>, auditoria</w:t>
-      </w:r>
-      <w:r>
-        <w:rPr>
-          <w:rFonts w:eastAsia="Verdana"/>
-        </w:rPr>
-        <w:t xml:space="preserve"> de la SCM</w:t>
-      </w:r>
-      <w:r>
-        <w:rPr>
-          <w:rFonts w:eastAsia="Verdana"/>
-        </w:rPr>
-        <w:t xml:space="preserve"> y gestión</w:t>
-      </w:r>
-      <w:r>
-        <w:rPr>
-          <w:rFonts w:eastAsia="Verdana"/>
-        </w:rPr>
-        <w:t xml:space="preserve"> y entrega</w:t>
-      </w:r>
-      <w:r>
-        <w:rPr>
-          <w:rFonts w:eastAsia="Verdana"/>
-        </w:rPr>
-        <w:t xml:space="preserve"> de reléase.</w:t>
-      </w:r>
-    </w:p>
-    <w:p>
-      <w:pPr>
+        <w:t>Este documento aplica a todos los proyectos de desarrollo de software de la consultora INNOVACION SAC</w:t>
+      </w:r>
+    </w:p>
+    <w:p>
+      <w:pPr>
+        <w:pStyle w:val="Prrafodelista"/>
         <w:widowControl w:val="0"/>
-        <w:tabs>
-          <w:tab w:val="center" w:pos="4320"/>
-          <w:tab w:val="right" w:pos="8640"/>
-        </w:tabs>
-        <w:rPr>
-          <w:rFonts w:eastAsia="Verdana"/>
+        <w:spacing w:line="360" w:lineRule="auto"/>
+        <w:ind w:left="1134"/>
+        <w:jc w:val="both"/>
+        <w:rPr>
+          <w:rStyle w:val="Ttulo2Car"/>
+          <w:rFonts w:ascii="Times New Roman" w:eastAsia="Verdana" w:hAnsi="Times New Roman" w:cs="Times New Roman"/>
+          <w:color w:val="auto"/>
+          <w:sz w:val="20"/>
+          <w:szCs w:val="20"/>
+          <w:lang w:val="es-PE"/>
         </w:rPr>
       </w:pPr>
     </w:p>
@@ -2299,23 +2150,17 @@
         <w:spacing w:line="360" w:lineRule="auto"/>
         <w:jc w:val="both"/>
         <w:rPr>
+          <w:rFonts w:eastAsia="Verdana"/>
+        </w:rPr>
+      </w:pPr>
+      <w:bookmarkStart w:id="3" w:name="_Toc430417022"/>
+      <w:r>
+        <w:rPr>
           <w:rStyle w:val="Ttulo2Car"/>
-          <w:rFonts w:ascii="Times New Roman" w:eastAsia="Times New Roman" w:hAnsi="Times New Roman" w:cs="Times New Roman"/>
-          <w:b/>
-          <w:color w:val="auto"/>
-          <w:sz w:val="20"/>
-          <w:szCs w:val="20"/>
-          <w:lang w:val="es-PE"/>
-        </w:rPr>
-      </w:pPr>
-      <w:bookmarkStart w:id="4" w:name="_Toc430417023"/>
-      <w:r>
-        <w:rPr>
-          <w:rStyle w:val="Ttulo2Car"/>
-        </w:rPr>
-        <w:t>DEFINICIONES</w:t>
-      </w:r>
-      <w:bookmarkEnd w:id="4"/>
+        </w:rPr>
+        <w:t>ALCANCE</w:t>
+      </w:r>
+      <w:bookmarkEnd w:id="3"/>
     </w:p>
     <w:p>
       <w:pPr>
@@ -2349,43 +2194,8 @@
       <w:r>
         <w:rPr>
           <w:rFonts w:eastAsia="Verdana"/>
-          <w:b/>
-        </w:rPr>
-        <w:t>SCM</w:t>
-      </w:r>
-      <w:r>
-        <w:rPr>
-          <w:rFonts w:eastAsia="Verdana"/>
-        </w:rPr>
-        <w:t xml:space="preserve">: proviene del acrónimo </w:t>
-      </w:r>
-      <w:proofErr w:type="spellStart"/>
-      <w:r>
-        <w:rPr>
-          <w:rFonts w:eastAsia="Verdana"/>
-        </w:rPr>
-        <w:t>Sofware</w:t>
-      </w:r>
-      <w:proofErr w:type="spellEnd"/>
-      <w:r>
-        <w:rPr>
-          <w:rFonts w:eastAsia="Verdana"/>
-        </w:rPr>
-        <w:t xml:space="preserve"> </w:t>
-      </w:r>
-      <w:proofErr w:type="spellStart"/>
-      <w:r>
-        <w:rPr>
-          <w:rFonts w:eastAsia="Verdana"/>
-        </w:rPr>
-        <w:t>configuration</w:t>
-      </w:r>
-      <w:proofErr w:type="spellEnd"/>
-      <w:r>
-        <w:rPr>
-          <w:rFonts w:eastAsia="Verdana"/>
-        </w:rPr>
-        <w:t xml:space="preserve"> Management, es una especialización de la gestión de configuración a todas las actividades en el sector del desarrollo software.</w:t>
+        </w:rPr>
+        <w:t>El plan de SCM especificado en este documento abarca tanto la parte de gestión como las diversas actividades para el desarrollo de un proyecto de software.</w:t>
       </w:r>
     </w:p>
     <w:p>
@@ -2406,16 +2216,130 @@
       <w:r>
         <w:rPr>
           <w:rFonts w:eastAsia="Verdana"/>
+        </w:rPr>
+        <w:t xml:space="preserve">Con respecto a la gestión se tiene la estructura de la organización, roles y responsabilidades de los equipos, políticas, directrices y procedimientos de configuración </w:t>
+      </w:r>
+      <w:r>
+        <w:rPr>
+          <w:rFonts w:eastAsia="Verdana"/>
+        </w:rPr>
+        <w:t>de software, herramientas, entorno e infraestructura. Adicionalmente se contemplan actividades como identificación</w:t>
+      </w:r>
+      <w:r>
+        <w:rPr>
+          <w:rFonts w:eastAsia="Verdana"/>
+        </w:rPr>
+        <w:t xml:space="preserve"> de la SCM</w:t>
+      </w:r>
+      <w:r>
+        <w:rPr>
+          <w:rFonts w:eastAsia="Verdana"/>
+        </w:rPr>
+        <w:t>, control</w:t>
+      </w:r>
+      <w:r>
+        <w:rPr>
+          <w:rFonts w:eastAsia="Verdana"/>
+        </w:rPr>
+        <w:t xml:space="preserve"> de la SCM</w:t>
+      </w:r>
+      <w:r>
+        <w:rPr>
+          <w:rFonts w:eastAsia="Verdana"/>
+        </w:rPr>
+        <w:t>, estado</w:t>
+      </w:r>
+      <w:r>
+        <w:rPr>
+          <w:rFonts w:eastAsia="Verdana"/>
+        </w:rPr>
+        <w:t xml:space="preserve"> de contabilidad de la SCM</w:t>
+      </w:r>
+      <w:r>
+        <w:rPr>
+          <w:rFonts w:eastAsia="Verdana"/>
+        </w:rPr>
+        <w:t>, auditoria</w:t>
+      </w:r>
+      <w:r>
+        <w:rPr>
+          <w:rFonts w:eastAsia="Verdana"/>
+        </w:rPr>
+        <w:t xml:space="preserve"> de la SCM</w:t>
+      </w:r>
+      <w:r>
+        <w:rPr>
+          <w:rFonts w:eastAsia="Verdana"/>
+        </w:rPr>
+        <w:t xml:space="preserve"> y gestión</w:t>
+      </w:r>
+      <w:r>
+        <w:rPr>
+          <w:rFonts w:eastAsia="Verdana"/>
+        </w:rPr>
+        <w:t xml:space="preserve"> y entrega</w:t>
+      </w:r>
+      <w:r>
+        <w:rPr>
+          <w:rFonts w:eastAsia="Verdana"/>
+        </w:rPr>
+        <w:t xml:space="preserve"> de reléase.</w:t>
+      </w:r>
+    </w:p>
+    <w:p>
+      <w:pPr>
+        <w:widowControl w:val="0"/>
+        <w:tabs>
+          <w:tab w:val="center" w:pos="4320"/>
+          <w:tab w:val="right" w:pos="8640"/>
+        </w:tabs>
+        <w:rPr>
+          <w:rFonts w:eastAsia="Verdana"/>
+        </w:rPr>
+      </w:pPr>
+    </w:p>
+    <w:p>
+      <w:pPr>
+        <w:pStyle w:val="Prrafodelista"/>
+        <w:widowControl w:val="0"/>
+        <w:numPr>
+          <w:ilvl w:val="1"/>
+          <w:numId w:val="10"/>
+        </w:numPr>
+        <w:spacing w:line="360" w:lineRule="auto"/>
+        <w:jc w:val="both"/>
+        <w:rPr>
+          <w:rStyle w:val="Ttulo2Car"/>
+          <w:rFonts w:ascii="Times New Roman" w:eastAsia="Times New Roman" w:hAnsi="Times New Roman" w:cs="Times New Roman"/>
           <w:b/>
-        </w:rPr>
-        <w:t>Configuración</w:t>
-      </w:r>
-      <w:r>
-        <w:rPr>
-          <w:rFonts w:eastAsia="Verdana"/>
-        </w:rPr>
-        <w:t>: es el conjunto de variables que controlan la operación general de un programa.</w:t>
-      </w:r>
+          <w:color w:val="auto"/>
+          <w:sz w:val="20"/>
+          <w:szCs w:val="20"/>
+          <w:lang w:val="es-PE"/>
+        </w:rPr>
+      </w:pPr>
+      <w:bookmarkStart w:id="4" w:name="_Toc430417023"/>
+      <w:r>
+        <w:rPr>
+          <w:rStyle w:val="Ttulo2Car"/>
+        </w:rPr>
+        <w:t>DEFINICIONES</w:t>
+      </w:r>
+      <w:bookmarkEnd w:id="4"/>
+    </w:p>
+    <w:p>
+      <w:pPr>
+        <w:pStyle w:val="Prrafodelista"/>
+        <w:widowControl w:val="0"/>
+        <w:tabs>
+          <w:tab w:val="center" w:pos="4320"/>
+          <w:tab w:val="right" w:pos="8640"/>
+        </w:tabs>
+        <w:ind w:left="1080"/>
+        <w:rPr>
+          <w:b/>
+        </w:rPr>
+      </w:pPr>
     </w:p>
     <w:p>
       <w:pPr>
@@ -2437,37 +2361,41 @@
           <w:rFonts w:eastAsia="Verdana"/>
           <w:b/>
         </w:rPr>
-        <w:t>Software</w:t>
-      </w:r>
-      <w:r>
-        <w:rPr>
-          <w:rFonts w:eastAsia="Verdana"/>
-        </w:rPr>
-        <w:t xml:space="preserve">: equipo lógico o soporte lógico de un sistema </w:t>
-      </w:r>
-      <w:r>
-        <w:rPr>
-          <w:rFonts w:eastAsia="Verdana"/>
-        </w:rPr>
-        <w:t>informático</w:t>
-      </w:r>
-      <w:r>
-        <w:rPr>
-          <w:rFonts w:eastAsia="Verdana"/>
-        </w:rPr>
-        <w:t xml:space="preserve"> que comprende un conjunto de componentes lógicos necesarios que hacen posible la realización de tareas </w:t>
-      </w:r>
-      <w:r>
-        <w:rPr>
-          <w:rFonts w:eastAsia="Verdana"/>
-        </w:rPr>
-        <w:t>específicas</w:t>
-      </w:r>
-      <w:r>
-        <w:rPr>
-          <w:rFonts w:eastAsia="Verdana"/>
-        </w:rPr>
-        <w:t>, en contraposición a los componentes físicos que son llamados hardware.</w:t>
+        <w:t>SCM</w:t>
+      </w:r>
+      <w:r>
+        <w:rPr>
+          <w:rFonts w:eastAsia="Verdana"/>
+        </w:rPr>
+        <w:t xml:space="preserve">: proviene del acrónimo </w:t>
+      </w:r>
+      <w:proofErr w:type="spellStart"/>
+      <w:r>
+        <w:rPr>
+          <w:rFonts w:eastAsia="Verdana"/>
+        </w:rPr>
+        <w:t>Sofware</w:t>
+      </w:r>
+      <w:proofErr w:type="spellEnd"/>
+      <w:r>
+        <w:rPr>
+          <w:rFonts w:eastAsia="Verdana"/>
+        </w:rPr>
+        <w:t xml:space="preserve"> </w:t>
+      </w:r>
+      <w:proofErr w:type="spellStart"/>
+      <w:r>
+        <w:rPr>
+          <w:rFonts w:eastAsia="Verdana"/>
+        </w:rPr>
+        <w:t>configuration</w:t>
+      </w:r>
+      <w:proofErr w:type="spellEnd"/>
+      <w:r>
+        <w:rPr>
+          <w:rFonts w:eastAsia="Verdana"/>
+        </w:rPr>
+        <w:t xml:space="preserve"> Management, es una especialización de la gestión de configuración a todas las actividades en el sector del desarrollo software.</w:t>
       </w:r>
     </w:p>
     <w:p>
@@ -2490,13 +2418,13 @@
           <w:rFonts w:eastAsia="Verdana"/>
           <w:b/>
         </w:rPr>
-        <w:t>Plan</w:t>
-      </w:r>
-      <w:r>
-        <w:rPr>
-          <w:rFonts w:eastAsia="Verdana"/>
-        </w:rPr>
-        <w:t>: programa o procedimiento para conseguir un determinado objetivo.</w:t>
+        <w:t>Configuración</w:t>
+      </w:r>
+      <w:r>
+        <w:rPr>
+          <w:rFonts w:eastAsia="Verdana"/>
+        </w:rPr>
+        <w:t>: es el conjunto de variables que controlan la operación general de un programa.</w:t>
       </w:r>
     </w:p>
     <w:p>
@@ -2519,77 +2447,38 @@
           <w:rFonts w:eastAsia="Verdana"/>
           <w:b/>
         </w:rPr>
-        <w:t>IEEE</w:t>
-      </w:r>
-      <w:r>
-        <w:rPr>
-          <w:rFonts w:eastAsia="Verdana"/>
-        </w:rPr>
-        <w:t xml:space="preserve">: Instituto de </w:t>
-      </w:r>
-      <w:r>
-        <w:rPr>
-          <w:rFonts w:eastAsia="Verdana"/>
-        </w:rPr>
-        <w:t>Ingeniería</w:t>
-      </w:r>
-      <w:r>
-        <w:rPr>
-          <w:rFonts w:eastAsia="Verdana"/>
-        </w:rPr>
-        <w:t xml:space="preserve"> eléctrica y electrónica es una </w:t>
-      </w:r>
-      <w:r>
-        <w:rPr>
-          <w:rFonts w:eastAsia="Verdana"/>
-        </w:rPr>
-        <w:t>asociación</w:t>
-      </w:r>
-      <w:r>
-        <w:rPr>
-          <w:rFonts w:eastAsia="Verdana"/>
-        </w:rPr>
-        <w:t xml:space="preserve"> mundial de técnicos e ingenieros dedicada a la estandarización y el desarrollo en áreas técnicas.</w:t>
-      </w:r>
-    </w:p>
-    <w:p>
-      <w:pPr>
-        <w:pStyle w:val="Prrafodelista"/>
-        <w:widowControl w:val="0"/>
-        <w:spacing w:line="360" w:lineRule="auto"/>
-        <w:ind w:left="2149"/>
-        <w:jc w:val="both"/>
-        <w:rPr>
-          <w:rFonts w:eastAsia="Verdana"/>
-        </w:rPr>
-      </w:pPr>
-    </w:p>
-    <w:p>
-      <w:pPr>
-        <w:pStyle w:val="Ttulo2"/>
-        <w:numPr>
-          <w:ilvl w:val="1"/>
-          <w:numId w:val="10"/>
-        </w:numPr>
-      </w:pPr>
-      <w:bookmarkStart w:id="5" w:name="_Toc430417024"/>
-      <w:r>
-        <w:t>REFERENCIAS</w:t>
-      </w:r>
-      <w:bookmarkEnd w:id="5"/>
-    </w:p>
-    <w:p>
-      <w:pPr>
-        <w:pStyle w:val="Prrafodelista"/>
-        <w:widowControl w:val="0"/>
-        <w:spacing w:line="360" w:lineRule="auto"/>
-        <w:ind w:left="1134"/>
-        <w:jc w:val="both"/>
-        <w:rPr>
-          <w:rFonts w:eastAsia="Verdana"/>
-          <w:b/>
-        </w:rPr>
-      </w:pPr>
+        <w:t>Software</w:t>
+      </w:r>
+      <w:r>
+        <w:rPr>
+          <w:rFonts w:eastAsia="Verdana"/>
+        </w:rPr>
+        <w:t xml:space="preserve">: equipo lógico o soporte lógico de un sistema </w:t>
+      </w:r>
+      <w:r>
+        <w:rPr>
+          <w:rFonts w:eastAsia="Verdana"/>
+        </w:rPr>
+        <w:t>informático</w:t>
+      </w:r>
+      <w:r>
+        <w:rPr>
+          <w:rFonts w:eastAsia="Verdana"/>
+        </w:rPr>
+        <w:t xml:space="preserve"> que comprende un conjunto de componentes lógicos necesarios que hacen posible la realización de tareas </w:t>
+      </w:r>
+      <w:r>
+        <w:rPr>
+          <w:rFonts w:eastAsia="Verdana"/>
+        </w:rPr>
+        <w:t>específicas</w:t>
+      </w:r>
+      <w:r>
+        <w:rPr>
+          <w:rFonts w:eastAsia="Verdana"/>
+        </w:rPr>
+        <w:t>, en contraposición a los componentes físicos que son llamados hardware.</w:t>
+      </w:r>
     </w:p>
     <w:p>
       <w:pPr>
@@ -2606,6 +2495,127 @@
           <w:rFonts w:eastAsia="Verdana"/>
         </w:rPr>
       </w:pPr>
+      <w:r>
+        <w:rPr>
+          <w:rFonts w:eastAsia="Verdana"/>
+          <w:b/>
+        </w:rPr>
+        <w:t>Plan</w:t>
+      </w:r>
+      <w:r>
+        <w:rPr>
+          <w:rFonts w:eastAsia="Verdana"/>
+        </w:rPr>
+        <w:t>: programa o procedimiento para conseguir un determinado objetivo.</w:t>
+      </w:r>
+    </w:p>
+    <w:p>
+      <w:pPr>
+        <w:pStyle w:val="Prrafodelista"/>
+        <w:widowControl w:val="0"/>
+        <w:numPr>
+          <w:ilvl w:val="1"/>
+          <w:numId w:val="9"/>
+        </w:numPr>
+        <w:spacing w:line="360" w:lineRule="auto"/>
+        <w:ind w:left="1134" w:hanging="425"/>
+        <w:jc w:val="both"/>
+        <w:rPr>
+          <w:rFonts w:eastAsia="Verdana"/>
+        </w:rPr>
+      </w:pPr>
+      <w:r>
+        <w:rPr>
+          <w:rFonts w:eastAsia="Verdana"/>
+          <w:b/>
+        </w:rPr>
+        <w:t>IEEE</w:t>
+      </w:r>
+      <w:r>
+        <w:rPr>
+          <w:rFonts w:eastAsia="Verdana"/>
+        </w:rPr>
+        <w:t xml:space="preserve">: Instituto de </w:t>
+      </w:r>
+      <w:r>
+        <w:rPr>
+          <w:rFonts w:eastAsia="Verdana"/>
+        </w:rPr>
+        <w:t>Ingeniería</w:t>
+      </w:r>
+      <w:r>
+        <w:rPr>
+          <w:rFonts w:eastAsia="Verdana"/>
+        </w:rPr>
+        <w:t xml:space="preserve"> eléctrica y electrónica es una </w:t>
+      </w:r>
+      <w:r>
+        <w:rPr>
+          <w:rFonts w:eastAsia="Verdana"/>
+        </w:rPr>
+        <w:t>asociación</w:t>
+      </w:r>
+      <w:r>
+        <w:rPr>
+          <w:rFonts w:eastAsia="Verdana"/>
+        </w:rPr>
+        <w:t xml:space="preserve"> mundial de técnicos e ingenieros dedicada a la estandarización y el desarrollo en áreas técnicas.</w:t>
+      </w:r>
+    </w:p>
+    <w:p>
+      <w:pPr>
+        <w:pStyle w:val="Prrafodelista"/>
+        <w:widowControl w:val="0"/>
+        <w:spacing w:line="360" w:lineRule="auto"/>
+        <w:ind w:left="2149"/>
+        <w:jc w:val="both"/>
+        <w:rPr>
+          <w:rFonts w:eastAsia="Verdana"/>
+        </w:rPr>
+      </w:pPr>
+    </w:p>
+    <w:p>
+      <w:pPr>
+        <w:pStyle w:val="Ttulo2"/>
+        <w:numPr>
+          <w:ilvl w:val="1"/>
+          <w:numId w:val="10"/>
+        </w:numPr>
+      </w:pPr>
+      <w:bookmarkStart w:id="5" w:name="_Toc430417024"/>
+      <w:r>
+        <w:t>REFERENCIAS</w:t>
+      </w:r>
+      <w:bookmarkEnd w:id="5"/>
+    </w:p>
+    <w:p>
+      <w:pPr>
+        <w:pStyle w:val="Prrafodelista"/>
+        <w:widowControl w:val="0"/>
+        <w:spacing w:line="360" w:lineRule="auto"/>
+        <w:ind w:left="1134"/>
+        <w:jc w:val="both"/>
+        <w:rPr>
+          <w:rFonts w:eastAsia="Verdana"/>
+          <w:b/>
+        </w:rPr>
+      </w:pPr>
+    </w:p>
+    <w:p>
+      <w:pPr>
+        <w:pStyle w:val="Prrafodelista"/>
+        <w:widowControl w:val="0"/>
+        <w:numPr>
+          <w:ilvl w:val="1"/>
+          <w:numId w:val="9"/>
+        </w:numPr>
+        <w:spacing w:line="360" w:lineRule="auto"/>
+        <w:ind w:left="1134" w:hanging="425"/>
+        <w:jc w:val="both"/>
+        <w:rPr>
+          <w:rFonts w:eastAsia="Verdana"/>
+        </w:rPr>
+      </w:pPr>
       <w:hyperlink r:id="rId8" w:history="1">
         <w:r>
           <w:rPr>
@@ -2698,34 +2708,75 @@
       </w:r>
       <w:bookmarkEnd w:id="6"/>
     </w:p>
-    <w:p/>
-    <w:p>
-      <w:pPr>
-        <w:ind w:left="708"/>
-      </w:pPr>
-      <w:r>
+    <w:p>
+      <w:pPr>
+        <w:widowControl w:val="0"/>
+        <w:spacing w:line="360" w:lineRule="auto"/>
+        <w:jc w:val="both"/>
+        <w:rPr>
+          <w:rFonts w:eastAsia="Verdana"/>
+        </w:rPr>
+      </w:pPr>
+    </w:p>
+    <w:p>
+      <w:pPr>
+        <w:pStyle w:val="Prrafodelista"/>
+        <w:widowControl w:val="0"/>
+        <w:numPr>
+          <w:ilvl w:val="1"/>
+          <w:numId w:val="9"/>
+        </w:numPr>
+        <w:spacing w:line="360" w:lineRule="auto"/>
+        <w:ind w:left="1134" w:hanging="425"/>
+        <w:jc w:val="both"/>
+        <w:rPr>
+          <w:rFonts w:eastAsia="Verdana"/>
+        </w:rPr>
+      </w:pPr>
+      <w:r>
+        <w:rPr>
+          <w:rFonts w:eastAsia="Verdana"/>
+        </w:rPr>
         <w:t xml:space="preserve">En esta sección se relacionan </w:t>
       </w:r>
       <w:r>
+        <w:rPr>
+          <w:rFonts w:eastAsia="Verdana"/>
+        </w:rPr>
         <w:t xml:space="preserve">los elementos de la disciplina de SCM con las actividades específicas del proyecto y/o de SCM en la institución. Se especificarán organización, responsabilidades, agenda y </w:t>
       </w:r>
       <w:r>
+        <w:rPr>
+          <w:rFonts w:eastAsia="Verdana"/>
+        </w:rPr>
         <w:t xml:space="preserve">recursos. Se toma de referencia la documentación “IEEE </w:t>
       </w:r>
       <w:proofErr w:type="spellStart"/>
       <w:r>
+        <w:rPr>
+          <w:rFonts w:eastAsia="Verdana"/>
+        </w:rPr>
         <w:t>Guide</w:t>
       </w:r>
       <w:proofErr w:type="spellEnd"/>
       <w:r>
+        <w:rPr>
+          <w:rFonts w:eastAsia="Verdana"/>
+        </w:rPr>
         <w:t xml:space="preserve"> to Software </w:t>
       </w:r>
       <w:proofErr w:type="spellStart"/>
       <w:r>
+        <w:rPr>
+          <w:rFonts w:eastAsia="Verdana"/>
+        </w:rPr>
         <w:t>Configuration</w:t>
       </w:r>
       <w:proofErr w:type="spellEnd"/>
       <w:r>
+        <w:rPr>
+          <w:rFonts w:eastAsia="Verdana"/>
+        </w:rPr>
         <w:t xml:space="preserve"> Management”</w:t>
       </w:r>
     </w:p>
@@ -2749,39 +2800,72 @@
     </w:p>
     <w:p>
       <w:pPr>
+        <w:overflowPunct/>
+        <w:autoSpaceDE/>
+        <w:autoSpaceDN/>
+        <w:adjustRightInd/>
+        <w:spacing w:after="160" w:line="259" w:lineRule="auto"/>
+        <w:textAlignment w:val="auto"/>
+        <w:rPr>
+          <w:rFonts w:asciiTheme="majorHAnsi" w:eastAsiaTheme="majorEastAsia" w:hAnsiTheme="majorHAnsi" w:cstheme="majorBidi"/>
+          <w:color w:val="2E74B5" w:themeColor="accent1" w:themeShade="BF"/>
+          <w:sz w:val="26"/>
+          <w:szCs w:val="26"/>
+        </w:rPr>
+      </w:pPr>
+      <w:bookmarkStart w:id="7" w:name="_Toc430417026"/>
+      <w:r>
+        <w:br w:type="page"/>
+      </w:r>
+    </w:p>
+    <w:p>
+      <w:pPr>
         <w:pStyle w:val="Ttulo2"/>
         <w:numPr>
           <w:ilvl w:val="1"/>
           <w:numId w:val="10"/>
         </w:numPr>
       </w:pPr>
-      <w:bookmarkStart w:id="7" w:name="_Toc430417026"/>
-      <w:r>
+      <w:r>
+        <w:lastRenderedPageBreak/>
         <w:t>ORGANIZACIÓN DE SCM.</w:t>
       </w:r>
       <w:bookmarkEnd w:id="7"/>
+    </w:p>
+    <w:p>
+      <w:pPr>
+        <w:pStyle w:val="Prrafodelista"/>
+        <w:widowControl w:val="0"/>
+        <w:numPr>
+          <w:ilvl w:val="1"/>
+          <w:numId w:val="9"/>
+        </w:numPr>
+        <w:spacing w:line="360" w:lineRule="auto"/>
+        <w:ind w:left="1134" w:hanging="425"/>
+        <w:jc w:val="both"/>
+        <w:rPr>
+          <w:rFonts w:eastAsia="Verdana"/>
+        </w:rPr>
+      </w:pPr>
+      <w:r>
+        <w:rPr>
+          <w:rFonts w:eastAsia="Verdana"/>
+        </w:rPr>
+        <w:t>La Figura 1, nos muestra de cómo está compuesta la organización del área de sistemas de INNOVACION SAC, incluyendo la organización de SCM</w:t>
+      </w:r>
+      <w:r>
+        <w:rPr>
+          <w:rFonts w:eastAsia="Verdana"/>
+        </w:rPr>
+        <w:t>.</w:t>
+      </w:r>
     </w:p>
     <w:p/>
     <w:p/>
     <w:p>
       <w:pPr>
-        <w:ind w:firstLine="708"/>
-      </w:pPr>
-      <w:r>
-        <w:t xml:space="preserve">La estructura organizacional </w:t>
-      </w:r>
-      <w:r>
-        <w:t xml:space="preserve">en la empresa Innovación SAC </w:t>
-      </w:r>
-      <w:bookmarkStart w:id="8" w:name="_GoBack"/>
-      <w:bookmarkEnd w:id="8"/>
-      <w:r>
-        <w:t>es:</w:t>
-      </w:r>
-    </w:p>
-    <w:p/>
-    <w:p/>
-    <w:p>
+        <w:keepNext/>
+      </w:pPr>
       <w:r>
         <w:object w:dxaOrig="11100" w:dyaOrig="7261">
           <v:shapetype id="_x0000_t75" coordsize="21600,21600" o:spt="75" o:preferrelative="t" path="m@4@5l@4@11@9@11@9@5xe" filled="f" stroked="f">
@@ -2803,205 +2887,469 @@
             <v:path o:extrusionok="f" gradientshapeok="t" o:connecttype="rect"/>
             <o:lock v:ext="edit" aspectratio="t"/>
           </v:shapetype>
-          <v:shape id="_x0000_i1025" type="#_x0000_t75" style="width:436pt;height:287pt" o:ole="">
+          <v:shape id="_x0000_i1025" type="#_x0000_t75" style="width:436.4pt;height:287.35pt" o:ole="">
             <v:imagedata r:id="rId12" o:title=""/>
           </v:shape>
-          <o:OLEObject Type="Embed" ProgID="Visio.Drawing.11" ShapeID="_x0000_i1025" DrawAspect="Content" ObjectID="_1504247602" r:id="rId13"/>
+          <o:OLEObject Type="Embed" ProgID="Visio.Drawing.11" ShapeID="_x0000_i1025" DrawAspect="Content" ObjectID="_1504249403" r:id="rId13"/>
         </w:object>
       </w:r>
     </w:p>
+    <w:p>
+      <w:pPr>
+        <w:pStyle w:val="Descripcin"/>
+      </w:pPr>
+      <w:r>
+        <w:t xml:space="preserve">Ilustración </w:t>
+      </w:r>
+      <w:fldSimple w:instr=" SEQ Ilustración \* ARABIC ">
+        <w:r>
+          <w:rPr>
+            <w:noProof/>
+          </w:rPr>
+          <w:t>1</w:t>
+        </w:r>
+      </w:fldSimple>
+      <w:r>
+        <w:t>: Organización de SCM – INNOVACION SAC</w:t>
+      </w:r>
+    </w:p>
     <w:p/>
     <w:p>
       <w:pPr>
         <w:ind w:firstLine="708"/>
       </w:pPr>
-      <w:r>
+    </w:p>
+    <w:p>
+      <w:pPr>
+        <w:ind w:firstLine="708"/>
+      </w:pPr>
+    </w:p>
+    <w:p>
+      <w:pPr>
+        <w:pStyle w:val="Prrafodelista"/>
+        <w:widowControl w:val="0"/>
+        <w:spacing w:line="360" w:lineRule="auto"/>
+        <w:ind w:left="1134"/>
+        <w:jc w:val="both"/>
+        <w:rPr>
+          <w:rFonts w:eastAsia="Verdana"/>
+        </w:rPr>
+      </w:pPr>
+    </w:p>
+    <w:p>
+      <w:pPr>
+        <w:pStyle w:val="Prrafodelista"/>
+        <w:widowControl w:val="0"/>
+        <w:numPr>
+          <w:ilvl w:val="1"/>
+          <w:numId w:val="9"/>
+        </w:numPr>
+        <w:spacing w:line="360" w:lineRule="auto"/>
+        <w:ind w:left="1134" w:hanging="425"/>
+        <w:jc w:val="both"/>
+        <w:rPr>
+          <w:rFonts w:eastAsia="Verdana"/>
+        </w:rPr>
+      </w:pPr>
+      <w:r>
+        <w:rPr>
+          <w:rFonts w:eastAsia="Verdana"/>
+        </w:rPr>
         <w:t>El equipo de SCM brinda apoyo en las siguientes actividades del desarrollo de software:</w:t>
       </w:r>
     </w:p>
     <w:p>
       <w:pPr>
         <w:pStyle w:val="Prrafodelista"/>
+        <w:widowControl w:val="0"/>
         <w:numPr>
-          <w:ilvl w:val="0"/>
-          <w:numId w:val="2"/>
+          <w:ilvl w:val="2"/>
+          <w:numId w:val="9"/>
         </w:numPr>
-      </w:pPr>
-      <w:r>
+        <w:spacing w:line="360" w:lineRule="auto"/>
+        <w:jc w:val="both"/>
+        <w:rPr>
+          <w:rFonts w:eastAsia="Verdana"/>
+        </w:rPr>
+      </w:pPr>
+      <w:r>
+        <w:rPr>
+          <w:rFonts w:eastAsia="Verdana"/>
+        </w:rPr>
         <w:t xml:space="preserve">El desarrollo de software de </w:t>
       </w:r>
       <w:r>
+        <w:rPr>
+          <w:rFonts w:eastAsia="Verdana"/>
+        </w:rPr>
         <w:t>múltiples</w:t>
       </w:r>
       <w:r>
+        <w:rPr>
+          <w:rFonts w:eastAsia="Verdana"/>
+        </w:rPr>
         <w:t xml:space="preserve"> equipos </w:t>
       </w:r>
     </w:p>
     <w:p>
       <w:pPr>
         <w:pStyle w:val="Prrafodelista"/>
+        <w:widowControl w:val="0"/>
         <w:numPr>
-          <w:ilvl w:val="0"/>
-          <w:numId w:val="2"/>
+          <w:ilvl w:val="2"/>
+          <w:numId w:val="9"/>
         </w:numPr>
-      </w:pPr>
-      <w:r>
+        <w:spacing w:line="360" w:lineRule="auto"/>
+        <w:jc w:val="both"/>
+        <w:rPr>
+          <w:rFonts w:eastAsia="Verdana"/>
+        </w:rPr>
+      </w:pPr>
+      <w:r>
+        <w:rPr>
+          <w:rFonts w:eastAsia="Verdana"/>
+        </w:rPr>
         <w:t xml:space="preserve">El mantenimiento de cambios de </w:t>
       </w:r>
       <w:r>
+        <w:rPr>
+          <w:rFonts w:eastAsia="Verdana"/>
+        </w:rPr>
         <w:t>múltiples</w:t>
       </w:r>
       <w:r>
+        <w:rPr>
+          <w:rFonts w:eastAsia="Verdana"/>
+        </w:rPr>
         <w:t xml:space="preserve"> equipos y</w:t>
       </w:r>
     </w:p>
     <w:p>
       <w:pPr>
         <w:pStyle w:val="Prrafodelista"/>
+        <w:widowControl w:val="0"/>
         <w:numPr>
-          <w:ilvl w:val="0"/>
-          <w:numId w:val="2"/>
+          <w:ilvl w:val="2"/>
+          <w:numId w:val="9"/>
         </w:numPr>
-      </w:pPr>
-      <w:r>
+        <w:spacing w:line="360" w:lineRule="auto"/>
+        <w:jc w:val="both"/>
+        <w:rPr>
+          <w:rFonts w:eastAsia="Verdana"/>
+        </w:rPr>
+      </w:pPr>
+      <w:r>
+        <w:rPr>
+          <w:rFonts w:eastAsia="Verdana"/>
+        </w:rPr>
         <w:t xml:space="preserve">El mantenimiento de cambios generados por distintos equipos. </w:t>
       </w:r>
     </w:p>
     <w:p>
       <w:pPr>
-        <w:ind w:left="708"/>
-      </w:pPr>
-    </w:p>
-    <w:p>
-      <w:pPr>
-        <w:ind w:left="708"/>
-      </w:pPr>
-      <w:r>
+        <w:pStyle w:val="Prrafodelista"/>
+        <w:widowControl w:val="0"/>
+        <w:spacing w:line="360" w:lineRule="auto"/>
+        <w:ind w:left="1134"/>
+        <w:jc w:val="both"/>
+        <w:rPr>
+          <w:rFonts w:eastAsia="Verdana"/>
+        </w:rPr>
+      </w:pPr>
+    </w:p>
+    <w:p>
+      <w:pPr>
+        <w:pStyle w:val="Prrafodelista"/>
+        <w:widowControl w:val="0"/>
+        <w:numPr>
+          <w:ilvl w:val="1"/>
+          <w:numId w:val="9"/>
+        </w:numPr>
+        <w:spacing w:line="360" w:lineRule="auto"/>
+        <w:ind w:left="1134" w:hanging="425"/>
+        <w:jc w:val="both"/>
+        <w:rPr>
+          <w:rFonts w:eastAsia="Verdana"/>
+        </w:rPr>
+      </w:pPr>
+      <w:r>
+        <w:rPr>
+          <w:rFonts w:eastAsia="Verdana"/>
+        </w:rPr>
         <w:t>Las capacidades básicas del equipo</w:t>
       </w:r>
       <w:r>
+        <w:rPr>
+          <w:rFonts w:eastAsia="Verdana"/>
+        </w:rPr>
         <w:t xml:space="preserve"> de SCM</w:t>
       </w:r>
       <w:r>
+        <w:rPr>
+          <w:rFonts w:eastAsia="Verdana"/>
+        </w:rPr>
         <w:t xml:space="preserve"> para llevar a cabo actividades de SCM:</w:t>
       </w:r>
     </w:p>
     <w:p>
       <w:pPr>
         <w:pStyle w:val="Prrafodelista"/>
+        <w:widowControl w:val="0"/>
         <w:numPr>
-          <w:ilvl w:val="0"/>
-          <w:numId w:val="11"/>
+          <w:ilvl w:val="2"/>
+          <w:numId w:val="9"/>
         </w:numPr>
-        <w:ind w:left="1428"/>
-      </w:pPr>
-      <w:r>
+        <w:spacing w:line="360" w:lineRule="auto"/>
+        <w:jc w:val="both"/>
+        <w:rPr>
+          <w:rFonts w:eastAsia="Verdana"/>
+        </w:rPr>
+      </w:pPr>
+      <w:r>
+        <w:rPr>
+          <w:rFonts w:eastAsia="Verdana"/>
+        </w:rPr>
         <w:t>Conocimiento de los procesos de SCM</w:t>
       </w:r>
     </w:p>
     <w:p>
       <w:pPr>
         <w:pStyle w:val="Prrafodelista"/>
+        <w:widowControl w:val="0"/>
         <w:numPr>
-          <w:ilvl w:val="0"/>
-          <w:numId w:val="11"/>
+          <w:ilvl w:val="2"/>
+          <w:numId w:val="9"/>
         </w:numPr>
-        <w:ind w:left="1428"/>
-      </w:pPr>
-      <w:r>
+        <w:spacing w:line="360" w:lineRule="auto"/>
+        <w:jc w:val="both"/>
+        <w:rPr>
+          <w:rFonts w:eastAsia="Verdana"/>
+        </w:rPr>
+      </w:pPr>
+      <w:r>
+        <w:rPr>
+          <w:rFonts w:eastAsia="Verdana"/>
+        </w:rPr>
         <w:t xml:space="preserve">Conocimiento del plan de SCM </w:t>
       </w:r>
     </w:p>
     <w:p>
       <w:pPr>
         <w:pStyle w:val="Prrafodelista"/>
+        <w:widowControl w:val="0"/>
         <w:numPr>
-          <w:ilvl w:val="0"/>
-          <w:numId w:val="11"/>
+          <w:ilvl w:val="2"/>
+          <w:numId w:val="9"/>
         </w:numPr>
-        <w:ind w:left="1428"/>
-      </w:pPr>
-      <w:r>
+        <w:spacing w:line="360" w:lineRule="auto"/>
+        <w:jc w:val="both"/>
+        <w:rPr>
+          <w:rFonts w:eastAsia="Verdana"/>
+        </w:rPr>
+      </w:pPr>
+      <w:r>
+        <w:rPr>
+          <w:rFonts w:eastAsia="Verdana"/>
+        </w:rPr>
         <w:t>Conocimiento de herramientas de versionado</w:t>
       </w:r>
       <w:r>
+        <w:rPr>
+          <w:rFonts w:eastAsia="Verdana"/>
+        </w:rPr>
         <w:t>.</w:t>
       </w:r>
     </w:p>
     <w:p>
       <w:pPr>
-        <w:ind w:left="708"/>
-      </w:pPr>
-    </w:p>
-    <w:p>
-      <w:pPr>
-        <w:ind w:left="708"/>
-      </w:pPr>
-      <w:r>
-        <w:t>La autoridad para capturar información está asignada al equipo de SCM, y la autoridad para dirigir la implementación de cambios está asignada al equipo de desarrollo.</w:t>
-      </w:r>
-    </w:p>
-    <w:p>
-      <w:pPr>
-        <w:ind w:left="708"/>
-      </w:pPr>
-    </w:p>
-    <w:p>
-      <w:pPr>
-        <w:ind w:left="708"/>
-      </w:pPr>
-      <w:r>
-        <w:t xml:space="preserve">El nivel de soporte de administración para implementar varias porciones de SCM es alto por tanto se </w:t>
-      </w:r>
-      <w:r>
-        <w:t>tiene</w:t>
-      </w:r>
-      <w:r>
-        <w:t xml:space="preserve"> un equipo que de SCM con apoyo del comité de dirección. </w:t>
-      </w:r>
-    </w:p>
-    <w:p>
-      <w:pPr>
-        <w:ind w:left="708"/>
-      </w:pPr>
-    </w:p>
-    <w:p>
-      <w:pPr>
-        <w:ind w:left="708"/>
-      </w:pPr>
-      <w:r>
-        <w:t xml:space="preserve">Las responsabilidades de lanzamiento de software, información y documentación asociada es la del gestor de la configuración. </w:t>
-      </w:r>
-    </w:p>
-    <w:p>
-      <w:pPr>
-        <w:ind w:left="708"/>
-      </w:pPr>
-    </w:p>
-    <w:p>
-      <w:pPr>
-        <w:ind w:left="708"/>
-      </w:pPr>
-      <w:r>
-        <w:t xml:space="preserve">El responsable de las actividades del SCM es el bibliotecario. </w:t>
-      </w:r>
-    </w:p>
-    <w:p>
-      <w:pPr>
-        <w:ind w:left="708"/>
-      </w:pPr>
-    </w:p>
-    <w:p>
-      <w:pPr>
-        <w:ind w:left="708"/>
-      </w:pPr>
-      <w:r>
-        <w:t xml:space="preserve">La autoridad sobre eventos excepcionales recae sobre el comité de control de cambios. </w:t>
-      </w:r>
-    </w:p>
-    <w:p/>
-    <w:p/>
-    <w:p/>
+        <w:pStyle w:val="Prrafodelista"/>
+        <w:widowControl w:val="0"/>
+        <w:spacing w:line="360" w:lineRule="auto"/>
+        <w:ind w:left="1134"/>
+        <w:jc w:val="both"/>
+        <w:rPr>
+          <w:rFonts w:eastAsia="Verdana"/>
+        </w:rPr>
+      </w:pPr>
+    </w:p>
+    <w:p>
+      <w:pPr>
+        <w:overflowPunct/>
+        <w:autoSpaceDE/>
+        <w:autoSpaceDN/>
+        <w:adjustRightInd/>
+        <w:spacing w:after="160" w:line="259" w:lineRule="auto"/>
+        <w:textAlignment w:val="auto"/>
+        <w:rPr>
+          <w:rFonts w:eastAsia="Verdana"/>
+        </w:rPr>
+      </w:pPr>
+      <w:r>
+        <w:rPr>
+          <w:rFonts w:eastAsia="Verdana"/>
+        </w:rPr>
+        <w:br w:type="page"/>
+      </w:r>
+    </w:p>
+    <w:p>
+      <w:pPr>
+        <w:pStyle w:val="Prrafodelista"/>
+        <w:widowControl w:val="0"/>
+        <w:numPr>
+          <w:ilvl w:val="1"/>
+          <w:numId w:val="9"/>
+        </w:numPr>
+        <w:spacing w:line="360" w:lineRule="auto"/>
+        <w:ind w:left="1134" w:hanging="425"/>
+        <w:jc w:val="both"/>
+        <w:rPr>
+          <w:rFonts w:eastAsia="Verdana"/>
+        </w:rPr>
+      </w:pPr>
+      <w:r>
+        <w:rPr>
+          <w:rFonts w:eastAsia="Verdana"/>
+        </w:rPr>
+        <w:lastRenderedPageBreak/>
+        <w:t xml:space="preserve">La estructura de la forma de implementación de SCM dentro del proceso de desarrollo de software será la siguiente, según las disciplinas y fases de desarrollo de RUP. </w:t>
+      </w:r>
+      <w:r>
+        <w:rPr>
+          <w:rFonts w:eastAsia="Verdana"/>
+        </w:rPr>
+        <w:t xml:space="preserve"> </w:t>
+      </w:r>
+    </w:p>
+    <w:p>
+      <w:pPr>
+        <w:pStyle w:val="Prrafodelista"/>
+        <w:widowControl w:val="0"/>
+        <w:numPr>
+          <w:ilvl w:val="1"/>
+          <w:numId w:val="9"/>
+        </w:numPr>
+        <w:spacing w:line="360" w:lineRule="auto"/>
+        <w:ind w:left="1134" w:hanging="425"/>
+        <w:jc w:val="both"/>
+        <w:rPr>
+          <w:rFonts w:eastAsia="Verdana"/>
+        </w:rPr>
+      </w:pPr>
+      <w:r>
+        <w:rPr>
+          <w:rFonts w:eastAsia="Verdana"/>
+        </w:rPr>
+        <w:t>En la siguiente Figura se muestra las fases del desarrollo de software basado en RUP y como este modelo se relaciona con la configuración de SCM.</w:t>
+      </w:r>
+    </w:p>
+    <w:p>
+      <w:pPr>
+        <w:widowControl w:val="0"/>
+        <w:spacing w:line="360" w:lineRule="auto"/>
+        <w:jc w:val="both"/>
+        <w:rPr>
+          <w:rFonts w:eastAsia="Verdana"/>
+        </w:rPr>
+      </w:pPr>
+    </w:p>
+    <w:p>
+      <w:pPr>
+        <w:keepNext/>
+        <w:widowControl w:val="0"/>
+        <w:spacing w:line="360" w:lineRule="auto"/>
+        <w:jc w:val="center"/>
+      </w:pPr>
+      <w:r>
+        <w:rPr>
+          <w:noProof/>
+          <w:lang w:eastAsia="es-PE"/>
+        </w:rPr>
+        <w:drawing>
+          <wp:inline distT="0" distB="0" distL="0" distR="0" wp14:anchorId="1DE62D35" wp14:editId="2260FDCF">
+            <wp:extent cx="4667250" cy="3181350"/>
+            <wp:effectExtent l="0" t="0" r="0" b="0"/>
+            <wp:docPr id="1" name="Imagen 1"/>
+            <wp:cNvGraphicFramePr>
+              <a:graphicFrameLocks xmlns:a="http://schemas.openxmlformats.org/drawingml/2006/main" noChangeAspect="1"/>
+            </wp:cNvGraphicFramePr>
+            <a:graphic xmlns:a="http://schemas.openxmlformats.org/drawingml/2006/main">
+              <a:graphicData uri="http://schemas.openxmlformats.org/drawingml/2006/picture">
+                <pic:pic xmlns:pic="http://schemas.openxmlformats.org/drawingml/2006/picture">
+                  <pic:nvPicPr>
+                    <pic:cNvPr id="1" name="2897_fig1.jpg"/>
+                    <pic:cNvPicPr/>
+                  </pic:nvPicPr>
+                  <pic:blipFill>
+                    <a:blip r:embed="rId14">
+                      <a:extLst>
+                        <a:ext uri="{28A0092B-C50C-407E-A947-70E740481C1C}">
+                          <a14:useLocalDpi xmlns:a14="http://schemas.microsoft.com/office/drawing/2010/main" val="0"/>
+                        </a:ext>
+                      </a:extLst>
+                    </a:blip>
+                    <a:stretch>
+                      <a:fillRect/>
+                    </a:stretch>
+                  </pic:blipFill>
+                  <pic:spPr>
+                    <a:xfrm>
+                      <a:off x="0" y="0"/>
+                      <a:ext cx="4667250" cy="3181350"/>
+                    </a:xfrm>
+                    <a:prstGeom prst="rect">
+                      <a:avLst/>
+                    </a:prstGeom>
+                  </pic:spPr>
+                </pic:pic>
+              </a:graphicData>
+            </a:graphic>
+          </wp:inline>
+        </w:drawing>
+      </w:r>
+    </w:p>
+    <w:p>
+      <w:pPr>
+        <w:pStyle w:val="Descripcin"/>
+        <w:jc w:val="both"/>
+        <w:rPr>
+          <w:rFonts w:eastAsia="Verdana"/>
+        </w:rPr>
+      </w:pPr>
+      <w:r>
+        <w:t xml:space="preserve">Ilustración </w:t>
+      </w:r>
+      <w:fldSimple w:instr=" SEQ Ilustración \* ARABIC ">
+        <w:r>
+          <w:rPr>
+            <w:noProof/>
+          </w:rPr>
+          <w:t>2</w:t>
+        </w:r>
+      </w:fldSimple>
+      <w:r>
+        <w:t>: Modelo RUP y SCM</w:t>
+      </w:r>
+    </w:p>
+    <w:p>
+      <w:pPr>
+        <w:widowControl w:val="0"/>
+        <w:spacing w:line="360" w:lineRule="auto"/>
+        <w:jc w:val="both"/>
+        <w:rPr>
+          <w:rFonts w:eastAsia="Verdana"/>
+        </w:rPr>
+      </w:pPr>
+    </w:p>
+    <w:p>
+      <w:pPr>
+        <w:widowControl w:val="0"/>
+        <w:spacing w:line="360" w:lineRule="auto"/>
+        <w:jc w:val="both"/>
+        <w:rPr>
+          <w:rFonts w:eastAsia="Verdana"/>
+        </w:rPr>
+      </w:pPr>
+    </w:p>
     <w:p>
       <w:pPr>
         <w:pStyle w:val="Ttulo2"/>
@@ -3010,38 +3358,37 @@
           <w:numId w:val="10"/>
         </w:numPr>
       </w:pPr>
-      <w:bookmarkStart w:id="9" w:name="_Toc430417027"/>
+      <w:bookmarkStart w:id="8" w:name="_Toc429163243"/>
       <w:r>
         <w:t>RESPONSABILIDADES DE SCM.</w:t>
       </w:r>
-      <w:bookmarkEnd w:id="9"/>
-    </w:p>
-    <w:p>
-      <w:pPr>
+      <w:bookmarkEnd w:id="8"/>
+    </w:p>
+    <w:p>
+      <w:pPr>
+        <w:rPr>
+          <w:rFonts w:eastAsia="Verdana"/>
+        </w:rPr>
+      </w:pPr>
+    </w:p>
+    <w:p>
+      <w:pPr>
+        <w:pStyle w:val="Prrafodelista"/>
         <w:widowControl w:val="0"/>
-        <w:tabs>
-          <w:tab w:val="center" w:pos="4320"/>
-          <w:tab w:val="right" w:pos="8640"/>
-        </w:tabs>
-      </w:pPr>
-    </w:p>
-    <w:p>
-      <w:pPr>
-        <w:rPr>
-          <w:lang w:eastAsia="es-PE"/>
-        </w:rPr>
-      </w:pPr>
-    </w:p>
-    <w:p>
-      <w:pPr>
-        <w:ind w:firstLine="708"/>
-        <w:rPr>
-          <w:lang w:eastAsia="es-PE"/>
-        </w:rPr>
-      </w:pPr>
-      <w:r>
-        <w:rPr>
-          <w:lang w:eastAsia="es-PE"/>
+        <w:numPr>
+          <w:ilvl w:val="1"/>
+          <w:numId w:val="9"/>
+        </w:numPr>
+        <w:spacing w:line="360" w:lineRule="auto"/>
+        <w:ind w:left="1134" w:hanging="425"/>
+        <w:jc w:val="both"/>
+        <w:rPr>
+          <w:rFonts w:eastAsia="Verdana"/>
+        </w:rPr>
+      </w:pPr>
+      <w:r>
+        <w:rPr>
+          <w:rFonts w:eastAsia="Verdana"/>
         </w:rPr>
         <w:t>Las responsabilidades del equipo SCM son:</w:t>
       </w:r>
@@ -3049,68 +3396,810 @@
     <w:p>
       <w:pPr>
         <w:pStyle w:val="Prrafodelista"/>
+        <w:widowControl w:val="0"/>
+        <w:numPr>
+          <w:ilvl w:val="2"/>
+          <w:numId w:val="9"/>
+        </w:numPr>
+        <w:spacing w:line="360" w:lineRule="auto"/>
+        <w:jc w:val="both"/>
+        <w:rPr>
+          <w:rFonts w:eastAsia="Verdana"/>
+        </w:rPr>
+      </w:pPr>
+      <w:r>
+        <w:rPr>
+          <w:rFonts w:eastAsia="Verdana"/>
+        </w:rPr>
+        <w:t>Identificar los procesos de SCM e integrarlos al proceso de desarrollo de software de la empresa</w:t>
+      </w:r>
+    </w:p>
+    <w:p>
+      <w:pPr>
+        <w:pStyle w:val="Prrafodelista"/>
+        <w:widowControl w:val="0"/>
+        <w:numPr>
+          <w:ilvl w:val="2"/>
+          <w:numId w:val="9"/>
+        </w:numPr>
+        <w:spacing w:line="360" w:lineRule="auto"/>
+        <w:jc w:val="both"/>
+        <w:rPr>
+          <w:rFonts w:eastAsia="Verdana"/>
+        </w:rPr>
+      </w:pPr>
+      <w:r>
+        <w:rPr>
+          <w:rFonts w:eastAsia="Verdana"/>
+        </w:rPr>
+        <w:t>Gestionar la biblioteca de datos (gestionar el versionado)</w:t>
+      </w:r>
+    </w:p>
+    <w:p>
+      <w:pPr>
+        <w:pStyle w:val="Prrafodelista"/>
+        <w:widowControl w:val="0"/>
+        <w:numPr>
+          <w:ilvl w:val="2"/>
+          <w:numId w:val="9"/>
+        </w:numPr>
+        <w:spacing w:line="360" w:lineRule="auto"/>
+        <w:jc w:val="both"/>
+        <w:rPr>
+          <w:rFonts w:eastAsia="Verdana"/>
+        </w:rPr>
+      </w:pPr>
+      <w:r>
+        <w:rPr>
+          <w:rFonts w:eastAsia="Verdana"/>
+        </w:rPr>
+        <w:t>Gestionar la biblioteca de software</w:t>
+      </w:r>
+    </w:p>
+    <w:p>
+      <w:pPr>
+        <w:pStyle w:val="Prrafodelista"/>
+        <w:widowControl w:val="0"/>
+        <w:numPr>
+          <w:ilvl w:val="2"/>
+          <w:numId w:val="9"/>
+        </w:numPr>
+        <w:spacing w:line="360" w:lineRule="auto"/>
+        <w:jc w:val="both"/>
+        <w:rPr>
+          <w:rFonts w:eastAsia="Verdana"/>
+        </w:rPr>
+      </w:pPr>
+      <w:r>
+        <w:rPr>
+          <w:rFonts w:eastAsia="Verdana"/>
+        </w:rPr>
+        <w:t>Gestionar la gestión de cambio de los distintos proyectos de software de la empresa</w:t>
+      </w:r>
+    </w:p>
+    <w:p>
+      <w:pPr>
+        <w:pStyle w:val="Prrafodelista"/>
+        <w:widowControl w:val="0"/>
+        <w:numPr>
+          <w:ilvl w:val="2"/>
+          <w:numId w:val="9"/>
+        </w:numPr>
+        <w:spacing w:line="360" w:lineRule="auto"/>
+        <w:jc w:val="both"/>
+        <w:rPr>
+          <w:rFonts w:eastAsia="Verdana"/>
+        </w:rPr>
+      </w:pPr>
+      <w:r>
+        <w:rPr>
+          <w:rFonts w:eastAsia="Verdana"/>
+        </w:rPr>
+        <w:t xml:space="preserve">Realizar la contabilidad </w:t>
+      </w:r>
+    </w:p>
+    <w:p>
+      <w:pPr>
+        <w:ind w:left="1068"/>
+      </w:pPr>
+    </w:p>
+    <w:p>
+      <w:pPr>
+        <w:overflowPunct/>
+        <w:autoSpaceDE/>
+        <w:autoSpaceDN/>
+        <w:adjustRightInd/>
+        <w:spacing w:after="160" w:line="259" w:lineRule="auto"/>
+        <w:textAlignment w:val="auto"/>
+        <w:rPr>
+          <w:rFonts w:eastAsia="Verdana"/>
+        </w:rPr>
+      </w:pPr>
+      <w:r>
+        <w:rPr>
+          <w:rFonts w:eastAsia="Verdana"/>
+        </w:rPr>
+        <w:br w:type="page"/>
+      </w:r>
+    </w:p>
+    <w:p>
+      <w:pPr>
+        <w:pStyle w:val="Prrafodelista"/>
+        <w:widowControl w:val="0"/>
+        <w:numPr>
+          <w:ilvl w:val="1"/>
+          <w:numId w:val="9"/>
+        </w:numPr>
+        <w:spacing w:line="360" w:lineRule="auto"/>
+        <w:ind w:left="1134" w:hanging="425"/>
+        <w:jc w:val="both"/>
+        <w:rPr>
+          <w:rFonts w:eastAsia="Verdana"/>
+        </w:rPr>
+      </w:pPr>
+      <w:r>
+        <w:rPr>
+          <w:rFonts w:eastAsia="Verdana"/>
+        </w:rPr>
+        <w:lastRenderedPageBreak/>
+        <w:t xml:space="preserve">En la Tabla que se muestran a continuación se denota las </w:t>
+      </w:r>
+      <w:r>
+        <w:rPr>
+          <w:rFonts w:eastAsia="Verdana"/>
+        </w:rPr>
+        <w:t xml:space="preserve">responsabilidades asignadas a la gestión </w:t>
+      </w:r>
+      <w:r>
+        <w:rPr>
+          <w:rFonts w:eastAsia="Verdana"/>
+        </w:rPr>
+        <w:t>d</w:t>
+      </w:r>
+      <w:r>
+        <w:rPr>
+          <w:rFonts w:eastAsia="Verdana"/>
+        </w:rPr>
+        <w:t>e la configuración:</w:t>
+      </w:r>
+    </w:p>
+    <w:p>
+      <w:pPr>
+        <w:ind w:left="1068"/>
+      </w:pPr>
+    </w:p>
+    <w:p>
+      <w:pPr>
+        <w:pStyle w:val="Descripcin"/>
+        <w:keepNext/>
+      </w:pPr>
+      <w:r>
+        <w:t xml:space="preserve">Tabla </w:t>
+      </w:r>
+      <w:fldSimple w:instr=" SEQ Tabla \* ARABIC ">
+        <w:r>
+          <w:rPr>
+            <w:noProof/>
+          </w:rPr>
+          <w:t>1</w:t>
+        </w:r>
+      </w:fldSimple>
+      <w:r>
+        <w:t>: Responsabilidades de SCM</w:t>
+      </w:r>
+    </w:p>
+    <w:tbl>
+      <w:tblPr>
+        <w:tblStyle w:val="Sombreadoclaro-nfasis1"/>
+        <w:tblW w:w="0" w:type="auto"/>
+        <w:tblInd w:w="534" w:type="dxa"/>
+        <w:tblLook w:val="04A0" w:firstRow="1" w:lastRow="0" w:firstColumn="1" w:lastColumn="0" w:noHBand="0" w:noVBand="1"/>
+      </w:tblPr>
+      <w:tblGrid>
+        <w:gridCol w:w="2350"/>
+        <w:gridCol w:w="1128"/>
+        <w:gridCol w:w="2380"/>
+        <w:gridCol w:w="2446"/>
+      </w:tblGrid>
+      <w:tr>
+        <w:trPr>
+          <w:cnfStyle w:val="100000000000" w:firstRow="1" w:lastRow="0" w:firstColumn="0" w:lastColumn="0" w:oddVBand="0" w:evenVBand="0" w:oddHBand="0" w:evenHBand="0" w:firstRowFirstColumn="0" w:firstRowLastColumn="0" w:lastRowFirstColumn="0" w:lastRowLastColumn="0"/>
+        </w:trPr>
+        <w:tc>
+          <w:tcPr>
+            <w:cnfStyle w:val="001000000000" w:firstRow="0" w:lastRow="0" w:firstColumn="1" w:lastColumn="0" w:oddVBand="0" w:evenVBand="0" w:oddHBand="0" w:evenHBand="0" w:firstRowFirstColumn="0" w:firstRowLastColumn="0" w:lastRowFirstColumn="0" w:lastRowLastColumn="0"/>
+            <w:tcW w:w="2350" w:type="dxa"/>
+            <w:shd w:val="clear" w:color="auto" w:fill="auto"/>
+          </w:tcPr>
+          <w:p>
+            <w:pPr>
+              <w:pStyle w:val="Sinespaciado"/>
+              <w:rPr>
+                <w:color w:val="auto"/>
+                <w:sz w:val="22"/>
+                <w:lang w:eastAsia="en-US"/>
+              </w:rPr>
+            </w:pPr>
+            <w:r>
+              <w:rPr>
+                <w:color w:val="auto"/>
+                <w:sz w:val="22"/>
+                <w:lang w:eastAsia="en-US"/>
+              </w:rPr>
+              <w:t>Nombre del rol</w:t>
+            </w:r>
+          </w:p>
+        </w:tc>
+        <w:tc>
+          <w:tcPr>
+            <w:tcW w:w="1128" w:type="dxa"/>
+            <w:shd w:val="clear" w:color="auto" w:fill="auto"/>
+          </w:tcPr>
+          <w:p>
+            <w:pPr>
+              <w:pStyle w:val="Sinespaciado"/>
+              <w:cnfStyle w:val="100000000000" w:firstRow="1" w:lastRow="0" w:firstColumn="0" w:lastColumn="0" w:oddVBand="0" w:evenVBand="0" w:oddHBand="0" w:evenHBand="0" w:firstRowFirstColumn="0" w:firstRowLastColumn="0" w:lastRowFirstColumn="0" w:lastRowLastColumn="0"/>
+              <w:rPr>
+                <w:color w:val="auto"/>
+                <w:sz w:val="22"/>
+                <w:lang w:eastAsia="en-US"/>
+              </w:rPr>
+            </w:pPr>
+            <w:r>
+              <w:rPr>
+                <w:color w:val="auto"/>
+                <w:sz w:val="22"/>
+                <w:lang w:eastAsia="en-US"/>
+              </w:rPr>
+              <w:t>Persona asignada</w:t>
+            </w:r>
+          </w:p>
+        </w:tc>
+        <w:tc>
+          <w:tcPr>
+            <w:tcW w:w="2380" w:type="dxa"/>
+            <w:shd w:val="clear" w:color="auto" w:fill="auto"/>
+          </w:tcPr>
+          <w:p>
+            <w:pPr>
+              <w:pStyle w:val="Sinespaciado"/>
+              <w:cnfStyle w:val="100000000000" w:firstRow="1" w:lastRow="0" w:firstColumn="0" w:lastColumn="0" w:oddVBand="0" w:evenVBand="0" w:oddHBand="0" w:evenHBand="0" w:firstRowFirstColumn="0" w:firstRowLastColumn="0" w:lastRowFirstColumn="0" w:lastRowLastColumn="0"/>
+              <w:rPr>
+                <w:color w:val="auto"/>
+                <w:sz w:val="22"/>
+                <w:lang w:eastAsia="en-US"/>
+              </w:rPr>
+            </w:pPr>
+            <w:r>
+              <w:rPr>
+                <w:color w:val="auto"/>
+                <w:sz w:val="22"/>
+                <w:lang w:eastAsia="en-US"/>
+              </w:rPr>
+              <w:t>Responsabilidades</w:t>
+            </w:r>
+          </w:p>
+        </w:tc>
+        <w:tc>
+          <w:tcPr>
+            <w:tcW w:w="2446" w:type="dxa"/>
+            <w:shd w:val="clear" w:color="auto" w:fill="auto"/>
+          </w:tcPr>
+          <w:p>
+            <w:pPr>
+              <w:pStyle w:val="Sinespaciado"/>
+              <w:cnfStyle w:val="100000000000" w:firstRow="1" w:lastRow="0" w:firstColumn="0" w:lastColumn="0" w:oddVBand="0" w:evenVBand="0" w:oddHBand="0" w:evenHBand="0" w:firstRowFirstColumn="0" w:firstRowLastColumn="0" w:lastRowFirstColumn="0" w:lastRowLastColumn="0"/>
+              <w:rPr>
+                <w:color w:val="auto"/>
+                <w:sz w:val="22"/>
+                <w:lang w:eastAsia="en-US"/>
+              </w:rPr>
+            </w:pPr>
+            <w:r>
+              <w:rPr>
+                <w:color w:val="auto"/>
+                <w:sz w:val="22"/>
+                <w:lang w:eastAsia="en-US"/>
+              </w:rPr>
+              <w:t>Niveles de autoridad</w:t>
+            </w:r>
+          </w:p>
+        </w:tc>
+      </w:tr>
+      <w:tr>
+        <w:trPr>
+          <w:cnfStyle w:val="000000100000" w:firstRow="0" w:lastRow="0" w:firstColumn="0" w:lastColumn="0" w:oddVBand="0" w:evenVBand="0" w:oddHBand="1" w:evenHBand="0" w:firstRowFirstColumn="0" w:firstRowLastColumn="0" w:lastRowFirstColumn="0" w:lastRowLastColumn="0"/>
+        </w:trPr>
+        <w:tc>
+          <w:tcPr>
+            <w:cnfStyle w:val="001000000000" w:firstRow="0" w:lastRow="0" w:firstColumn="1" w:lastColumn="0" w:oddVBand="0" w:evenVBand="0" w:oddHBand="0" w:evenHBand="0" w:firstRowFirstColumn="0" w:firstRowLastColumn="0" w:lastRowFirstColumn="0" w:lastRowLastColumn="0"/>
+            <w:tcW w:w="2350" w:type="dxa"/>
+            <w:shd w:val="clear" w:color="auto" w:fill="auto"/>
+          </w:tcPr>
+          <w:p>
+            <w:pPr>
+              <w:pStyle w:val="Sinespaciado"/>
+              <w:rPr>
+                <w:color w:val="auto"/>
+                <w:lang w:eastAsia="en-US"/>
+              </w:rPr>
+            </w:pPr>
+            <w:r>
+              <w:rPr>
+                <w:color w:val="auto"/>
+                <w:lang w:eastAsia="en-US"/>
+              </w:rPr>
+              <w:t>Gestor del proyecto</w:t>
+            </w:r>
+          </w:p>
+        </w:tc>
+        <w:tc>
+          <w:tcPr>
+            <w:tcW w:w="1128" w:type="dxa"/>
+            <w:shd w:val="clear" w:color="auto" w:fill="auto"/>
+          </w:tcPr>
+          <w:p>
+            <w:pPr>
+              <w:pStyle w:val="Sinespaciado"/>
+              <w:cnfStyle w:val="000000100000" w:firstRow="0" w:lastRow="0" w:firstColumn="0" w:lastColumn="0" w:oddVBand="0" w:evenVBand="0" w:oddHBand="1" w:evenHBand="0" w:firstRowFirstColumn="0" w:firstRowLastColumn="0" w:lastRowFirstColumn="0" w:lastRowLastColumn="0"/>
+              <w:rPr>
+                <w:color w:val="auto"/>
+                <w:lang w:eastAsia="en-US"/>
+              </w:rPr>
+            </w:pPr>
+            <w:r>
+              <w:rPr>
+                <w:color w:val="auto"/>
+                <w:lang w:eastAsia="en-US"/>
+              </w:rPr>
+              <w:t>JN</w:t>
+            </w:r>
+          </w:p>
+        </w:tc>
+        <w:tc>
+          <w:tcPr>
+            <w:tcW w:w="2380" w:type="dxa"/>
+            <w:shd w:val="clear" w:color="auto" w:fill="auto"/>
+          </w:tcPr>
+          <w:p>
+            <w:pPr>
+              <w:pStyle w:val="Sinespaciado"/>
+              <w:cnfStyle w:val="000000100000" w:firstRow="0" w:lastRow="0" w:firstColumn="0" w:lastColumn="0" w:oddVBand="0" w:evenVBand="0" w:oddHBand="1" w:evenHBand="0" w:firstRowFirstColumn="0" w:firstRowLastColumn="0" w:lastRowFirstColumn="0" w:lastRowLastColumn="0"/>
+              <w:rPr>
+                <w:color w:val="auto"/>
+                <w:lang w:eastAsia="en-US"/>
+              </w:rPr>
+            </w:pPr>
+            <w:r>
+              <w:rPr>
+                <w:color w:val="auto"/>
+                <w:lang w:eastAsia="en-US"/>
+              </w:rPr>
+              <w:t>Revisar la correcta ejecución de las actividades en el cronograma.</w:t>
+            </w:r>
+          </w:p>
+        </w:tc>
+        <w:tc>
+          <w:tcPr>
+            <w:tcW w:w="2446" w:type="dxa"/>
+            <w:shd w:val="clear" w:color="auto" w:fill="auto"/>
+          </w:tcPr>
+          <w:p>
+            <w:pPr>
+              <w:pStyle w:val="Sinespaciado"/>
+              <w:cnfStyle w:val="000000100000" w:firstRow="0" w:lastRow="0" w:firstColumn="0" w:lastColumn="0" w:oddVBand="0" w:evenVBand="0" w:oddHBand="1" w:evenHBand="0" w:firstRowFirstColumn="0" w:firstRowLastColumn="0" w:lastRowFirstColumn="0" w:lastRowLastColumn="0"/>
+              <w:rPr>
+                <w:color w:val="auto"/>
+                <w:lang w:eastAsia="en-US"/>
+              </w:rPr>
+            </w:pPr>
+            <w:r>
+              <w:rPr>
+                <w:color w:val="auto"/>
+                <w:lang w:eastAsia="en-US"/>
+              </w:rPr>
+              <w:t>Autoridad sobre el proyecto.</w:t>
+            </w:r>
+          </w:p>
+        </w:tc>
+      </w:tr>
+      <w:tr>
+        <w:tc>
+          <w:tcPr>
+            <w:cnfStyle w:val="001000000000" w:firstRow="0" w:lastRow="0" w:firstColumn="1" w:lastColumn="0" w:oddVBand="0" w:evenVBand="0" w:oddHBand="0" w:evenHBand="0" w:firstRowFirstColumn="0" w:firstRowLastColumn="0" w:lastRowFirstColumn="0" w:lastRowLastColumn="0"/>
+            <w:tcW w:w="2350" w:type="dxa"/>
+            <w:shd w:val="clear" w:color="auto" w:fill="auto"/>
+          </w:tcPr>
+          <w:p>
+            <w:pPr>
+              <w:pStyle w:val="Sinespaciado"/>
+              <w:rPr>
+                <w:color w:val="auto"/>
+                <w:lang w:eastAsia="en-US"/>
+              </w:rPr>
+            </w:pPr>
+            <w:r>
+              <w:rPr>
+                <w:color w:val="auto"/>
+                <w:lang w:eastAsia="en-US"/>
+              </w:rPr>
+              <w:t>Gestor de Configuración</w:t>
+            </w:r>
+          </w:p>
+        </w:tc>
+        <w:tc>
+          <w:tcPr>
+            <w:tcW w:w="1128" w:type="dxa"/>
+            <w:shd w:val="clear" w:color="auto" w:fill="auto"/>
+          </w:tcPr>
+          <w:p>
+            <w:pPr>
+              <w:pStyle w:val="Sinespaciado"/>
+              <w:cnfStyle w:val="000000000000" w:firstRow="0" w:lastRow="0" w:firstColumn="0" w:lastColumn="0" w:oddVBand="0" w:evenVBand="0" w:oddHBand="0" w:evenHBand="0" w:firstRowFirstColumn="0" w:firstRowLastColumn="0" w:lastRowFirstColumn="0" w:lastRowLastColumn="0"/>
+              <w:rPr>
+                <w:color w:val="auto"/>
+                <w:lang w:eastAsia="en-US"/>
+              </w:rPr>
+            </w:pPr>
+            <w:r>
+              <w:rPr>
+                <w:color w:val="auto"/>
+                <w:lang w:eastAsia="en-US"/>
+              </w:rPr>
+              <w:t>JC</w:t>
+            </w:r>
+          </w:p>
+        </w:tc>
+        <w:tc>
+          <w:tcPr>
+            <w:tcW w:w="2380" w:type="dxa"/>
+            <w:shd w:val="clear" w:color="auto" w:fill="auto"/>
+          </w:tcPr>
+          <w:p>
+            <w:pPr>
+              <w:pStyle w:val="Sinespaciado"/>
+              <w:cnfStyle w:val="000000000000" w:firstRow="0" w:lastRow="0" w:firstColumn="0" w:lastColumn="0" w:oddVBand="0" w:evenVBand="0" w:oddHBand="0" w:evenHBand="0" w:firstRowFirstColumn="0" w:firstRowLastColumn="0" w:lastRowFirstColumn="0" w:lastRowLastColumn="0"/>
+              <w:rPr>
+                <w:color w:val="auto"/>
+                <w:lang w:eastAsia="en-US"/>
+              </w:rPr>
+            </w:pPr>
+            <w:r>
+              <w:rPr>
+                <w:color w:val="auto"/>
+                <w:lang w:eastAsia="en-US"/>
+              </w:rPr>
+              <w:t>Ejecutar las tareas de configuración de las versiones.</w:t>
+            </w:r>
+          </w:p>
+        </w:tc>
+        <w:tc>
+          <w:tcPr>
+            <w:tcW w:w="2446" w:type="dxa"/>
+            <w:shd w:val="clear" w:color="auto" w:fill="auto"/>
+          </w:tcPr>
+          <w:p>
+            <w:pPr>
+              <w:pStyle w:val="Sinespaciado"/>
+              <w:cnfStyle w:val="000000000000" w:firstRow="0" w:lastRow="0" w:firstColumn="0" w:lastColumn="0" w:oddVBand="0" w:evenVBand="0" w:oddHBand="0" w:evenHBand="0" w:firstRowFirstColumn="0" w:firstRowLastColumn="0" w:lastRowFirstColumn="0" w:lastRowLastColumn="0"/>
+              <w:rPr>
+                <w:color w:val="auto"/>
+                <w:lang w:eastAsia="en-US"/>
+              </w:rPr>
+            </w:pPr>
+            <w:r>
+              <w:rPr>
+                <w:color w:val="auto"/>
+                <w:lang w:eastAsia="en-US"/>
+              </w:rPr>
+              <w:t>Gestionar las versiones de configuración.</w:t>
+            </w:r>
+          </w:p>
+        </w:tc>
+      </w:tr>
+      <w:tr>
+        <w:trPr>
+          <w:cnfStyle w:val="000000100000" w:firstRow="0" w:lastRow="0" w:firstColumn="0" w:lastColumn="0" w:oddVBand="0" w:evenVBand="0" w:oddHBand="1" w:evenHBand="0" w:firstRowFirstColumn="0" w:firstRowLastColumn="0" w:lastRowFirstColumn="0" w:lastRowLastColumn="0"/>
+        </w:trPr>
+        <w:tc>
+          <w:tcPr>
+            <w:cnfStyle w:val="001000000000" w:firstRow="0" w:lastRow="0" w:firstColumn="1" w:lastColumn="0" w:oddVBand="0" w:evenVBand="0" w:oddHBand="0" w:evenHBand="0" w:firstRowFirstColumn="0" w:firstRowLastColumn="0" w:lastRowFirstColumn="0" w:lastRowLastColumn="0"/>
+            <w:tcW w:w="2350" w:type="dxa"/>
+            <w:shd w:val="clear" w:color="auto" w:fill="auto"/>
+          </w:tcPr>
+          <w:p>
+            <w:pPr>
+              <w:pStyle w:val="Sinespaciado"/>
+              <w:rPr>
+                <w:color w:val="auto"/>
+                <w:lang w:eastAsia="en-US"/>
+              </w:rPr>
+            </w:pPr>
+            <w:r>
+              <w:rPr>
+                <w:color w:val="auto"/>
+                <w:lang w:eastAsia="en-US"/>
+              </w:rPr>
+              <w:t>Inspector de Aseguramiento de Calidad</w:t>
+            </w:r>
+          </w:p>
+        </w:tc>
+        <w:tc>
+          <w:tcPr>
+            <w:tcW w:w="1128" w:type="dxa"/>
+            <w:shd w:val="clear" w:color="auto" w:fill="auto"/>
+          </w:tcPr>
+          <w:p>
+            <w:pPr>
+              <w:pStyle w:val="Sinespaciado"/>
+              <w:cnfStyle w:val="000000100000" w:firstRow="0" w:lastRow="0" w:firstColumn="0" w:lastColumn="0" w:oddVBand="0" w:evenVBand="0" w:oddHBand="1" w:evenHBand="0" w:firstRowFirstColumn="0" w:firstRowLastColumn="0" w:lastRowFirstColumn="0" w:lastRowLastColumn="0"/>
+              <w:rPr>
+                <w:color w:val="auto"/>
+                <w:lang w:eastAsia="en-US"/>
+              </w:rPr>
+            </w:pPr>
+            <w:r>
+              <w:rPr>
+                <w:color w:val="auto"/>
+                <w:lang w:eastAsia="en-US"/>
+              </w:rPr>
+              <w:t>JH</w:t>
+            </w:r>
+          </w:p>
+        </w:tc>
+        <w:tc>
+          <w:tcPr>
+            <w:tcW w:w="2380" w:type="dxa"/>
+            <w:shd w:val="clear" w:color="auto" w:fill="auto"/>
+          </w:tcPr>
+          <w:p>
+            <w:pPr>
+              <w:pStyle w:val="Sinespaciado"/>
+              <w:cnfStyle w:val="000000100000" w:firstRow="0" w:lastRow="0" w:firstColumn="0" w:lastColumn="0" w:oddVBand="0" w:evenVBand="0" w:oddHBand="1" w:evenHBand="0" w:firstRowFirstColumn="0" w:firstRowLastColumn="0" w:lastRowFirstColumn="0" w:lastRowLastColumn="0"/>
+              <w:rPr>
+                <w:color w:val="auto"/>
+                <w:lang w:eastAsia="en-US"/>
+              </w:rPr>
+            </w:pPr>
+            <w:r>
+              <w:rPr>
+                <w:color w:val="auto"/>
+                <w:lang w:eastAsia="en-US"/>
+              </w:rPr>
+              <w:t>Auditar la gestión de la configuración.</w:t>
+            </w:r>
+          </w:p>
+        </w:tc>
+        <w:tc>
+          <w:tcPr>
+            <w:tcW w:w="2446" w:type="dxa"/>
+            <w:shd w:val="clear" w:color="auto" w:fill="auto"/>
+          </w:tcPr>
+          <w:p>
+            <w:pPr>
+              <w:pStyle w:val="Sinespaciado"/>
+              <w:cnfStyle w:val="000000100000" w:firstRow="0" w:lastRow="0" w:firstColumn="0" w:lastColumn="0" w:oddVBand="0" w:evenVBand="0" w:oddHBand="1" w:evenHBand="0" w:firstRowFirstColumn="0" w:firstRowLastColumn="0" w:lastRowFirstColumn="0" w:lastRowLastColumn="0"/>
+              <w:rPr>
+                <w:color w:val="auto"/>
+                <w:lang w:eastAsia="en-US"/>
+              </w:rPr>
+            </w:pPr>
+            <w:r>
+              <w:rPr>
+                <w:color w:val="auto"/>
+                <w:lang w:eastAsia="en-US"/>
+              </w:rPr>
+              <w:t>Auditoría interna sobre el proyecto.</w:t>
+            </w:r>
+          </w:p>
+        </w:tc>
+      </w:tr>
+      <w:tr>
+        <w:tc>
+          <w:tcPr>
+            <w:cnfStyle w:val="001000000000" w:firstRow="0" w:lastRow="0" w:firstColumn="1" w:lastColumn="0" w:oddVBand="0" w:evenVBand="0" w:oddHBand="0" w:evenHBand="0" w:firstRowFirstColumn="0" w:firstRowLastColumn="0" w:lastRowFirstColumn="0" w:lastRowLastColumn="0"/>
+            <w:tcW w:w="2350" w:type="dxa"/>
+            <w:shd w:val="clear" w:color="auto" w:fill="auto"/>
+          </w:tcPr>
+          <w:p>
+            <w:pPr>
+              <w:pStyle w:val="Sinespaciado"/>
+              <w:rPr>
+                <w:color w:val="auto"/>
+                <w:lang w:eastAsia="en-US"/>
+              </w:rPr>
+            </w:pPr>
+            <w:r>
+              <w:rPr>
+                <w:color w:val="auto"/>
+                <w:lang w:eastAsia="en-US"/>
+              </w:rPr>
+              <w:t>Analista de campo</w:t>
+            </w:r>
+          </w:p>
+        </w:tc>
+        <w:tc>
+          <w:tcPr>
+            <w:tcW w:w="1128" w:type="dxa"/>
+            <w:shd w:val="clear" w:color="auto" w:fill="auto"/>
+          </w:tcPr>
+          <w:p>
+            <w:pPr>
+              <w:pStyle w:val="Sinespaciado"/>
+              <w:cnfStyle w:val="000000000000" w:firstRow="0" w:lastRow="0" w:firstColumn="0" w:lastColumn="0" w:oddVBand="0" w:evenVBand="0" w:oddHBand="0" w:evenHBand="0" w:firstRowFirstColumn="0" w:firstRowLastColumn="0" w:lastRowFirstColumn="0" w:lastRowLastColumn="0"/>
+              <w:rPr>
+                <w:color w:val="auto"/>
+                <w:lang w:eastAsia="en-US"/>
+              </w:rPr>
+            </w:pPr>
+            <w:r>
+              <w:rPr>
+                <w:color w:val="auto"/>
+                <w:lang w:eastAsia="en-US"/>
+              </w:rPr>
+              <w:t>MC</w:t>
+            </w:r>
+          </w:p>
+        </w:tc>
+        <w:tc>
+          <w:tcPr>
+            <w:tcW w:w="2380" w:type="dxa"/>
+            <w:shd w:val="clear" w:color="auto" w:fill="auto"/>
+          </w:tcPr>
+          <w:p>
+            <w:pPr>
+              <w:pStyle w:val="Sinespaciado"/>
+              <w:cnfStyle w:val="000000000000" w:firstRow="0" w:lastRow="0" w:firstColumn="0" w:lastColumn="0" w:oddVBand="0" w:evenVBand="0" w:oddHBand="0" w:evenHBand="0" w:firstRowFirstColumn="0" w:firstRowLastColumn="0" w:lastRowFirstColumn="0" w:lastRowLastColumn="0"/>
+              <w:rPr>
+                <w:color w:val="auto"/>
+                <w:lang w:eastAsia="en-US"/>
+              </w:rPr>
+            </w:pPr>
+            <w:r>
+              <w:rPr>
+                <w:color w:val="auto"/>
+                <w:lang w:eastAsia="en-US"/>
+              </w:rPr>
+              <w:t>Analista de la configuración.</w:t>
+            </w:r>
+          </w:p>
+        </w:tc>
+        <w:tc>
+          <w:tcPr>
+            <w:tcW w:w="2446" w:type="dxa"/>
+            <w:shd w:val="clear" w:color="auto" w:fill="auto"/>
+          </w:tcPr>
+          <w:p>
+            <w:pPr>
+              <w:pStyle w:val="Sinespaciado"/>
+              <w:cnfStyle w:val="000000000000" w:firstRow="0" w:lastRow="0" w:firstColumn="0" w:lastColumn="0" w:oddVBand="0" w:evenVBand="0" w:oddHBand="0" w:evenHBand="0" w:firstRowFirstColumn="0" w:firstRowLastColumn="0" w:lastRowFirstColumn="0" w:lastRowLastColumn="0"/>
+              <w:rPr>
+                <w:color w:val="auto"/>
+                <w:lang w:eastAsia="en-US"/>
+              </w:rPr>
+            </w:pPr>
+            <w:r>
+              <w:rPr>
+                <w:color w:val="auto"/>
+                <w:lang w:eastAsia="en-US"/>
+              </w:rPr>
+              <w:t>Gestionar la información de campo.</w:t>
+            </w:r>
+          </w:p>
+        </w:tc>
+      </w:tr>
+    </w:tbl>
+    <w:p>
+      <w:pPr>
+        <w:ind w:left="1068"/>
+      </w:pPr>
+    </w:p>
+    <w:p>
+      <w:pPr>
+        <w:ind w:left="708"/>
+      </w:pPr>
+      <w:r>
+        <w:t>JN: Juan Namuche</w:t>
+      </w:r>
+    </w:p>
+    <w:p>
+      <w:pPr>
+        <w:ind w:left="708"/>
+      </w:pPr>
+      <w:r>
+        <w:t>JC: Juan Carbajal</w:t>
+      </w:r>
+    </w:p>
+    <w:p>
+      <w:pPr>
+        <w:ind w:left="708"/>
+      </w:pPr>
+      <w:r>
+        <w:t>JM: Juan Hidalgo</w:t>
+      </w:r>
+    </w:p>
+    <w:p>
+      <w:pPr>
+        <w:ind w:left="708"/>
+      </w:pPr>
+      <w:r>
+        <w:t>MC: Marco Castilla</w:t>
+      </w:r>
+    </w:p>
+    <w:p>
+      <w:pPr>
+        <w:ind w:left="708"/>
+      </w:pPr>
+    </w:p>
+    <w:p>
+      <w:pPr>
+        <w:pStyle w:val="Prrafodelista"/>
+        <w:widowControl w:val="0"/>
+        <w:numPr>
+          <w:ilvl w:val="1"/>
+          <w:numId w:val="9"/>
+        </w:numPr>
+        <w:spacing w:line="360" w:lineRule="auto"/>
+        <w:ind w:left="1134" w:hanging="425"/>
+        <w:jc w:val="both"/>
+        <w:rPr>
+          <w:rFonts w:eastAsia="Verdana"/>
+        </w:rPr>
+      </w:pPr>
+      <w:r>
+        <w:rPr>
+          <w:rFonts w:eastAsia="Verdana"/>
+        </w:rPr>
+        <w:t>Actividades de la gestión de la configuración de software</w:t>
+      </w:r>
+    </w:p>
+    <w:p>
+      <w:pPr>
+        <w:ind w:left="708"/>
+      </w:pPr>
+    </w:p>
+    <w:p>
+      <w:pPr>
+        <w:pStyle w:val="Ttulo1"/>
         <w:numPr>
           <w:ilvl w:val="0"/>
-          <w:numId w:val="13"/>
+          <w:numId w:val="10"/>
         </w:numPr>
       </w:pPr>
       <w:r>
-        <w:lastRenderedPageBreak/>
-        <w:t>Identificar los procesos de SCM e integrarlos al proceso de desarrollo de software de la empresa</w:t>
-      </w:r>
-    </w:p>
-    <w:p>
-      <w:pPr>
-        <w:pStyle w:val="Prrafodelista"/>
+        <w:t>Identificación de la Configuración</w:t>
+      </w:r>
+    </w:p>
+    <w:p>
+      <w:pPr>
+        <w:pStyle w:val="Ttulo2"/>
         <w:numPr>
-          <w:ilvl w:val="0"/>
-          <w:numId w:val="13"/>
+          <w:ilvl w:val="1"/>
+          <w:numId w:val="10"/>
         </w:numPr>
       </w:pPr>
       <w:r>
-        <w:t>Gestionar la biblioteca de datos (gestionar el versionado)</w:t>
-      </w:r>
-    </w:p>
-    <w:p>
-      <w:pPr>
-        <w:pStyle w:val="Prrafodelista"/>
+        <w:t>Control de la Configuración</w:t>
+      </w:r>
+      <w:bookmarkStart w:id="9" w:name="_GoBack"/>
+      <w:bookmarkEnd w:id="9"/>
+    </w:p>
+    <w:p>
+      <w:pPr>
+        <w:pStyle w:val="Ttulo2"/>
         <w:numPr>
-          <w:ilvl w:val="0"/>
-          <w:numId w:val="13"/>
+          <w:ilvl w:val="1"/>
+          <w:numId w:val="10"/>
         </w:numPr>
       </w:pPr>
       <w:r>
-        <w:t>Gestionar la biblioteca de software</w:t>
-      </w:r>
-    </w:p>
-    <w:p>
-      <w:pPr>
-        <w:pStyle w:val="Prrafodelista"/>
-        <w:numPr>
-          <w:ilvl w:val="0"/>
-          <w:numId w:val="13"/>
-        </w:numPr>
-      </w:pPr>
-      <w:r>
-        <w:t>Gestionar la gestión de cambio de los distintos proyectos de software de la empresa</w:t>
-      </w:r>
-    </w:p>
-    <w:p>
-      <w:pPr>
-        <w:pStyle w:val="Prrafodelista"/>
-        <w:numPr>
-          <w:ilvl w:val="0"/>
-          <w:numId w:val="13"/>
-        </w:numPr>
-      </w:pPr>
-      <w:r>
-        <w:t xml:space="preserve">Realizar la contabilidad </w:t>
+        <w:t>Estado de la configuración</w:t>
       </w:r>
     </w:p>
     <w:p/>
     <w:sectPr>
-      <w:headerReference w:type="default" r:id="rId14"/>
-      <w:footerReference w:type="default" r:id="rId15"/>
+      <w:headerReference w:type="default" r:id="rId15"/>
+      <w:footerReference w:type="default" r:id="rId16"/>
       <w:pgSz w:w="12240" w:h="15840"/>
       <w:pgMar w:top="1417" w:right="1701" w:bottom="1417" w:left="1701" w:header="708" w:footer="708" w:gutter="0"/>
       <w:cols w:space="708"/>
@@ -3170,7 +4259,7 @@
             <w:noProof/>
             <w:lang w:val="es-ES"/>
           </w:rPr>
-          <w:t>5</w:t>
+          <w:t>8</w:t>
         </w:r>
         <w:r>
           <w:fldChar w:fldCharType="end"/>
@@ -4145,7 +5234,7 @@
         <w:rFonts w:ascii="Times New Roman" w:eastAsia="Times New Roman" w:hAnsi="Times New Roman" w:cs="Times New Roman" w:hint="default"/>
       </w:rPr>
     </w:lvl>
-    <w:lvl w:ilvl="2" w:tplc="280A0005" w:tentative="1">
+    <w:lvl w:ilvl="2" w:tplc="280A0005">
       <w:start w:val="1"/>
       <w:numFmt w:val="bullet"/>
       <w:lvlText w:val=""/>
@@ -5490,6 +6579,141 @@
     <w:basedOn w:val="Fuentedeprrafopredeter"/>
     <w:rsid w:val="00B050A1"/>
   </w:style>
+  <w:style w:type="paragraph" w:styleId="Descripcin">
+    <w:name w:val="caption"/>
+    <w:basedOn w:val="Normal"/>
+    <w:next w:val="Normal"/>
+    <w:uiPriority w:val="35"/>
+    <w:unhideWhenUsed/>
+    <w:qFormat/>
+    <w:rsid w:val="006403F6"/>
+    <w:pPr>
+      <w:spacing w:after="200"/>
+    </w:pPr>
+    <w:rPr>
+      <w:i/>
+      <w:iCs/>
+      <w:color w:val="44546A" w:themeColor="text2"/>
+      <w:sz w:val="18"/>
+      <w:szCs w:val="18"/>
+    </w:rPr>
+  </w:style>
+  <w:style w:type="table" w:styleId="Sombreadoclaro-nfasis1">
+    <w:name w:val="Light Shading Accent 1"/>
+    <w:basedOn w:val="Tablanormal"/>
+    <w:uiPriority w:val="60"/>
+    <w:rsid w:val="00F362EA"/>
+    <w:pPr>
+      <w:spacing w:after="0" w:line="240" w:lineRule="auto"/>
+    </w:pPr>
+    <w:rPr>
+      <w:color w:val="2E74B5" w:themeColor="accent1" w:themeShade="BF"/>
+    </w:rPr>
+    <w:tblPr>
+      <w:tblStyleRowBandSize w:val="1"/>
+      <w:tblStyleColBandSize w:val="1"/>
+      <w:tblBorders>
+        <w:top w:val="single" w:sz="8" w:space="0" w:color="5B9BD5" w:themeColor="accent1"/>
+        <w:bottom w:val="single" w:sz="8" w:space="0" w:color="5B9BD5" w:themeColor="accent1"/>
+      </w:tblBorders>
+    </w:tblPr>
+    <w:tblStylePr w:type="firstRow">
+      <w:pPr>
+        <w:spacing w:before="0" w:after="0" w:line="240" w:lineRule="auto"/>
+      </w:pPr>
+      <w:rPr>
+        <w:b/>
+        <w:bCs/>
+      </w:rPr>
+      <w:tblPr/>
+      <w:tcPr>
+        <w:tcBorders>
+          <w:top w:val="single" w:sz="8" w:space="0" w:color="5B9BD5" w:themeColor="accent1"/>
+          <w:left w:val="nil"/>
+          <w:bottom w:val="single" w:sz="8" w:space="0" w:color="5B9BD5" w:themeColor="accent1"/>
+          <w:right w:val="nil"/>
+          <w:insideH w:val="nil"/>
+          <w:insideV w:val="nil"/>
+        </w:tcBorders>
+      </w:tcPr>
+    </w:tblStylePr>
+    <w:tblStylePr w:type="lastRow">
+      <w:pPr>
+        <w:spacing w:before="0" w:after="0" w:line="240" w:lineRule="auto"/>
+      </w:pPr>
+      <w:rPr>
+        <w:b/>
+        <w:bCs/>
+      </w:rPr>
+      <w:tblPr/>
+      <w:tcPr>
+        <w:tcBorders>
+          <w:top w:val="single" w:sz="8" w:space="0" w:color="5B9BD5" w:themeColor="accent1"/>
+          <w:left w:val="nil"/>
+          <w:bottom w:val="single" w:sz="8" w:space="0" w:color="5B9BD5" w:themeColor="accent1"/>
+          <w:right w:val="nil"/>
+          <w:insideH w:val="nil"/>
+          <w:insideV w:val="nil"/>
+        </w:tcBorders>
+      </w:tcPr>
+    </w:tblStylePr>
+    <w:tblStylePr w:type="firstCol">
+      <w:rPr>
+        <w:b/>
+        <w:bCs/>
+      </w:rPr>
+    </w:tblStylePr>
+    <w:tblStylePr w:type="lastCol">
+      <w:rPr>
+        <w:b/>
+        <w:bCs/>
+      </w:rPr>
+    </w:tblStylePr>
+    <w:tblStylePr w:type="band1Vert">
+      <w:tblPr/>
+      <w:tcPr>
+        <w:tcBorders>
+          <w:left w:val="nil"/>
+          <w:right w:val="nil"/>
+          <w:insideH w:val="nil"/>
+          <w:insideV w:val="nil"/>
+        </w:tcBorders>
+        <w:shd w:val="clear" w:color="auto" w:fill="D6E6F4" w:themeFill="accent1" w:themeFillTint="3F"/>
+      </w:tcPr>
+    </w:tblStylePr>
+    <w:tblStylePr w:type="band1Horz">
+      <w:tblPr/>
+      <w:tcPr>
+        <w:tcBorders>
+          <w:left w:val="nil"/>
+          <w:right w:val="nil"/>
+          <w:insideH w:val="nil"/>
+          <w:insideV w:val="nil"/>
+        </w:tcBorders>
+        <w:shd w:val="clear" w:color="auto" w:fill="D6E6F4" w:themeFill="accent1" w:themeFillTint="3F"/>
+      </w:tcPr>
+    </w:tblStylePr>
+  </w:style>
+  <w:style w:type="paragraph" w:styleId="Sinespaciado">
+    <w:name w:val="No Spacing"/>
+    <w:uiPriority w:val="1"/>
+    <w:qFormat/>
+    <w:rsid w:val="00F362EA"/>
+    <w:pPr>
+      <w:overflowPunct w:val="0"/>
+      <w:autoSpaceDE w:val="0"/>
+      <w:autoSpaceDN w:val="0"/>
+      <w:adjustRightInd w:val="0"/>
+      <w:spacing w:after="0" w:line="240" w:lineRule="auto"/>
+      <w:textAlignment w:val="baseline"/>
+    </w:pPr>
+    <w:rPr>
+      <w:rFonts w:ascii="Times New Roman" w:eastAsia="Times New Roman" w:hAnsi="Times New Roman" w:cs="Times New Roman"/>
+      <w:sz w:val="20"/>
+      <w:szCs w:val="20"/>
+      <w:lang w:eastAsia="es-ES"/>
+    </w:rPr>
+  </w:style>
 </w:styles>
 </file>
 
@@ -5759,7 +6983,7 @@
 </file>
 
 <file path=customXml/itemProps1.xml><?xml version="1.0" encoding="utf-8"?>
-<ds:datastoreItem xmlns:ds="http://schemas.openxmlformats.org/officeDocument/2006/customXml" ds:itemID="{F2DBA9DC-C02E-40E1-B281-400EEA7F7A2D}">
+<ds:datastoreItem xmlns:ds="http://schemas.openxmlformats.org/officeDocument/2006/customXml" ds:itemID="{3FC414C3-8E6E-4677-AD80-D24690F9968B}">
   <ds:schemaRefs>
     <ds:schemaRef ds:uri="http://schemas.openxmlformats.org/officeDocument/2006/bibliography"/>
   </ds:schemaRefs>

</xml_diff>

<commit_message>
CU01 - INGRESO DE VEHICULOS
</commit_message>
<xml_diff>
--- a/Documentos/PGC.docx
+++ b/Documentos/PGC.docx
@@ -108,11 +108,11 @@
       </w:tblPr>
       <w:tblGrid>
         <w:gridCol w:w="822"/>
-        <w:gridCol w:w="225"/>
-        <w:gridCol w:w="1314"/>
-        <w:gridCol w:w="1974"/>
-        <w:gridCol w:w="1847"/>
-        <w:gridCol w:w="1453"/>
+        <w:gridCol w:w="197"/>
+        <w:gridCol w:w="1267"/>
+        <w:gridCol w:w="1937"/>
+        <w:gridCol w:w="1810"/>
+        <w:gridCol w:w="1602"/>
         <w:gridCol w:w="1187"/>
       </w:tblGrid>
       <w:tr>
@@ -122,7 +122,7 @@
         </w:trPr>
         <w:tc>
           <w:tcPr>
-            <w:tcW w:w="633" w:type="pct"/>
+            <w:tcW w:w="593" w:type="pct"/>
             <w:gridSpan w:val="2"/>
             <w:tcBorders>
               <w:bottom w:val="single" w:sz="6" w:space="0" w:color="auto"/>
@@ -140,11 +140,12 @@
                 <w:u w:val="single"/>
               </w:rPr>
             </w:pPr>
-          </w:p>
-        </w:tc>
-        <w:tc>
-          <w:tcPr>
-            <w:tcW w:w="4367" w:type="pct"/>
+            <w:bookmarkStart w:id="0" w:name="_GoBack"/>
+          </w:p>
+        </w:tc>
+        <w:tc>
+          <w:tcPr>
+            <w:tcW w:w="4407" w:type="pct"/>
             <w:gridSpan w:val="5"/>
             <w:tcBorders>
               <w:bottom w:val="single" w:sz="6" w:space="0" w:color="auto"/>
@@ -225,7 +226,7 @@
         </w:tc>
         <w:tc>
           <w:tcPr>
-            <w:tcW w:w="1001" w:type="pct"/>
+            <w:tcW w:w="872" w:type="pct"/>
             <w:gridSpan w:val="2"/>
             <w:shd w:val="clear" w:color="auto" w:fill="E0E0E0"/>
             <w:vAlign w:val="center"/>
@@ -257,7 +258,7 @@
         </w:tc>
         <w:tc>
           <w:tcPr>
-            <w:tcW w:w="1183" w:type="pct"/>
+            <w:tcW w:w="1119" w:type="pct"/>
             <w:shd w:val="clear" w:color="auto" w:fill="E0E0E0"/>
           </w:tcPr>
           <w:p>
@@ -287,7 +288,7 @@
         </w:tc>
         <w:tc>
           <w:tcPr>
-            <w:tcW w:w="1111" w:type="pct"/>
+            <w:tcW w:w="1047" w:type="pct"/>
             <w:shd w:val="clear" w:color="auto" w:fill="E0E0E0"/>
             <w:vAlign w:val="center"/>
           </w:tcPr>
@@ -318,7 +319,7 @@
         </w:tc>
         <w:tc>
           <w:tcPr>
-            <w:tcW w:w="566" w:type="pct"/>
+            <w:tcW w:w="824" w:type="pct"/>
             <w:shd w:val="clear" w:color="auto" w:fill="E0E0E0"/>
           </w:tcPr>
           <w:p>
@@ -410,7 +411,7 @@
         </w:tc>
         <w:tc>
           <w:tcPr>
-            <w:tcW w:w="1001" w:type="pct"/>
+            <w:tcW w:w="872" w:type="pct"/>
             <w:gridSpan w:val="2"/>
           </w:tcPr>
           <w:p>
@@ -430,105 +431,83 @@
                 <w:szCs w:val="18"/>
                 <w:lang w:val="es-ES"/>
               </w:rPr>
-              <w:t xml:space="preserve">Juan </w:t>
-            </w:r>
-            <w:proofErr w:type="spellStart"/>
-            <w:r>
+              <w:t>Juan Namuche</w:t>
+            </w:r>
+          </w:p>
+          <w:p>
+            <w:pPr>
+              <w:ind w:left="360"/>
               <w:rPr>
                 <w:rFonts w:ascii="Verdana" w:hAnsi="Verdana" w:cs="Arial"/>
                 <w:sz w:val="18"/>
                 <w:szCs w:val="18"/>
                 <w:lang w:val="es-ES"/>
               </w:rPr>
-              <w:t>Namuche</w:t>
-            </w:r>
-            <w:proofErr w:type="spellEnd"/>
-          </w:p>
-          <w:p>
-            <w:pPr>
-              <w:ind w:left="360"/>
+            </w:pPr>
+            <w:r>
               <w:rPr>
                 <w:rFonts w:ascii="Verdana" w:hAnsi="Verdana" w:cs="Arial"/>
                 <w:sz w:val="18"/>
                 <w:szCs w:val="18"/>
                 <w:lang w:val="es-ES"/>
               </w:rPr>
-            </w:pPr>
-            <w:r>
+              <w:t>Carlos Carbajal</w:t>
+            </w:r>
+          </w:p>
+        </w:tc>
+        <w:tc>
+          <w:tcPr>
+            <w:tcW w:w="1119" w:type="pct"/>
+          </w:tcPr>
+          <w:p>
+            <w:pPr>
+              <w:ind w:left="360"/>
               <w:rPr>
                 <w:rFonts w:ascii="Verdana" w:hAnsi="Verdana" w:cs="Arial"/>
                 <w:sz w:val="18"/>
                 <w:szCs w:val="18"/>
                 <w:lang w:val="es-ES"/>
               </w:rPr>
-              <w:t>Carlos Carbajal</w:t>
-            </w:r>
-          </w:p>
-        </w:tc>
-        <w:tc>
-          <w:tcPr>
-            <w:tcW w:w="1183" w:type="pct"/>
-          </w:tcPr>
-          <w:p>
-            <w:pPr>
-              <w:ind w:left="360"/>
+            </w:pPr>
+            <w:r>
               <w:rPr>
                 <w:rFonts w:ascii="Verdana" w:hAnsi="Verdana" w:cs="Arial"/>
                 <w:sz w:val="18"/>
                 <w:szCs w:val="18"/>
                 <w:lang w:val="es-ES"/>
               </w:rPr>
-            </w:pPr>
-            <w:r>
+              <w:t>Juan Carlos Hidalgo</w:t>
+            </w:r>
+          </w:p>
+        </w:tc>
+        <w:tc>
+          <w:tcPr>
+            <w:tcW w:w="1047" w:type="pct"/>
+          </w:tcPr>
+          <w:p>
+            <w:pPr>
+              <w:ind w:left="360"/>
               <w:rPr>
                 <w:rFonts w:ascii="Verdana" w:hAnsi="Verdana" w:cs="Arial"/>
                 <w:sz w:val="18"/>
                 <w:szCs w:val="18"/>
                 <w:lang w:val="es-ES"/>
               </w:rPr>
-              <w:t>Juan Carlos Hidalgo</w:t>
-            </w:r>
-          </w:p>
-        </w:tc>
-        <w:tc>
-          <w:tcPr>
-            <w:tcW w:w="1111" w:type="pct"/>
-          </w:tcPr>
-          <w:p>
-            <w:pPr>
-              <w:ind w:left="360"/>
+            </w:pPr>
+            <w:r>
               <w:rPr>
                 <w:rFonts w:ascii="Verdana" w:hAnsi="Verdana" w:cs="Arial"/>
                 <w:sz w:val="18"/>
                 <w:szCs w:val="18"/>
                 <w:lang w:val="es-ES"/>
               </w:rPr>
-            </w:pPr>
-            <w:proofErr w:type="spellStart"/>
-            <w:r>
-              <w:rPr>
-                <w:rFonts w:ascii="Verdana" w:hAnsi="Verdana" w:cs="Arial"/>
-                <w:sz w:val="18"/>
-                <w:szCs w:val="18"/>
-                <w:lang w:val="es-ES"/>
-              </w:rPr>
-              <w:t>Lenis</w:t>
-            </w:r>
-            <w:proofErr w:type="spellEnd"/>
-            <w:r>
-              <w:rPr>
-                <w:rFonts w:ascii="Verdana" w:hAnsi="Verdana" w:cs="Arial"/>
-                <w:sz w:val="18"/>
-                <w:szCs w:val="18"/>
-                <w:lang w:val="es-ES"/>
-              </w:rPr>
-              <w:t xml:space="preserve"> Wong</w:t>
-            </w:r>
-          </w:p>
-        </w:tc>
-        <w:tc>
-          <w:tcPr>
-            <w:tcW w:w="566" w:type="pct"/>
+              <w:t>Lenis Wong</w:t>
+            </w:r>
+          </w:p>
+        </w:tc>
+        <w:tc>
+          <w:tcPr>
+            <w:tcW w:w="824" w:type="pct"/>
           </w:tcPr>
           <w:p>
             <w:pPr>
@@ -601,7 +580,7 @@
         </w:tc>
         <w:tc>
           <w:tcPr>
-            <w:tcW w:w="1001" w:type="pct"/>
+            <w:tcW w:w="872" w:type="pct"/>
             <w:gridSpan w:val="2"/>
           </w:tcPr>
           <w:p>
@@ -621,105 +600,83 @@
                 <w:szCs w:val="18"/>
                 <w:lang w:val="es-ES"/>
               </w:rPr>
-              <w:t xml:space="preserve">Juan </w:t>
-            </w:r>
-            <w:proofErr w:type="spellStart"/>
-            <w:r>
+              <w:t>Juan Namuche</w:t>
+            </w:r>
+          </w:p>
+          <w:p>
+            <w:pPr>
+              <w:ind w:left="360"/>
               <w:rPr>
                 <w:rFonts w:ascii="Verdana" w:hAnsi="Verdana" w:cs="Arial"/>
                 <w:sz w:val="18"/>
                 <w:szCs w:val="18"/>
                 <w:lang w:val="es-ES"/>
               </w:rPr>
-              <w:t>Namuche</w:t>
-            </w:r>
-            <w:proofErr w:type="spellEnd"/>
-          </w:p>
-          <w:p>
-            <w:pPr>
-              <w:ind w:left="360"/>
+            </w:pPr>
+            <w:r>
               <w:rPr>
                 <w:rFonts w:ascii="Verdana" w:hAnsi="Verdana" w:cs="Arial"/>
                 <w:sz w:val="18"/>
                 <w:szCs w:val="18"/>
                 <w:lang w:val="es-ES"/>
               </w:rPr>
-            </w:pPr>
-            <w:r>
+              <w:t>Carlos Carbajal</w:t>
+            </w:r>
+          </w:p>
+        </w:tc>
+        <w:tc>
+          <w:tcPr>
+            <w:tcW w:w="1119" w:type="pct"/>
+          </w:tcPr>
+          <w:p>
+            <w:pPr>
+              <w:ind w:left="360"/>
               <w:rPr>
                 <w:rFonts w:ascii="Verdana" w:hAnsi="Verdana" w:cs="Arial"/>
                 <w:sz w:val="18"/>
                 <w:szCs w:val="18"/>
                 <w:lang w:val="es-ES"/>
               </w:rPr>
-              <w:t>Carlos Carbajal</w:t>
-            </w:r>
-          </w:p>
-        </w:tc>
-        <w:tc>
-          <w:tcPr>
-            <w:tcW w:w="1183" w:type="pct"/>
-          </w:tcPr>
-          <w:p>
-            <w:pPr>
-              <w:ind w:left="360"/>
+            </w:pPr>
+            <w:r>
               <w:rPr>
                 <w:rFonts w:ascii="Verdana" w:hAnsi="Verdana" w:cs="Arial"/>
                 <w:sz w:val="18"/>
                 <w:szCs w:val="18"/>
                 <w:lang w:val="es-ES"/>
               </w:rPr>
-            </w:pPr>
-            <w:r>
+              <w:t>Juan Carlos Hidalgo</w:t>
+            </w:r>
+          </w:p>
+        </w:tc>
+        <w:tc>
+          <w:tcPr>
+            <w:tcW w:w="1047" w:type="pct"/>
+          </w:tcPr>
+          <w:p>
+            <w:pPr>
+              <w:ind w:left="360"/>
               <w:rPr>
                 <w:rFonts w:ascii="Verdana" w:hAnsi="Verdana" w:cs="Arial"/>
                 <w:sz w:val="18"/>
                 <w:szCs w:val="18"/>
                 <w:lang w:val="es-ES"/>
               </w:rPr>
-              <w:t>Juan Carlos Hidalgo</w:t>
-            </w:r>
-          </w:p>
-        </w:tc>
-        <w:tc>
-          <w:tcPr>
-            <w:tcW w:w="1111" w:type="pct"/>
-          </w:tcPr>
-          <w:p>
-            <w:pPr>
-              <w:ind w:left="360"/>
+            </w:pPr>
+            <w:r>
               <w:rPr>
                 <w:rFonts w:ascii="Verdana" w:hAnsi="Verdana" w:cs="Arial"/>
                 <w:sz w:val="18"/>
                 <w:szCs w:val="18"/>
                 <w:lang w:val="es-ES"/>
               </w:rPr>
-            </w:pPr>
-            <w:proofErr w:type="spellStart"/>
-            <w:r>
-              <w:rPr>
-                <w:rFonts w:ascii="Verdana" w:hAnsi="Verdana" w:cs="Arial"/>
-                <w:sz w:val="18"/>
-                <w:szCs w:val="18"/>
-                <w:lang w:val="es-ES"/>
-              </w:rPr>
-              <w:t>Lenis</w:t>
-            </w:r>
-            <w:proofErr w:type="spellEnd"/>
-            <w:r>
-              <w:rPr>
-                <w:rFonts w:ascii="Verdana" w:hAnsi="Verdana" w:cs="Arial"/>
-                <w:sz w:val="18"/>
-                <w:szCs w:val="18"/>
-                <w:lang w:val="es-ES"/>
-              </w:rPr>
-              <w:t xml:space="preserve"> Wong</w:t>
-            </w:r>
-          </w:p>
-        </w:tc>
-        <w:tc>
-          <w:tcPr>
-            <w:tcW w:w="566" w:type="pct"/>
+              <w:t>Lenis Wong</w:t>
+            </w:r>
+          </w:p>
+        </w:tc>
+        <w:tc>
+          <w:tcPr>
+            <w:tcW w:w="824" w:type="pct"/>
           </w:tcPr>
           <w:p>
             <w:pPr>
@@ -830,7 +787,7 @@
         </w:tc>
         <w:tc>
           <w:tcPr>
-            <w:tcW w:w="1001" w:type="pct"/>
+            <w:tcW w:w="872" w:type="pct"/>
             <w:gridSpan w:val="2"/>
           </w:tcPr>
           <w:p>
@@ -856,7 +813,7 @@
         </w:tc>
         <w:tc>
           <w:tcPr>
-            <w:tcW w:w="1183" w:type="pct"/>
+            <w:tcW w:w="1119" w:type="pct"/>
           </w:tcPr>
           <w:p>
             <w:pPr>
@@ -881,7 +838,7 @@
         </w:tc>
         <w:tc>
           <w:tcPr>
-            <w:tcW w:w="1111" w:type="pct"/>
+            <w:tcW w:w="1047" w:type="pct"/>
           </w:tcPr>
           <w:p>
             <w:pPr>
@@ -893,7 +850,6 @@
                 <w:lang w:val="es-ES"/>
               </w:rPr>
             </w:pPr>
-            <w:proofErr w:type="spellStart"/>
             <w:r>
               <w:rPr>
                 <w:rFonts w:ascii="Verdana" w:hAnsi="Verdana" w:cs="Arial"/>
@@ -901,72 +857,230 @@
                 <w:szCs w:val="18"/>
                 <w:lang w:val="es-ES"/>
               </w:rPr>
-              <w:t>Lenis</w:t>
-            </w:r>
-            <w:proofErr w:type="spellEnd"/>
-            <w:r>
+              <w:t>Lenis Wong</w:t>
+            </w:r>
+          </w:p>
+        </w:tc>
+        <w:tc>
+          <w:tcPr>
+            <w:tcW w:w="824" w:type="pct"/>
+          </w:tcPr>
+          <w:p>
+            <w:pPr>
+              <w:jc w:val="center"/>
               <w:rPr>
                 <w:rFonts w:ascii="Verdana" w:hAnsi="Verdana" w:cs="Arial"/>
                 <w:sz w:val="18"/>
                 <w:szCs w:val="18"/>
                 <w:lang w:val="es-ES"/>
               </w:rPr>
-              <w:t xml:space="preserve"> Wong</w:t>
-            </w:r>
-          </w:p>
-        </w:tc>
-        <w:tc>
-          <w:tcPr>
-            <w:tcW w:w="566" w:type="pct"/>
-          </w:tcPr>
-          <w:p>
-            <w:pPr>
-              <w:jc w:val="center"/>
+            </w:pPr>
+            <w:r>
               <w:rPr>
                 <w:rFonts w:ascii="Verdana" w:hAnsi="Verdana" w:cs="Arial"/>
                 <w:sz w:val="18"/>
                 <w:szCs w:val="18"/>
                 <w:lang w:val="es-ES"/>
               </w:rPr>
-            </w:pPr>
-            <w:r>
+              <w:t>Mejora de Identificación</w:t>
+            </w:r>
+          </w:p>
+        </w:tc>
+        <w:tc>
+          <w:tcPr>
+            <w:tcW w:w="673" w:type="pct"/>
+            <w:vAlign w:val="center"/>
+          </w:tcPr>
+          <w:p>
+            <w:pPr>
+              <w:jc w:val="center"/>
               <w:rPr>
                 <w:rFonts w:ascii="Verdana" w:hAnsi="Verdana" w:cs="Arial"/>
                 <w:sz w:val="18"/>
                 <w:szCs w:val="18"/>
                 <w:lang w:val="es-ES"/>
               </w:rPr>
-              <w:t>Mejora de Identificación</w:t>
-            </w:r>
-          </w:p>
-        </w:tc>
-        <w:tc>
-          <w:tcPr>
-            <w:tcW w:w="673" w:type="pct"/>
-            <w:vAlign w:val="center"/>
-          </w:tcPr>
-          <w:p>
-            <w:pPr>
-              <w:jc w:val="center"/>
+            </w:pPr>
+            <w:r>
               <w:rPr>
                 <w:rFonts w:ascii="Verdana" w:hAnsi="Verdana" w:cs="Arial"/>
                 <w:sz w:val="18"/>
                 <w:szCs w:val="18"/>
                 <w:lang w:val="es-ES"/>
               </w:rPr>
-            </w:pPr>
-            <w:r>
+              <w:t>25.09.2015</w:t>
+            </w:r>
+          </w:p>
+        </w:tc>
+      </w:tr>
+      <w:tr>
+        <w:trPr>
+          <w:trHeight w:val="1026"/>
+          <w:jc w:val="center"/>
+        </w:trPr>
+        <w:tc>
+          <w:tcPr>
+            <w:tcW w:w="466" w:type="pct"/>
+          </w:tcPr>
+          <w:p>
+            <w:pPr>
+              <w:jc w:val="center"/>
               <w:rPr>
                 <w:rFonts w:ascii="Verdana" w:hAnsi="Verdana" w:cs="Arial"/>
                 <w:sz w:val="18"/>
                 <w:szCs w:val="18"/>
                 <w:lang w:val="es-ES"/>
               </w:rPr>
-              <w:t>25.09.2015</w:t>
+            </w:pPr>
+            <w:r>
+              <w:rPr>
+                <w:rFonts w:ascii="Verdana" w:hAnsi="Verdana" w:cs="Arial"/>
+                <w:sz w:val="18"/>
+                <w:szCs w:val="18"/>
+                <w:lang w:val="es-ES"/>
+              </w:rPr>
+              <w:t>1.3</w:t>
+            </w:r>
+          </w:p>
+        </w:tc>
+        <w:tc>
+          <w:tcPr>
+            <w:tcW w:w="872" w:type="pct"/>
+            <w:gridSpan w:val="2"/>
+          </w:tcPr>
+          <w:p>
+            <w:pPr>
+              <w:ind w:left="360"/>
+              <w:rPr>
+                <w:rFonts w:ascii="Verdana" w:hAnsi="Verdana" w:cs="Arial"/>
+                <w:sz w:val="18"/>
+                <w:szCs w:val="18"/>
+                <w:lang w:val="es-ES"/>
+              </w:rPr>
+            </w:pPr>
+            <w:r>
+              <w:rPr>
+                <w:rFonts w:ascii="Verdana" w:hAnsi="Verdana" w:cs="Arial"/>
+                <w:sz w:val="18"/>
+                <w:szCs w:val="18"/>
+                <w:lang w:val="es-ES"/>
+              </w:rPr>
+              <w:t xml:space="preserve">Juan </w:t>
+            </w:r>
+            <w:r>
+              <w:rPr>
+                <w:rFonts w:ascii="Verdana" w:hAnsi="Verdana" w:cs="Arial"/>
+                <w:sz w:val="18"/>
+                <w:szCs w:val="18"/>
+                <w:lang w:val="es-ES"/>
+              </w:rPr>
+              <w:t>Namuche</w:t>
+            </w:r>
+          </w:p>
+        </w:tc>
+        <w:tc>
+          <w:tcPr>
+            <w:tcW w:w="1119" w:type="pct"/>
+          </w:tcPr>
+          <w:p>
+            <w:pPr>
+              <w:ind w:left="360"/>
+              <w:rPr>
+                <w:rFonts w:ascii="Verdana" w:hAnsi="Verdana" w:cs="Arial"/>
+                <w:sz w:val="18"/>
+                <w:szCs w:val="18"/>
+                <w:lang w:val="es-ES"/>
+              </w:rPr>
+            </w:pPr>
+            <w:r>
+              <w:rPr>
+                <w:rFonts w:ascii="Verdana" w:hAnsi="Verdana" w:cs="Arial"/>
+                <w:sz w:val="18"/>
+                <w:szCs w:val="18"/>
+                <w:lang w:val="es-ES"/>
+              </w:rPr>
+              <w:t>Juan Carlos Hidalgo</w:t>
+            </w:r>
+          </w:p>
+        </w:tc>
+        <w:tc>
+          <w:tcPr>
+            <w:tcW w:w="1047" w:type="pct"/>
+          </w:tcPr>
+          <w:p>
+            <w:pPr>
+              <w:ind w:left="360"/>
+              <w:rPr>
+                <w:rFonts w:ascii="Verdana" w:hAnsi="Verdana" w:cs="Arial"/>
+                <w:sz w:val="18"/>
+                <w:szCs w:val="18"/>
+                <w:lang w:val="es-ES"/>
+              </w:rPr>
+            </w:pPr>
+            <w:r>
+              <w:rPr>
+                <w:rFonts w:ascii="Verdana" w:hAnsi="Verdana" w:cs="Arial"/>
+                <w:sz w:val="18"/>
+                <w:szCs w:val="18"/>
+                <w:lang w:val="es-ES"/>
+              </w:rPr>
+              <w:t>Lenis Wong</w:t>
+            </w:r>
+          </w:p>
+        </w:tc>
+        <w:tc>
+          <w:tcPr>
+            <w:tcW w:w="824" w:type="pct"/>
+          </w:tcPr>
+          <w:p>
+            <w:pPr>
+              <w:jc w:val="center"/>
+              <w:rPr>
+                <w:rFonts w:ascii="Verdana" w:hAnsi="Verdana" w:cs="Arial"/>
+                <w:sz w:val="18"/>
+                <w:szCs w:val="18"/>
+                <w:lang w:val="es-ES"/>
+              </w:rPr>
+            </w:pPr>
+            <w:r>
+              <w:rPr>
+                <w:rFonts w:ascii="Verdana" w:hAnsi="Verdana" w:cs="Arial"/>
+                <w:sz w:val="18"/>
+                <w:szCs w:val="18"/>
+                <w:lang w:val="es-ES"/>
+              </w:rPr>
+              <w:t>Implementación de Casos de Uso</w:t>
+            </w:r>
+          </w:p>
+        </w:tc>
+        <w:tc>
+          <w:tcPr>
+            <w:tcW w:w="673" w:type="pct"/>
+            <w:vAlign w:val="center"/>
+          </w:tcPr>
+          <w:p>
+            <w:pPr>
+              <w:jc w:val="center"/>
+              <w:rPr>
+                <w:rFonts w:ascii="Verdana" w:hAnsi="Verdana" w:cs="Arial"/>
+                <w:sz w:val="18"/>
+                <w:szCs w:val="18"/>
+                <w:lang w:val="es-ES"/>
+              </w:rPr>
+            </w:pPr>
+            <w:r>
+              <w:rPr>
+                <w:rFonts w:ascii="Verdana" w:hAnsi="Verdana" w:cs="Arial"/>
+                <w:sz w:val="18"/>
+                <w:szCs w:val="18"/>
+                <w:lang w:val="es-ES"/>
+              </w:rPr>
+              <w:t>02.10.2015</w:t>
             </w:r>
           </w:p>
         </w:tc>
       </w:tr>
+      <w:bookmarkEnd w:id="0"/>
     </w:tbl>
     <w:p>
       <w:pPr>
@@ -2894,12 +3008,12 @@
           <w:numId w:val="10"/>
         </w:numPr>
       </w:pPr>
-      <w:bookmarkStart w:id="0" w:name="_Toc430987035"/>
+      <w:bookmarkStart w:id="1" w:name="_Toc430987035"/>
       <w:r>
         <w:lastRenderedPageBreak/>
         <w:t>INTRODUCCION</w:t>
       </w:r>
-      <w:bookmarkEnd w:id="0"/>
+      <w:bookmarkEnd w:id="1"/>
     </w:p>
     <w:p>
       <w:pPr>
@@ -3032,14 +3146,14 @@
           <w:lang w:val="es-PE"/>
         </w:rPr>
       </w:pPr>
-      <w:bookmarkStart w:id="1" w:name="_Toc430987036"/>
+      <w:bookmarkStart w:id="2" w:name="_Toc430987036"/>
       <w:r>
         <w:rPr>
           <w:rStyle w:val="Ttulo2Car"/>
         </w:rPr>
         <w:t>PROPOSITO</w:t>
       </w:r>
-      <w:bookmarkEnd w:id="1"/>
+      <w:bookmarkEnd w:id="2"/>
     </w:p>
     <w:p>
       <w:pPr>
@@ -3155,14 +3269,14 @@
           <w:rStyle w:val="Ttulo2Car"/>
         </w:rPr>
       </w:pPr>
-      <w:bookmarkStart w:id="2" w:name="_Toc430987037"/>
+      <w:bookmarkStart w:id="3" w:name="_Toc430987037"/>
       <w:r>
         <w:rPr>
           <w:rStyle w:val="Ttulo2Car"/>
         </w:rPr>
         <w:t>APLICABILIDAD</w:t>
       </w:r>
-      <w:bookmarkEnd w:id="2"/>
+      <w:bookmarkEnd w:id="3"/>
     </w:p>
     <w:p>
       <w:pPr>
@@ -3217,14 +3331,14 @@
           <w:rFonts w:eastAsia="Verdana"/>
         </w:rPr>
       </w:pPr>
-      <w:bookmarkStart w:id="3" w:name="_Toc430987038"/>
+      <w:bookmarkStart w:id="4" w:name="_Toc430987038"/>
       <w:r>
         <w:rPr>
           <w:rStyle w:val="Ttulo2Car"/>
         </w:rPr>
         <w:t>ALCANCE</w:t>
       </w:r>
-      <w:bookmarkEnd w:id="3"/>
+      <w:bookmarkEnd w:id="4"/>
     </w:p>
     <w:p>
       <w:pPr>
@@ -3382,14 +3496,14 @@
           <w:lang w:val="es-PE"/>
         </w:rPr>
       </w:pPr>
-      <w:bookmarkStart w:id="4" w:name="_Toc430987039"/>
+      <w:bookmarkStart w:id="5" w:name="_Toc430987039"/>
       <w:r>
         <w:rPr>
           <w:rStyle w:val="Ttulo2Car"/>
         </w:rPr>
         <w:t>DEFINICIONES</w:t>
       </w:r>
-      <w:bookmarkEnd w:id="4"/>
+      <w:bookmarkEnd w:id="5"/>
     </w:p>
     <w:p>
       <w:pPr>
@@ -3932,11 +4046,11 @@
           <w:numId w:val="10"/>
         </w:numPr>
       </w:pPr>
-      <w:bookmarkStart w:id="5" w:name="_Toc430987040"/>
+      <w:bookmarkStart w:id="6" w:name="_Toc430987040"/>
       <w:r>
         <w:t>REFERENCIAS</w:t>
       </w:r>
-      <w:bookmarkEnd w:id="5"/>
+      <w:bookmarkEnd w:id="6"/>
     </w:p>
     <w:p>
       <w:pPr>
@@ -4052,11 +4166,11 @@
           <w:numId w:val="10"/>
         </w:numPr>
       </w:pPr>
-      <w:bookmarkStart w:id="6" w:name="_Toc430987041"/>
+      <w:bookmarkStart w:id="7" w:name="_Toc430987041"/>
       <w:r>
         <w:t>GESTION DE CONFIGURACION DEL SOFTWARE (SCM)</w:t>
       </w:r>
-      <w:bookmarkEnd w:id="6"/>
+      <w:bookmarkEnd w:id="7"/>
     </w:p>
     <w:p>
       <w:pPr>
@@ -4182,12 +4296,12 @@
           <w:numId w:val="10"/>
         </w:numPr>
       </w:pPr>
-      <w:bookmarkStart w:id="7" w:name="_Toc430987042"/>
+      <w:bookmarkStart w:id="8" w:name="_Toc430987042"/>
       <w:r>
         <w:lastRenderedPageBreak/>
         <w:t>ORGANIZACIÓN DE SCM.</w:t>
       </w:r>
-      <w:bookmarkEnd w:id="7"/>
+      <w:bookmarkEnd w:id="8"/>
     </w:p>
     <w:p/>
     <w:p>
@@ -4245,10 +4359,10 @@
             <v:path o:extrusionok="f" gradientshapeok="t" o:connecttype="rect"/>
             <o:lock v:ext="edit" aspectratio="t"/>
           </v:shapetype>
-          <v:shape id="_x0000_i1025" type="#_x0000_t75" style="width:436.2pt;height:287.4pt" o:ole="">
+          <v:shape id="_x0000_i1025" type="#_x0000_t75" style="width:436.5pt;height:287.25pt" o:ole="">
             <v:imagedata r:id="rId12" o:title=""/>
           </v:shape>
-          <o:OLEObject Type="Embed" ProgID="Visio.Drawing.11" ShapeID="_x0000_i1025" DrawAspect="Content" ObjectID="_1505339162" r:id="rId13"/>
+          <o:OLEObject Type="Embed" ProgID="Visio.Drawing.11" ShapeID="_x0000_i1025" DrawAspect="Content" ObjectID="_1505361058" r:id="rId13"/>
         </w:object>
       </w:r>
     </w:p>
@@ -4256,35 +4370,22 @@
       <w:pPr>
         <w:pStyle w:val="Descripcin"/>
       </w:pPr>
-      <w:bookmarkStart w:id="8" w:name="_Toc430987027"/>
+      <w:bookmarkStart w:id="9" w:name="_Toc430987027"/>
       <w:r>
         <w:t xml:space="preserve">Ilustración </w:t>
       </w:r>
-      <w:r>
-        <w:fldChar w:fldCharType="begin"/>
-      </w:r>
-      <w:r>
-        <w:instrText xml:space="preserve"> SEQ Ilustración \* ARABIC </w:instrText>
-      </w:r>
-      <w:r>
-        <w:fldChar w:fldCharType="separate"/>
-      </w:r>
-      <w:r>
-        <w:rPr>
-          <w:noProof/>
-        </w:rPr>
-        <w:t>1</w:t>
-      </w:r>
-      <w:r>
-        <w:rPr>
-          <w:noProof/>
-        </w:rPr>
-        <w:fldChar w:fldCharType="end"/>
-      </w:r>
+      <w:fldSimple w:instr=" SEQ Ilustración \* ARABIC ">
+        <w:r>
+          <w:rPr>
+            <w:noProof/>
+          </w:rPr>
+          <w:t>1</w:t>
+        </w:r>
+      </w:fldSimple>
       <w:r>
         <w:t>: Organización de SCM – INNOVACION SAC</w:t>
       </w:r>
-      <w:bookmarkEnd w:id="8"/>
+      <w:bookmarkEnd w:id="9"/>
     </w:p>
     <w:p/>
     <w:p>
@@ -4712,35 +4813,22 @@
           <w:rFonts w:eastAsia="Verdana"/>
         </w:rPr>
       </w:pPr>
-      <w:bookmarkStart w:id="9" w:name="_Toc430987028"/>
+      <w:bookmarkStart w:id="10" w:name="_Toc430987028"/>
       <w:r>
         <w:t xml:space="preserve">Ilustración </w:t>
       </w:r>
-      <w:r>
-        <w:fldChar w:fldCharType="begin"/>
-      </w:r>
-      <w:r>
-        <w:instrText xml:space="preserve"> SEQ Ilustración \* ARABIC </w:instrText>
-      </w:r>
-      <w:r>
-        <w:fldChar w:fldCharType="separate"/>
-      </w:r>
-      <w:r>
-        <w:rPr>
-          <w:noProof/>
-        </w:rPr>
-        <w:t>2</w:t>
-      </w:r>
-      <w:r>
-        <w:rPr>
-          <w:noProof/>
-        </w:rPr>
-        <w:fldChar w:fldCharType="end"/>
-      </w:r>
+      <w:fldSimple w:instr=" SEQ Ilustración \* ARABIC ">
+        <w:r>
+          <w:rPr>
+            <w:noProof/>
+          </w:rPr>
+          <w:t>2</w:t>
+        </w:r>
+      </w:fldSimple>
       <w:r>
         <w:t>: Modelo RUP y SCM</w:t>
       </w:r>
-      <w:bookmarkEnd w:id="9"/>
+      <w:bookmarkEnd w:id="10"/>
     </w:p>
     <w:p>
       <w:pPr>
@@ -4828,38 +4916,25 @@
           <w:rFonts w:eastAsia="Verdana"/>
         </w:rPr>
       </w:pPr>
-      <w:bookmarkStart w:id="10" w:name="_Toc430987029"/>
+      <w:bookmarkStart w:id="11" w:name="_Toc430987029"/>
       <w:r>
         <w:t xml:space="preserve">Ilustración </w:t>
       </w:r>
-      <w:r>
-        <w:fldChar w:fldCharType="begin"/>
-      </w:r>
-      <w:r>
-        <w:instrText xml:space="preserve"> SEQ Ilustración \* ARABIC </w:instrText>
-      </w:r>
-      <w:r>
-        <w:fldChar w:fldCharType="separate"/>
-      </w:r>
-      <w:r>
-        <w:rPr>
-          <w:noProof/>
-        </w:rPr>
-        <w:t>3</w:t>
-      </w:r>
-      <w:r>
-        <w:rPr>
-          <w:noProof/>
-        </w:rPr>
-        <w:fldChar w:fldCharType="end"/>
-      </w:r>
+      <w:fldSimple w:instr=" SEQ Ilustración \* ARABIC ">
+        <w:r>
+          <w:rPr>
+            <w:noProof/>
+          </w:rPr>
+          <w:t>3</w:t>
+        </w:r>
+      </w:fldSimple>
       <w:r>
         <w:t>:</w:t>
       </w:r>
       <w:r>
         <w:t>Fases de desarrollo de SW vs Actividades SCM</w:t>
       </w:r>
-      <w:bookmarkEnd w:id="10"/>
+      <w:bookmarkEnd w:id="11"/>
     </w:p>
     <w:p>
       <w:pPr>
@@ -4889,16 +4964,16 @@
           <w:numId w:val="10"/>
         </w:numPr>
       </w:pPr>
-      <w:bookmarkStart w:id="11" w:name="_Toc429163243"/>
-      <w:bookmarkStart w:id="12" w:name="_Toc430987043"/>
+      <w:bookmarkStart w:id="12" w:name="_Toc429163243"/>
+      <w:bookmarkStart w:id="13" w:name="_Toc430987043"/>
       <w:r>
         <w:t xml:space="preserve">ROLES Y </w:t>
       </w:r>
       <w:r>
         <w:t>RESPONSABILIDADES DE SCM.</w:t>
       </w:r>
-      <w:bookmarkEnd w:id="11"/>
       <w:bookmarkEnd w:id="12"/>
+      <w:bookmarkEnd w:id="13"/>
     </w:p>
     <w:p>
       <w:pPr>
@@ -5107,27 +5182,14 @@
       <w:r>
         <w:t xml:space="preserve">Tabla </w:t>
       </w:r>
-      <w:r>
-        <w:fldChar w:fldCharType="begin"/>
-      </w:r>
-      <w:r>
-        <w:instrText xml:space="preserve"> SEQ Tabla \* ARABIC </w:instrText>
-      </w:r>
-      <w:r>
-        <w:fldChar w:fldCharType="separate"/>
-      </w:r>
-      <w:r>
-        <w:rPr>
-          <w:noProof/>
-        </w:rPr>
-        <w:t>1</w:t>
-      </w:r>
-      <w:r>
-        <w:rPr>
-          <w:noProof/>
-        </w:rPr>
-        <w:fldChar w:fldCharType="end"/>
-      </w:r>
+      <w:fldSimple w:instr=" SEQ Tabla \* ARABIC ">
+        <w:r>
+          <w:rPr>
+            <w:noProof/>
+          </w:rPr>
+          <w:t>1</w:t>
+        </w:r>
+      </w:fldSimple>
       <w:r>
         <w:t>: Responsabilidades de SCM</w:t>
       </w:r>
@@ -5780,11 +5842,11 @@
           <w:numId w:val="10"/>
         </w:numPr>
       </w:pPr>
-      <w:bookmarkStart w:id="13" w:name="_Toc430987044"/>
+      <w:bookmarkStart w:id="14" w:name="_Toc430987044"/>
       <w:r>
         <w:t>POLITICAS, NORMATIVAS Y PROCEDIMIENTOS</w:t>
       </w:r>
-      <w:bookmarkEnd w:id="13"/>
+      <w:bookmarkEnd w:id="14"/>
     </w:p>
     <w:p/>
     <w:p>
@@ -5821,11 +5883,13 @@
         <w:jc w:val="both"/>
         <w:rPr>
           <w:rFonts w:eastAsia="Verdana"/>
+          <w:lang w:val="en-US"/>
         </w:rPr>
       </w:pPr>
       <w:r>
         <w:rPr>
           <w:rFonts w:eastAsia="Verdana"/>
+          <w:lang w:val="en-US"/>
         </w:rPr>
         <w:t>IEEE Guide to Software Configuration Management</w:t>
       </w:r>
@@ -5882,11 +5946,11 @@
           <w:numId w:val="10"/>
         </w:numPr>
       </w:pPr>
-      <w:bookmarkStart w:id="14" w:name="_Toc430987045"/>
+      <w:bookmarkStart w:id="15" w:name="_Toc430987045"/>
       <w:r>
         <w:t>HERRAMIENTAS E INFRAESTRUCTURA DE TI</w:t>
       </w:r>
-      <w:bookmarkEnd w:id="14"/>
+      <w:bookmarkEnd w:id="15"/>
     </w:p>
     <w:p>
       <w:pPr>
@@ -6337,10 +6401,10 @@
       </w:pPr>
       <w:r>
         <w:object w:dxaOrig="10452" w:dyaOrig="7633">
-          <v:shape id="_x0000_i1026" type="#_x0000_t75" style="width:367.8pt;height:268.2pt" o:ole="">
+          <v:shape id="_x0000_i1026" type="#_x0000_t75" style="width:368.25pt;height:268.5pt" o:ole="">
             <v:imagedata r:id="rId16" o:title=""/>
           </v:shape>
-          <o:OLEObject Type="Embed" ProgID="Visio.Drawing.15" ShapeID="_x0000_i1026" DrawAspect="Content" ObjectID="_1505339163" r:id="rId17"/>
+          <o:OLEObject Type="Embed" ProgID="Visio.Drawing.15" ShapeID="_x0000_i1026" DrawAspect="Content" ObjectID="_1505361059" r:id="rId17"/>
         </w:object>
       </w:r>
     </w:p>
@@ -6349,35 +6413,22 @@
         <w:pStyle w:val="Descripcin"/>
         <w:jc w:val="center"/>
       </w:pPr>
-      <w:bookmarkStart w:id="15" w:name="_Toc430987030"/>
+      <w:bookmarkStart w:id="16" w:name="_Toc430987030"/>
       <w:r>
         <w:t xml:space="preserve">Ilustración </w:t>
       </w:r>
-      <w:r>
-        <w:fldChar w:fldCharType="begin"/>
-      </w:r>
-      <w:r>
-        <w:instrText xml:space="preserve"> SEQ Ilustración \* ARABIC </w:instrText>
-      </w:r>
-      <w:r>
-        <w:fldChar w:fldCharType="separate"/>
-      </w:r>
-      <w:r>
-        <w:rPr>
-          <w:noProof/>
-        </w:rPr>
-        <w:t>4</w:t>
-      </w:r>
-      <w:r>
-        <w:rPr>
-          <w:noProof/>
-        </w:rPr>
-        <w:fldChar w:fldCharType="end"/>
-      </w:r>
+      <w:fldSimple w:instr=" SEQ Ilustración \* ARABIC ">
+        <w:r>
+          <w:rPr>
+            <w:noProof/>
+          </w:rPr>
+          <w:t>4</w:t>
+        </w:r>
+      </w:fldSimple>
       <w:r>
         <w:t>: Infraestructura de implementación de SCM</w:t>
       </w:r>
-      <w:bookmarkEnd w:id="15"/>
+      <w:bookmarkEnd w:id="16"/>
     </w:p>
     <w:p>
       <w:pPr>
@@ -6392,11 +6443,11 @@
           <w:numId w:val="10"/>
         </w:numPr>
       </w:pPr>
-      <w:bookmarkStart w:id="16" w:name="_Toc430987046"/>
+      <w:bookmarkStart w:id="17" w:name="_Toc430987046"/>
       <w:r>
         <w:t>CRONOGRAMA DE LA IMPLEMENTACIÓN DE LA SCM</w:t>
       </w:r>
-      <w:bookmarkEnd w:id="16"/>
+      <w:bookmarkEnd w:id="17"/>
     </w:p>
     <w:p>
       <w:pPr>
@@ -6428,27 +6479,14 @@
       <w:r>
         <w:t xml:space="preserve">Tabla </w:t>
       </w:r>
-      <w:r>
-        <w:fldChar w:fldCharType="begin"/>
-      </w:r>
-      <w:r>
-        <w:instrText xml:space="preserve"> SEQ Tabla \* ARABIC </w:instrText>
-      </w:r>
-      <w:r>
-        <w:fldChar w:fldCharType="separate"/>
-      </w:r>
-      <w:r>
-        <w:rPr>
-          <w:noProof/>
-        </w:rPr>
-        <w:t>2</w:t>
-      </w:r>
-      <w:r>
-        <w:rPr>
-          <w:noProof/>
-        </w:rPr>
-        <w:fldChar w:fldCharType="end"/>
-      </w:r>
+      <w:fldSimple w:instr=" SEQ Tabla \* ARABIC ">
+        <w:r>
+          <w:rPr>
+            <w:noProof/>
+          </w:rPr>
+          <w:t>2</w:t>
+        </w:r>
+      </w:fldSimple>
       <w:r>
         <w:t>: Cronograma de implementación SCM</w:t>
       </w:r>
@@ -6748,7 +6786,7 @@
           <w:numId w:val="10"/>
         </w:numPr>
       </w:pPr>
-      <w:bookmarkStart w:id="17" w:name="_Toc430987047"/>
+      <w:bookmarkStart w:id="18" w:name="_Toc430987047"/>
       <w:r>
         <w:t xml:space="preserve">ACTIVIDADES DE LA GESTION DE LA CONFIGURACION </w:t>
       </w:r>
@@ -6764,7 +6802,7 @@
       <w:r>
         <w:t>IDENTIFICACIÓN DE LA CONFIGURACIÓN</w:t>
       </w:r>
-      <w:bookmarkEnd w:id="17"/>
+      <w:bookmarkEnd w:id="18"/>
     </w:p>
     <w:p/>
     <w:p>
@@ -6792,7 +6830,7 @@
           <w:numId w:val="10"/>
         </w:numPr>
       </w:pPr>
-      <w:bookmarkStart w:id="18" w:name="_Toc430987048"/>
+      <w:bookmarkStart w:id="19" w:name="_Toc430987048"/>
       <w:r>
         <w:t>CLASIFICACION DE LA SCM</w:t>
       </w:r>
@@ -15895,11 +15933,8 @@
         <w:t>Ejemplo: SCV_001</w:t>
       </w:r>
     </w:p>
-    <w:p>
-      <w:bookmarkStart w:id="19" w:name="_GoBack"/>
-      <w:bookmarkEnd w:id="18"/>
-      <w:bookmarkEnd w:id="19"/>
-    </w:p>
+    <w:bookmarkEnd w:id="19"/>
+    <w:p/>
     <w:p/>
     <w:p/>
     <w:p>
@@ -19708,6 +19743,25 @@
     <w:p/>
     <w:p>
       <w:pPr>
+        <w:overflowPunct/>
+        <w:autoSpaceDE/>
+        <w:autoSpaceDN/>
+        <w:adjustRightInd/>
+        <w:spacing w:after="160" w:line="259" w:lineRule="auto"/>
+        <w:textAlignment w:val="auto"/>
+        <w:rPr>
+          <w:rFonts w:asciiTheme="majorHAnsi" w:eastAsiaTheme="majorEastAsia" w:hAnsiTheme="majorHAnsi" w:cstheme="majorBidi"/>
+          <w:color w:val="2E74B5" w:themeColor="accent1" w:themeShade="BF"/>
+          <w:sz w:val="24"/>
+          <w:szCs w:val="24"/>
+        </w:rPr>
+      </w:pPr>
+      <w:r>
+        <w:br w:type="page"/>
+      </w:r>
+    </w:p>
+    <w:p>
+      <w:pPr>
         <w:pStyle w:val="Ttulo3"/>
         <w:numPr>
           <w:ilvl w:val="2"/>
@@ -19715,6 +19769,7 @@
         </w:numPr>
       </w:pPr>
       <w:r>
+        <w:lastRenderedPageBreak/>
         <w:t>LIBRERÍAS CONTROLADAS</w:t>
       </w:r>
     </w:p>
@@ -19728,7 +19783,6 @@
         </w:numPr>
       </w:pPr>
       <w:r>
-        <w:lastRenderedPageBreak/>
         <w:t>LIBRERÍA PRINCIPAL</w:t>
       </w:r>
     </w:p>
@@ -20227,64 +20281,57 @@
         </w:numPr>
         <w:rPr>
           <w:rFonts w:ascii="Perpetua" w:eastAsiaTheme="minorHAnsi" w:hAnsi="Perpetua" w:cs="Perpetua"/>
-          <w:lang w:eastAsia="en-US"/>
-        </w:rPr>
-      </w:pPr>
+          <w:lang w:val="en-US" w:eastAsia="en-US"/>
+        </w:rPr>
+      </w:pPr>
+      <w:r>
+        <w:rPr>
+          <w:rFonts w:ascii="Perpetua" w:eastAsiaTheme="minorHAnsi" w:hAnsi="Perpetua" w:cs="Perpetua"/>
+          <w:lang w:val="en-US" w:eastAsia="en-US"/>
+        </w:rPr>
+        <w:t xml:space="preserve">Check in y Check out de </w:t>
+      </w:r>
       <w:proofErr w:type="spellStart"/>
       <w:r>
         <w:rPr>
           <w:rFonts w:ascii="Perpetua" w:eastAsiaTheme="minorHAnsi" w:hAnsi="Perpetua" w:cs="Perpetua"/>
-          <w:lang w:eastAsia="en-US"/>
-        </w:rPr>
-        <w:t>Check</w:t>
+          <w:lang w:val="en-US" w:eastAsia="en-US"/>
+        </w:rPr>
+        <w:t>ítems</w:t>
       </w:r>
       <w:proofErr w:type="spellEnd"/>
       <w:r>
         <w:rPr>
           <w:rFonts w:ascii="Perpetua" w:eastAsiaTheme="minorHAnsi" w:hAnsi="Perpetua" w:cs="Perpetua"/>
-          <w:lang w:eastAsia="en-US"/>
-        </w:rPr>
-        <w:t xml:space="preserve"> in y </w:t>
+          <w:lang w:val="en-US" w:eastAsia="en-US"/>
+        </w:rPr>
+        <w:t xml:space="preserve"> </w:t>
       </w:r>
       <w:proofErr w:type="spellStart"/>
       <w:r>
         <w:rPr>
           <w:rFonts w:ascii="Perpetua" w:eastAsiaTheme="minorHAnsi" w:hAnsi="Perpetua" w:cs="Perpetua"/>
-          <w:lang w:eastAsia="en-US"/>
-        </w:rPr>
-        <w:t>Check</w:t>
+          <w:lang w:val="en-US" w:eastAsia="en-US"/>
+        </w:rPr>
+        <w:t>pertenecientes</w:t>
       </w:r>
       <w:proofErr w:type="spellEnd"/>
       <w:r>
         <w:rPr>
           <w:rFonts w:ascii="Perpetua" w:eastAsiaTheme="minorHAnsi" w:hAnsi="Perpetua" w:cs="Perpetua"/>
-          <w:lang w:eastAsia="en-US"/>
-        </w:rPr>
-        <w:t xml:space="preserve"> </w:t>
+          <w:lang w:val="en-US" w:eastAsia="en-US"/>
+        </w:rPr>
+        <w:t xml:space="preserve"> a la </w:t>
       </w:r>
       <w:proofErr w:type="spellStart"/>
       <w:r>
         <w:rPr>
           <w:rFonts w:ascii="Perpetua" w:eastAsiaTheme="minorHAnsi" w:hAnsi="Perpetua" w:cs="Perpetua"/>
-          <w:lang w:eastAsia="en-US"/>
-        </w:rPr>
-        <w:t>out</w:t>
+          <w:lang w:val="en-US" w:eastAsia="en-US"/>
+        </w:rPr>
+        <w:t>biblioteca</w:t>
       </w:r>
       <w:proofErr w:type="spellEnd"/>
-      <w:r>
-        <w:rPr>
-          <w:rFonts w:ascii="Perpetua" w:eastAsiaTheme="minorHAnsi" w:hAnsi="Perpetua" w:cs="Perpetua"/>
-          <w:lang w:eastAsia="en-US"/>
-        </w:rPr>
-        <w:t xml:space="preserve"> de ítems</w:t>
-      </w:r>
-      <w:r>
-        <w:rPr>
-          <w:rFonts w:ascii="Perpetua" w:eastAsiaTheme="minorHAnsi" w:hAnsi="Perpetua" w:cs="Perpetua"/>
-          <w:lang w:eastAsia="en-US"/>
-        </w:rPr>
-        <w:t xml:space="preserve"> pertenecientes a la biblioteca</w:t>
-      </w:r>
     </w:p>
     <w:p>
       <w:pPr>
@@ -20459,33 +20506,11 @@
           <w:rFonts w:eastAsiaTheme="minorHAnsi"/>
         </w:rPr>
       </w:pPr>
-      <w:proofErr w:type="spellStart"/>
       <w:r>
         <w:rPr>
           <w:rFonts w:eastAsiaTheme="minorHAnsi"/>
         </w:rPr>
-        <w:t>Check</w:t>
-      </w:r>
-      <w:proofErr w:type="spellEnd"/>
-      <w:r>
-        <w:rPr>
-          <w:rFonts w:eastAsiaTheme="minorHAnsi"/>
-        </w:rPr>
-        <w:t xml:space="preserve"> in y </w:t>
-      </w:r>
-      <w:proofErr w:type="spellStart"/>
-      <w:r>
-        <w:rPr>
-          <w:rFonts w:eastAsiaTheme="minorHAnsi"/>
-        </w:rPr>
-        <w:t>Check</w:t>
-      </w:r>
-      <w:proofErr w:type="spellEnd"/>
-      <w:r>
-        <w:rPr>
-          <w:rFonts w:eastAsiaTheme="minorHAnsi"/>
-        </w:rPr>
-        <w:t xml:space="preserve"> </w:t>
+        <w:t xml:space="preserve">Check in y Check </w:t>
       </w:r>
       <w:proofErr w:type="spellStart"/>
       <w:r>
@@ -21025,7 +21050,7 @@
             <w:jc w:val="center"/>
           </w:pPr>
           <w:r>
-            <w:t>Versión 1.1</w:t>
+            <w:t>Versión 1.3</w:t>
           </w:r>
         </w:p>
         <w:p>
@@ -21034,7 +21059,7 @@
             <w:jc w:val="center"/>
           </w:pPr>
           <w:r>
-            <w:t>25.09.2015</w:t>
+            <w:t>02.10.2015</w:t>
           </w:r>
         </w:p>
       </w:tc>
@@ -24195,7 +24220,7 @@
 </file>
 
 <file path=customXml/itemProps1.xml><?xml version="1.0" encoding="utf-8"?>
-<ds:datastoreItem xmlns:ds="http://schemas.openxmlformats.org/officeDocument/2006/customXml" ds:itemID="{B7564E60-9D47-458D-86D3-2C2CCB464857}">
+<ds:datastoreItem xmlns:ds="http://schemas.openxmlformats.org/officeDocument/2006/customXml" ds:itemID="{3847D8AA-0856-4353-A16F-30B5D7C541E7}">
   <ds:schemaRefs>
     <ds:schemaRef ds:uri="http://schemas.openxmlformats.org/officeDocument/2006/bibliography"/>
   </ds:schemaRefs>

</xml_diff>

<commit_message>
MEJORAS EN ESTADO, AUDITORIA Y LIBRERIAS VERSION 1.6
</commit_message>
<xml_diff>
--- a/Documentos/PGC.docx
+++ b/Documentos/PGC.docx
@@ -62,8 +62,18 @@
           <w:sz w:val="28"/>
           <w:szCs w:val="28"/>
         </w:rPr>
-        <w:t>CONSULTORA DE SOFTWARE INNOVACION SAC.</w:t>
+        <w:t>CONSUL</w:t>
       </w:r>
+      <w:r>
+        <w:rPr>
+          <w:b/>
+          <w:sz w:val="28"/>
+          <w:szCs w:val="28"/>
+        </w:rPr>
+        <w:t>TORA DE SOFTWARE INNOVACION SAC</w:t>
+      </w:r>
+      <w:bookmarkStart w:id="0" w:name="_GoBack"/>
+      <w:bookmarkEnd w:id="0"/>
     </w:p>
     <w:p>
       <w:pPr>
@@ -5351,12 +5361,12 @@
           <w:numId w:val="10"/>
         </w:numPr>
       </w:pPr>
-      <w:bookmarkStart w:id="0" w:name="_Toc436383195"/>
+      <w:bookmarkStart w:id="1" w:name="_Toc436383195"/>
       <w:r>
         <w:lastRenderedPageBreak/>
         <w:t>INTRODUCCION</w:t>
       </w:r>
-      <w:bookmarkEnd w:id="0"/>
+      <w:bookmarkEnd w:id="1"/>
     </w:p>
     <w:p>
       <w:pPr>
@@ -5489,14 +5499,14 @@
           <w:lang w:val="es-PE"/>
         </w:rPr>
       </w:pPr>
-      <w:bookmarkStart w:id="1" w:name="_Toc436383196"/>
+      <w:bookmarkStart w:id="2" w:name="_Toc436383196"/>
       <w:r>
         <w:rPr>
           <w:rStyle w:val="Ttulo2Car"/>
         </w:rPr>
         <w:t>PROPOSITO</w:t>
       </w:r>
-      <w:bookmarkEnd w:id="1"/>
+      <w:bookmarkEnd w:id="2"/>
     </w:p>
     <w:p>
       <w:pPr>
@@ -5612,14 +5622,14 @@
           <w:rStyle w:val="Ttulo2Car"/>
         </w:rPr>
       </w:pPr>
-      <w:bookmarkStart w:id="2" w:name="_Toc436383197"/>
+      <w:bookmarkStart w:id="3" w:name="_Toc436383197"/>
       <w:r>
         <w:rPr>
           <w:rStyle w:val="Ttulo2Car"/>
         </w:rPr>
         <w:t>APLICABILIDAD</w:t>
       </w:r>
-      <w:bookmarkEnd w:id="2"/>
+      <w:bookmarkEnd w:id="3"/>
     </w:p>
     <w:p>
       <w:pPr>
@@ -5674,14 +5684,14 @@
           <w:rFonts w:eastAsia="Verdana"/>
         </w:rPr>
       </w:pPr>
-      <w:bookmarkStart w:id="3" w:name="_Toc436383198"/>
+      <w:bookmarkStart w:id="4" w:name="_Toc436383198"/>
       <w:r>
         <w:rPr>
           <w:rStyle w:val="Ttulo2Car"/>
         </w:rPr>
         <w:t>ALCANCE</w:t>
       </w:r>
-      <w:bookmarkEnd w:id="3"/>
+      <w:bookmarkEnd w:id="4"/>
     </w:p>
     <w:p>
       <w:pPr>
@@ -5839,14 +5849,14 @@
           <w:lang w:val="es-PE"/>
         </w:rPr>
       </w:pPr>
-      <w:bookmarkStart w:id="4" w:name="_Toc436383199"/>
+      <w:bookmarkStart w:id="5" w:name="_Toc436383199"/>
       <w:r>
         <w:rPr>
           <w:rStyle w:val="Ttulo2Car"/>
         </w:rPr>
         <w:t>DEFINICIONES</w:t>
       </w:r>
-      <w:bookmarkEnd w:id="4"/>
+      <w:bookmarkEnd w:id="5"/>
     </w:p>
     <w:p>
       <w:pPr>
@@ -6389,11 +6399,11 @@
           <w:numId w:val="10"/>
         </w:numPr>
       </w:pPr>
-      <w:bookmarkStart w:id="5" w:name="_Toc436383200"/>
+      <w:bookmarkStart w:id="6" w:name="_Toc436383200"/>
       <w:r>
         <w:t>REFERENCIAS</w:t>
       </w:r>
-      <w:bookmarkEnd w:id="5"/>
+      <w:bookmarkEnd w:id="6"/>
     </w:p>
     <w:p>
       <w:pPr>
@@ -6509,11 +6519,11 @@
           <w:numId w:val="10"/>
         </w:numPr>
       </w:pPr>
-      <w:bookmarkStart w:id="6" w:name="_Toc436383201"/>
+      <w:bookmarkStart w:id="7" w:name="_Toc436383201"/>
       <w:r>
         <w:t>GESTION DE CONFIGURACION DEL SOFTWARE (SCM)</w:t>
       </w:r>
-      <w:bookmarkEnd w:id="6"/>
+      <w:bookmarkEnd w:id="7"/>
     </w:p>
     <w:p>
       <w:pPr>
@@ -6639,12 +6649,12 @@
           <w:numId w:val="10"/>
         </w:numPr>
       </w:pPr>
-      <w:bookmarkStart w:id="7" w:name="_Toc436383202"/>
+      <w:bookmarkStart w:id="8" w:name="_Toc436383202"/>
       <w:r>
         <w:lastRenderedPageBreak/>
         <w:t>ORGANIZACIÓN DE SCM.</w:t>
       </w:r>
-      <w:bookmarkEnd w:id="7"/>
+      <w:bookmarkEnd w:id="8"/>
     </w:p>
     <w:p/>
     <w:p>
@@ -6702,10 +6712,10 @@
             <v:path o:extrusionok="f" gradientshapeok="t" o:connecttype="rect"/>
             <o:lock v:ext="edit" aspectratio="t"/>
           </v:shapetype>
-          <v:shape id="_x0000_i1025" type="#_x0000_t75" style="width:436.2pt;height:287.15pt" o:ole="">
+          <v:shape id="_x0000_i1025" type="#_x0000_t75" style="width:436.5pt;height:287.25pt" o:ole="">
             <v:imagedata r:id="rId12" o:title=""/>
           </v:shape>
-          <o:OLEObject Type="Embed" ProgID="Visio.Drawing.11" ShapeID="_x0000_i1025" DrawAspect="Content" ObjectID="_1510126194" r:id="rId13"/>
+          <o:OLEObject Type="Embed" ProgID="Visio.Drawing.11" ShapeID="_x0000_i1025" DrawAspect="Content" ObjectID="_1510126361" r:id="rId13"/>
         </w:object>
       </w:r>
     </w:p>
@@ -6713,22 +6723,35 @@
       <w:pPr>
         <w:pStyle w:val="Descripcin"/>
       </w:pPr>
-      <w:bookmarkStart w:id="8" w:name="_Toc436383229"/>
+      <w:bookmarkStart w:id="9" w:name="_Toc436383229"/>
       <w:r>
         <w:t xml:space="preserve">Ilustración </w:t>
       </w:r>
-      <w:fldSimple w:instr=" SEQ Ilustración \* ARABIC ">
-        <w:r>
-          <w:rPr>
-            <w:noProof/>
-          </w:rPr>
-          <w:t>1</w:t>
-        </w:r>
-      </w:fldSimple>
+      <w:r>
+        <w:fldChar w:fldCharType="begin"/>
+      </w:r>
+      <w:r>
+        <w:instrText xml:space="preserve"> SEQ Ilustración \* ARABIC </w:instrText>
+      </w:r>
+      <w:r>
+        <w:fldChar w:fldCharType="separate"/>
+      </w:r>
+      <w:r>
+        <w:rPr>
+          <w:noProof/>
+        </w:rPr>
+        <w:t>1</w:t>
+      </w:r>
+      <w:r>
+        <w:rPr>
+          <w:noProof/>
+        </w:rPr>
+        <w:fldChar w:fldCharType="end"/>
+      </w:r>
       <w:r>
         <w:t>: Organización de SCM – INNOVACION SAC</w:t>
       </w:r>
-      <w:bookmarkEnd w:id="8"/>
+      <w:bookmarkEnd w:id="9"/>
     </w:p>
     <w:p/>
     <w:p>
@@ -7156,22 +7179,35 @@
           <w:rFonts w:eastAsia="Verdana"/>
         </w:rPr>
       </w:pPr>
-      <w:bookmarkStart w:id="9" w:name="_Toc436383230"/>
+      <w:bookmarkStart w:id="10" w:name="_Toc436383230"/>
       <w:r>
         <w:t xml:space="preserve">Ilustración </w:t>
       </w:r>
-      <w:fldSimple w:instr=" SEQ Ilustración \* ARABIC ">
-        <w:r>
-          <w:rPr>
-            <w:noProof/>
-          </w:rPr>
-          <w:t>2</w:t>
-        </w:r>
-      </w:fldSimple>
+      <w:r>
+        <w:fldChar w:fldCharType="begin"/>
+      </w:r>
+      <w:r>
+        <w:instrText xml:space="preserve"> SEQ Ilustración \* ARABIC </w:instrText>
+      </w:r>
+      <w:r>
+        <w:fldChar w:fldCharType="separate"/>
+      </w:r>
+      <w:r>
+        <w:rPr>
+          <w:noProof/>
+        </w:rPr>
+        <w:t>2</w:t>
+      </w:r>
+      <w:r>
+        <w:rPr>
+          <w:noProof/>
+        </w:rPr>
+        <w:fldChar w:fldCharType="end"/>
+      </w:r>
       <w:r>
         <w:t>: Modelo RUP y SCM</w:t>
       </w:r>
-      <w:bookmarkEnd w:id="9"/>
+      <w:bookmarkEnd w:id="10"/>
     </w:p>
     <w:p>
       <w:pPr>
@@ -7259,18 +7295,34 @@
           <w:rFonts w:eastAsia="Verdana"/>
         </w:rPr>
       </w:pPr>
-      <w:bookmarkStart w:id="10" w:name="_Toc436383231"/>
+      <w:bookmarkStart w:id="11" w:name="_Toc436383231"/>
       <w:r>
         <w:t xml:space="preserve">Ilustración </w:t>
       </w:r>
-      <w:fldSimple w:instr=" SEQ Ilustración \* ARABIC ">
-        <w:r>
-          <w:rPr>
-            <w:noProof/>
-          </w:rPr>
-          <w:t>3</w:t>
-        </w:r>
-      </w:fldSimple>
+      <w:r>
+        <w:fldChar w:fldCharType="begin"/>
+      </w:r>
+      <w:r>
+        <w:instrText xml:space="preserve"> SEQ Ilustración</w:instrText>
+      </w:r>
+      <w:r>
+        <w:instrText xml:space="preserve"> \* ARABIC </w:instrText>
+      </w:r>
+      <w:r>
+        <w:fldChar w:fldCharType="separate"/>
+      </w:r>
+      <w:r>
+        <w:rPr>
+          <w:noProof/>
+        </w:rPr>
+        <w:t>3</w:t>
+      </w:r>
+      <w:r>
+        <w:rPr>
+          <w:noProof/>
+        </w:rPr>
+        <w:fldChar w:fldCharType="end"/>
+      </w:r>
       <w:proofErr w:type="gramStart"/>
       <w:r>
         <w:t>:</w:t>
@@ -7282,7 +7334,7 @@
       <w:r>
         <w:t xml:space="preserve"> de desarrollo de SW vs Actividades SCM</w:t>
       </w:r>
-      <w:bookmarkEnd w:id="10"/>
+      <w:bookmarkEnd w:id="11"/>
     </w:p>
     <w:p>
       <w:pPr>
@@ -7312,16 +7364,16 @@
           <w:numId w:val="10"/>
         </w:numPr>
       </w:pPr>
-      <w:bookmarkStart w:id="11" w:name="_Toc429163243"/>
-      <w:bookmarkStart w:id="12" w:name="_Toc436383203"/>
+      <w:bookmarkStart w:id="12" w:name="_Toc429163243"/>
+      <w:bookmarkStart w:id="13" w:name="_Toc436383203"/>
       <w:r>
         <w:t xml:space="preserve">ROLES Y </w:t>
       </w:r>
       <w:r>
         <w:t>RESPONSABILIDADES DE SCM.</w:t>
       </w:r>
-      <w:bookmarkEnd w:id="11"/>
       <w:bookmarkEnd w:id="12"/>
+      <w:bookmarkEnd w:id="13"/>
     </w:p>
     <w:p>
       <w:pPr>
@@ -7530,14 +7582,27 @@
       <w:r>
         <w:t xml:space="preserve">Tabla </w:t>
       </w:r>
-      <w:fldSimple w:instr=" SEQ Tabla \* ARABIC ">
-        <w:r>
-          <w:rPr>
-            <w:noProof/>
-          </w:rPr>
-          <w:t>1</w:t>
-        </w:r>
-      </w:fldSimple>
+      <w:r>
+        <w:fldChar w:fldCharType="begin"/>
+      </w:r>
+      <w:r>
+        <w:instrText xml:space="preserve"> SEQ Tabla \* ARABIC </w:instrText>
+      </w:r>
+      <w:r>
+        <w:fldChar w:fldCharType="separate"/>
+      </w:r>
+      <w:r>
+        <w:rPr>
+          <w:noProof/>
+        </w:rPr>
+        <w:t>1</w:t>
+      </w:r>
+      <w:r>
+        <w:rPr>
+          <w:noProof/>
+        </w:rPr>
+        <w:fldChar w:fldCharType="end"/>
+      </w:r>
       <w:r>
         <w:t>: Responsabilidades de SCM</w:t>
       </w:r>
@@ -8190,11 +8255,11 @@
           <w:numId w:val="10"/>
         </w:numPr>
       </w:pPr>
-      <w:bookmarkStart w:id="13" w:name="_Toc436383204"/>
+      <w:bookmarkStart w:id="14" w:name="_Toc436383204"/>
       <w:r>
         <w:t>POLITICAS, NORMATIVAS Y PROCEDIMIENTOS</w:t>
       </w:r>
-      <w:bookmarkEnd w:id="13"/>
+      <w:bookmarkEnd w:id="14"/>
     </w:p>
     <w:p/>
     <w:p>
@@ -8294,11 +8359,11 @@
           <w:numId w:val="10"/>
         </w:numPr>
       </w:pPr>
-      <w:bookmarkStart w:id="14" w:name="_Toc436383205"/>
+      <w:bookmarkStart w:id="15" w:name="_Toc436383205"/>
       <w:r>
         <w:t>HERRAMIENTAS E INFRAESTRUCTURA DE TI</w:t>
       </w:r>
-      <w:bookmarkEnd w:id="14"/>
+      <w:bookmarkEnd w:id="15"/>
     </w:p>
     <w:p>
       <w:pPr>
@@ -8837,10 +8902,10 @@
       </w:pPr>
       <w:r>
         <w:object w:dxaOrig="10452" w:dyaOrig="7633">
-          <v:shape id="_x0000_i1026" type="#_x0000_t75" style="width:368.35pt;height:268.75pt" o:ole="">
+          <v:shape id="_x0000_i1026" type="#_x0000_t75" style="width:368.25pt;height:268.5pt" o:ole="">
             <v:imagedata r:id="rId16" o:title=""/>
           </v:shape>
-          <o:OLEObject Type="Embed" ProgID="Visio.Drawing.15" ShapeID="_x0000_i1026" DrawAspect="Content" ObjectID="_1510126195" r:id="rId17"/>
+          <o:OLEObject Type="Embed" ProgID="Visio.Drawing.15" ShapeID="_x0000_i1026" DrawAspect="Content" ObjectID="_1510126362" r:id="rId17"/>
         </w:object>
       </w:r>
     </w:p>
@@ -8849,22 +8914,35 @@
         <w:pStyle w:val="Descripcin"/>
         <w:jc w:val="center"/>
       </w:pPr>
-      <w:bookmarkStart w:id="15" w:name="_Toc436383232"/>
+      <w:bookmarkStart w:id="16" w:name="_Toc436383232"/>
       <w:r>
         <w:t xml:space="preserve">Ilustración </w:t>
       </w:r>
-      <w:fldSimple w:instr=" SEQ Ilustración \* ARABIC ">
-        <w:r>
-          <w:rPr>
-            <w:noProof/>
-          </w:rPr>
-          <w:t>4</w:t>
-        </w:r>
-      </w:fldSimple>
+      <w:r>
+        <w:fldChar w:fldCharType="begin"/>
+      </w:r>
+      <w:r>
+        <w:instrText xml:space="preserve"> SEQ Ilustración \* ARABIC </w:instrText>
+      </w:r>
+      <w:r>
+        <w:fldChar w:fldCharType="separate"/>
+      </w:r>
+      <w:r>
+        <w:rPr>
+          <w:noProof/>
+        </w:rPr>
+        <w:t>4</w:t>
+      </w:r>
+      <w:r>
+        <w:rPr>
+          <w:noProof/>
+        </w:rPr>
+        <w:fldChar w:fldCharType="end"/>
+      </w:r>
       <w:r>
         <w:t>: Infraestructura de implementación de SCM</w:t>
       </w:r>
-      <w:bookmarkEnd w:id="15"/>
+      <w:bookmarkEnd w:id="16"/>
     </w:p>
     <w:p>
       <w:pPr>
@@ -8879,11 +8957,11 @@
           <w:numId w:val="10"/>
         </w:numPr>
       </w:pPr>
-      <w:bookmarkStart w:id="16" w:name="_Toc436383206"/>
+      <w:bookmarkStart w:id="17" w:name="_Toc436383206"/>
       <w:r>
         <w:t>CRONOGRAMA DE LA IMPLEMENTACIÓN DE LA SCM</w:t>
       </w:r>
-      <w:bookmarkEnd w:id="16"/>
+      <w:bookmarkEnd w:id="17"/>
     </w:p>
     <w:p>
       <w:pPr>
@@ -8915,14 +8993,27 @@
       <w:r>
         <w:t xml:space="preserve">Tabla </w:t>
       </w:r>
-      <w:fldSimple w:instr=" SEQ Tabla \* ARABIC ">
-        <w:r>
-          <w:rPr>
-            <w:noProof/>
-          </w:rPr>
-          <w:t>2</w:t>
-        </w:r>
-      </w:fldSimple>
+      <w:r>
+        <w:fldChar w:fldCharType="begin"/>
+      </w:r>
+      <w:r>
+        <w:instrText xml:space="preserve"> SEQ Tabla \* ARABIC </w:instrText>
+      </w:r>
+      <w:r>
+        <w:fldChar w:fldCharType="separate"/>
+      </w:r>
+      <w:r>
+        <w:rPr>
+          <w:noProof/>
+        </w:rPr>
+        <w:t>2</w:t>
+      </w:r>
+      <w:r>
+        <w:rPr>
+          <w:noProof/>
+        </w:rPr>
+        <w:fldChar w:fldCharType="end"/>
+      </w:r>
       <w:r>
         <w:t>: Cronograma de implementación SCM</w:t>
       </w:r>
@@ -9229,11 +9320,11 @@
           <w:numId w:val="10"/>
         </w:numPr>
       </w:pPr>
-      <w:bookmarkStart w:id="17" w:name="_Toc436383207"/>
+      <w:bookmarkStart w:id="18" w:name="_Toc436383207"/>
       <w:r>
         <w:t>ACTIVIDADES DE LA GESTION DE LA CONFIGURACION</w:t>
       </w:r>
-      <w:bookmarkEnd w:id="17"/>
+      <w:bookmarkEnd w:id="18"/>
       <w:r>
         <w:t xml:space="preserve"> </w:t>
       </w:r>
@@ -9246,11 +9337,11 @@
           <w:numId w:val="10"/>
         </w:numPr>
       </w:pPr>
-      <w:bookmarkStart w:id="18" w:name="_Toc436383208"/>
+      <w:bookmarkStart w:id="19" w:name="_Toc436383208"/>
       <w:r>
         <w:t>IDENTIFICACIÓN DE LA CONFIGURACIÓN</w:t>
       </w:r>
-      <w:bookmarkEnd w:id="18"/>
+      <w:bookmarkEnd w:id="19"/>
     </w:p>
     <w:p/>
     <w:p>
@@ -9278,11 +9369,11 @@
           <w:numId w:val="10"/>
         </w:numPr>
       </w:pPr>
-      <w:bookmarkStart w:id="19" w:name="_Toc436383209"/>
+      <w:bookmarkStart w:id="20" w:name="_Toc436383209"/>
       <w:r>
         <w:t>CLASIFICACION DE LA SCM</w:t>
       </w:r>
-      <w:bookmarkEnd w:id="19"/>
+      <w:bookmarkEnd w:id="20"/>
     </w:p>
     <w:p/>
     <w:tbl>
@@ -18149,11 +18240,11 @@
           <w:numId w:val="10"/>
         </w:numPr>
       </w:pPr>
-      <w:bookmarkStart w:id="20" w:name="_Toc436383210"/>
+      <w:bookmarkStart w:id="21" w:name="_Toc436383210"/>
       <w:r>
         <w:t>NOMENCLATURA DE LOS ELEMENTOS DE LA SCM</w:t>
       </w:r>
-      <w:bookmarkEnd w:id="20"/>
+      <w:bookmarkEnd w:id="21"/>
     </w:p>
     <w:p/>
     <w:p>
@@ -18506,11 +18597,11 @@
           <w:numId w:val="10"/>
         </w:numPr>
       </w:pPr>
-      <w:bookmarkStart w:id="21" w:name="_Toc436383211"/>
+      <w:bookmarkStart w:id="22" w:name="_Toc436383211"/>
       <w:r>
         <w:t>INVENTARIO DE ELEMENTOS (ITEMS) SCM</w:t>
       </w:r>
-      <w:bookmarkEnd w:id="21"/>
+      <w:bookmarkEnd w:id="22"/>
     </w:p>
     <w:p/>
     <w:p>
@@ -20386,7 +20477,6 @@
           </w:tcPr>
           <w:p>
             <w:r>
-              <w:lastRenderedPageBreak/>
               <w:t>SCS_CP</w:t>
             </w:r>
           </w:p>
@@ -23595,7 +23685,6 @@
           </w:tcPr>
           <w:p>
             <w:r>
-              <w:lastRenderedPageBreak/>
               <w:t>SRS</w:t>
             </w:r>
             <w:r>
@@ -24548,11 +24637,11 @@
           <w:numId w:val="10"/>
         </w:numPr>
       </w:pPr>
-      <w:bookmarkStart w:id="22" w:name="_Toc436383212"/>
+      <w:bookmarkStart w:id="23" w:name="_Toc436383212"/>
       <w:r>
         <w:t>CONTROL</w:t>
       </w:r>
-      <w:bookmarkEnd w:id="22"/>
+      <w:bookmarkEnd w:id="23"/>
     </w:p>
     <w:p/>
     <w:p>
@@ -24584,11 +24673,11 @@
           <w:numId w:val="10"/>
         </w:numPr>
       </w:pPr>
-      <w:bookmarkStart w:id="23" w:name="_Toc436383213"/>
+      <w:bookmarkStart w:id="24" w:name="_Toc436383213"/>
       <w:r>
         <w:t>LÍNEAS BASE</w:t>
       </w:r>
-      <w:bookmarkEnd w:id="23"/>
+      <w:bookmarkEnd w:id="24"/>
     </w:p>
     <w:p/>
     <w:p>
@@ -28375,12 +28464,11 @@
           <w:numId w:val="10"/>
         </w:numPr>
       </w:pPr>
-      <w:bookmarkStart w:id="24" w:name="_Toc436383214"/>
+      <w:bookmarkStart w:id="25" w:name="_Toc436383214"/>
       <w:r>
-        <w:lastRenderedPageBreak/>
         <w:t>LIBRERÍAS CONTROLADAS</w:t>
       </w:r>
-      <w:bookmarkEnd w:id="24"/>
+      <w:bookmarkEnd w:id="25"/>
     </w:p>
     <w:p/>
     <w:p>
@@ -29292,7 +29380,6 @@
         </w:numPr>
       </w:pPr>
       <w:r>
-        <w:lastRenderedPageBreak/>
         <w:t>REPOSITORIO DE SOFTWARE</w:t>
       </w:r>
     </w:p>
@@ -29567,7 +29654,7 @@
           <w:szCs w:val="28"/>
         </w:rPr>
       </w:pPr>
-      <w:bookmarkStart w:id="25" w:name="_Toc436383233"/>
+      <w:bookmarkStart w:id="26" w:name="_Toc436383233"/>
       <w:r>
         <w:rPr>
           <w:sz w:val="28"/>
@@ -29618,7 +29705,7 @@
         </w:rPr>
         <w:t>: Distribución de Librerías</w:t>
       </w:r>
-      <w:bookmarkEnd w:id="25"/>
+      <w:bookmarkEnd w:id="26"/>
     </w:p>
     <w:p>
       <w:pPr>
@@ -29658,11 +29745,11 @@
           <w:numId w:val="10"/>
         </w:numPr>
       </w:pPr>
-      <w:bookmarkStart w:id="26" w:name="_Toc436383215"/>
+      <w:bookmarkStart w:id="27" w:name="_Toc436383215"/>
       <w:r>
         <w:t>FORMATO DE SOLICITUD DE CAMBIOS</w:t>
       </w:r>
-      <w:bookmarkEnd w:id="26"/>
+      <w:bookmarkEnd w:id="27"/>
     </w:p>
     <w:p>
       <w:pPr>
@@ -29672,11 +29759,11 @@
           <w:numId w:val="10"/>
         </w:numPr>
       </w:pPr>
-      <w:bookmarkStart w:id="27" w:name="_Toc436383216"/>
+      <w:bookmarkStart w:id="28" w:name="_Toc436383216"/>
       <w:r>
         <w:t>PLAN DE GESTION DE CAMBIOS</w:t>
       </w:r>
-      <w:bookmarkEnd w:id="27"/>
+      <w:bookmarkEnd w:id="28"/>
     </w:p>
     <w:p/>
     <w:p>
@@ -29687,11 +29774,11 @@
           <w:numId w:val="10"/>
         </w:numPr>
       </w:pPr>
-      <w:bookmarkStart w:id="28" w:name="_Toc436383217"/>
+      <w:bookmarkStart w:id="29" w:name="_Toc436383217"/>
       <w:r>
         <w:t>ESTADO</w:t>
       </w:r>
-      <w:bookmarkEnd w:id="28"/>
+      <w:bookmarkEnd w:id="29"/>
     </w:p>
     <w:p>
       <w:pPr>
@@ -29734,11 +29821,11 @@
           <w:numId w:val="10"/>
         </w:numPr>
       </w:pPr>
-      <w:bookmarkStart w:id="29" w:name="_Toc436383218"/>
+      <w:bookmarkStart w:id="30" w:name="_Toc436383218"/>
       <w:r>
         <w:t>DEFINICION DE REPORTES PARA EL ESTADO</w:t>
       </w:r>
-      <w:bookmarkEnd w:id="29"/>
+      <w:bookmarkEnd w:id="30"/>
     </w:p>
     <w:p>
       <w:pPr>
@@ -29748,14 +29835,14 @@
           <w:numId w:val="10"/>
         </w:numPr>
       </w:pPr>
-      <w:bookmarkStart w:id="30" w:name="_Toc436383219"/>
+      <w:bookmarkStart w:id="31" w:name="_Toc436383219"/>
       <w:r>
         <w:t>REPORTES PARA GESTOR</w:t>
       </w:r>
       <w:r>
         <w:t>.</w:t>
       </w:r>
-      <w:bookmarkEnd w:id="30"/>
+      <w:bookmarkEnd w:id="31"/>
     </w:p>
     <w:p/>
     <w:p>
@@ -30186,7 +30273,6 @@
           </w:tcPr>
           <w:p>
             <w:r>
-              <w:lastRenderedPageBreak/>
               <w:t>ID.</w:t>
             </w:r>
           </w:p>
@@ -30751,7 +30837,6 @@
           </w:tcPr>
           <w:p>
             <w:r>
-              <w:lastRenderedPageBreak/>
               <w:br w:type="page"/>
               <w:t>ID.</w:t>
             </w:r>
@@ -31204,7 +31289,6 @@
           </w:tcPr>
           <w:p>
             <w:r>
-              <w:lastRenderedPageBreak/>
               <w:br w:type="page"/>
               <w:t>ID.</w:t>
             </w:r>
@@ -31425,15 +31509,14 @@
           <w:numId w:val="10"/>
         </w:numPr>
       </w:pPr>
-      <w:bookmarkStart w:id="31" w:name="_Toc436383220"/>
+      <w:bookmarkStart w:id="32" w:name="_Toc436383220"/>
       <w:r>
-        <w:lastRenderedPageBreak/>
         <w:t>REPORTES PARA JEFE DE PROYECTO</w:t>
       </w:r>
       <w:r>
         <w:t>.</w:t>
       </w:r>
-      <w:bookmarkEnd w:id="31"/>
+      <w:bookmarkEnd w:id="32"/>
     </w:p>
     <w:p/>
     <w:p>
@@ -32196,7 +32279,6 @@
           </w:tcPr>
           <w:p>
             <w:r>
-              <w:lastRenderedPageBreak/>
               <w:t>ID.</w:t>
             </w:r>
           </w:p>
@@ -32714,15 +32796,14 @@
           <w:numId w:val="10"/>
         </w:numPr>
       </w:pPr>
-      <w:bookmarkStart w:id="32" w:name="_Toc436383221"/>
+      <w:bookmarkStart w:id="33" w:name="_Toc436383221"/>
       <w:r>
-        <w:lastRenderedPageBreak/>
         <w:t>REPORTES PARA DESARROLLADOR</w:t>
       </w:r>
       <w:r>
         <w:t>.</w:t>
       </w:r>
-      <w:bookmarkEnd w:id="32"/>
+      <w:bookmarkEnd w:id="33"/>
     </w:p>
     <w:p/>
     <w:p>
@@ -33520,12 +33601,11 @@
           <w:numId w:val="10"/>
         </w:numPr>
       </w:pPr>
-      <w:bookmarkStart w:id="33" w:name="_Toc436383222"/>
+      <w:bookmarkStart w:id="34" w:name="_Toc436383222"/>
       <w:r>
-        <w:lastRenderedPageBreak/>
         <w:t>AUDITORIA.</w:t>
       </w:r>
-      <w:bookmarkEnd w:id="33"/>
+      <w:bookmarkEnd w:id="34"/>
     </w:p>
     <w:p>
       <w:pPr>
@@ -33567,11 +33647,11 @@
           <w:numId w:val="10"/>
         </w:numPr>
       </w:pPr>
-      <w:bookmarkStart w:id="34" w:name="_Toc436383223"/>
+      <w:bookmarkStart w:id="35" w:name="_Toc436383223"/>
       <w:r>
         <w:t>REPORTES DE AUDITORIAS.</w:t>
       </w:r>
-      <w:bookmarkEnd w:id="34"/>
+      <w:bookmarkEnd w:id="35"/>
     </w:p>
     <w:p/>
     <w:tbl>
@@ -34164,7 +34244,6 @@
           </w:p>
           <w:p>
             <w:r>
-              <w:lastRenderedPageBreak/>
               <w:t>Fecha de último cambio</w:t>
             </w:r>
           </w:p>
@@ -34791,7 +34870,6 @@
           </w:p>
           <w:p>
             <w:r>
-              <w:lastRenderedPageBreak/>
               <w:t>Nomenclatura</w:t>
             </w:r>
           </w:p>
@@ -34817,11 +34895,11 @@
           <w:numId w:val="10"/>
         </w:numPr>
       </w:pPr>
-      <w:bookmarkStart w:id="35" w:name="_Toc436383224"/>
+      <w:bookmarkStart w:id="36" w:name="_Toc436383224"/>
       <w:r>
         <w:t>GESTION DE RELEASE.</w:t>
       </w:r>
-      <w:bookmarkEnd w:id="35"/>
+      <w:bookmarkEnd w:id="36"/>
     </w:p>
     <w:p>
       <w:pPr>
@@ -34880,11 +34958,11 @@
           <w:numId w:val="10"/>
         </w:numPr>
       </w:pPr>
-      <w:bookmarkStart w:id="36" w:name="_Toc436383225"/>
+      <w:bookmarkStart w:id="37" w:name="_Toc436383225"/>
       <w:r>
         <w:t>FORMATO DE LIBERACION.</w:t>
       </w:r>
-      <w:bookmarkEnd w:id="36"/>
+      <w:bookmarkEnd w:id="37"/>
     </w:p>
     <w:p>
       <w:pPr>
@@ -35163,11 +35241,11 @@
           <w:numId w:val="10"/>
         </w:numPr>
       </w:pPr>
-      <w:bookmarkStart w:id="37" w:name="_Toc436383226"/>
+      <w:bookmarkStart w:id="38" w:name="_Toc436383226"/>
       <w:r>
         <w:t>CONFIGURACION DEL PAQUETE DE LIBERACION.</w:t>
       </w:r>
-      <w:bookmarkEnd w:id="37"/>
+      <w:bookmarkEnd w:id="38"/>
     </w:p>
     <w:p>
       <w:pPr>
@@ -35329,11 +35407,11 @@
           <w:numId w:val="10"/>
         </w:numPr>
       </w:pPr>
-      <w:bookmarkStart w:id="38" w:name="_Toc436383227"/>
+      <w:bookmarkStart w:id="39" w:name="_Toc436383227"/>
       <w:r>
         <w:t>LIBRERÍA ACTUALIZADA.</w:t>
       </w:r>
-      <w:bookmarkEnd w:id="38"/>
+      <w:bookmarkEnd w:id="39"/>
     </w:p>
     <w:p>
       <w:pPr>
@@ -35408,11 +35486,11 @@
           <w:numId w:val="10"/>
         </w:numPr>
       </w:pPr>
-      <w:bookmarkStart w:id="39" w:name="_Toc436383228"/>
+      <w:bookmarkStart w:id="40" w:name="_Toc436383228"/>
       <w:r>
         <w:t>BAT. QUE GENERA EL PAQUETE.</w:t>
       </w:r>
-      <w:bookmarkEnd w:id="39"/>
+      <w:bookmarkEnd w:id="40"/>
     </w:p>
     <w:p>
       <w:pPr>
@@ -35449,10 +35527,7 @@
     <w:p/>
     <w:p/>
     <w:p/>
-    <w:p>
-      <w:bookmarkStart w:id="40" w:name="_GoBack"/>
-      <w:bookmarkEnd w:id="40"/>
-    </w:p>
+    <w:p/>
     <w:sectPr>
       <w:headerReference w:type="default" r:id="rId28"/>
       <w:footerReference w:type="default" r:id="rId29"/>
@@ -35515,7 +35590,7 @@
             <w:noProof/>
             <w:lang w:val="es-ES"/>
           </w:rPr>
-          <w:t>32</w:t>
+          <w:t>2</w:t>
         </w:r>
         <w:r>
           <w:fldChar w:fldCharType="end"/>
@@ -39530,11 +39605,11 @@
           <c:showBubbleSize val="0"/>
         </c:dLbls>
         <c:gapWidth val="100"/>
-        <c:axId val="394836496"/>
-        <c:axId val="253896704"/>
+        <c:axId val="260903184"/>
+        <c:axId val="260903744"/>
       </c:barChart>
       <c:catAx>
-        <c:axId val="394836496"/>
+        <c:axId val="260903184"/>
         <c:scaling>
           <c:orientation val="minMax"/>
         </c:scaling>
@@ -39577,7 +39652,7 @@
             <a:endParaRPr lang="es-PE"/>
           </a:p>
         </c:txPr>
-        <c:crossAx val="253896704"/>
+        <c:crossAx val="260903744"/>
         <c:crosses val="autoZero"/>
         <c:auto val="1"/>
         <c:lblAlgn val="ctr"/>
@@ -39585,7 +39660,7 @@
         <c:noMultiLvlLbl val="0"/>
       </c:catAx>
       <c:valAx>
-        <c:axId val="253896704"/>
+        <c:axId val="260903744"/>
         <c:scaling>
           <c:orientation val="minMax"/>
         </c:scaling>
@@ -39636,7 +39711,7 @@
             <a:endParaRPr lang="es-PE"/>
           </a:p>
         </c:txPr>
-        <c:crossAx val="394836496"/>
+        <c:crossAx val="260903184"/>
         <c:crosses val="autoZero"/>
         <c:crossBetween val="between"/>
       </c:valAx>
@@ -39872,11 +39947,11 @@
           <c:showBubbleSize val="0"/>
         </c:dLbls>
         <c:gapWidth val="100"/>
-        <c:axId val="253898944"/>
-        <c:axId val="253899504"/>
+        <c:axId val="260905984"/>
+        <c:axId val="260906544"/>
       </c:barChart>
       <c:catAx>
-        <c:axId val="253898944"/>
+        <c:axId val="260905984"/>
         <c:scaling>
           <c:orientation val="minMax"/>
         </c:scaling>
@@ -39919,7 +39994,7 @@
             <a:endParaRPr lang="es-PE"/>
           </a:p>
         </c:txPr>
-        <c:crossAx val="253899504"/>
+        <c:crossAx val="260906544"/>
         <c:crosses val="autoZero"/>
         <c:auto val="1"/>
         <c:lblAlgn val="ctr"/>
@@ -39927,7 +40002,7 @@
         <c:noMultiLvlLbl val="0"/>
       </c:catAx>
       <c:valAx>
-        <c:axId val="253899504"/>
+        <c:axId val="260906544"/>
         <c:scaling>
           <c:orientation val="minMax"/>
         </c:scaling>
@@ -39978,7 +40053,7 @@
             <a:endParaRPr lang="es-PE"/>
           </a:p>
         </c:txPr>
-        <c:crossAx val="253898944"/>
+        <c:crossAx val="260905984"/>
         <c:crosses val="autoZero"/>
         <c:crossBetween val="between"/>
       </c:valAx>
@@ -40574,11 +40649,11 @@
         </c:dLbls>
         <c:gapWidth val="150"/>
         <c:overlap val="100"/>
-        <c:axId val="340986208"/>
-        <c:axId val="340986768"/>
+        <c:axId val="122814480"/>
+        <c:axId val="122815040"/>
       </c:barChart>
       <c:catAx>
-        <c:axId val="340986208"/>
+        <c:axId val="122814480"/>
         <c:scaling>
           <c:orientation val="minMax"/>
         </c:scaling>
@@ -40621,7 +40696,7 @@
             <a:endParaRPr lang="es-PE"/>
           </a:p>
         </c:txPr>
-        <c:crossAx val="340986768"/>
+        <c:crossAx val="122815040"/>
         <c:crosses val="autoZero"/>
         <c:auto val="1"/>
         <c:lblAlgn val="ctr"/>
@@ -40629,7 +40704,7 @@
         <c:noMultiLvlLbl val="0"/>
       </c:catAx>
       <c:valAx>
-        <c:axId val="340986768"/>
+        <c:axId val="122815040"/>
         <c:scaling>
           <c:orientation val="minMax"/>
         </c:scaling>
@@ -40680,7 +40755,7 @@
             <a:endParaRPr lang="es-PE"/>
           </a:p>
         </c:txPr>
-        <c:crossAx val="340986208"/>
+        <c:crossAx val="122814480"/>
         <c:crosses val="autoZero"/>
         <c:crossBetween val="between"/>
       </c:valAx>
@@ -45427,137 +45502,137 @@
     </dgm:pt>
   </dgm:ptLst>
   <dgm:cxnLst>
-    <dgm:cxn modelId="{85CD8D30-2AC4-491D-A326-77CEEC5D1714}" type="presOf" srcId="{7703B1A6-49E4-41DB-9FFC-3F15001B57C3}" destId="{E511D99B-6583-480D-9631-CCD56202EAD6}" srcOrd="0" destOrd="0" presId="urn:microsoft.com/office/officeart/2005/8/layout/orgChart1"/>
-    <dgm:cxn modelId="{DC749B75-883A-47DA-847F-E510A9D998CE}" type="presOf" srcId="{A7B3B6F7-61D3-4B84-83D0-EFEEDF5A3952}" destId="{2EAEC946-32FD-4F1B-8276-2712DAFA2579}" srcOrd="1" destOrd="0" presId="urn:microsoft.com/office/officeart/2005/8/layout/orgChart1"/>
-    <dgm:cxn modelId="{7CF27345-76D9-4004-91FB-38876E1E5EF4}" type="presOf" srcId="{FF8FA1AC-E7E6-49BE-B8BB-355A46A37B4B}" destId="{534EED15-C0FE-4833-96D3-933B375C2C2E}" srcOrd="0" destOrd="0" presId="urn:microsoft.com/office/officeart/2005/8/layout/orgChart1"/>
-    <dgm:cxn modelId="{EF8B2060-3C5E-47AE-8263-C908286A0A0D}" type="presOf" srcId="{D9C7B4A5-B0FA-4052-8120-F171DFA59779}" destId="{8A53AE8F-22DC-4E0D-AFD3-759CC7606653}" srcOrd="0" destOrd="0" presId="urn:microsoft.com/office/officeart/2005/8/layout/orgChart1"/>
+    <dgm:cxn modelId="{F7B8492C-47F6-4AA5-A427-539D5B955E39}" type="presOf" srcId="{F311CCBA-E5D9-40B5-A057-51C735C00BC7}" destId="{5B859EF7-8F73-49F3-8661-59FF23D9A644}" srcOrd="0" destOrd="0" presId="urn:microsoft.com/office/officeart/2005/8/layout/orgChart1"/>
+    <dgm:cxn modelId="{62A63728-DDD0-4870-88F3-6107E6D7ED84}" type="presOf" srcId="{F311CCBA-E5D9-40B5-A057-51C735C00BC7}" destId="{124333C0-08B6-4FEB-8528-122AF03CFAAD}" srcOrd="1" destOrd="0" presId="urn:microsoft.com/office/officeart/2005/8/layout/orgChart1"/>
+    <dgm:cxn modelId="{41EB7CCF-E32C-40A4-9581-80960F5083E5}" type="presOf" srcId="{A7B3B6F7-61D3-4B84-83D0-EFEEDF5A3952}" destId="{2EAEC946-32FD-4F1B-8276-2712DAFA2579}" srcOrd="1" destOrd="0" presId="urn:microsoft.com/office/officeart/2005/8/layout/orgChart1"/>
+    <dgm:cxn modelId="{C1D45AC6-CF62-4614-8802-D238EB72CEFC}" type="presOf" srcId="{D259B0C3-1EC8-4882-9D6B-EAC4CAD02665}" destId="{2EAE1F37-95BE-4BE6-8A7D-0F7BBA7BD27A}" srcOrd="0" destOrd="0" presId="urn:microsoft.com/office/officeart/2005/8/layout/orgChart1"/>
     <dgm:cxn modelId="{53D83F9A-95E3-4489-A713-5E41B0553DE3}" srcId="{D9C7B4A5-B0FA-4052-8120-F171DFA59779}" destId="{99B8E108-7C14-44F4-964E-942400FD8EAE}" srcOrd="2" destOrd="0" parTransId="{CCC398D6-EDC5-4FD5-A79C-45EB85ED412E}" sibTransId="{812876CA-9041-4448-93B2-B810AB16AAE4}"/>
-    <dgm:cxn modelId="{6DEA2E48-9AB9-465D-86CA-660AA469538F}" type="presOf" srcId="{375C6F4F-B078-4910-8A15-9CB4485DC976}" destId="{C9F1CEB9-AB9A-414D-9E08-D336B4FC5EC8}" srcOrd="0" destOrd="0" presId="urn:microsoft.com/office/officeart/2005/8/layout/orgChart1"/>
+    <dgm:cxn modelId="{11DE3ED7-76DC-41D0-B74B-9E6580D31084}" type="presOf" srcId="{05D72BCA-7F1D-4876-84B8-9EA7053B98DC}" destId="{10509F37-42B2-4704-9891-FA37C2254851}" srcOrd="0" destOrd="0" presId="urn:microsoft.com/office/officeart/2005/8/layout/orgChart1"/>
+    <dgm:cxn modelId="{45F4BF13-EC44-4085-A414-17942E9F090E}" type="presOf" srcId="{B25E764E-003D-47D9-A76C-9DAE2B7E5206}" destId="{1AFE13FC-2CCB-4192-8DCE-5B7C91A4C47C}" srcOrd="0" destOrd="0" presId="urn:microsoft.com/office/officeart/2005/8/layout/orgChart1"/>
+    <dgm:cxn modelId="{C23AE533-692B-47C8-A386-0522EC2C3F67}" type="presOf" srcId="{4E158540-1499-40D5-BC93-1080107AC025}" destId="{2BF0AACD-DD2A-4600-B76A-F398DB70EA08}" srcOrd="0" destOrd="0" presId="urn:microsoft.com/office/officeart/2005/8/layout/orgChart1"/>
     <dgm:cxn modelId="{3886623C-316C-4498-98E9-96B66079BF70}" srcId="{20AF5127-C745-4B6B-A8A0-A81CABC3D7D8}" destId="{F311CCBA-E5D9-40B5-A057-51C735C00BC7}" srcOrd="2" destOrd="0" parTransId="{CE8B5543-419B-4A7B-9608-16066F5BD2C1}" sibTransId="{06492EDB-4153-4845-8311-F178AF52A1ED}"/>
-    <dgm:cxn modelId="{F3F94059-07B7-4BE5-BAF6-EAA9CF46A770}" type="presOf" srcId="{03D32499-8DA0-4317-B59B-65C18C7B462A}" destId="{66453836-2291-4275-A576-73970BA806E4}" srcOrd="0" destOrd="0" presId="urn:microsoft.com/office/officeart/2005/8/layout/orgChart1"/>
-    <dgm:cxn modelId="{2E652950-A50F-4043-9B39-CEA490E826BD}" type="presOf" srcId="{99B8E108-7C14-44F4-964E-942400FD8EAE}" destId="{A62C5AC2-2281-402E-A767-9628FFB50AEA}" srcOrd="1" destOrd="0" presId="urn:microsoft.com/office/officeart/2005/8/layout/orgChart1"/>
-    <dgm:cxn modelId="{F855E932-2505-4F67-8B0C-26CFAE012FBA}" type="presOf" srcId="{05D72BCA-7F1D-4876-84B8-9EA7053B98DC}" destId="{10509F37-42B2-4704-9891-FA37C2254851}" srcOrd="0" destOrd="0" presId="urn:microsoft.com/office/officeart/2005/8/layout/orgChart1"/>
+    <dgm:cxn modelId="{12649F31-A146-42C1-B25E-3BB6748EA567}" type="presOf" srcId="{79E17403-2E73-45FC-97A0-0B9E3FB58AAE}" destId="{7E90716E-BB45-42BB-91EB-0805246CD2A1}" srcOrd="0" destOrd="0" presId="urn:microsoft.com/office/officeart/2005/8/layout/orgChart1"/>
+    <dgm:cxn modelId="{17AA8E29-670F-4CD4-A75E-81251DF007BC}" type="presOf" srcId="{9BEF972A-F1E5-446B-9554-C9212AB8B8B6}" destId="{11FE1CBF-2CB7-4031-8436-C3504215CB69}" srcOrd="0" destOrd="0" presId="urn:microsoft.com/office/officeart/2005/8/layout/orgChart1"/>
+    <dgm:cxn modelId="{1177FBE5-ECE7-4E83-8D4C-58A52C902C82}" type="presOf" srcId="{20AF5127-C745-4B6B-A8A0-A81CABC3D7D8}" destId="{B7D8644F-F3D7-433E-8BF3-1D7DD8C99872}" srcOrd="0" destOrd="0" presId="urn:microsoft.com/office/officeart/2005/8/layout/orgChart1"/>
+    <dgm:cxn modelId="{2FF38B0A-EF70-4F3A-9469-5C0C6A948B60}" type="presOf" srcId="{839F3943-5D89-4446-B262-88249A13A3AB}" destId="{F20D1467-E941-42D2-A53B-D9E216583F5D}" srcOrd="0" destOrd="0" presId="urn:microsoft.com/office/officeart/2005/8/layout/orgChart1"/>
+    <dgm:cxn modelId="{EAC76630-CD48-4A22-B576-6AC3B230E6A5}" type="presOf" srcId="{375C6F4F-B078-4910-8A15-9CB4485DC976}" destId="{C9F1CEB9-AB9A-414D-9E08-D336B4FC5EC8}" srcOrd="0" destOrd="0" presId="urn:microsoft.com/office/officeart/2005/8/layout/orgChart1"/>
+    <dgm:cxn modelId="{21670BDE-4868-4F5F-84C5-9D5402C599F7}" type="presOf" srcId="{D9C7B4A5-B0FA-4052-8120-F171DFA59779}" destId="{9274CECB-F814-4F47-BE02-29D9BA76AEA7}" srcOrd="1" destOrd="0" presId="urn:microsoft.com/office/officeart/2005/8/layout/orgChart1"/>
     <dgm:cxn modelId="{6A538CE5-A3D3-4572-A770-EE8786A02EDA}" srcId="{20AF5127-C745-4B6B-A8A0-A81CABC3D7D8}" destId="{375C6F4F-B078-4910-8A15-9CB4485DC976}" srcOrd="1" destOrd="0" parTransId="{9BEF972A-F1E5-446B-9554-C9212AB8B8B6}" sibTransId="{B8CF9E18-B785-44DB-BA52-7011FD9C774A}"/>
-    <dgm:cxn modelId="{814CEDB4-1EF6-40F7-B207-A3C447A91CF9}" type="presOf" srcId="{1AD659A6-5E61-4B61-9D2A-C0238385CEC5}" destId="{FE499601-91D3-4068-9B90-BFCBE94814BE}" srcOrd="0" destOrd="0" presId="urn:microsoft.com/office/officeart/2005/8/layout/orgChart1"/>
+    <dgm:cxn modelId="{2C1229DA-6096-432E-9045-D6340282C56B}" type="presOf" srcId="{99B8E108-7C14-44F4-964E-942400FD8EAE}" destId="{A62C5AC2-2281-402E-A767-9628FFB50AEA}" srcOrd="1" destOrd="0" presId="urn:microsoft.com/office/officeart/2005/8/layout/orgChart1"/>
+    <dgm:cxn modelId="{E52F9BE5-7E8D-43E0-B77E-50425A80398E}" type="presOf" srcId="{A7B3B6F7-61D3-4B84-83D0-EFEEDF5A3952}" destId="{EDBC6CDB-2939-45A7-AADA-B48A8DDE1030}" srcOrd="0" destOrd="0" presId="urn:microsoft.com/office/officeart/2005/8/layout/orgChart1"/>
+    <dgm:cxn modelId="{D129C2C8-F53B-4C46-BF33-A622CF694EE9}" type="presOf" srcId="{1AD659A6-5E61-4B61-9D2A-C0238385CEC5}" destId="{FE499601-91D3-4068-9B90-BFCBE94814BE}" srcOrd="0" destOrd="0" presId="urn:microsoft.com/office/officeart/2005/8/layout/orgChart1"/>
     <dgm:cxn modelId="{58055164-A7E4-40FE-A51B-C07B19C3CB53}" srcId="{30F4ABA7-FDB5-4CDF-B125-2AEC84027E94}" destId="{9B9DB400-7285-405A-AE13-0A6402715DA9}" srcOrd="0" destOrd="0" parTransId="{E8A06768-27C5-47DA-847F-304A1E4C6A76}" sibTransId="{417C8983-66AC-4CDB-AEAD-79DEFE0D726D}"/>
-    <dgm:cxn modelId="{44BA1E52-B051-484A-89BB-8616EB361715}" type="presOf" srcId="{375C6F4F-B078-4910-8A15-9CB4485DC976}" destId="{CEDBC27E-D5D3-4BD2-B36F-5BAD86CF8520}" srcOrd="1" destOrd="0" presId="urn:microsoft.com/office/officeart/2005/8/layout/orgChart1"/>
     <dgm:cxn modelId="{B5668585-DFF9-4A42-A18D-12457A231546}" srcId="{D9C7B4A5-B0FA-4052-8120-F171DFA59779}" destId="{20AF5127-C745-4B6B-A8A0-A81CABC3D7D8}" srcOrd="0" destOrd="0" parTransId="{FF8FA1AC-E7E6-49BE-B8BB-355A46A37B4B}" sibTransId="{34FE5363-E293-4753-9854-513ED009B7B8}"/>
     <dgm:cxn modelId="{999C120E-78BD-4CA4-820F-6883BF6E32B0}" srcId="{A7B3B6F7-61D3-4B84-83D0-EFEEDF5A3952}" destId="{30F4ABA7-FDB5-4CDF-B125-2AEC84027E94}" srcOrd="1" destOrd="0" parTransId="{7703B1A6-49E4-41DB-9FFC-3F15001B57C3}" sibTransId="{34B92580-8A7D-4C6E-B987-1CF634F45D5B}"/>
     <dgm:cxn modelId="{759437EA-3BEA-4697-B4C3-C1347396536C}" srcId="{A7B3B6F7-61D3-4B84-83D0-EFEEDF5A3952}" destId="{03D32499-8DA0-4317-B59B-65C18C7B462A}" srcOrd="0" destOrd="0" parTransId="{79E17403-2E73-45FC-97A0-0B9E3FB58AAE}" sibTransId="{1811FD9A-9572-46ED-B371-7E74A87AD837}"/>
     <dgm:cxn modelId="{A9A32847-CE93-4AA1-A6E1-5B90C0DD7B43}" srcId="{D9C7B4A5-B0FA-4052-8120-F171DFA59779}" destId="{05D72BCA-7F1D-4876-84B8-9EA7053B98DC}" srcOrd="3" destOrd="0" parTransId="{DD147082-C17A-41EE-A379-11AE1325EEA3}" sibTransId="{2AD5936D-CB3C-4886-BE4B-35A598DD9A6F}"/>
-    <dgm:cxn modelId="{624DE58F-2523-4906-A293-D7BE04874703}" type="presOf" srcId="{CE8B5543-419B-4A7B-9608-16066F5BD2C1}" destId="{67C92582-CF49-4071-AECD-8B2E62B7366E}" srcOrd="0" destOrd="0" presId="urn:microsoft.com/office/officeart/2005/8/layout/orgChart1"/>
-    <dgm:cxn modelId="{2DCAC362-1FDE-433E-BBB7-896ED1F346CF}" type="presOf" srcId="{E8A06768-27C5-47DA-847F-304A1E4C6A76}" destId="{4DDFC2DE-53AA-4962-B8DF-1B9FDA0D929C}" srcOrd="0" destOrd="0" presId="urn:microsoft.com/office/officeart/2005/8/layout/orgChart1"/>
-    <dgm:cxn modelId="{D6073ADE-B8FF-47DC-9551-17C5EB2A6461}" type="presOf" srcId="{30F4ABA7-FDB5-4CDF-B125-2AEC84027E94}" destId="{0B51B7CD-BE7A-4864-8B85-3FF3BFE6FA56}" srcOrd="1" destOrd="0" presId="urn:microsoft.com/office/officeart/2005/8/layout/orgChart1"/>
-    <dgm:cxn modelId="{4C80BC3D-3924-4550-92DE-21F53A191752}" type="presOf" srcId="{68E6DC09-98A0-4EF3-907D-8FF3DF064A03}" destId="{B1E2BACE-39A2-4C72-A3C1-0DD82EF3BC40}" srcOrd="0" destOrd="0" presId="urn:microsoft.com/office/officeart/2005/8/layout/orgChart1"/>
-    <dgm:cxn modelId="{7692A317-6E81-4BBB-AE02-275088F94E1A}" type="presOf" srcId="{30F4ABA7-FDB5-4CDF-B125-2AEC84027E94}" destId="{050A0A7B-6714-49FD-B3BE-3B1F986CFB61}" srcOrd="0" destOrd="0" presId="urn:microsoft.com/office/officeart/2005/8/layout/orgChart1"/>
-    <dgm:cxn modelId="{C8BBF005-1ACD-47C5-9FF6-75AC6C22BE25}" type="presOf" srcId="{F311CCBA-E5D9-40B5-A057-51C735C00BC7}" destId="{5B859EF7-8F73-49F3-8661-59FF23D9A644}" srcOrd="0" destOrd="0" presId="urn:microsoft.com/office/officeart/2005/8/layout/orgChart1"/>
-    <dgm:cxn modelId="{538FC107-5E70-44EF-9087-0DCA59B1731E}" type="presOf" srcId="{99B8E108-7C14-44F4-964E-942400FD8EAE}" destId="{2067BF6A-F383-473F-81D0-B6262E22FB77}" srcOrd="0" destOrd="0" presId="urn:microsoft.com/office/officeart/2005/8/layout/orgChart1"/>
-    <dgm:cxn modelId="{A0F4840D-9032-46EB-9D38-374FD3C4442B}" type="presOf" srcId="{CCC398D6-EDC5-4FD5-A79C-45EB85ED412E}" destId="{82951BFA-D525-4177-8C47-5A089AFA2577}" srcOrd="0" destOrd="0" presId="urn:microsoft.com/office/officeart/2005/8/layout/orgChart1"/>
-    <dgm:cxn modelId="{A9164A7F-17D3-40EB-9F51-74BEFF582BCB}" type="presOf" srcId="{9B9DB400-7285-405A-AE13-0A6402715DA9}" destId="{B6747F2A-1C55-4B89-9D32-7D1473C5D57B}" srcOrd="0" destOrd="0" presId="urn:microsoft.com/office/officeart/2005/8/layout/orgChart1"/>
-    <dgm:cxn modelId="{2C5118FD-900A-45BF-B4C3-01A95C11A9C8}" type="presOf" srcId="{D259B0C3-1EC8-4882-9D6B-EAC4CAD02665}" destId="{2EAE1F37-95BE-4BE6-8A7D-0F7BBA7BD27A}" srcOrd="0" destOrd="0" presId="urn:microsoft.com/office/officeart/2005/8/layout/orgChart1"/>
+    <dgm:cxn modelId="{DAE8A84A-A06C-46BB-B8BE-3CAC669DC6E6}" type="presOf" srcId="{CCC398D6-EDC5-4FD5-A79C-45EB85ED412E}" destId="{82951BFA-D525-4177-8C47-5A089AFA2577}" srcOrd="0" destOrd="0" presId="urn:microsoft.com/office/officeart/2005/8/layout/orgChart1"/>
+    <dgm:cxn modelId="{E36D7218-039B-47AC-8923-676973998B36}" type="presOf" srcId="{839F3943-5D89-4446-B262-88249A13A3AB}" destId="{9ED75BF7-457D-4CDF-B844-D1DA3C59AF7B}" srcOrd="1" destOrd="0" presId="urn:microsoft.com/office/officeart/2005/8/layout/orgChart1"/>
+    <dgm:cxn modelId="{27C8C14B-4F3E-4496-862E-33A5BE7C3829}" type="presOf" srcId="{DD147082-C17A-41EE-A379-11AE1325EEA3}" destId="{267E9214-4A7D-40E4-B1BF-9DE9319ECDC0}" srcOrd="0" destOrd="0" presId="urn:microsoft.com/office/officeart/2005/8/layout/orgChart1"/>
+    <dgm:cxn modelId="{6342EACB-2450-438B-AF7C-C2111A1C6D40}" type="presOf" srcId="{CE8B5543-419B-4A7B-9608-16066F5BD2C1}" destId="{67C92582-CF49-4071-AECD-8B2E62B7366E}" srcOrd="0" destOrd="0" presId="urn:microsoft.com/office/officeart/2005/8/layout/orgChart1"/>
     <dgm:cxn modelId="{7E4402A9-773C-4DEC-B1BE-2AE08852D0AD}" srcId="{4E158540-1499-40D5-BC93-1080107AC025}" destId="{D9C7B4A5-B0FA-4052-8120-F171DFA59779}" srcOrd="0" destOrd="0" parTransId="{358EF518-BED9-4CF1-8860-5067232D7FC2}" sibTransId="{28A36FA6-20F5-431E-BD79-05EE4B3C9BFC}"/>
-    <dgm:cxn modelId="{F737016F-B4FF-49DA-8052-29905F8706B9}" type="presOf" srcId="{79E17403-2E73-45FC-97A0-0B9E3FB58AAE}" destId="{7E90716E-BB45-42BB-91EB-0805246CD2A1}" srcOrd="0" destOrd="0" presId="urn:microsoft.com/office/officeart/2005/8/layout/orgChart1"/>
+    <dgm:cxn modelId="{2E600625-2E4B-4912-855B-814001DED34E}" type="presOf" srcId="{20AF5127-C745-4B6B-A8A0-A81CABC3D7D8}" destId="{CECFA884-7875-427A-A399-B72EBD727781}" srcOrd="1" destOrd="0" presId="urn:microsoft.com/office/officeart/2005/8/layout/orgChart1"/>
+    <dgm:cxn modelId="{5647B65A-C8FB-4564-AEBB-A4A7F6F62465}" type="presOf" srcId="{30F4ABA7-FDB5-4CDF-B125-2AEC84027E94}" destId="{0B51B7CD-BE7A-4864-8B85-3FF3BFE6FA56}" srcOrd="1" destOrd="0" presId="urn:microsoft.com/office/officeart/2005/8/layout/orgChart1"/>
     <dgm:cxn modelId="{61D48387-F5CB-4DB8-8913-8E3F1CC49DBD}" srcId="{D9C7B4A5-B0FA-4052-8120-F171DFA59779}" destId="{A7B3B6F7-61D3-4B84-83D0-EFEEDF5A3952}" srcOrd="1" destOrd="0" parTransId="{68E6DC09-98A0-4EF3-907D-8FF3DF064A03}" sibTransId="{2C044CE5-4E33-41DB-98BC-63ED8E4ACA72}"/>
-    <dgm:cxn modelId="{4B4119AD-130E-4CC3-B293-98776C6814C4}" type="presOf" srcId="{9B9DB400-7285-405A-AE13-0A6402715DA9}" destId="{B6223BDC-9AEF-4C8E-B9DF-343BB687D216}" srcOrd="1" destOrd="0" presId="urn:microsoft.com/office/officeart/2005/8/layout/orgChart1"/>
-    <dgm:cxn modelId="{0622B0E9-27AB-4BAF-B143-21DFFC35C077}" type="presOf" srcId="{9BEF972A-F1E5-446B-9554-C9212AB8B8B6}" destId="{11FE1CBF-2CB7-4031-8436-C3504215CB69}" srcOrd="0" destOrd="0" presId="urn:microsoft.com/office/officeart/2005/8/layout/orgChart1"/>
-    <dgm:cxn modelId="{EB2CB5DF-8891-49FE-ADBD-2C077DEAF6F2}" type="presOf" srcId="{B25E764E-003D-47D9-A76C-9DAE2B7E5206}" destId="{1AFE13FC-2CCB-4192-8DCE-5B7C91A4C47C}" srcOrd="0" destOrd="0" presId="urn:microsoft.com/office/officeart/2005/8/layout/orgChart1"/>
-    <dgm:cxn modelId="{24100175-8742-4417-A165-4F0600BED4A7}" type="presOf" srcId="{B25E764E-003D-47D9-A76C-9DAE2B7E5206}" destId="{588FAE6D-2AEB-47BC-ABBE-910D6FCFBB81}" srcOrd="1" destOrd="0" presId="urn:microsoft.com/office/officeart/2005/8/layout/orgChart1"/>
-    <dgm:cxn modelId="{DC81520B-3D3D-468F-87C0-500263F31A9D}" type="presOf" srcId="{20AF5127-C745-4B6B-A8A0-A81CABC3D7D8}" destId="{B7D8644F-F3D7-433E-8BF3-1D7DD8C99872}" srcOrd="0" destOrd="0" presId="urn:microsoft.com/office/officeart/2005/8/layout/orgChart1"/>
-    <dgm:cxn modelId="{1F1B0906-578E-455B-BBFF-BAFC9A82A326}" type="presOf" srcId="{05D72BCA-7F1D-4876-84B8-9EA7053B98DC}" destId="{96B560DD-0A30-437E-A854-4EF9E5F77D95}" srcOrd="1" destOrd="0" presId="urn:microsoft.com/office/officeart/2005/8/layout/orgChart1"/>
-    <dgm:cxn modelId="{C84422A5-8AA2-43D4-B8C3-80364699486F}" type="presOf" srcId="{4E158540-1499-40D5-BC93-1080107AC025}" destId="{2BF0AACD-DD2A-4600-B76A-F398DB70EA08}" srcOrd="0" destOrd="0" presId="urn:microsoft.com/office/officeart/2005/8/layout/orgChart1"/>
-    <dgm:cxn modelId="{EE1173F3-971F-47C5-9A75-1C0985008619}" type="presOf" srcId="{DD147082-C17A-41EE-A379-11AE1325EEA3}" destId="{267E9214-4A7D-40E4-B1BF-9DE9319ECDC0}" srcOrd="0" destOrd="0" presId="urn:microsoft.com/office/officeart/2005/8/layout/orgChart1"/>
-    <dgm:cxn modelId="{A308111D-B758-43E8-8E8A-EB7AF56E31C4}" type="presOf" srcId="{D9C7B4A5-B0FA-4052-8120-F171DFA59779}" destId="{9274CECB-F814-4F47-BE02-29D9BA76AEA7}" srcOrd="1" destOrd="0" presId="urn:microsoft.com/office/officeart/2005/8/layout/orgChart1"/>
-    <dgm:cxn modelId="{B562292D-1A4D-4C36-80D8-251EAF238639}" type="presOf" srcId="{03D32499-8DA0-4317-B59B-65C18C7B462A}" destId="{EC68DCB6-9EE1-4C2D-985A-E71F44800F0F}" srcOrd="1" destOrd="0" presId="urn:microsoft.com/office/officeart/2005/8/layout/orgChart1"/>
-    <dgm:cxn modelId="{570FA205-7E74-49E1-8796-F62D1731B86D}" type="presOf" srcId="{A7B3B6F7-61D3-4B84-83D0-EFEEDF5A3952}" destId="{EDBC6CDB-2939-45A7-AADA-B48A8DDE1030}" srcOrd="0" destOrd="0" presId="urn:microsoft.com/office/officeart/2005/8/layout/orgChart1"/>
-    <dgm:cxn modelId="{D41C4DAC-2352-444B-BDCF-0F421FC5D6FF}" type="presOf" srcId="{20AF5127-C745-4B6B-A8A0-A81CABC3D7D8}" destId="{CECFA884-7875-427A-A399-B72EBD727781}" srcOrd="1" destOrd="0" presId="urn:microsoft.com/office/officeart/2005/8/layout/orgChart1"/>
-    <dgm:cxn modelId="{EFBFD4F0-C394-4B08-AFD5-999966E0483C}" type="presOf" srcId="{839F3943-5D89-4446-B262-88249A13A3AB}" destId="{F20D1467-E941-42D2-A53B-D9E216583F5D}" srcOrd="0" destOrd="0" presId="urn:microsoft.com/office/officeart/2005/8/layout/orgChart1"/>
-    <dgm:cxn modelId="{A1E30FEF-AAB5-45BB-8901-361F92085D33}" type="presOf" srcId="{839F3943-5D89-4446-B262-88249A13A3AB}" destId="{9ED75BF7-457D-4CDF-B844-D1DA3C59AF7B}" srcOrd="1" destOrd="0" presId="urn:microsoft.com/office/officeart/2005/8/layout/orgChart1"/>
+    <dgm:cxn modelId="{EFDE1285-6D74-44C5-A1BA-F12E45634D2F}" type="presOf" srcId="{99B8E108-7C14-44F4-964E-942400FD8EAE}" destId="{2067BF6A-F383-473F-81D0-B6262E22FB77}" srcOrd="0" destOrd="0" presId="urn:microsoft.com/office/officeart/2005/8/layout/orgChart1"/>
+    <dgm:cxn modelId="{84C6B43A-E311-4FF9-ABBB-946FC392EAB8}" type="presOf" srcId="{FF8FA1AC-E7E6-49BE-B8BB-355A46A37B4B}" destId="{534EED15-C0FE-4833-96D3-933B375C2C2E}" srcOrd="0" destOrd="0" presId="urn:microsoft.com/office/officeart/2005/8/layout/orgChart1"/>
+    <dgm:cxn modelId="{DD1079A5-7425-4A05-8CBF-5F89C04FFAE3}" type="presOf" srcId="{9B9DB400-7285-405A-AE13-0A6402715DA9}" destId="{B6747F2A-1C55-4B89-9D32-7D1473C5D57B}" srcOrd="0" destOrd="0" presId="urn:microsoft.com/office/officeart/2005/8/layout/orgChart1"/>
+    <dgm:cxn modelId="{6A95199B-EF90-477A-8A4E-9080A3248868}" type="presOf" srcId="{30F4ABA7-FDB5-4CDF-B125-2AEC84027E94}" destId="{050A0A7B-6714-49FD-B3BE-3B1F986CFB61}" srcOrd="0" destOrd="0" presId="urn:microsoft.com/office/officeart/2005/8/layout/orgChart1"/>
+    <dgm:cxn modelId="{73468CF0-9E1E-491A-BBCE-2F7D84CBDF40}" type="presOf" srcId="{E8A06768-27C5-47DA-847F-304A1E4C6A76}" destId="{4DDFC2DE-53AA-4962-B8DF-1B9FDA0D929C}" srcOrd="0" destOrd="0" presId="urn:microsoft.com/office/officeart/2005/8/layout/orgChart1"/>
+    <dgm:cxn modelId="{810376C8-ADDC-4B9F-99B6-EB9C011E9D5F}" type="presOf" srcId="{375C6F4F-B078-4910-8A15-9CB4485DC976}" destId="{CEDBC27E-D5D3-4BD2-B36F-5BAD86CF8520}" srcOrd="1" destOrd="0" presId="urn:microsoft.com/office/officeart/2005/8/layout/orgChart1"/>
+    <dgm:cxn modelId="{5566CE9B-D312-4B49-BE39-55CE047CFAA8}" type="presOf" srcId="{D9C7B4A5-B0FA-4052-8120-F171DFA59779}" destId="{8A53AE8F-22DC-4E0D-AFD3-759CC7606653}" srcOrd="0" destOrd="0" presId="urn:microsoft.com/office/officeart/2005/8/layout/orgChart1"/>
+    <dgm:cxn modelId="{5F98C0B6-B44F-4C99-9830-91EAA010F64B}" type="presOf" srcId="{03D32499-8DA0-4317-B59B-65C18C7B462A}" destId="{66453836-2291-4275-A576-73970BA806E4}" srcOrd="0" destOrd="0" presId="urn:microsoft.com/office/officeart/2005/8/layout/orgChart1"/>
+    <dgm:cxn modelId="{AE2AFAE1-3850-4132-B2E7-3B1C6A19DE98}" type="presOf" srcId="{9B9DB400-7285-405A-AE13-0A6402715DA9}" destId="{B6223BDC-9AEF-4C8E-B9DF-343BB687D216}" srcOrd="1" destOrd="0" presId="urn:microsoft.com/office/officeart/2005/8/layout/orgChart1"/>
+    <dgm:cxn modelId="{617FBA90-EE74-4B20-AEFB-651D5253C160}" type="presOf" srcId="{68E6DC09-98A0-4EF3-907D-8FF3DF064A03}" destId="{B1E2BACE-39A2-4C72-A3C1-0DD82EF3BC40}" srcOrd="0" destOrd="0" presId="urn:microsoft.com/office/officeart/2005/8/layout/orgChart1"/>
+    <dgm:cxn modelId="{B705B08D-3420-49AD-9E70-FAC0093A428C}" type="presOf" srcId="{B25E764E-003D-47D9-A76C-9DAE2B7E5206}" destId="{588FAE6D-2AEB-47BC-ABBE-910D6FCFBB81}" srcOrd="1" destOrd="0" presId="urn:microsoft.com/office/officeart/2005/8/layout/orgChart1"/>
+    <dgm:cxn modelId="{187504B6-5EC9-4FF6-AF3C-F381FA6217DB}" type="presOf" srcId="{03D32499-8DA0-4317-B59B-65C18C7B462A}" destId="{EC68DCB6-9EE1-4C2D-985A-E71F44800F0F}" srcOrd="1" destOrd="0" presId="urn:microsoft.com/office/officeart/2005/8/layout/orgChart1"/>
+    <dgm:cxn modelId="{EF0E4EAF-A83C-4B9B-9798-2B5B0C71CF0A}" type="presOf" srcId="{05D72BCA-7F1D-4876-84B8-9EA7053B98DC}" destId="{96B560DD-0A30-437E-A854-4EF9E5F77D95}" srcOrd="1" destOrd="0" presId="urn:microsoft.com/office/officeart/2005/8/layout/orgChart1"/>
     <dgm:cxn modelId="{035D85A4-7B7C-4D6F-B6DD-352940ACE15A}" srcId="{05D72BCA-7F1D-4876-84B8-9EA7053B98DC}" destId="{B25E764E-003D-47D9-A76C-9DAE2B7E5206}" srcOrd="0" destOrd="0" parTransId="{D259B0C3-1EC8-4882-9D6B-EAC4CAD02665}" sibTransId="{627E1513-9252-4705-8508-E6D950E3439D}"/>
-    <dgm:cxn modelId="{28663773-7363-4376-8BB7-45B60A517B74}" type="presOf" srcId="{F311CCBA-E5D9-40B5-A057-51C735C00BC7}" destId="{124333C0-08B6-4FEB-8528-122AF03CFAAD}" srcOrd="1" destOrd="0" presId="urn:microsoft.com/office/officeart/2005/8/layout/orgChart1"/>
+    <dgm:cxn modelId="{FBCFDA58-691D-47D9-BA3C-FBDA372AA0B6}" type="presOf" srcId="{7703B1A6-49E4-41DB-9FFC-3F15001B57C3}" destId="{E511D99B-6583-480D-9631-CCD56202EAD6}" srcOrd="0" destOrd="0" presId="urn:microsoft.com/office/officeart/2005/8/layout/orgChart1"/>
     <dgm:cxn modelId="{AA726870-46F2-44BC-B25E-45588258DB7B}" srcId="{20AF5127-C745-4B6B-A8A0-A81CABC3D7D8}" destId="{839F3943-5D89-4446-B262-88249A13A3AB}" srcOrd="0" destOrd="0" parTransId="{1AD659A6-5E61-4B61-9D2A-C0238385CEC5}" sibTransId="{82C4D139-C1D1-4B66-8FEB-970DDAA30FA1}"/>
-    <dgm:cxn modelId="{367889B4-99D5-476E-A677-B87C990F22CD}" type="presParOf" srcId="{2BF0AACD-DD2A-4600-B76A-F398DB70EA08}" destId="{577666CB-6C2D-4C18-B3E6-EC011406E995}" srcOrd="0" destOrd="0" presId="urn:microsoft.com/office/officeart/2005/8/layout/orgChart1"/>
-    <dgm:cxn modelId="{A4C878DE-B56B-400B-A4CA-FBFBABC06049}" type="presParOf" srcId="{577666CB-6C2D-4C18-B3E6-EC011406E995}" destId="{3DD5F41F-7422-434B-A0C1-749A8D886957}" srcOrd="0" destOrd="0" presId="urn:microsoft.com/office/officeart/2005/8/layout/orgChart1"/>
-    <dgm:cxn modelId="{AF6387CE-8931-49F1-B921-646C1846AA57}" type="presParOf" srcId="{3DD5F41F-7422-434B-A0C1-749A8D886957}" destId="{8A53AE8F-22DC-4E0D-AFD3-759CC7606653}" srcOrd="0" destOrd="0" presId="urn:microsoft.com/office/officeart/2005/8/layout/orgChart1"/>
-    <dgm:cxn modelId="{BDD5237F-8EE6-445F-A764-2B93E038BCFC}" type="presParOf" srcId="{3DD5F41F-7422-434B-A0C1-749A8D886957}" destId="{9274CECB-F814-4F47-BE02-29D9BA76AEA7}" srcOrd="1" destOrd="0" presId="urn:microsoft.com/office/officeart/2005/8/layout/orgChart1"/>
-    <dgm:cxn modelId="{4D362141-4BCE-453A-A14E-4E8FAF2C89BC}" type="presParOf" srcId="{577666CB-6C2D-4C18-B3E6-EC011406E995}" destId="{8C249A7E-8C6D-4D2D-95BB-E99511E8B7AC}" srcOrd="1" destOrd="0" presId="urn:microsoft.com/office/officeart/2005/8/layout/orgChart1"/>
-    <dgm:cxn modelId="{01239945-E1B3-4BC6-B57C-49F7004C3C91}" type="presParOf" srcId="{8C249A7E-8C6D-4D2D-95BB-E99511E8B7AC}" destId="{534EED15-C0FE-4833-96D3-933B375C2C2E}" srcOrd="0" destOrd="0" presId="urn:microsoft.com/office/officeart/2005/8/layout/orgChart1"/>
-    <dgm:cxn modelId="{5D6B2AD8-A3C4-4F92-9B91-2F1E0F47B650}" type="presParOf" srcId="{8C249A7E-8C6D-4D2D-95BB-E99511E8B7AC}" destId="{82CBE565-C4F0-48C4-AED5-A2EBEB3190EF}" srcOrd="1" destOrd="0" presId="urn:microsoft.com/office/officeart/2005/8/layout/orgChart1"/>
-    <dgm:cxn modelId="{B2CB57FD-5CAB-47C9-9D1E-B6D45A0CB746}" type="presParOf" srcId="{82CBE565-C4F0-48C4-AED5-A2EBEB3190EF}" destId="{93CF8AF6-36FC-4706-9BA5-41FDFA3AEC32}" srcOrd="0" destOrd="0" presId="urn:microsoft.com/office/officeart/2005/8/layout/orgChart1"/>
-    <dgm:cxn modelId="{CDD8267B-C549-4453-98B2-F2F929C4ABB9}" type="presParOf" srcId="{93CF8AF6-36FC-4706-9BA5-41FDFA3AEC32}" destId="{B7D8644F-F3D7-433E-8BF3-1D7DD8C99872}" srcOrd="0" destOrd="0" presId="urn:microsoft.com/office/officeart/2005/8/layout/orgChart1"/>
-    <dgm:cxn modelId="{61825275-5151-4CCA-8706-4E22B632472D}" type="presParOf" srcId="{93CF8AF6-36FC-4706-9BA5-41FDFA3AEC32}" destId="{CECFA884-7875-427A-A399-B72EBD727781}" srcOrd="1" destOrd="0" presId="urn:microsoft.com/office/officeart/2005/8/layout/orgChart1"/>
-    <dgm:cxn modelId="{0C2089BB-D842-4DA2-86BB-0E194AC6CBB8}" type="presParOf" srcId="{82CBE565-C4F0-48C4-AED5-A2EBEB3190EF}" destId="{02903230-7132-4E05-B599-4FCD013B20D3}" srcOrd="1" destOrd="0" presId="urn:microsoft.com/office/officeart/2005/8/layout/orgChart1"/>
-    <dgm:cxn modelId="{791DEE49-CB38-4962-88FB-5471C856B4CB}" type="presParOf" srcId="{02903230-7132-4E05-B599-4FCD013B20D3}" destId="{FE499601-91D3-4068-9B90-BFCBE94814BE}" srcOrd="0" destOrd="0" presId="urn:microsoft.com/office/officeart/2005/8/layout/orgChart1"/>
-    <dgm:cxn modelId="{B5792900-37C3-454D-8074-034DD87C2076}" type="presParOf" srcId="{02903230-7132-4E05-B599-4FCD013B20D3}" destId="{97E4AAED-6923-468D-8754-8C5400AEA705}" srcOrd="1" destOrd="0" presId="urn:microsoft.com/office/officeart/2005/8/layout/orgChart1"/>
-    <dgm:cxn modelId="{75D30854-CDA2-45AA-ACB8-84085DD6D94C}" type="presParOf" srcId="{97E4AAED-6923-468D-8754-8C5400AEA705}" destId="{4E15EFEC-04A6-4F4C-AB75-95ED54887456}" srcOrd="0" destOrd="0" presId="urn:microsoft.com/office/officeart/2005/8/layout/orgChart1"/>
-    <dgm:cxn modelId="{93A54ECA-7F5F-4797-8B78-19037148AB63}" type="presParOf" srcId="{4E15EFEC-04A6-4F4C-AB75-95ED54887456}" destId="{F20D1467-E941-42D2-A53B-D9E216583F5D}" srcOrd="0" destOrd="0" presId="urn:microsoft.com/office/officeart/2005/8/layout/orgChart1"/>
-    <dgm:cxn modelId="{83666CD3-2E69-4CAC-BB0C-B3FBF42AF2A0}" type="presParOf" srcId="{4E15EFEC-04A6-4F4C-AB75-95ED54887456}" destId="{9ED75BF7-457D-4CDF-B844-D1DA3C59AF7B}" srcOrd="1" destOrd="0" presId="urn:microsoft.com/office/officeart/2005/8/layout/orgChart1"/>
-    <dgm:cxn modelId="{E3475BC1-9C5F-4E53-BD5E-5355D3164A53}" type="presParOf" srcId="{97E4AAED-6923-468D-8754-8C5400AEA705}" destId="{7FF7AD1A-88FD-4E2A-B0C4-3EB386117756}" srcOrd="1" destOrd="0" presId="urn:microsoft.com/office/officeart/2005/8/layout/orgChart1"/>
-    <dgm:cxn modelId="{E451C0CB-D16A-422A-A1A2-5EC9B69D6A52}" type="presParOf" srcId="{97E4AAED-6923-468D-8754-8C5400AEA705}" destId="{E08672DD-65A0-4A6D-8370-D54F88A504BA}" srcOrd="2" destOrd="0" presId="urn:microsoft.com/office/officeart/2005/8/layout/orgChart1"/>
-    <dgm:cxn modelId="{A1911424-B0E6-4F2B-95E2-495A26C152AA}" type="presParOf" srcId="{02903230-7132-4E05-B599-4FCD013B20D3}" destId="{11FE1CBF-2CB7-4031-8436-C3504215CB69}" srcOrd="2" destOrd="0" presId="urn:microsoft.com/office/officeart/2005/8/layout/orgChart1"/>
-    <dgm:cxn modelId="{B40A3BD3-6F44-4CE7-8CE4-944460FD57AF}" type="presParOf" srcId="{02903230-7132-4E05-B599-4FCD013B20D3}" destId="{1A17842D-A1EC-407C-AB62-1A0BBD85422F}" srcOrd="3" destOrd="0" presId="urn:microsoft.com/office/officeart/2005/8/layout/orgChart1"/>
-    <dgm:cxn modelId="{654F2F7B-4FB7-490F-B425-B2D471006D7C}" type="presParOf" srcId="{1A17842D-A1EC-407C-AB62-1A0BBD85422F}" destId="{8C73C41A-22F1-4112-A1A6-4D3CE0A426FA}" srcOrd="0" destOrd="0" presId="urn:microsoft.com/office/officeart/2005/8/layout/orgChart1"/>
-    <dgm:cxn modelId="{AAA491D4-16B3-42AB-9931-CE6500C2F4B0}" type="presParOf" srcId="{8C73C41A-22F1-4112-A1A6-4D3CE0A426FA}" destId="{C9F1CEB9-AB9A-414D-9E08-D336B4FC5EC8}" srcOrd="0" destOrd="0" presId="urn:microsoft.com/office/officeart/2005/8/layout/orgChart1"/>
-    <dgm:cxn modelId="{9D3667D7-2937-4217-B115-58F2B48C2F61}" type="presParOf" srcId="{8C73C41A-22F1-4112-A1A6-4D3CE0A426FA}" destId="{CEDBC27E-D5D3-4BD2-B36F-5BAD86CF8520}" srcOrd="1" destOrd="0" presId="urn:microsoft.com/office/officeart/2005/8/layout/orgChart1"/>
-    <dgm:cxn modelId="{AEEB0E20-7225-407D-8869-6511EBE9C02F}" type="presParOf" srcId="{1A17842D-A1EC-407C-AB62-1A0BBD85422F}" destId="{9522CCB1-D0A5-4095-BEED-703259B92BA2}" srcOrd="1" destOrd="0" presId="urn:microsoft.com/office/officeart/2005/8/layout/orgChart1"/>
-    <dgm:cxn modelId="{6C4F1328-DD15-4F4B-A20E-5917F183A318}" type="presParOf" srcId="{1A17842D-A1EC-407C-AB62-1A0BBD85422F}" destId="{2F4538FA-66B8-4216-976A-A89F8C719B18}" srcOrd="2" destOrd="0" presId="urn:microsoft.com/office/officeart/2005/8/layout/orgChart1"/>
-    <dgm:cxn modelId="{901C660F-EE22-4AB9-807A-566DDA1C99FE}" type="presParOf" srcId="{02903230-7132-4E05-B599-4FCD013B20D3}" destId="{67C92582-CF49-4071-AECD-8B2E62B7366E}" srcOrd="4" destOrd="0" presId="urn:microsoft.com/office/officeart/2005/8/layout/orgChart1"/>
-    <dgm:cxn modelId="{6B9B829C-AD62-4891-9FF1-42282ED2A206}" type="presParOf" srcId="{02903230-7132-4E05-B599-4FCD013B20D3}" destId="{15EBB49F-6051-4166-AD86-B6FF596CED38}" srcOrd="5" destOrd="0" presId="urn:microsoft.com/office/officeart/2005/8/layout/orgChart1"/>
-    <dgm:cxn modelId="{116CF92B-AB76-434E-90A5-80DBC0270570}" type="presParOf" srcId="{15EBB49F-6051-4166-AD86-B6FF596CED38}" destId="{E9E10359-5575-4397-8A27-A77FBC8224C5}" srcOrd="0" destOrd="0" presId="urn:microsoft.com/office/officeart/2005/8/layout/orgChart1"/>
-    <dgm:cxn modelId="{15B14A5E-4971-4CE4-8B4A-34E856098122}" type="presParOf" srcId="{E9E10359-5575-4397-8A27-A77FBC8224C5}" destId="{5B859EF7-8F73-49F3-8661-59FF23D9A644}" srcOrd="0" destOrd="0" presId="urn:microsoft.com/office/officeart/2005/8/layout/orgChart1"/>
-    <dgm:cxn modelId="{3D74124F-A10D-4AA0-B12B-A10C08139157}" type="presParOf" srcId="{E9E10359-5575-4397-8A27-A77FBC8224C5}" destId="{124333C0-08B6-4FEB-8528-122AF03CFAAD}" srcOrd="1" destOrd="0" presId="urn:microsoft.com/office/officeart/2005/8/layout/orgChart1"/>
-    <dgm:cxn modelId="{70488EF1-22F3-4023-BEAD-F012271F16B6}" type="presParOf" srcId="{15EBB49F-6051-4166-AD86-B6FF596CED38}" destId="{8CA6ABF7-FD9D-4131-9193-3110B8EFFD2C}" srcOrd="1" destOrd="0" presId="urn:microsoft.com/office/officeart/2005/8/layout/orgChart1"/>
-    <dgm:cxn modelId="{85237968-D314-4B3F-9525-F489A9608D2E}" type="presParOf" srcId="{15EBB49F-6051-4166-AD86-B6FF596CED38}" destId="{9A99F518-1438-436F-ABE5-07A37A67AB12}" srcOrd="2" destOrd="0" presId="urn:microsoft.com/office/officeart/2005/8/layout/orgChart1"/>
-    <dgm:cxn modelId="{254669FB-1A25-4328-BC0A-E99DFB35AADC}" type="presParOf" srcId="{82CBE565-C4F0-48C4-AED5-A2EBEB3190EF}" destId="{C89FD5F2-1320-485D-ABF1-356FAC6FB585}" srcOrd="2" destOrd="0" presId="urn:microsoft.com/office/officeart/2005/8/layout/orgChart1"/>
-    <dgm:cxn modelId="{535D2FEC-B571-4CBC-86CC-378F45E47E38}" type="presParOf" srcId="{8C249A7E-8C6D-4D2D-95BB-E99511E8B7AC}" destId="{B1E2BACE-39A2-4C72-A3C1-0DD82EF3BC40}" srcOrd="2" destOrd="0" presId="urn:microsoft.com/office/officeart/2005/8/layout/orgChart1"/>
-    <dgm:cxn modelId="{AD8A1CA3-AA77-4C0B-8285-A08A15AF04FA}" type="presParOf" srcId="{8C249A7E-8C6D-4D2D-95BB-E99511E8B7AC}" destId="{6B7ED3D1-A676-4247-A748-42F1960072FB}" srcOrd="3" destOrd="0" presId="urn:microsoft.com/office/officeart/2005/8/layout/orgChart1"/>
-    <dgm:cxn modelId="{1573065D-C996-48D4-A86D-19F104A290B1}" type="presParOf" srcId="{6B7ED3D1-A676-4247-A748-42F1960072FB}" destId="{AE1F045A-8A82-4C1B-B765-D9180D82C840}" srcOrd="0" destOrd="0" presId="urn:microsoft.com/office/officeart/2005/8/layout/orgChart1"/>
-    <dgm:cxn modelId="{80F132DD-54AC-448B-9C82-F927C3F1EA32}" type="presParOf" srcId="{AE1F045A-8A82-4C1B-B765-D9180D82C840}" destId="{EDBC6CDB-2939-45A7-AADA-B48A8DDE1030}" srcOrd="0" destOrd="0" presId="urn:microsoft.com/office/officeart/2005/8/layout/orgChart1"/>
-    <dgm:cxn modelId="{B6754E27-C7DE-4A7B-A2F9-1257E18B34D6}" type="presParOf" srcId="{AE1F045A-8A82-4C1B-B765-D9180D82C840}" destId="{2EAEC946-32FD-4F1B-8276-2712DAFA2579}" srcOrd="1" destOrd="0" presId="urn:microsoft.com/office/officeart/2005/8/layout/orgChart1"/>
-    <dgm:cxn modelId="{F820C1C0-E3A6-4DFC-A895-73B885EF21EB}" type="presParOf" srcId="{6B7ED3D1-A676-4247-A748-42F1960072FB}" destId="{70519208-4EC7-4F7D-9577-B7B3569C6CE7}" srcOrd="1" destOrd="0" presId="urn:microsoft.com/office/officeart/2005/8/layout/orgChart1"/>
-    <dgm:cxn modelId="{83B54B0C-09F8-4F85-8578-566F66D98209}" type="presParOf" srcId="{70519208-4EC7-4F7D-9577-B7B3569C6CE7}" destId="{7E90716E-BB45-42BB-91EB-0805246CD2A1}" srcOrd="0" destOrd="0" presId="urn:microsoft.com/office/officeart/2005/8/layout/orgChart1"/>
-    <dgm:cxn modelId="{4133103D-8518-43E5-B178-C66C138C0F08}" type="presParOf" srcId="{70519208-4EC7-4F7D-9577-B7B3569C6CE7}" destId="{0112D6AB-FA81-4701-96B4-E63560516A19}" srcOrd="1" destOrd="0" presId="urn:microsoft.com/office/officeart/2005/8/layout/orgChart1"/>
-    <dgm:cxn modelId="{3A12B209-00BB-4CEF-8687-075BDED50625}" type="presParOf" srcId="{0112D6AB-FA81-4701-96B4-E63560516A19}" destId="{2840E2F1-04CC-4AA7-BD54-61E5DDDE0F99}" srcOrd="0" destOrd="0" presId="urn:microsoft.com/office/officeart/2005/8/layout/orgChart1"/>
-    <dgm:cxn modelId="{091D2C12-3092-4FCD-8553-2966E63C0189}" type="presParOf" srcId="{2840E2F1-04CC-4AA7-BD54-61E5DDDE0F99}" destId="{66453836-2291-4275-A576-73970BA806E4}" srcOrd="0" destOrd="0" presId="urn:microsoft.com/office/officeart/2005/8/layout/orgChart1"/>
-    <dgm:cxn modelId="{0EDBD535-50F8-4BF1-A60C-C0D6EDE272D6}" type="presParOf" srcId="{2840E2F1-04CC-4AA7-BD54-61E5DDDE0F99}" destId="{EC68DCB6-9EE1-4C2D-985A-E71F44800F0F}" srcOrd="1" destOrd="0" presId="urn:microsoft.com/office/officeart/2005/8/layout/orgChart1"/>
-    <dgm:cxn modelId="{DE56926F-807E-40B6-86F1-F16177E28D60}" type="presParOf" srcId="{0112D6AB-FA81-4701-96B4-E63560516A19}" destId="{7BFA64EF-27D9-48B8-9348-A5016B3E27CB}" srcOrd="1" destOrd="0" presId="urn:microsoft.com/office/officeart/2005/8/layout/orgChart1"/>
-    <dgm:cxn modelId="{0E0069D5-5615-4298-A3AF-6457701EF84A}" type="presParOf" srcId="{0112D6AB-FA81-4701-96B4-E63560516A19}" destId="{6505CE26-3218-4DED-89E8-B78B1881EAC5}" srcOrd="2" destOrd="0" presId="urn:microsoft.com/office/officeart/2005/8/layout/orgChart1"/>
-    <dgm:cxn modelId="{21206370-2D55-4541-8683-7B34C87DB7C0}" type="presParOf" srcId="{70519208-4EC7-4F7D-9577-B7B3569C6CE7}" destId="{E511D99B-6583-480D-9631-CCD56202EAD6}" srcOrd="2" destOrd="0" presId="urn:microsoft.com/office/officeart/2005/8/layout/orgChart1"/>
-    <dgm:cxn modelId="{38D9D05C-E620-49EC-8493-453798ED1FE7}" type="presParOf" srcId="{70519208-4EC7-4F7D-9577-B7B3569C6CE7}" destId="{B1C6AE4A-F0BA-4289-B95C-1BA40377AE3D}" srcOrd="3" destOrd="0" presId="urn:microsoft.com/office/officeart/2005/8/layout/orgChart1"/>
-    <dgm:cxn modelId="{92ACBFA0-4DEC-4E4C-A081-C1427E60B4A3}" type="presParOf" srcId="{B1C6AE4A-F0BA-4289-B95C-1BA40377AE3D}" destId="{E108474F-DA16-414C-AABC-52FD9F4C9D68}" srcOrd="0" destOrd="0" presId="urn:microsoft.com/office/officeart/2005/8/layout/orgChart1"/>
-    <dgm:cxn modelId="{DF863C59-BB5B-421F-B7A9-D0D6B430ADF2}" type="presParOf" srcId="{E108474F-DA16-414C-AABC-52FD9F4C9D68}" destId="{050A0A7B-6714-49FD-B3BE-3B1F986CFB61}" srcOrd="0" destOrd="0" presId="urn:microsoft.com/office/officeart/2005/8/layout/orgChart1"/>
-    <dgm:cxn modelId="{50E50AD5-162B-4D53-ADA6-5906A6094CBA}" type="presParOf" srcId="{E108474F-DA16-414C-AABC-52FD9F4C9D68}" destId="{0B51B7CD-BE7A-4864-8B85-3FF3BFE6FA56}" srcOrd="1" destOrd="0" presId="urn:microsoft.com/office/officeart/2005/8/layout/orgChart1"/>
-    <dgm:cxn modelId="{D8D00587-A7E9-445C-BB72-E256344B2AD7}" type="presParOf" srcId="{B1C6AE4A-F0BA-4289-B95C-1BA40377AE3D}" destId="{C2AD3EA3-9014-46AA-BAE8-C5C7AD54009D}" srcOrd="1" destOrd="0" presId="urn:microsoft.com/office/officeart/2005/8/layout/orgChart1"/>
-    <dgm:cxn modelId="{4D99D236-2F3C-42D6-A89D-92F2D09534F7}" type="presParOf" srcId="{C2AD3EA3-9014-46AA-BAE8-C5C7AD54009D}" destId="{4DDFC2DE-53AA-4962-B8DF-1B9FDA0D929C}" srcOrd="0" destOrd="0" presId="urn:microsoft.com/office/officeart/2005/8/layout/orgChart1"/>
-    <dgm:cxn modelId="{EBFA2093-1141-4C9A-9F78-333965AC2BE7}" type="presParOf" srcId="{C2AD3EA3-9014-46AA-BAE8-C5C7AD54009D}" destId="{1758E503-9BFF-467F-9228-0CA5942C39F4}" srcOrd="1" destOrd="0" presId="urn:microsoft.com/office/officeart/2005/8/layout/orgChart1"/>
-    <dgm:cxn modelId="{3701BFCE-38AA-4A48-897C-94E6BCE42BA6}" type="presParOf" srcId="{1758E503-9BFF-467F-9228-0CA5942C39F4}" destId="{A578562D-6346-44A6-B415-DE359F741B3B}" srcOrd="0" destOrd="0" presId="urn:microsoft.com/office/officeart/2005/8/layout/orgChart1"/>
-    <dgm:cxn modelId="{FBAEE721-51BE-4A14-B9D4-83CB1EA40396}" type="presParOf" srcId="{A578562D-6346-44A6-B415-DE359F741B3B}" destId="{B6747F2A-1C55-4B89-9D32-7D1473C5D57B}" srcOrd="0" destOrd="0" presId="urn:microsoft.com/office/officeart/2005/8/layout/orgChart1"/>
-    <dgm:cxn modelId="{12EE3CE3-985E-4DE4-93CC-4FA3A72BDDC2}" type="presParOf" srcId="{A578562D-6346-44A6-B415-DE359F741B3B}" destId="{B6223BDC-9AEF-4C8E-B9DF-343BB687D216}" srcOrd="1" destOrd="0" presId="urn:microsoft.com/office/officeart/2005/8/layout/orgChart1"/>
-    <dgm:cxn modelId="{5DA8C6EB-084B-41C8-AB80-E9AD65E73D2A}" type="presParOf" srcId="{1758E503-9BFF-467F-9228-0CA5942C39F4}" destId="{5DEBEB13-9AF5-4CD4-AE8A-E2B4783DE074}" srcOrd="1" destOrd="0" presId="urn:microsoft.com/office/officeart/2005/8/layout/orgChart1"/>
-    <dgm:cxn modelId="{19D1058F-A2BF-43D3-BDA9-D8C3F3B9B701}" type="presParOf" srcId="{1758E503-9BFF-467F-9228-0CA5942C39F4}" destId="{63C4D3C0-9B2C-430D-8EE7-A78272DA4B2E}" srcOrd="2" destOrd="0" presId="urn:microsoft.com/office/officeart/2005/8/layout/orgChart1"/>
-    <dgm:cxn modelId="{D6789EE3-3B4D-4A9A-B041-830AF0159006}" type="presParOf" srcId="{B1C6AE4A-F0BA-4289-B95C-1BA40377AE3D}" destId="{C1C35779-5870-4C7A-80E0-C3ED95FE43D6}" srcOrd="2" destOrd="0" presId="urn:microsoft.com/office/officeart/2005/8/layout/orgChart1"/>
-    <dgm:cxn modelId="{8D70C818-76C5-4D28-B0E9-026C6B47AEB3}" type="presParOf" srcId="{6B7ED3D1-A676-4247-A748-42F1960072FB}" destId="{20C9E391-D2F8-4A50-8CFE-130A0B5D4F45}" srcOrd="2" destOrd="0" presId="urn:microsoft.com/office/officeart/2005/8/layout/orgChart1"/>
-    <dgm:cxn modelId="{7D14B210-154D-4E67-B9FA-63B9FBAB3DE2}" type="presParOf" srcId="{8C249A7E-8C6D-4D2D-95BB-E99511E8B7AC}" destId="{82951BFA-D525-4177-8C47-5A089AFA2577}" srcOrd="4" destOrd="0" presId="urn:microsoft.com/office/officeart/2005/8/layout/orgChart1"/>
-    <dgm:cxn modelId="{09C66BB3-186C-4FA1-87B8-63673702FD09}" type="presParOf" srcId="{8C249A7E-8C6D-4D2D-95BB-E99511E8B7AC}" destId="{E9F56B08-3943-49FA-ACE5-ECD1DFAD2C12}" srcOrd="5" destOrd="0" presId="urn:microsoft.com/office/officeart/2005/8/layout/orgChart1"/>
-    <dgm:cxn modelId="{261CC432-3D48-4730-826B-3C2AF50B91D7}" type="presParOf" srcId="{E9F56B08-3943-49FA-ACE5-ECD1DFAD2C12}" destId="{3D842541-99AC-49EE-A69D-5643EC8CB117}" srcOrd="0" destOrd="0" presId="urn:microsoft.com/office/officeart/2005/8/layout/orgChart1"/>
-    <dgm:cxn modelId="{637EE399-1BD3-46B5-9254-3EB4F4CA28DC}" type="presParOf" srcId="{3D842541-99AC-49EE-A69D-5643EC8CB117}" destId="{2067BF6A-F383-473F-81D0-B6262E22FB77}" srcOrd="0" destOrd="0" presId="urn:microsoft.com/office/officeart/2005/8/layout/orgChart1"/>
-    <dgm:cxn modelId="{742B88C5-DCA9-428C-90FF-67519FB782D8}" type="presParOf" srcId="{3D842541-99AC-49EE-A69D-5643EC8CB117}" destId="{A62C5AC2-2281-402E-A767-9628FFB50AEA}" srcOrd="1" destOrd="0" presId="urn:microsoft.com/office/officeart/2005/8/layout/orgChart1"/>
-    <dgm:cxn modelId="{EF9234E3-368D-449F-A2DA-8181FA6DECEB}" type="presParOf" srcId="{E9F56B08-3943-49FA-ACE5-ECD1DFAD2C12}" destId="{51909ED5-E0F1-4BBF-A102-1AA78F6EFF6F}" srcOrd="1" destOrd="0" presId="urn:microsoft.com/office/officeart/2005/8/layout/orgChart1"/>
-    <dgm:cxn modelId="{C1C43106-9220-46AD-8CB6-92265931E5C4}" type="presParOf" srcId="{E9F56B08-3943-49FA-ACE5-ECD1DFAD2C12}" destId="{EA525DE1-58BC-4F96-A51C-5E10718AC24D}" srcOrd="2" destOrd="0" presId="urn:microsoft.com/office/officeart/2005/8/layout/orgChart1"/>
-    <dgm:cxn modelId="{FF5A4513-6204-4F68-8048-15A315BB2ED8}" type="presParOf" srcId="{8C249A7E-8C6D-4D2D-95BB-E99511E8B7AC}" destId="{267E9214-4A7D-40E4-B1BF-9DE9319ECDC0}" srcOrd="6" destOrd="0" presId="urn:microsoft.com/office/officeart/2005/8/layout/orgChart1"/>
-    <dgm:cxn modelId="{2E8BDDFE-453A-44B9-BB88-269569B60A15}" type="presParOf" srcId="{8C249A7E-8C6D-4D2D-95BB-E99511E8B7AC}" destId="{136C8CBF-A252-4F67-9A0F-4C8029F18086}" srcOrd="7" destOrd="0" presId="urn:microsoft.com/office/officeart/2005/8/layout/orgChart1"/>
-    <dgm:cxn modelId="{DE4D524F-BD8F-4246-A8D5-3BB970C9CE2E}" type="presParOf" srcId="{136C8CBF-A252-4F67-9A0F-4C8029F18086}" destId="{07D9A3B5-001B-4923-9D8D-C0EEAB811131}" srcOrd="0" destOrd="0" presId="urn:microsoft.com/office/officeart/2005/8/layout/orgChart1"/>
-    <dgm:cxn modelId="{BA44096B-40CC-4D98-B6C9-9A6C27C336D4}" type="presParOf" srcId="{07D9A3B5-001B-4923-9D8D-C0EEAB811131}" destId="{10509F37-42B2-4704-9891-FA37C2254851}" srcOrd="0" destOrd="0" presId="urn:microsoft.com/office/officeart/2005/8/layout/orgChart1"/>
-    <dgm:cxn modelId="{9E181633-81B8-40F9-B12A-A2FD5E1BF90F}" type="presParOf" srcId="{07D9A3B5-001B-4923-9D8D-C0EEAB811131}" destId="{96B560DD-0A30-437E-A854-4EF9E5F77D95}" srcOrd="1" destOrd="0" presId="urn:microsoft.com/office/officeart/2005/8/layout/orgChart1"/>
-    <dgm:cxn modelId="{1935FDBF-3E95-42CF-9C70-77E4695D52A4}" type="presParOf" srcId="{136C8CBF-A252-4F67-9A0F-4C8029F18086}" destId="{A1B6A83F-9C8F-408E-915B-E24DFA318855}" srcOrd="1" destOrd="0" presId="urn:microsoft.com/office/officeart/2005/8/layout/orgChart1"/>
-    <dgm:cxn modelId="{4A37C361-E279-4BED-A2AC-A5F3AB49E624}" type="presParOf" srcId="{A1B6A83F-9C8F-408E-915B-E24DFA318855}" destId="{2EAE1F37-95BE-4BE6-8A7D-0F7BBA7BD27A}" srcOrd="0" destOrd="0" presId="urn:microsoft.com/office/officeart/2005/8/layout/orgChart1"/>
-    <dgm:cxn modelId="{48510D38-2F14-4C88-98E9-42555085675E}" type="presParOf" srcId="{A1B6A83F-9C8F-408E-915B-E24DFA318855}" destId="{6EFE395E-1B0B-4113-B5B8-72D607E0BE2E}" srcOrd="1" destOrd="0" presId="urn:microsoft.com/office/officeart/2005/8/layout/orgChart1"/>
-    <dgm:cxn modelId="{0A2A59CD-F66A-4963-9909-C1359DED936D}" type="presParOf" srcId="{6EFE395E-1B0B-4113-B5B8-72D607E0BE2E}" destId="{2C8F24EC-D774-4E5B-B91E-D1E51FDB6718}" srcOrd="0" destOrd="0" presId="urn:microsoft.com/office/officeart/2005/8/layout/orgChart1"/>
-    <dgm:cxn modelId="{061ED0F4-1DC1-4B91-B82E-DA0CFF4F3508}" type="presParOf" srcId="{2C8F24EC-D774-4E5B-B91E-D1E51FDB6718}" destId="{1AFE13FC-2CCB-4192-8DCE-5B7C91A4C47C}" srcOrd="0" destOrd="0" presId="urn:microsoft.com/office/officeart/2005/8/layout/orgChart1"/>
-    <dgm:cxn modelId="{3B64D78E-D8DC-404C-B5B3-19289C43B926}" type="presParOf" srcId="{2C8F24EC-D774-4E5B-B91E-D1E51FDB6718}" destId="{588FAE6D-2AEB-47BC-ABBE-910D6FCFBB81}" srcOrd="1" destOrd="0" presId="urn:microsoft.com/office/officeart/2005/8/layout/orgChart1"/>
-    <dgm:cxn modelId="{18AC7F72-B0E7-4BFF-95C8-E1197D1912DB}" type="presParOf" srcId="{6EFE395E-1B0B-4113-B5B8-72D607E0BE2E}" destId="{78B1B61A-7AE2-4278-8481-6A8FA8F8C427}" srcOrd="1" destOrd="0" presId="urn:microsoft.com/office/officeart/2005/8/layout/orgChart1"/>
-    <dgm:cxn modelId="{3CE71805-5610-4098-BE0F-9218BCBE3417}" type="presParOf" srcId="{6EFE395E-1B0B-4113-B5B8-72D607E0BE2E}" destId="{59F65713-508D-4619-8B09-64048A7D3720}" srcOrd="2" destOrd="0" presId="urn:microsoft.com/office/officeart/2005/8/layout/orgChart1"/>
-    <dgm:cxn modelId="{C41D0C9C-79A6-45F3-845C-A23AFE1947E0}" type="presParOf" srcId="{136C8CBF-A252-4F67-9A0F-4C8029F18086}" destId="{A9A39D0D-7DBC-437F-BFAB-05F990C9D1F5}" srcOrd="2" destOrd="0" presId="urn:microsoft.com/office/officeart/2005/8/layout/orgChart1"/>
-    <dgm:cxn modelId="{6591ADCA-13C0-4E19-8439-8A1375B806CF}" type="presParOf" srcId="{577666CB-6C2D-4C18-B3E6-EC011406E995}" destId="{3068B094-1DA9-4D64-A61A-6A86DCBEDC68}" srcOrd="2" destOrd="0" presId="urn:microsoft.com/office/officeart/2005/8/layout/orgChart1"/>
+    <dgm:cxn modelId="{DD36CAED-990A-4FCE-81BE-826BAD9EA7EA}" type="presParOf" srcId="{2BF0AACD-DD2A-4600-B76A-F398DB70EA08}" destId="{577666CB-6C2D-4C18-B3E6-EC011406E995}" srcOrd="0" destOrd="0" presId="urn:microsoft.com/office/officeart/2005/8/layout/orgChart1"/>
+    <dgm:cxn modelId="{C4D56887-B364-427C-8601-0F383C56100D}" type="presParOf" srcId="{577666CB-6C2D-4C18-B3E6-EC011406E995}" destId="{3DD5F41F-7422-434B-A0C1-749A8D886957}" srcOrd="0" destOrd="0" presId="urn:microsoft.com/office/officeart/2005/8/layout/orgChart1"/>
+    <dgm:cxn modelId="{D78BAA97-EE31-41E3-A601-71AAFD94B7A2}" type="presParOf" srcId="{3DD5F41F-7422-434B-A0C1-749A8D886957}" destId="{8A53AE8F-22DC-4E0D-AFD3-759CC7606653}" srcOrd="0" destOrd="0" presId="urn:microsoft.com/office/officeart/2005/8/layout/orgChart1"/>
+    <dgm:cxn modelId="{A440ADC3-60E2-4F7D-B40A-AFD60ED4BE71}" type="presParOf" srcId="{3DD5F41F-7422-434B-A0C1-749A8D886957}" destId="{9274CECB-F814-4F47-BE02-29D9BA76AEA7}" srcOrd="1" destOrd="0" presId="urn:microsoft.com/office/officeart/2005/8/layout/orgChart1"/>
+    <dgm:cxn modelId="{405C040C-25B7-4CAE-A95F-8BA346EAA080}" type="presParOf" srcId="{577666CB-6C2D-4C18-B3E6-EC011406E995}" destId="{8C249A7E-8C6D-4D2D-95BB-E99511E8B7AC}" srcOrd="1" destOrd="0" presId="urn:microsoft.com/office/officeart/2005/8/layout/orgChart1"/>
+    <dgm:cxn modelId="{328A773A-FE4A-4B76-820E-4529EB809CB0}" type="presParOf" srcId="{8C249A7E-8C6D-4D2D-95BB-E99511E8B7AC}" destId="{534EED15-C0FE-4833-96D3-933B375C2C2E}" srcOrd="0" destOrd="0" presId="urn:microsoft.com/office/officeart/2005/8/layout/orgChart1"/>
+    <dgm:cxn modelId="{597B9101-9645-4AA0-BE5B-773F7B0A874D}" type="presParOf" srcId="{8C249A7E-8C6D-4D2D-95BB-E99511E8B7AC}" destId="{82CBE565-C4F0-48C4-AED5-A2EBEB3190EF}" srcOrd="1" destOrd="0" presId="urn:microsoft.com/office/officeart/2005/8/layout/orgChart1"/>
+    <dgm:cxn modelId="{0BCDB496-B102-48F4-8A3A-A391981EFA5C}" type="presParOf" srcId="{82CBE565-C4F0-48C4-AED5-A2EBEB3190EF}" destId="{93CF8AF6-36FC-4706-9BA5-41FDFA3AEC32}" srcOrd="0" destOrd="0" presId="urn:microsoft.com/office/officeart/2005/8/layout/orgChart1"/>
+    <dgm:cxn modelId="{C6C86AF5-09B4-49A9-B700-5DFC7E580B87}" type="presParOf" srcId="{93CF8AF6-36FC-4706-9BA5-41FDFA3AEC32}" destId="{B7D8644F-F3D7-433E-8BF3-1D7DD8C99872}" srcOrd="0" destOrd="0" presId="urn:microsoft.com/office/officeart/2005/8/layout/orgChart1"/>
+    <dgm:cxn modelId="{DB6E3C20-F5DA-49BC-9655-01AC6A605612}" type="presParOf" srcId="{93CF8AF6-36FC-4706-9BA5-41FDFA3AEC32}" destId="{CECFA884-7875-427A-A399-B72EBD727781}" srcOrd="1" destOrd="0" presId="urn:microsoft.com/office/officeart/2005/8/layout/orgChart1"/>
+    <dgm:cxn modelId="{B47853E7-7D2C-41AF-AD4B-186F758F36D3}" type="presParOf" srcId="{82CBE565-C4F0-48C4-AED5-A2EBEB3190EF}" destId="{02903230-7132-4E05-B599-4FCD013B20D3}" srcOrd="1" destOrd="0" presId="urn:microsoft.com/office/officeart/2005/8/layout/orgChart1"/>
+    <dgm:cxn modelId="{618463D1-615C-43AA-9A2C-C38A2F89F14B}" type="presParOf" srcId="{02903230-7132-4E05-B599-4FCD013B20D3}" destId="{FE499601-91D3-4068-9B90-BFCBE94814BE}" srcOrd="0" destOrd="0" presId="urn:microsoft.com/office/officeart/2005/8/layout/orgChart1"/>
+    <dgm:cxn modelId="{376617EB-48A9-4578-85EB-9A8D2E6E5738}" type="presParOf" srcId="{02903230-7132-4E05-B599-4FCD013B20D3}" destId="{97E4AAED-6923-468D-8754-8C5400AEA705}" srcOrd="1" destOrd="0" presId="urn:microsoft.com/office/officeart/2005/8/layout/orgChart1"/>
+    <dgm:cxn modelId="{AF3A4E54-C3A5-4107-AA35-A28DB4763A8B}" type="presParOf" srcId="{97E4AAED-6923-468D-8754-8C5400AEA705}" destId="{4E15EFEC-04A6-4F4C-AB75-95ED54887456}" srcOrd="0" destOrd="0" presId="urn:microsoft.com/office/officeart/2005/8/layout/orgChart1"/>
+    <dgm:cxn modelId="{571B6119-925B-4DBB-9610-0E6ADB05C26F}" type="presParOf" srcId="{4E15EFEC-04A6-4F4C-AB75-95ED54887456}" destId="{F20D1467-E941-42D2-A53B-D9E216583F5D}" srcOrd="0" destOrd="0" presId="urn:microsoft.com/office/officeart/2005/8/layout/orgChart1"/>
+    <dgm:cxn modelId="{37E2FD74-CDFE-43F0-90B1-3CBB02F107F8}" type="presParOf" srcId="{4E15EFEC-04A6-4F4C-AB75-95ED54887456}" destId="{9ED75BF7-457D-4CDF-B844-D1DA3C59AF7B}" srcOrd="1" destOrd="0" presId="urn:microsoft.com/office/officeart/2005/8/layout/orgChart1"/>
+    <dgm:cxn modelId="{4D37F51E-B594-4F42-A61D-4FCC5B1B7828}" type="presParOf" srcId="{97E4AAED-6923-468D-8754-8C5400AEA705}" destId="{7FF7AD1A-88FD-4E2A-B0C4-3EB386117756}" srcOrd="1" destOrd="0" presId="urn:microsoft.com/office/officeart/2005/8/layout/orgChart1"/>
+    <dgm:cxn modelId="{87DF89DD-D992-4DFB-B663-29F7E5C59234}" type="presParOf" srcId="{97E4AAED-6923-468D-8754-8C5400AEA705}" destId="{E08672DD-65A0-4A6D-8370-D54F88A504BA}" srcOrd="2" destOrd="0" presId="urn:microsoft.com/office/officeart/2005/8/layout/orgChart1"/>
+    <dgm:cxn modelId="{D6B4517D-040B-4982-BD19-D7C1B79EB76E}" type="presParOf" srcId="{02903230-7132-4E05-B599-4FCD013B20D3}" destId="{11FE1CBF-2CB7-4031-8436-C3504215CB69}" srcOrd="2" destOrd="0" presId="urn:microsoft.com/office/officeart/2005/8/layout/orgChart1"/>
+    <dgm:cxn modelId="{A03B2BA1-548F-41B1-BFA2-F6AFE82DDB3B}" type="presParOf" srcId="{02903230-7132-4E05-B599-4FCD013B20D3}" destId="{1A17842D-A1EC-407C-AB62-1A0BBD85422F}" srcOrd="3" destOrd="0" presId="urn:microsoft.com/office/officeart/2005/8/layout/orgChart1"/>
+    <dgm:cxn modelId="{353778A4-A23C-4602-8D2F-8934FA780099}" type="presParOf" srcId="{1A17842D-A1EC-407C-AB62-1A0BBD85422F}" destId="{8C73C41A-22F1-4112-A1A6-4D3CE0A426FA}" srcOrd="0" destOrd="0" presId="urn:microsoft.com/office/officeart/2005/8/layout/orgChart1"/>
+    <dgm:cxn modelId="{40DD19A4-D16E-4491-B656-8FE45C7F39DF}" type="presParOf" srcId="{8C73C41A-22F1-4112-A1A6-4D3CE0A426FA}" destId="{C9F1CEB9-AB9A-414D-9E08-D336B4FC5EC8}" srcOrd="0" destOrd="0" presId="urn:microsoft.com/office/officeart/2005/8/layout/orgChart1"/>
+    <dgm:cxn modelId="{32CAC6B7-B1E4-470F-8238-9D87FC68AAEE}" type="presParOf" srcId="{8C73C41A-22F1-4112-A1A6-4D3CE0A426FA}" destId="{CEDBC27E-D5D3-4BD2-B36F-5BAD86CF8520}" srcOrd="1" destOrd="0" presId="urn:microsoft.com/office/officeart/2005/8/layout/orgChart1"/>
+    <dgm:cxn modelId="{9EDD060F-5777-4063-B351-7C15EE6EEC08}" type="presParOf" srcId="{1A17842D-A1EC-407C-AB62-1A0BBD85422F}" destId="{9522CCB1-D0A5-4095-BEED-703259B92BA2}" srcOrd="1" destOrd="0" presId="urn:microsoft.com/office/officeart/2005/8/layout/orgChart1"/>
+    <dgm:cxn modelId="{9DC2B3DD-57EC-4FE3-B3E7-5D074D66B892}" type="presParOf" srcId="{1A17842D-A1EC-407C-AB62-1A0BBD85422F}" destId="{2F4538FA-66B8-4216-976A-A89F8C719B18}" srcOrd="2" destOrd="0" presId="urn:microsoft.com/office/officeart/2005/8/layout/orgChart1"/>
+    <dgm:cxn modelId="{082CE4F4-BB32-44BE-BFC6-ECAC8047F734}" type="presParOf" srcId="{02903230-7132-4E05-B599-4FCD013B20D3}" destId="{67C92582-CF49-4071-AECD-8B2E62B7366E}" srcOrd="4" destOrd="0" presId="urn:microsoft.com/office/officeart/2005/8/layout/orgChart1"/>
+    <dgm:cxn modelId="{9C1E8B97-47B6-4F31-9785-9D543790303D}" type="presParOf" srcId="{02903230-7132-4E05-B599-4FCD013B20D3}" destId="{15EBB49F-6051-4166-AD86-B6FF596CED38}" srcOrd="5" destOrd="0" presId="urn:microsoft.com/office/officeart/2005/8/layout/orgChart1"/>
+    <dgm:cxn modelId="{3E3520D4-2A81-47F7-998F-28533DBB5E7E}" type="presParOf" srcId="{15EBB49F-6051-4166-AD86-B6FF596CED38}" destId="{E9E10359-5575-4397-8A27-A77FBC8224C5}" srcOrd="0" destOrd="0" presId="urn:microsoft.com/office/officeart/2005/8/layout/orgChart1"/>
+    <dgm:cxn modelId="{65587E65-1C58-43A7-84E4-5C48F7CEDF90}" type="presParOf" srcId="{E9E10359-5575-4397-8A27-A77FBC8224C5}" destId="{5B859EF7-8F73-49F3-8661-59FF23D9A644}" srcOrd="0" destOrd="0" presId="urn:microsoft.com/office/officeart/2005/8/layout/orgChart1"/>
+    <dgm:cxn modelId="{6FA7E6A6-A4ED-4C9B-ABAD-F7C6F06C7B16}" type="presParOf" srcId="{E9E10359-5575-4397-8A27-A77FBC8224C5}" destId="{124333C0-08B6-4FEB-8528-122AF03CFAAD}" srcOrd="1" destOrd="0" presId="urn:microsoft.com/office/officeart/2005/8/layout/orgChart1"/>
+    <dgm:cxn modelId="{F33885C4-7095-4A3B-96B4-927C0BB90E03}" type="presParOf" srcId="{15EBB49F-6051-4166-AD86-B6FF596CED38}" destId="{8CA6ABF7-FD9D-4131-9193-3110B8EFFD2C}" srcOrd="1" destOrd="0" presId="urn:microsoft.com/office/officeart/2005/8/layout/orgChart1"/>
+    <dgm:cxn modelId="{AE8304CD-4A5C-4D3B-A3DB-8A928B1C4D2A}" type="presParOf" srcId="{15EBB49F-6051-4166-AD86-B6FF596CED38}" destId="{9A99F518-1438-436F-ABE5-07A37A67AB12}" srcOrd="2" destOrd="0" presId="urn:microsoft.com/office/officeart/2005/8/layout/orgChart1"/>
+    <dgm:cxn modelId="{4879AB42-388E-4DCB-A601-B7F8DF56CDB2}" type="presParOf" srcId="{82CBE565-C4F0-48C4-AED5-A2EBEB3190EF}" destId="{C89FD5F2-1320-485D-ABF1-356FAC6FB585}" srcOrd="2" destOrd="0" presId="urn:microsoft.com/office/officeart/2005/8/layout/orgChart1"/>
+    <dgm:cxn modelId="{116EE68F-3ABE-4931-8A87-4D9EC31BF1D9}" type="presParOf" srcId="{8C249A7E-8C6D-4D2D-95BB-E99511E8B7AC}" destId="{B1E2BACE-39A2-4C72-A3C1-0DD82EF3BC40}" srcOrd="2" destOrd="0" presId="urn:microsoft.com/office/officeart/2005/8/layout/orgChart1"/>
+    <dgm:cxn modelId="{EE288716-8FCD-45C7-AD77-9C7A97F2C3B1}" type="presParOf" srcId="{8C249A7E-8C6D-4D2D-95BB-E99511E8B7AC}" destId="{6B7ED3D1-A676-4247-A748-42F1960072FB}" srcOrd="3" destOrd="0" presId="urn:microsoft.com/office/officeart/2005/8/layout/orgChart1"/>
+    <dgm:cxn modelId="{36FB346C-E706-4F27-9187-71BE8E81F84F}" type="presParOf" srcId="{6B7ED3D1-A676-4247-A748-42F1960072FB}" destId="{AE1F045A-8A82-4C1B-B765-D9180D82C840}" srcOrd="0" destOrd="0" presId="urn:microsoft.com/office/officeart/2005/8/layout/orgChart1"/>
+    <dgm:cxn modelId="{9B40E8F8-DFAF-4E27-800E-A0E208B78516}" type="presParOf" srcId="{AE1F045A-8A82-4C1B-B765-D9180D82C840}" destId="{EDBC6CDB-2939-45A7-AADA-B48A8DDE1030}" srcOrd="0" destOrd="0" presId="urn:microsoft.com/office/officeart/2005/8/layout/orgChart1"/>
+    <dgm:cxn modelId="{4B9AE388-9B12-4C04-8B77-A88D55C7CA08}" type="presParOf" srcId="{AE1F045A-8A82-4C1B-B765-D9180D82C840}" destId="{2EAEC946-32FD-4F1B-8276-2712DAFA2579}" srcOrd="1" destOrd="0" presId="urn:microsoft.com/office/officeart/2005/8/layout/orgChart1"/>
+    <dgm:cxn modelId="{67C1A7E1-25DB-4A2D-B101-FF8CE9BCE843}" type="presParOf" srcId="{6B7ED3D1-A676-4247-A748-42F1960072FB}" destId="{70519208-4EC7-4F7D-9577-B7B3569C6CE7}" srcOrd="1" destOrd="0" presId="urn:microsoft.com/office/officeart/2005/8/layout/orgChart1"/>
+    <dgm:cxn modelId="{2763A7C0-805A-4BF1-8BF9-591C6E69B288}" type="presParOf" srcId="{70519208-4EC7-4F7D-9577-B7B3569C6CE7}" destId="{7E90716E-BB45-42BB-91EB-0805246CD2A1}" srcOrd="0" destOrd="0" presId="urn:microsoft.com/office/officeart/2005/8/layout/orgChart1"/>
+    <dgm:cxn modelId="{A09972D1-85F5-4490-B065-CD4860EFFCBF}" type="presParOf" srcId="{70519208-4EC7-4F7D-9577-B7B3569C6CE7}" destId="{0112D6AB-FA81-4701-96B4-E63560516A19}" srcOrd="1" destOrd="0" presId="urn:microsoft.com/office/officeart/2005/8/layout/orgChart1"/>
+    <dgm:cxn modelId="{6A03C23E-C173-4578-8C95-CA873FC92A55}" type="presParOf" srcId="{0112D6AB-FA81-4701-96B4-E63560516A19}" destId="{2840E2F1-04CC-4AA7-BD54-61E5DDDE0F99}" srcOrd="0" destOrd="0" presId="urn:microsoft.com/office/officeart/2005/8/layout/orgChart1"/>
+    <dgm:cxn modelId="{65D68D45-F7A9-4C0E-8835-499FE6F68696}" type="presParOf" srcId="{2840E2F1-04CC-4AA7-BD54-61E5DDDE0F99}" destId="{66453836-2291-4275-A576-73970BA806E4}" srcOrd="0" destOrd="0" presId="urn:microsoft.com/office/officeart/2005/8/layout/orgChart1"/>
+    <dgm:cxn modelId="{2B5A2A68-2639-4987-A546-5C670A689208}" type="presParOf" srcId="{2840E2F1-04CC-4AA7-BD54-61E5DDDE0F99}" destId="{EC68DCB6-9EE1-4C2D-985A-E71F44800F0F}" srcOrd="1" destOrd="0" presId="urn:microsoft.com/office/officeart/2005/8/layout/orgChart1"/>
+    <dgm:cxn modelId="{7D38853F-E4F7-4093-9E7F-2E89DD589CDF}" type="presParOf" srcId="{0112D6AB-FA81-4701-96B4-E63560516A19}" destId="{7BFA64EF-27D9-48B8-9348-A5016B3E27CB}" srcOrd="1" destOrd="0" presId="urn:microsoft.com/office/officeart/2005/8/layout/orgChart1"/>
+    <dgm:cxn modelId="{7ECC97C0-D6EE-42E2-89E6-47A420E9A53A}" type="presParOf" srcId="{0112D6AB-FA81-4701-96B4-E63560516A19}" destId="{6505CE26-3218-4DED-89E8-B78B1881EAC5}" srcOrd="2" destOrd="0" presId="urn:microsoft.com/office/officeart/2005/8/layout/orgChart1"/>
+    <dgm:cxn modelId="{ED1BD287-8CCD-4304-B590-7A46088715B9}" type="presParOf" srcId="{70519208-4EC7-4F7D-9577-B7B3569C6CE7}" destId="{E511D99B-6583-480D-9631-CCD56202EAD6}" srcOrd="2" destOrd="0" presId="urn:microsoft.com/office/officeart/2005/8/layout/orgChart1"/>
+    <dgm:cxn modelId="{A0FE29F2-6EC8-4B65-A79E-1A46D74B402A}" type="presParOf" srcId="{70519208-4EC7-4F7D-9577-B7B3569C6CE7}" destId="{B1C6AE4A-F0BA-4289-B95C-1BA40377AE3D}" srcOrd="3" destOrd="0" presId="urn:microsoft.com/office/officeart/2005/8/layout/orgChart1"/>
+    <dgm:cxn modelId="{68B0F0C2-FCE9-498A-B9FA-6B2445A4F104}" type="presParOf" srcId="{B1C6AE4A-F0BA-4289-B95C-1BA40377AE3D}" destId="{E108474F-DA16-414C-AABC-52FD9F4C9D68}" srcOrd="0" destOrd="0" presId="urn:microsoft.com/office/officeart/2005/8/layout/orgChart1"/>
+    <dgm:cxn modelId="{CA1CEFD2-9C81-4405-AF08-A1F811F2DDC7}" type="presParOf" srcId="{E108474F-DA16-414C-AABC-52FD9F4C9D68}" destId="{050A0A7B-6714-49FD-B3BE-3B1F986CFB61}" srcOrd="0" destOrd="0" presId="urn:microsoft.com/office/officeart/2005/8/layout/orgChart1"/>
+    <dgm:cxn modelId="{F5F354C0-19D6-4737-912D-A92DE91535A5}" type="presParOf" srcId="{E108474F-DA16-414C-AABC-52FD9F4C9D68}" destId="{0B51B7CD-BE7A-4864-8B85-3FF3BFE6FA56}" srcOrd="1" destOrd="0" presId="urn:microsoft.com/office/officeart/2005/8/layout/orgChart1"/>
+    <dgm:cxn modelId="{90AD9780-0D58-49C1-9DC6-8C0E6343A13F}" type="presParOf" srcId="{B1C6AE4A-F0BA-4289-B95C-1BA40377AE3D}" destId="{C2AD3EA3-9014-46AA-BAE8-C5C7AD54009D}" srcOrd="1" destOrd="0" presId="urn:microsoft.com/office/officeart/2005/8/layout/orgChart1"/>
+    <dgm:cxn modelId="{C64AB3DC-1898-4A19-87B6-50B834DB0348}" type="presParOf" srcId="{C2AD3EA3-9014-46AA-BAE8-C5C7AD54009D}" destId="{4DDFC2DE-53AA-4962-B8DF-1B9FDA0D929C}" srcOrd="0" destOrd="0" presId="urn:microsoft.com/office/officeart/2005/8/layout/orgChart1"/>
+    <dgm:cxn modelId="{508D30DC-BEFB-4B88-A95E-E8E53E8199F2}" type="presParOf" srcId="{C2AD3EA3-9014-46AA-BAE8-C5C7AD54009D}" destId="{1758E503-9BFF-467F-9228-0CA5942C39F4}" srcOrd="1" destOrd="0" presId="urn:microsoft.com/office/officeart/2005/8/layout/orgChart1"/>
+    <dgm:cxn modelId="{28CDE91B-0CB8-4665-AB32-59497C11BF50}" type="presParOf" srcId="{1758E503-9BFF-467F-9228-0CA5942C39F4}" destId="{A578562D-6346-44A6-B415-DE359F741B3B}" srcOrd="0" destOrd="0" presId="urn:microsoft.com/office/officeart/2005/8/layout/orgChart1"/>
+    <dgm:cxn modelId="{2C80C06F-F63C-41A0-8163-8B7FC586BCAF}" type="presParOf" srcId="{A578562D-6346-44A6-B415-DE359F741B3B}" destId="{B6747F2A-1C55-4B89-9D32-7D1473C5D57B}" srcOrd="0" destOrd="0" presId="urn:microsoft.com/office/officeart/2005/8/layout/orgChart1"/>
+    <dgm:cxn modelId="{3A4ADE8D-D952-4E81-9D82-56B0262547B8}" type="presParOf" srcId="{A578562D-6346-44A6-B415-DE359F741B3B}" destId="{B6223BDC-9AEF-4C8E-B9DF-343BB687D216}" srcOrd="1" destOrd="0" presId="urn:microsoft.com/office/officeart/2005/8/layout/orgChart1"/>
+    <dgm:cxn modelId="{7BFD2E5D-6A54-41D4-8507-DE8BE3FB89FC}" type="presParOf" srcId="{1758E503-9BFF-467F-9228-0CA5942C39F4}" destId="{5DEBEB13-9AF5-4CD4-AE8A-E2B4783DE074}" srcOrd="1" destOrd="0" presId="urn:microsoft.com/office/officeart/2005/8/layout/orgChart1"/>
+    <dgm:cxn modelId="{2B661921-9723-4AD4-A21D-05A098208EFA}" type="presParOf" srcId="{1758E503-9BFF-467F-9228-0CA5942C39F4}" destId="{63C4D3C0-9B2C-430D-8EE7-A78272DA4B2E}" srcOrd="2" destOrd="0" presId="urn:microsoft.com/office/officeart/2005/8/layout/orgChart1"/>
+    <dgm:cxn modelId="{1862473C-A55D-49BF-B263-364D88D2A51D}" type="presParOf" srcId="{B1C6AE4A-F0BA-4289-B95C-1BA40377AE3D}" destId="{C1C35779-5870-4C7A-80E0-C3ED95FE43D6}" srcOrd="2" destOrd="0" presId="urn:microsoft.com/office/officeart/2005/8/layout/orgChart1"/>
+    <dgm:cxn modelId="{750A6D7B-CDA8-4939-8DE6-DD075FCF4B99}" type="presParOf" srcId="{6B7ED3D1-A676-4247-A748-42F1960072FB}" destId="{20C9E391-D2F8-4A50-8CFE-130A0B5D4F45}" srcOrd="2" destOrd="0" presId="urn:microsoft.com/office/officeart/2005/8/layout/orgChart1"/>
+    <dgm:cxn modelId="{90D21C70-6DCB-4527-91AE-68032732F9C3}" type="presParOf" srcId="{8C249A7E-8C6D-4D2D-95BB-E99511E8B7AC}" destId="{82951BFA-D525-4177-8C47-5A089AFA2577}" srcOrd="4" destOrd="0" presId="urn:microsoft.com/office/officeart/2005/8/layout/orgChart1"/>
+    <dgm:cxn modelId="{0A13645F-6307-4753-9DA2-58F7DDB1FE7F}" type="presParOf" srcId="{8C249A7E-8C6D-4D2D-95BB-E99511E8B7AC}" destId="{E9F56B08-3943-49FA-ACE5-ECD1DFAD2C12}" srcOrd="5" destOrd="0" presId="urn:microsoft.com/office/officeart/2005/8/layout/orgChart1"/>
+    <dgm:cxn modelId="{D39AD219-568C-4CF9-957A-0B9623EF8B8C}" type="presParOf" srcId="{E9F56B08-3943-49FA-ACE5-ECD1DFAD2C12}" destId="{3D842541-99AC-49EE-A69D-5643EC8CB117}" srcOrd="0" destOrd="0" presId="urn:microsoft.com/office/officeart/2005/8/layout/orgChart1"/>
+    <dgm:cxn modelId="{CB7B75BA-BE8C-4F54-978D-2E17C00C9089}" type="presParOf" srcId="{3D842541-99AC-49EE-A69D-5643EC8CB117}" destId="{2067BF6A-F383-473F-81D0-B6262E22FB77}" srcOrd="0" destOrd="0" presId="urn:microsoft.com/office/officeart/2005/8/layout/orgChart1"/>
+    <dgm:cxn modelId="{0BA85732-DE7E-4E7C-98B1-E77C9A2A50F0}" type="presParOf" srcId="{3D842541-99AC-49EE-A69D-5643EC8CB117}" destId="{A62C5AC2-2281-402E-A767-9628FFB50AEA}" srcOrd="1" destOrd="0" presId="urn:microsoft.com/office/officeart/2005/8/layout/orgChart1"/>
+    <dgm:cxn modelId="{92FEE753-6209-4DF6-990C-1809DE724EE4}" type="presParOf" srcId="{E9F56B08-3943-49FA-ACE5-ECD1DFAD2C12}" destId="{51909ED5-E0F1-4BBF-A102-1AA78F6EFF6F}" srcOrd="1" destOrd="0" presId="urn:microsoft.com/office/officeart/2005/8/layout/orgChart1"/>
+    <dgm:cxn modelId="{53180065-E534-4385-9F81-94D80CB27B6D}" type="presParOf" srcId="{E9F56B08-3943-49FA-ACE5-ECD1DFAD2C12}" destId="{EA525DE1-58BC-4F96-A51C-5E10718AC24D}" srcOrd="2" destOrd="0" presId="urn:microsoft.com/office/officeart/2005/8/layout/orgChart1"/>
+    <dgm:cxn modelId="{FAF1D21B-8715-48C5-A98B-68FE8B5D227F}" type="presParOf" srcId="{8C249A7E-8C6D-4D2D-95BB-E99511E8B7AC}" destId="{267E9214-4A7D-40E4-B1BF-9DE9319ECDC0}" srcOrd="6" destOrd="0" presId="urn:microsoft.com/office/officeart/2005/8/layout/orgChart1"/>
+    <dgm:cxn modelId="{B09D31EE-E008-4791-9726-7A558A85CB2C}" type="presParOf" srcId="{8C249A7E-8C6D-4D2D-95BB-E99511E8B7AC}" destId="{136C8CBF-A252-4F67-9A0F-4C8029F18086}" srcOrd="7" destOrd="0" presId="urn:microsoft.com/office/officeart/2005/8/layout/orgChart1"/>
+    <dgm:cxn modelId="{0EFDDCF3-D0E0-4DE9-BD83-786C702DD1AA}" type="presParOf" srcId="{136C8CBF-A252-4F67-9A0F-4C8029F18086}" destId="{07D9A3B5-001B-4923-9D8D-C0EEAB811131}" srcOrd="0" destOrd="0" presId="urn:microsoft.com/office/officeart/2005/8/layout/orgChart1"/>
+    <dgm:cxn modelId="{244C07A8-CD09-4388-91AE-4D4FFD76939A}" type="presParOf" srcId="{07D9A3B5-001B-4923-9D8D-C0EEAB811131}" destId="{10509F37-42B2-4704-9891-FA37C2254851}" srcOrd="0" destOrd="0" presId="urn:microsoft.com/office/officeart/2005/8/layout/orgChart1"/>
+    <dgm:cxn modelId="{4A49354B-669F-4C34-B491-39780F4FC069}" type="presParOf" srcId="{07D9A3B5-001B-4923-9D8D-C0EEAB811131}" destId="{96B560DD-0A30-437E-A854-4EF9E5F77D95}" srcOrd="1" destOrd="0" presId="urn:microsoft.com/office/officeart/2005/8/layout/orgChart1"/>
+    <dgm:cxn modelId="{8BC69D41-1FF8-4122-861F-52E98057D6E0}" type="presParOf" srcId="{136C8CBF-A252-4F67-9A0F-4C8029F18086}" destId="{A1B6A83F-9C8F-408E-915B-E24DFA318855}" srcOrd="1" destOrd="0" presId="urn:microsoft.com/office/officeart/2005/8/layout/orgChart1"/>
+    <dgm:cxn modelId="{13BFE9E5-8DA8-4296-AD9B-74288BFE3C23}" type="presParOf" srcId="{A1B6A83F-9C8F-408E-915B-E24DFA318855}" destId="{2EAE1F37-95BE-4BE6-8A7D-0F7BBA7BD27A}" srcOrd="0" destOrd="0" presId="urn:microsoft.com/office/officeart/2005/8/layout/orgChart1"/>
+    <dgm:cxn modelId="{461D7CD4-09E2-4099-BD32-4873AEA4523E}" type="presParOf" srcId="{A1B6A83F-9C8F-408E-915B-E24DFA318855}" destId="{6EFE395E-1B0B-4113-B5B8-72D607E0BE2E}" srcOrd="1" destOrd="0" presId="urn:microsoft.com/office/officeart/2005/8/layout/orgChart1"/>
+    <dgm:cxn modelId="{3F86076C-8EBE-4960-AA29-80E4D6B04297}" type="presParOf" srcId="{6EFE395E-1B0B-4113-B5B8-72D607E0BE2E}" destId="{2C8F24EC-D774-4E5B-B91E-D1E51FDB6718}" srcOrd="0" destOrd="0" presId="urn:microsoft.com/office/officeart/2005/8/layout/orgChart1"/>
+    <dgm:cxn modelId="{38D56CF4-A194-476C-9589-1FC9BF172984}" type="presParOf" srcId="{2C8F24EC-D774-4E5B-B91E-D1E51FDB6718}" destId="{1AFE13FC-2CCB-4192-8DCE-5B7C91A4C47C}" srcOrd="0" destOrd="0" presId="urn:microsoft.com/office/officeart/2005/8/layout/orgChart1"/>
+    <dgm:cxn modelId="{E6203C59-C9CA-475B-8742-4B6137E60885}" type="presParOf" srcId="{2C8F24EC-D774-4E5B-B91E-D1E51FDB6718}" destId="{588FAE6D-2AEB-47BC-ABBE-910D6FCFBB81}" srcOrd="1" destOrd="0" presId="urn:microsoft.com/office/officeart/2005/8/layout/orgChart1"/>
+    <dgm:cxn modelId="{1E7405AD-18DF-459F-A419-CA44104645B2}" type="presParOf" srcId="{6EFE395E-1B0B-4113-B5B8-72D607E0BE2E}" destId="{78B1B61A-7AE2-4278-8481-6A8FA8F8C427}" srcOrd="1" destOrd="0" presId="urn:microsoft.com/office/officeart/2005/8/layout/orgChart1"/>
+    <dgm:cxn modelId="{3312FC7E-28E5-4E66-B0E1-8B8375E07B83}" type="presParOf" srcId="{6EFE395E-1B0B-4113-B5B8-72D607E0BE2E}" destId="{59F65713-508D-4619-8B09-64048A7D3720}" srcOrd="2" destOrd="0" presId="urn:microsoft.com/office/officeart/2005/8/layout/orgChart1"/>
+    <dgm:cxn modelId="{F94F8FCD-68A8-4A9A-897E-698D4D012768}" type="presParOf" srcId="{136C8CBF-A252-4F67-9A0F-4C8029F18086}" destId="{A9A39D0D-7DBC-437F-BFAB-05F990C9D1F5}" srcOrd="2" destOrd="0" presId="urn:microsoft.com/office/officeart/2005/8/layout/orgChart1"/>
+    <dgm:cxn modelId="{2BC49ED7-A8A1-4154-B2FE-7EA90F2DEDFC}" type="presParOf" srcId="{577666CB-6C2D-4C18-B3E6-EC011406E995}" destId="{3068B094-1DA9-4D64-A61A-6A86DCBEDC68}" srcOrd="2" destOrd="0" presId="urn:microsoft.com/office/officeart/2005/8/layout/orgChart1"/>
   </dgm:cxnLst>
   <dgm:bg/>
   <dgm:whole/>
@@ -49618,7 +49693,7 @@
 </file>
 
 <file path=customXml/itemProps1.xml><?xml version="1.0" encoding="utf-8"?>
-<ds:datastoreItem xmlns:ds="http://schemas.openxmlformats.org/officeDocument/2006/customXml" ds:itemID="{A4B6EF84-B003-41E8-97BA-55F487CEFE9E}">
+<ds:datastoreItem xmlns:ds="http://schemas.openxmlformats.org/officeDocument/2006/customXml" ds:itemID="{9611534C-90E4-4395-8998-1573BE845E33}">
   <ds:schemaRefs>
     <ds:schemaRef ds:uri="http://schemas.openxmlformats.org/officeDocument/2006/bibliography"/>
   </ds:schemaRefs>

</xml_diff>